<commit_message>
#52 y #53 Corregir Capítulo 2 e incluir análisis descriptivo
</commit_message>
<xml_diff>
--- a/Memoria/Memoria TFM.docx
+++ b/Memoria/Memoria TFM.docx
@@ -502,7 +502,7 @@
           <w:sz w:val="28"/>
           <w:szCs w:val="28"/>
         </w:rPr>
-        <w:t>Febrero</w:t>
+        <w:t>Abril</w:t>
       </w:r>
       <w:r>
         <w:rPr>
@@ -1194,7 +1194,7 @@
           <w:sz w:val="28"/>
           <w:szCs w:val="28"/>
         </w:rPr>
-        <w:t>Febrero</w:t>
+        <w:t>Abril</w:t>
       </w:r>
       <w:r>
         <w:rPr>
@@ -1238,7 +1238,7 @@
       <w:pPr>
         <w:pStyle w:val="Ttulosfueradecontenido"/>
       </w:pPr>
-      <w:bookmarkStart w:id="0" w:name="_Toc1741391"/>
+      <w:bookmarkStart w:id="0" w:name="_Toc5533058"/>
       <w:r>
         <w:lastRenderedPageBreak/>
         <w:t>Resumen</w:t>
@@ -1273,7 +1273,7 @@
       <w:pPr>
         <w:pStyle w:val="Ttulosfueradecontenido"/>
       </w:pPr>
-      <w:bookmarkStart w:id="1" w:name="_Toc1741392"/>
+      <w:bookmarkStart w:id="1" w:name="_Toc5533059"/>
       <w:r>
         <w:lastRenderedPageBreak/>
         <w:t>Agradecimientos</w:t>
@@ -1375,7 +1375,7 @@
         <w:rPr>
           <w:noProof/>
         </w:rPr>
-        <w:instrText xml:space="preserve"> PAGEREF _Toc1741391 \h </w:instrText>
+        <w:instrText xml:space="preserve"> PAGEREF _Toc5533058 \h </w:instrText>
       </w:r>
       <w:r>
         <w:rPr>
@@ -1434,7 +1434,7 @@
         <w:rPr>
           <w:noProof/>
         </w:rPr>
-        <w:instrText xml:space="preserve"> PAGEREF _Toc1741392 \h </w:instrText>
+        <w:instrText xml:space="preserve"> PAGEREF _Toc5533059 \h </w:instrText>
       </w:r>
       <w:r>
         <w:rPr>
@@ -1497,7 +1497,7 @@
         <w:rPr>
           <w:noProof/>
         </w:rPr>
-        <w:instrText xml:space="preserve"> PAGEREF _Toc1741393 \h </w:instrText>
+        <w:instrText xml:space="preserve"> PAGEREF _Toc5533060 \h </w:instrText>
       </w:r>
       <w:r>
         <w:rPr>
@@ -1575,7 +1575,7 @@
         <w:rPr>
           <w:noProof/>
         </w:rPr>
-        <w:instrText xml:space="preserve"> PAGEREF _Toc1741394 \h </w:instrText>
+        <w:instrText xml:space="preserve"> PAGEREF _Toc5533061 \h </w:instrText>
       </w:r>
       <w:r>
         <w:rPr>
@@ -1653,7 +1653,7 @@
         <w:rPr>
           <w:noProof/>
         </w:rPr>
-        <w:instrText xml:space="preserve"> PAGEREF _Toc1741395 \h </w:instrText>
+        <w:instrText xml:space="preserve"> PAGEREF _Toc5533062 \h </w:instrText>
       </w:r>
       <w:r>
         <w:rPr>
@@ -1731,7 +1731,7 @@
         <w:rPr>
           <w:noProof/>
         </w:rPr>
-        <w:instrText xml:space="preserve"> PAGEREF _Toc1741396 \h </w:instrText>
+        <w:instrText xml:space="preserve"> PAGEREF _Toc5533063 \h </w:instrText>
       </w:r>
       <w:r>
         <w:rPr>
@@ -1794,7 +1794,7 @@
         <w:rPr>
           <w:noProof/>
         </w:rPr>
-        <w:instrText xml:space="preserve"> PAGEREF _Toc1741397 \h </w:instrText>
+        <w:instrText xml:space="preserve"> PAGEREF _Toc5533064 \h </w:instrText>
       </w:r>
       <w:r>
         <w:rPr>
@@ -1812,6 +1812,240 @@
           <w:noProof/>
         </w:rPr>
         <w:t>5</w:t>
+      </w:r>
+      <w:r>
+        <w:rPr>
+          <w:noProof/>
+        </w:rPr>
+        <w:fldChar w:fldCharType="end"/>
+      </w:r>
+    </w:p>
+    <w:p>
+      <w:pPr>
+        <w:pStyle w:val="TDC2"/>
+        <w:tabs>
+          <w:tab w:val="left" w:pos="1540"/>
+        </w:tabs>
+        <w:rPr>
+          <w:rFonts w:asciiTheme="minorHAnsi" w:hAnsiTheme="minorHAnsi" w:cstheme="minorBidi"/>
+          <w:noProof/>
+          <w:sz w:val="22"/>
+          <w:szCs w:val="22"/>
+          <w:lang w:eastAsia="es-ES"/>
+        </w:rPr>
+      </w:pPr>
+      <w:r>
+        <w:rPr>
+          <w:noProof/>
+        </w:rPr>
+        <w:t>2.1</w:t>
+      </w:r>
+      <w:r>
+        <w:rPr>
+          <w:rFonts w:asciiTheme="minorHAnsi" w:hAnsiTheme="minorHAnsi" w:cstheme="minorBidi"/>
+          <w:noProof/>
+          <w:sz w:val="22"/>
+          <w:szCs w:val="22"/>
+          <w:lang w:eastAsia="es-ES"/>
+        </w:rPr>
+        <w:tab/>
+      </w:r>
+      <w:r>
+        <w:rPr>
+          <w:noProof/>
+        </w:rPr>
+        <w:t>Sistemas de control de versiones</w:t>
+      </w:r>
+      <w:r>
+        <w:rPr>
+          <w:noProof/>
+        </w:rPr>
+        <w:tab/>
+      </w:r>
+      <w:r>
+        <w:rPr>
+          <w:noProof/>
+        </w:rPr>
+        <w:fldChar w:fldCharType="begin"/>
+      </w:r>
+      <w:r>
+        <w:rPr>
+          <w:noProof/>
+        </w:rPr>
+        <w:instrText xml:space="preserve"> PAGEREF _Toc5533065 \h </w:instrText>
+      </w:r>
+      <w:r>
+        <w:rPr>
+          <w:noProof/>
+        </w:rPr>
+      </w:r>
+      <w:r>
+        <w:rPr>
+          <w:noProof/>
+        </w:rPr>
+        <w:fldChar w:fldCharType="separate"/>
+      </w:r>
+      <w:r>
+        <w:rPr>
+          <w:noProof/>
+        </w:rPr>
+        <w:t>5</w:t>
+      </w:r>
+      <w:r>
+        <w:rPr>
+          <w:noProof/>
+        </w:rPr>
+        <w:fldChar w:fldCharType="end"/>
+      </w:r>
+    </w:p>
+    <w:p>
+      <w:pPr>
+        <w:pStyle w:val="TDC2"/>
+        <w:tabs>
+          <w:tab w:val="left" w:pos="1540"/>
+        </w:tabs>
+        <w:rPr>
+          <w:rFonts w:asciiTheme="minorHAnsi" w:hAnsiTheme="minorHAnsi" w:cstheme="minorBidi"/>
+          <w:noProof/>
+          <w:sz w:val="22"/>
+          <w:szCs w:val="22"/>
+          <w:lang w:eastAsia="es-ES"/>
+        </w:rPr>
+      </w:pPr>
+      <w:r>
+        <w:rPr>
+          <w:noProof/>
+        </w:rPr>
+        <w:t>2.2</w:t>
+      </w:r>
+      <w:r>
+        <w:rPr>
+          <w:rFonts w:asciiTheme="minorHAnsi" w:hAnsiTheme="minorHAnsi" w:cstheme="minorBidi"/>
+          <w:noProof/>
+          <w:sz w:val="22"/>
+          <w:szCs w:val="22"/>
+          <w:lang w:eastAsia="es-ES"/>
+        </w:rPr>
+        <w:tab/>
+      </w:r>
+      <w:r>
+        <w:rPr>
+          <w:noProof/>
+        </w:rPr>
+        <w:t>Integración Continua, Entrega Continua y Despliegue Continuo</w:t>
+      </w:r>
+      <w:r>
+        <w:rPr>
+          <w:noProof/>
+        </w:rPr>
+        <w:tab/>
+      </w:r>
+      <w:r>
+        <w:rPr>
+          <w:noProof/>
+        </w:rPr>
+        <w:fldChar w:fldCharType="begin"/>
+      </w:r>
+      <w:r>
+        <w:rPr>
+          <w:noProof/>
+        </w:rPr>
+        <w:instrText xml:space="preserve"> PAGEREF _Toc5533066 \h </w:instrText>
+      </w:r>
+      <w:r>
+        <w:rPr>
+          <w:noProof/>
+        </w:rPr>
+      </w:r>
+      <w:r>
+        <w:rPr>
+          <w:noProof/>
+        </w:rPr>
+        <w:fldChar w:fldCharType="separate"/>
+      </w:r>
+      <w:r>
+        <w:rPr>
+          <w:noProof/>
+        </w:rPr>
+        <w:t>7</w:t>
+      </w:r>
+      <w:r>
+        <w:rPr>
+          <w:noProof/>
+        </w:rPr>
+        <w:fldChar w:fldCharType="end"/>
+      </w:r>
+    </w:p>
+    <w:p>
+      <w:pPr>
+        <w:pStyle w:val="TDC2"/>
+        <w:tabs>
+          <w:tab w:val="left" w:pos="1540"/>
+        </w:tabs>
+        <w:rPr>
+          <w:rFonts w:asciiTheme="minorHAnsi" w:hAnsiTheme="minorHAnsi" w:cstheme="minorBidi"/>
+          <w:noProof/>
+          <w:sz w:val="22"/>
+          <w:szCs w:val="22"/>
+          <w:lang w:eastAsia="es-ES"/>
+        </w:rPr>
+      </w:pPr>
+      <w:r>
+        <w:rPr>
+          <w:noProof/>
+        </w:rPr>
+        <w:t>2.3</w:t>
+      </w:r>
+      <w:r>
+        <w:rPr>
+          <w:rFonts w:asciiTheme="minorHAnsi" w:hAnsiTheme="minorHAnsi" w:cstheme="minorBidi"/>
+          <w:noProof/>
+          <w:sz w:val="22"/>
+          <w:szCs w:val="22"/>
+          <w:lang w:eastAsia="es-ES"/>
+        </w:rPr>
+        <w:tab/>
+      </w:r>
+      <w:r>
+        <w:rPr>
+          <w:noProof/>
+        </w:rPr>
+        <w:t>Predicción de fallos mediante análisis de código</w:t>
+      </w:r>
+      <w:r>
+        <w:rPr>
+          <w:noProof/>
+        </w:rPr>
+        <w:tab/>
+      </w:r>
+      <w:r>
+        <w:rPr>
+          <w:noProof/>
+        </w:rPr>
+        <w:fldChar w:fldCharType="begin"/>
+      </w:r>
+      <w:r>
+        <w:rPr>
+          <w:noProof/>
+        </w:rPr>
+        <w:instrText xml:space="preserve"> PAGEREF _Toc5533067 \h </w:instrText>
+      </w:r>
+      <w:r>
+        <w:rPr>
+          <w:noProof/>
+        </w:rPr>
+      </w:r>
+      <w:r>
+        <w:rPr>
+          <w:noProof/>
+        </w:rPr>
+        <w:fldChar w:fldCharType="separate"/>
+      </w:r>
+      <w:r>
+        <w:rPr>
+          <w:noProof/>
+        </w:rPr>
+        <w:t>9</w:t>
       </w:r>
       <w:r>
         <w:rPr>
@@ -1857,7 +2091,7 @@
         <w:rPr>
           <w:noProof/>
         </w:rPr>
-        <w:instrText xml:space="preserve"> PAGEREF _Toc1741398 \h </w:instrText>
+        <w:instrText xml:space="preserve"> PAGEREF _Toc5533068 \h </w:instrText>
       </w:r>
       <w:r>
         <w:rPr>
@@ -1874,7 +2108,7 @@
         <w:rPr>
           <w:noProof/>
         </w:rPr>
-        <w:t>9</w:t>
+        <w:t>13</w:t>
       </w:r>
       <w:r>
         <w:rPr>
@@ -1920,7 +2154,7 @@
         <w:rPr>
           <w:noProof/>
         </w:rPr>
-        <w:instrText xml:space="preserve"> PAGEREF _Toc1741399 \h </w:instrText>
+        <w:instrText xml:space="preserve"> PAGEREF _Toc5533069 \h </w:instrText>
       </w:r>
       <w:r>
         <w:rPr>
@@ -1937,7 +2171,7 @@
         <w:rPr>
           <w:noProof/>
         </w:rPr>
-        <w:t>11</w:t>
+        <w:t>15</w:t>
       </w:r>
       <w:r>
         <w:rPr>
@@ -1983,7 +2217,7 @@
         <w:rPr>
           <w:noProof/>
         </w:rPr>
-        <w:instrText xml:space="preserve"> PAGEREF _Toc1741400 \h </w:instrText>
+        <w:instrText xml:space="preserve"> PAGEREF _Toc5533070 \h </w:instrText>
       </w:r>
       <w:r>
         <w:rPr>
@@ -2000,7 +2234,7 @@
         <w:rPr>
           <w:noProof/>
         </w:rPr>
-        <w:t>13</w:t>
+        <w:t>17</w:t>
       </w:r>
       <w:r>
         <w:rPr>
@@ -2061,7 +2295,7 @@
         <w:rPr>
           <w:noProof/>
         </w:rPr>
-        <w:instrText xml:space="preserve"> PAGEREF _Toc1741401 \h </w:instrText>
+        <w:instrText xml:space="preserve"> PAGEREF _Toc5533071 \h </w:instrText>
       </w:r>
       <w:r>
         <w:rPr>
@@ -2078,7 +2312,7 @@
         <w:rPr>
           <w:noProof/>
         </w:rPr>
-        <w:t>13</w:t>
+        <w:t>17</w:t>
       </w:r>
       <w:r>
         <w:rPr>
@@ -2139,7 +2373,7 @@
         <w:rPr>
           <w:noProof/>
         </w:rPr>
-        <w:instrText xml:space="preserve"> PAGEREF _Toc1741402 \h </w:instrText>
+        <w:instrText xml:space="preserve"> PAGEREF _Toc5533072 \h </w:instrText>
       </w:r>
       <w:r>
         <w:rPr>
@@ -2156,7 +2390,7 @@
         <w:rPr>
           <w:noProof/>
         </w:rPr>
-        <w:t>13</w:t>
+        <w:t>17</w:t>
       </w:r>
       <w:r>
         <w:rPr>
@@ -2183,9 +2417,8 @@
       <w:r>
         <w:rPr>
           <w:noProof/>
-          <w:lang w:bidi="hi-IN"/>
-        </w:rPr>
-        <w:t>Bibliografía</w:t>
+        </w:rPr>
+        <w:t>Anexos</w:t>
       </w:r>
       <w:r>
         <w:rPr>
@@ -2203,7 +2436,7 @@
         <w:rPr>
           <w:noProof/>
         </w:rPr>
-        <w:instrText xml:space="preserve"> PAGEREF _Toc1741403 \h </w:instrText>
+        <w:instrText xml:space="preserve"> PAGEREF _Toc5533073 \h </w:instrText>
       </w:r>
       <w:r>
         <w:rPr>
@@ -2220,70 +2453,7 @@
         <w:rPr>
           <w:noProof/>
         </w:rPr>
-        <w:t>15</w:t>
-      </w:r>
-      <w:r>
-        <w:rPr>
-          <w:noProof/>
-        </w:rPr>
-        <w:fldChar w:fldCharType="end"/>
-      </w:r>
-    </w:p>
-    <w:p>
-      <w:pPr>
-        <w:pStyle w:val="TDC1"/>
-        <w:tabs>
-          <w:tab w:val="right" w:leader="dot" w:pos="8777"/>
-        </w:tabs>
-        <w:rPr>
-          <w:rFonts w:asciiTheme="minorHAnsi" w:hAnsiTheme="minorHAnsi" w:cstheme="minorBidi"/>
-          <w:b w:val="0"/>
-          <w:noProof/>
-          <w:sz w:val="22"/>
-          <w:szCs w:val="22"/>
-          <w:lang w:eastAsia="es-ES"/>
-        </w:rPr>
-      </w:pPr>
-      <w:r>
-        <w:rPr>
-          <w:noProof/>
-        </w:rPr>
-        <w:t>Anexos</w:t>
-      </w:r>
-      <w:r>
-        <w:rPr>
-          <w:noProof/>
-        </w:rPr>
-        <w:tab/>
-      </w:r>
-      <w:r>
-        <w:rPr>
-          <w:noProof/>
-        </w:rPr>
-        <w:fldChar w:fldCharType="begin"/>
-      </w:r>
-      <w:r>
-        <w:rPr>
-          <w:noProof/>
-        </w:rPr>
-        <w:instrText xml:space="preserve"> PAGEREF _Toc1741404 \h </w:instrText>
-      </w:r>
-      <w:r>
-        <w:rPr>
-          <w:noProof/>
-        </w:rPr>
-      </w:r>
-      <w:r>
-        <w:rPr>
-          <w:noProof/>
-        </w:rPr>
-        <w:fldChar w:fldCharType="separate"/>
-      </w:r>
-      <w:r>
-        <w:rPr>
-          <w:noProof/>
-        </w:rPr>
-        <w:t>17</w:t>
+        <w:t>23</w:t>
       </w:r>
       <w:r>
         <w:rPr>
@@ -2344,7 +2514,7 @@
         <w:rPr>
           <w:noProof/>
         </w:rPr>
-        <w:instrText xml:space="preserve"> PAGEREF _Toc1741405 \h </w:instrText>
+        <w:instrText xml:space="preserve"> PAGEREF _Toc5533074 \h </w:instrText>
       </w:r>
       <w:r>
         <w:rPr>
@@ -2361,7 +2531,7 @@
         <w:rPr>
           <w:noProof/>
         </w:rPr>
-        <w:t>17</w:t>
+        <w:t>23</w:t>
       </w:r>
       <w:r>
         <w:rPr>
@@ -2412,6 +2582,163 @@
     </w:p>
     <w:p>
       <w:pPr>
+        <w:pStyle w:val="Tabladeilustraciones"/>
+        <w:tabs>
+          <w:tab w:val="right" w:leader="dot" w:pos="8777"/>
+        </w:tabs>
+        <w:rPr>
+          <w:rFonts w:cstheme="minorBidi"/>
+          <w:smallCaps w:val="0"/>
+          <w:noProof/>
+          <w:sz w:val="22"/>
+          <w:szCs w:val="22"/>
+          <w:lang w:eastAsia="es-ES"/>
+        </w:rPr>
+      </w:pPr>
+      <w:r>
+        <w:fldChar w:fldCharType="begin"/>
+      </w:r>
+      <w:r>
+        <w:instrText xml:space="preserve"> TOC \h \z \c "Imagen" </w:instrText>
+      </w:r>
+      <w:r>
+        <w:fldChar w:fldCharType="separate"/>
+      </w:r>
+      <w:hyperlink w:anchor="_Toc5533042" w:history="1">
+        <w:r>
+          <w:rPr>
+            <w:rStyle w:val="Hipervnculo"/>
+            <w:noProof/>
+            <w:lang w:bidi="hi-IN"/>
+          </w:rPr>
+          <w:t>Imagen 1: Esquema general de un control de versiones distribuido</w:t>
+        </w:r>
+        <w:r>
+          <w:rPr>
+            <w:noProof/>
+            <w:webHidden/>
+          </w:rPr>
+          <w:tab/>
+        </w:r>
+        <w:r>
+          <w:rPr>
+            <w:noProof/>
+            <w:webHidden/>
+          </w:rPr>
+          <w:fldChar w:fldCharType="begin"/>
+        </w:r>
+        <w:r>
+          <w:rPr>
+            <w:noProof/>
+            <w:webHidden/>
+          </w:rPr>
+          <w:instrText xml:space="preserve"> PAGEREF _Toc5533042 \h </w:instrText>
+        </w:r>
+        <w:r>
+          <w:rPr>
+            <w:noProof/>
+            <w:webHidden/>
+          </w:rPr>
+        </w:r>
+        <w:r>
+          <w:rPr>
+            <w:noProof/>
+            <w:webHidden/>
+          </w:rPr>
+          <w:fldChar w:fldCharType="separate"/>
+        </w:r>
+        <w:r>
+          <w:rPr>
+            <w:noProof/>
+            <w:webHidden/>
+          </w:rPr>
+          <w:t>7</w:t>
+        </w:r>
+        <w:r>
+          <w:rPr>
+            <w:noProof/>
+            <w:webHidden/>
+          </w:rPr>
+          <w:fldChar w:fldCharType="end"/>
+        </w:r>
+      </w:hyperlink>
+    </w:p>
+    <w:p>
+      <w:pPr>
+        <w:pStyle w:val="Tabladeilustraciones"/>
+        <w:tabs>
+          <w:tab w:val="right" w:leader="dot" w:pos="8777"/>
+        </w:tabs>
+        <w:rPr>
+          <w:rFonts w:cstheme="minorBidi"/>
+          <w:smallCaps w:val="0"/>
+          <w:noProof/>
+          <w:sz w:val="22"/>
+          <w:szCs w:val="22"/>
+          <w:lang w:eastAsia="es-ES"/>
+        </w:rPr>
+      </w:pPr>
+      <w:hyperlink w:anchor="_Toc5533043" w:history="1">
+        <w:r>
+          <w:rPr>
+            <w:rStyle w:val="Hipervnculo"/>
+            <w:noProof/>
+            <w:lang w:bidi="hi-IN"/>
+          </w:rPr>
+          <w:t>Imagen 2: Diferencia entre Integración Continua,  Entrega Continua y Despliegue Continuo</w:t>
+        </w:r>
+        <w:r>
+          <w:rPr>
+            <w:noProof/>
+            <w:webHidden/>
+          </w:rPr>
+          <w:tab/>
+        </w:r>
+        <w:r>
+          <w:rPr>
+            <w:noProof/>
+            <w:webHidden/>
+          </w:rPr>
+          <w:fldChar w:fldCharType="begin"/>
+        </w:r>
+        <w:r>
+          <w:rPr>
+            <w:noProof/>
+            <w:webHidden/>
+          </w:rPr>
+          <w:instrText xml:space="preserve"> PAGEREF _Toc5533043 \h </w:instrText>
+        </w:r>
+        <w:r>
+          <w:rPr>
+            <w:noProof/>
+            <w:webHidden/>
+          </w:rPr>
+        </w:r>
+        <w:r>
+          <w:rPr>
+            <w:noProof/>
+            <w:webHidden/>
+          </w:rPr>
+          <w:fldChar w:fldCharType="separate"/>
+        </w:r>
+        <w:r>
+          <w:rPr>
+            <w:noProof/>
+            <w:webHidden/>
+          </w:rPr>
+          <w:t>8</w:t>
+        </w:r>
+        <w:r>
+          <w:rPr>
+            <w:noProof/>
+            <w:webHidden/>
+          </w:rPr>
+          <w:fldChar w:fldCharType="end"/>
+        </w:r>
+      </w:hyperlink>
+    </w:p>
+    <w:p>
+      <w:pPr>
         <w:pStyle w:val="IllustrationIndexHeading"/>
         <w:sectPr>
           <w:type w:val="oddPage"/>
@@ -2422,23 +2749,6 @@
           <w:docGrid w:linePitch="326"/>
         </w:sectPr>
       </w:pPr>
-      <w:r>
-        <w:fldChar w:fldCharType="begin"/>
-      </w:r>
-      <w:r>
-        <w:instrText xml:space="preserve"> TOC \h \z \c "Figura" </w:instrText>
-      </w:r>
-      <w:r>
-        <w:fldChar w:fldCharType="separate"/>
-      </w:r>
-      <w:r>
-        <w:rPr>
-          <w:b w:val="0"/>
-          <w:bCs w:val="0"/>
-          <w:noProof/>
-        </w:rPr>
-        <w:t>No se encuentran elementos de tabla de ilustraciones.</w:t>
-      </w:r>
       <w:r>
         <w:fldChar w:fldCharType="end"/>
       </w:r>
@@ -2476,7 +2786,7 @@
         <w:br/>
       </w:r>
       <w:bookmarkStart w:id="2" w:name="_Ref1479956"/>
-      <w:bookmarkStart w:id="3" w:name="_Toc1741393"/>
+      <w:bookmarkStart w:id="3" w:name="_Toc5533060"/>
       <w:r>
         <w:t>I</w:t>
       </w:r>
@@ -2495,7 +2805,7 @@
         </w:numPr>
         <w:suppressAutoHyphens w:val="0"/>
       </w:pPr>
-      <w:bookmarkStart w:id="4" w:name="_Toc1741394"/>
+      <w:bookmarkStart w:id="4" w:name="_Toc5533061"/>
       <w:r>
         <w:t>M</w:t>
       </w:r>
@@ -2666,7 +2976,29 @@
         <w:t xml:space="preserve">. </w:t>
       </w:r>
       <w:r>
-        <w:t>Por ello, se pretende crear un modelo que aprenda</w:t>
+        <w:t xml:space="preserve">Por ello, </w:t>
+      </w:r>
+      <w:r>
+        <w:t xml:space="preserve">se pretende mostrar un análisis </w:t>
+      </w:r>
+      <w:proofErr w:type="spellStart"/>
+      <w:r>
+        <w:t>descritivo</w:t>
+      </w:r>
+      <w:proofErr w:type="spellEnd"/>
+      <w:r>
+        <w:t xml:space="preserve"> de las clases modificadas en un </w:t>
+      </w:r>
+      <w:proofErr w:type="spellStart"/>
+      <w:r>
+        <w:t>commit</w:t>
+      </w:r>
+      <w:proofErr w:type="spellEnd"/>
+      <w:r>
+        <w:t xml:space="preserve"> para que el usuario pueda decidir a raíz de estos datos si prefiere volver a revisar su código o si detecta, por ejemplo, que no cumple con los estándares de calidad del equipo. Asimismo, vamos a analizar si es posible </w:t>
+      </w:r>
+      <w:r>
+        <w:t>crear un modelo que aprenda</w:t>
       </w:r>
       <w:r>
         <w:t xml:space="preserve"> y</w:t>
@@ -2844,7 +3176,7 @@
       <w:pPr>
         <w:pStyle w:val="Ttulo2"/>
       </w:pPr>
-      <w:bookmarkStart w:id="5" w:name="_Toc1741395"/>
+      <w:bookmarkStart w:id="5" w:name="_Toc5533062"/>
       <w:r>
         <w:t>Método y fases de trabajo</w:t>
       </w:r>
@@ -2893,7 +3225,16 @@
         <w:spacing w:after="120" w:line="360" w:lineRule="auto"/>
       </w:pPr>
       <w:r>
-        <w:t>Creación de un modelo a partir de la información extraída.</w:t>
+        <w:t>Tratar de c</w:t>
+      </w:r>
+      <w:r>
+        <w:t>rea</w:t>
+      </w:r>
+      <w:r>
+        <w:t>r</w:t>
+      </w:r>
+      <w:r>
+        <w:t xml:space="preserve"> un modelo a partir de la información extraída.</w:t>
       </w:r>
     </w:p>
     <w:p>
@@ -2943,7 +3284,13 @@
         </w:sdtContent>
       </w:sdt>
       <w:r>
-        <w:t xml:space="preserve">, siguiendo recomendaciones para su adaptación de </w:t>
+        <w:t xml:space="preserve">, siguiendo recomendaciones para su adaptación </w:t>
+      </w:r>
+      <w:r>
+        <w:t>en proyectos de Ciencia de Datos</w:t>
+      </w:r>
+      <w:r>
+        <w:t xml:space="preserve"> </w:t>
       </w:r>
       <w:sdt>
         <w:sdtPr>
@@ -2980,7 +3327,11 @@
       </w:r>
       <w:proofErr w:type="gramEnd"/>
       <w:r>
-        <w:t xml:space="preserve">, mientras que el alumno ejercería las funciones del equipo de desarrollo y del </w:t>
+        <w:t xml:space="preserve">, mientras que el alumno </w:t>
+      </w:r>
+      <w:r>
+        <w:lastRenderedPageBreak/>
+        <w:t xml:space="preserve">ejercería las funciones del equipo de desarrollo y del </w:t>
       </w:r>
       <w:proofErr w:type="spellStart"/>
       <w:r>
@@ -3023,11 +3374,7 @@
       </w:r>
       <w:proofErr w:type="spellEnd"/>
       <w:r>
-        <w:t xml:space="preserve"> Backlog, y por ende es la persona con una visión más global del proyecto, por lo que el alumno es el que puede hacer mejor este papel. Los tutores, por </w:t>
-      </w:r>
-      <w:r>
-        <w:lastRenderedPageBreak/>
-        <w:t xml:space="preserve">su parte, al tomar el papel de Scrum </w:t>
+        <w:t xml:space="preserve"> Backlog, y por ende es la persona con una visión más global del proyecto, por lo que el alumno es el que puede hacer mejor este papel. Los tutores, por su parte, al tomar el papel de Scrum </w:t>
       </w:r>
       <w:proofErr w:type="gramStart"/>
       <w:r>
@@ -3326,7 +3673,7 @@
       <w:pPr>
         <w:pStyle w:val="Ttulo2"/>
       </w:pPr>
-      <w:bookmarkStart w:id="6" w:name="_Toc1741396"/>
+      <w:bookmarkStart w:id="6" w:name="_Toc5533063"/>
       <w:r>
         <w:t>Estructura de la memoria</w:t>
       </w:r>
@@ -3345,6 +3692,7 @@
     </w:p>
     <w:p>
       <w:r>
+        <w:lastRenderedPageBreak/>
         <w:t xml:space="preserve">El segundo capítulo hablará del estado del arte. En este capítulo entraremos más en detalle en el problema concreto que queremos abordar, avisar al programador de posibles fallos de código en un </w:t>
       </w:r>
       <w:proofErr w:type="spellStart"/>
@@ -3353,11 +3701,7 @@
       </w:r>
       <w:proofErr w:type="spellEnd"/>
       <w:r>
-        <w:t xml:space="preserve"> antes de realizar ningún tipo de compilación o prueba automática. Describiremos algunas de las vías de estudio que se han realizado para resolver </w:t>
-      </w:r>
-      <w:r>
-        <w:lastRenderedPageBreak/>
-        <w:t xml:space="preserve">este problema, así como la fuente de la </w:t>
+        <w:t xml:space="preserve"> antes de realizar ningún tipo de compilación o prueba automática. Describiremos algunas de las vías de estudio que se han realizado para resolver este problema, así como la fuente de la </w:t>
       </w:r>
       <w:proofErr w:type="spellStart"/>
       <w:r>
@@ -3437,11 +3781,906 @@
         <w:lastRenderedPageBreak/>
         <w:br/>
       </w:r>
-      <w:bookmarkStart w:id="7" w:name="_Toc1741397"/>
+      <w:bookmarkStart w:id="7" w:name="_Toc5533064"/>
       <w:r>
         <w:t>Estado del arte</w:t>
       </w:r>
       <w:bookmarkEnd w:id="7"/>
+    </w:p>
+    <w:p>
+      <w:pPr>
+        <w:pStyle w:val="Ttulo2"/>
+      </w:pPr>
+      <w:bookmarkStart w:id="8" w:name="_Toc5533065"/>
+      <w:r>
+        <w:t>Sistemas de control de versiones</w:t>
+      </w:r>
+      <w:bookmarkEnd w:id="8"/>
+    </w:p>
+    <w:p>
+      <w:pPr>
+        <w:keepNext/>
+      </w:pPr>
+      <w:r>
+        <w:t>En términos generales. los proyectos de desarrollo software son realizados por más de una persona, en ocasiones alejados geográficamente. E incluso si estamos en el mismo centro de trabajo, es recomendable que cada persona pueda desarrollar el proyecto de manera independiente, y posteriormente tener la capacidad de combinar el trabajo del equipo de una manera ágil. Por ello, existe lo que se conoce como control de versiones.</w:t>
+      </w:r>
+    </w:p>
+    <w:p>
+      <w:pPr>
+        <w:keepNext/>
+      </w:pPr>
+      <w:r>
+        <w:t xml:space="preserve">Los sistemas de control de versiones son herramientas software que ayudan a un equipo software a gestionar los cambios de código a través del tiempo </w:t>
+      </w:r>
+      <w:sdt>
+        <w:sdtPr>
+          <w:id w:val="-273638856"/>
+          <w:citation/>
+        </w:sdtPr>
+        <w:sdtContent>
+          <w:r>
+            <w:fldChar w:fldCharType="begin"/>
+          </w:r>
+          <w:r>
+            <w:instrText xml:space="preserve"> CITATION Atl19 \l 3082 </w:instrText>
+          </w:r>
+          <w:r>
+            <w:fldChar w:fldCharType="separate"/>
+          </w:r>
+          <w:r>
+            <w:rPr>
+              <w:noProof/>
+            </w:rPr>
+            <w:t>[8]</w:t>
+          </w:r>
+          <w:r>
+            <w:fldChar w:fldCharType="end"/>
+          </w:r>
+        </w:sdtContent>
+      </w:sdt>
+      <w:r>
+        <w:t>. Estos sistemas monitorizan los cambios de código que se realizan en cada modificación, de manera que el</w:t>
+      </w:r>
+      <w:r>
+        <w:t xml:space="preserve"> </w:t>
+      </w:r>
+      <w:r>
+        <w:t xml:space="preserve">programador puede deshacer sus cambios si ha detectado un error, así como comparar versiones previas del código sin tener que </w:t>
+      </w:r>
+      <w:r>
+        <w:t>interrumpir el trabajo de todos sus compañeros.</w:t>
+      </w:r>
+    </w:p>
+    <w:p>
+      <w:pPr>
+        <w:keepNext/>
+      </w:pPr>
+      <w:r>
+        <w:t>Estos sistemas, por tanto, tienen tres características fundamentales que los hacen casi imprescindible para el flujo de trabajo de casi cualquier proyecto software</w:t>
+      </w:r>
+      <w:r>
+        <w:t xml:space="preserve"> </w:t>
+      </w:r>
+      <w:sdt>
+        <w:sdtPr>
+          <w:id w:val="1212850865"/>
+          <w:citation/>
+        </w:sdtPr>
+        <w:sdtContent>
+          <w:r>
+            <w:fldChar w:fldCharType="begin"/>
+          </w:r>
+          <w:r>
+            <w:instrText xml:space="preserve"> CITATION Atl19 \l 3082 </w:instrText>
+          </w:r>
+          <w:r>
+            <w:fldChar w:fldCharType="separate"/>
+          </w:r>
+          <w:r>
+            <w:rPr>
+              <w:noProof/>
+            </w:rPr>
+            <w:t>[8]</w:t>
+          </w:r>
+          <w:r>
+            <w:fldChar w:fldCharType="end"/>
+          </w:r>
+        </w:sdtContent>
+      </w:sdt>
+      <w:r>
+        <w:t xml:space="preserve">. En primer lugar, mantienen un registro a largo plazo del histórico de cada archivo, lo que nos ayuda a tener una visión general de los cambios del proyecto. </w:t>
+      </w:r>
+      <w:r>
+        <w:t>Esta característica es muy útil para volver a versiones anteriores con el fin de detectar errores en la aplicación, o para poder arreglar errores en versiones anteriores del proyecto.</w:t>
+      </w:r>
+    </w:p>
+    <w:p>
+      <w:pPr>
+        <w:keepNext/>
+      </w:pPr>
+      <w:r>
+        <w:t>Otra de las ventajas del control de versiones es que</w:t>
+      </w:r>
+      <w:r>
+        <w:t xml:space="preserve"> permiten diversificar el desarrollo, mediante un proceso conocido como ramificación, en el que un miembro del equipo puede, a partir de una versión específica, trabajar en una nueva funcionalidad o arreglar un fallo sin tener que preocuparnos de que otro miembro del equipo esté realizando cambios de manera simultánea. Una vez se realizan los cambios en una rama, se debe hacer el proceso de fusión, que consiste en unir los cambios y verificar que los cambios de las dos ramas que se intentan unir no tienen conflictos. Un conflicto es una modificación de la misma parte del código por </w:t>
+      </w:r>
+      <w:r>
+        <w:lastRenderedPageBreak/>
+        <w:t>parte de dos ramas diferentes</w:t>
+      </w:r>
+      <w:r>
+        <w:t>.</w:t>
+      </w:r>
+      <w:r>
+        <w:t xml:space="preserve"> </w:t>
+      </w:r>
+      <w:r>
+        <w:t>Si esto ocurre, es necesario resolver el conflicto manualmente, decidiendo de qué manera se combinan ambas modificaciones.</w:t>
+      </w:r>
+    </w:p>
+    <w:p>
+      <w:pPr>
+        <w:keepNext/>
+      </w:pPr>
+      <w:r>
+        <w:t xml:space="preserve">La tercera ventaja más importante de estas herramientas es la trazabilidad. Al llevar un registro de cada cambio de software, es muy sencillo conectar esta información con herramientas de gestión de proyectos y de gestión de </w:t>
+      </w:r>
+      <w:r>
+        <w:rPr>
+          <w:i/>
+        </w:rPr>
+        <w:t>bugs</w:t>
+      </w:r>
+      <w:r>
+        <w:t xml:space="preserve"> o errores, con el fin de poder documentar el propósito de cada cambio, de manera que es posible tener una visión más global de los cambios realizados sin tener que leer el código fuente para entender las nuevas funcionalidades o los </w:t>
+      </w:r>
+      <w:proofErr w:type="spellStart"/>
+      <w:r>
+        <w:rPr>
+          <w:i/>
+        </w:rPr>
+        <w:t>fix</w:t>
+      </w:r>
+      <w:proofErr w:type="spellEnd"/>
+      <w:r>
+        <w:t xml:space="preserve"> realizados.</w:t>
+      </w:r>
+    </w:p>
+    <w:p>
+      <w:pPr>
+        <w:keepNext/>
+      </w:pPr>
+      <w:r>
+        <w:t xml:space="preserve">Dentro de los sistemas de control de versiones, existen dos grupos bien diferenciados </w:t>
+      </w:r>
+      <w:sdt>
+        <w:sdtPr>
+          <w:id w:val="171763140"/>
+          <w:citation/>
+        </w:sdtPr>
+        <w:sdtContent>
+          <w:r>
+            <w:fldChar w:fldCharType="begin"/>
+          </w:r>
+          <w:r>
+            <w:instrText xml:space="preserve">CITATION Sma19 \l 3082 </w:instrText>
+          </w:r>
+          <w:r>
+            <w:fldChar w:fldCharType="separate"/>
+          </w:r>
+          <w:r>
+            <w:rPr>
+              <w:noProof/>
+            </w:rPr>
+            <w:t>[9]</w:t>
+          </w:r>
+          <w:r>
+            <w:fldChar w:fldCharType="end"/>
+          </w:r>
+        </w:sdtContent>
+      </w:sdt>
+      <w:r>
+        <w:t xml:space="preserve">. Por un lado, tenemos los sistemas de control de versiones centralizados. </w:t>
+      </w:r>
+      <w:r>
+        <w:t xml:space="preserve">En este tipo de herramientas se mantiene una copia central del proyecto en un único repositorio, y los cambios que realizan los desarrolladores lo aplican sobre esa versión central. Uno de los sistemas más conocidos es </w:t>
+      </w:r>
+      <w:proofErr w:type="spellStart"/>
+      <w:r>
+        <w:t>Subversion</w:t>
+      </w:r>
+      <w:proofErr w:type="spellEnd"/>
+      <w:r>
+        <w:t xml:space="preserve"> (SVN) </w:t>
+      </w:r>
+      <w:sdt>
+        <w:sdtPr>
+          <w:id w:val="577336813"/>
+          <w:citation/>
+        </w:sdtPr>
+        <w:sdtContent>
+          <w:r>
+            <w:fldChar w:fldCharType="begin"/>
+          </w:r>
+          <w:r>
+            <w:instrText xml:space="preserve"> CITATION Apa04 \l 3082 </w:instrText>
+          </w:r>
+          <w:r>
+            <w:fldChar w:fldCharType="separate"/>
+          </w:r>
+          <w:r>
+            <w:rPr>
+              <w:noProof/>
+            </w:rPr>
+            <w:t>[10]</w:t>
+          </w:r>
+          <w:r>
+            <w:fldChar w:fldCharType="end"/>
+          </w:r>
+        </w:sdtContent>
+      </w:sdt>
+      <w:r>
+        <w:t xml:space="preserve">. Sin embargo, estos sistemas tienen un problema cuando dos desarrolladores realizan cambios simultáneos, ya que uno puede </w:t>
+      </w:r>
+      <w:proofErr w:type="spellStart"/>
+      <w:r>
+        <w:t>sobreescribir</w:t>
+      </w:r>
+      <w:proofErr w:type="spellEnd"/>
+      <w:r>
+        <w:t xml:space="preserve"> el trabajo del otro antes de que el resto del equipo pueda visualizar esos cambios.</w:t>
+      </w:r>
+    </w:p>
+    <w:p>
+      <w:pPr>
+        <w:keepNext/>
+      </w:pPr>
+      <w:r>
+        <w:t xml:space="preserve">Por ello, son muchos más frecuentes los sistemas de control de versiones distribuidos. Como se puede ver en la </w:t>
+      </w:r>
+      <w:r>
+        <w:fldChar w:fldCharType="begin"/>
+      </w:r>
+      <w:r>
+        <w:instrText xml:space="preserve"> REF _Ref5529901 \h </w:instrText>
+      </w:r>
+      <w:r>
+        <w:fldChar w:fldCharType="separate"/>
+      </w:r>
+      <w:r>
+        <w:t xml:space="preserve">Imagen </w:t>
+      </w:r>
+      <w:r>
+        <w:rPr>
+          <w:noProof/>
+        </w:rPr>
+        <w:t>1</w:t>
+      </w:r>
+      <w:r>
+        <w:fldChar w:fldCharType="end"/>
+      </w:r>
+      <w:r>
+        <w:t xml:space="preserve"> </w:t>
+      </w:r>
+      <w:sdt>
+        <w:sdtPr>
+          <w:id w:val="2130741454"/>
+          <w:citation/>
+        </w:sdtPr>
+        <w:sdtContent>
+          <w:r>
+            <w:fldChar w:fldCharType="begin"/>
+          </w:r>
+          <w:r>
+            <w:instrText xml:space="preserve">CITATION Sma19 \l 3082 </w:instrText>
+          </w:r>
+          <w:r>
+            <w:fldChar w:fldCharType="separate"/>
+          </w:r>
+          <w:r>
+            <w:rPr>
+              <w:noProof/>
+            </w:rPr>
+            <w:t>[9]</w:t>
+          </w:r>
+          <w:r>
+            <w:fldChar w:fldCharType="end"/>
+          </w:r>
+        </w:sdtContent>
+      </w:sdt>
+      <w:r>
+        <w:t>, la principal diferencia con los anteriores radica en que no hay un repositorio central para los cambios de información. En su lugar, cada desarrollador tiene su propio repositorio (que es una copia de alguna versión del repositorio principal) y realiza los cambios a partir de él. De esta manera</w:t>
+      </w:r>
+      <w:r>
+        <w:t xml:space="preserve"> no se </w:t>
+      </w:r>
+      <w:proofErr w:type="spellStart"/>
+      <w:r>
+        <w:t>sobreescribe</w:t>
+      </w:r>
+      <w:proofErr w:type="spellEnd"/>
+      <w:r>
+        <w:t xml:space="preserve"> el trabajo de otros, ya que cada uno tiene su propia copia local, y una vez se quiere llevar el trabajo al repositorio principal se puede comprobar si hay conflictos, código fuente cambiado por dos o más personas, para poder realizar los cambios adicionales pertinentes. Existen muchos </w:t>
+      </w:r>
+      <w:r>
+        <w:lastRenderedPageBreak/>
+        <w:t xml:space="preserve">sistemas distribuidos de control de versiones, aunque el más conocido y usado con diferencia es Git </w:t>
+      </w:r>
+      <w:sdt>
+        <w:sdtPr>
+          <w:id w:val="-228840844"/>
+          <w:citation/>
+        </w:sdtPr>
+        <w:sdtContent>
+          <w:r>
+            <w:fldChar w:fldCharType="begin"/>
+          </w:r>
+          <w:r>
+            <w:instrText xml:space="preserve"> CITATION Git07 \l 3082 </w:instrText>
+          </w:r>
+          <w:r>
+            <w:fldChar w:fldCharType="separate"/>
+          </w:r>
+          <w:r>
+            <w:rPr>
+              <w:noProof/>
+            </w:rPr>
+            <w:t>[11]</w:t>
+          </w:r>
+          <w:r>
+            <w:fldChar w:fldCharType="end"/>
+          </w:r>
+        </w:sdtContent>
+      </w:sdt>
+      <w:r>
+        <w:t>.</w:t>
+      </w:r>
+    </w:p>
+    <w:p>
+      <w:pPr>
+        <w:keepNext/>
+        <w:ind w:firstLine="0"/>
+        <w:jc w:val="center"/>
+      </w:pPr>
+      <w:r>
+        <w:rPr>
+          <w:noProof/>
+        </w:rPr>
+        <w:drawing>
+          <wp:inline distT="0" distB="0" distL="0" distR="0" wp14:anchorId="3A0CDDD4" wp14:editId="2ECEC69C">
+            <wp:extent cx="3538054" cy="2832622"/>
+            <wp:effectExtent l="0" t="0" r="5715" b="6350"/>
+            <wp:docPr id="3" name="Imagen 3" descr="Version Control Process"/>
+            <wp:cNvGraphicFramePr>
+              <a:graphicFrameLocks xmlns:a="http://schemas.openxmlformats.org/drawingml/2006/main" noChangeAspect="1"/>
+            </wp:cNvGraphicFramePr>
+            <a:graphic xmlns:a="http://schemas.openxmlformats.org/drawingml/2006/main">
+              <a:graphicData uri="http://schemas.openxmlformats.org/drawingml/2006/picture">
+                <pic:pic xmlns:pic="http://schemas.openxmlformats.org/drawingml/2006/picture">
+                  <pic:nvPicPr>
+                    <pic:cNvPr id="0" name="Picture 1" descr="Version Control Process"/>
+                    <pic:cNvPicPr>
+                      <a:picLocks noChangeAspect="1" noChangeArrowheads="1"/>
+                    </pic:cNvPicPr>
+                  </pic:nvPicPr>
+                  <pic:blipFill>
+                    <a:blip r:embed="rId26">
+                      <a:extLst>
+                        <a:ext uri="{28A0092B-C50C-407E-A947-70E740481C1C}">
+                          <a14:useLocalDpi xmlns:a14="http://schemas.microsoft.com/office/drawing/2010/main" val="0"/>
+                        </a:ext>
+                      </a:extLst>
+                    </a:blip>
+                    <a:srcRect/>
+                    <a:stretch>
+                      <a:fillRect/>
+                    </a:stretch>
+                  </pic:blipFill>
+                  <pic:spPr bwMode="auto">
+                    <a:xfrm>
+                      <a:off x="0" y="0"/>
+                      <a:ext cx="3675507" cy="2942669"/>
+                    </a:xfrm>
+                    <a:prstGeom prst="rect">
+                      <a:avLst/>
+                    </a:prstGeom>
+                    <a:noFill/>
+                    <a:ln>
+                      <a:noFill/>
+                    </a:ln>
+                  </pic:spPr>
+                </pic:pic>
+              </a:graphicData>
+            </a:graphic>
+          </wp:inline>
+        </w:drawing>
+      </w:r>
+    </w:p>
+    <w:p>
+      <w:pPr>
+        <w:pStyle w:val="Descripcin"/>
+        <w:jc w:val="center"/>
+      </w:pPr>
+      <w:bookmarkStart w:id="9" w:name="_Ref5529901"/>
+      <w:bookmarkStart w:id="10" w:name="_Toc5533042"/>
+      <w:r>
+        <w:t xml:space="preserve">Imagen </w:t>
+      </w:r>
+      <w:r>
+        <w:fldChar w:fldCharType="begin"/>
+      </w:r>
+      <w:r>
+        <w:instrText xml:space="preserve"> SEQ Imagen \* ARABIC </w:instrText>
+      </w:r>
+      <w:r>
+        <w:fldChar w:fldCharType="separate"/>
+      </w:r>
+      <w:r>
+        <w:rPr>
+          <w:noProof/>
+        </w:rPr>
+        <w:t>1</w:t>
+      </w:r>
+      <w:r>
+        <w:fldChar w:fldCharType="end"/>
+      </w:r>
+      <w:bookmarkEnd w:id="9"/>
+      <w:r>
+        <w:t>: Esquema general de un control de versiones distribuido</w:t>
+      </w:r>
+      <w:bookmarkEnd w:id="10"/>
+    </w:p>
+    <w:p>
+      <w:pPr>
+        <w:pStyle w:val="Ttulo2"/>
+      </w:pPr>
+      <w:bookmarkStart w:id="11" w:name="_Toc5533066"/>
+      <w:r>
+        <w:t>Integración Continua, Entrega Continua y Despliegue Continuo</w:t>
+      </w:r>
+      <w:bookmarkEnd w:id="11"/>
+    </w:p>
+    <w:p>
+      <w:r>
+        <w:t>Los sistemas de control de versiones han ayudado mucho a la agilidad de proyectos software, ya que todos los miembros del equipo pueden realizar modificaciones de manera simultánea. Sin embargo, existe un problema derivado de esta concurrencia: no siempre sabemos qué cambios ha realizado la otra persona. Por lo tanto, al margen de los errores propios del desarrollo software que existen desde siempre, con este modelo podemos encontrar errores debido a cambios que realiza un miembro del equipo sobre una fracción del código de la que se nutren parte de los cambios añadido por otro miembro.</w:t>
+      </w:r>
+    </w:p>
+    <w:p>
+      <w:r>
+        <w:t>Al margen de este problema surge la necesidad de disponer de herramientas que garanticen la calidad del software de manera automática, ya que los proyectos tienden a crecer y hacer esto de manera manual sería cada vez más complicado.</w:t>
+      </w:r>
+      <w:r>
+        <w:t xml:space="preserve"> A raíz de esta problemática, en las prácticas modernas de </w:t>
+      </w:r>
+      <w:proofErr w:type="spellStart"/>
+      <w:r>
+        <w:t>dearrollo</w:t>
+      </w:r>
+      <w:proofErr w:type="spellEnd"/>
+      <w:r>
+        <w:t xml:space="preserve"> se han incorporado tres conceptos o técnicas: Integración Continua, Entrega Continua y Despliegue Continuo </w:t>
+      </w:r>
+      <w:sdt>
+        <w:sdtPr>
+          <w:id w:val="-235165041"/>
+          <w:citation/>
+        </w:sdtPr>
+        <w:sdtContent>
+          <w:r>
+            <w:fldChar w:fldCharType="begin"/>
+          </w:r>
+          <w:r>
+            <w:instrText xml:space="preserve"> CITATION Atl191 \l 3082 </w:instrText>
+          </w:r>
+          <w:r>
+            <w:fldChar w:fldCharType="separate"/>
+          </w:r>
+          <w:r>
+            <w:rPr>
+              <w:noProof/>
+            </w:rPr>
+            <w:t>[12]</w:t>
+          </w:r>
+          <w:r>
+            <w:fldChar w:fldCharType="end"/>
+          </w:r>
+        </w:sdtContent>
+      </w:sdt>
+      <w:r>
+        <w:t>.</w:t>
+      </w:r>
+    </w:p>
+    <w:p>
+      <w:r>
+        <w:t xml:space="preserve">La Integración Continua o </w:t>
+      </w:r>
+      <w:proofErr w:type="spellStart"/>
+      <w:r>
+        <w:rPr>
+          <w:i/>
+        </w:rPr>
+        <w:t>Continuous</w:t>
+      </w:r>
+      <w:proofErr w:type="spellEnd"/>
+      <w:r>
+        <w:rPr>
+          <w:i/>
+        </w:rPr>
+        <w:t xml:space="preserve"> </w:t>
+      </w:r>
+      <w:proofErr w:type="spellStart"/>
+      <w:r>
+        <w:rPr>
+          <w:i/>
+        </w:rPr>
+        <w:t>Integration</w:t>
+      </w:r>
+      <w:proofErr w:type="spellEnd"/>
+      <w:r>
+        <w:t xml:space="preserve"> (</w:t>
+      </w:r>
+      <w:r>
+        <w:rPr>
+          <w:i/>
+        </w:rPr>
+        <w:t>CI</w:t>
+      </w:r>
+      <w:r>
+        <w:t xml:space="preserve">) es la solución más directa al problema planteado anteriormente. Esta técnica trata de hacer que los desarrolladores incorporen sus cambios en la rama principal con la mayor frecuencia posible. Cuando un </w:t>
+      </w:r>
+      <w:r>
+        <w:lastRenderedPageBreak/>
+        <w:t>desarrollador hace los cambios, estos se validan creando una compilación y sometiéndola a pruebas automatizadas.</w:t>
+      </w:r>
+    </w:p>
+    <w:p>
+      <w:r>
+        <w:t xml:space="preserve">La Entrega Continua o </w:t>
+      </w:r>
+      <w:proofErr w:type="spellStart"/>
+      <w:r>
+        <w:rPr>
+          <w:i/>
+        </w:rPr>
+        <w:t>Continuous</w:t>
+      </w:r>
+      <w:proofErr w:type="spellEnd"/>
+      <w:r>
+        <w:rPr>
+          <w:i/>
+        </w:rPr>
+        <w:t xml:space="preserve"> </w:t>
+      </w:r>
+      <w:proofErr w:type="spellStart"/>
+      <w:r>
+        <w:rPr>
+          <w:i/>
+        </w:rPr>
+        <w:t>delivery</w:t>
+      </w:r>
+      <w:proofErr w:type="spellEnd"/>
+      <w:r>
+        <w:t xml:space="preserve"> (</w:t>
+      </w:r>
+      <w:r>
+        <w:rPr>
+          <w:i/>
+        </w:rPr>
+        <w:t>CD</w:t>
+      </w:r>
+      <w:r>
+        <w:t xml:space="preserve">) es una extensión de la Integración Continua, </w:t>
+      </w:r>
+      <w:r>
+        <w:t>y amplía la automatización a la preparación de la aplicación del despliegue, de manera que siempre se pueda desplegar una versión estable de la aplicación.</w:t>
+      </w:r>
+    </w:p>
+    <w:p>
+      <w:r>
+        <w:t xml:space="preserve">El último concepto relacionado con estas prácticas es la que se conoce como Despliegue Continuo o </w:t>
+      </w:r>
+      <w:proofErr w:type="spellStart"/>
+      <w:r>
+        <w:rPr>
+          <w:i/>
+        </w:rPr>
+        <w:t>Continuous</w:t>
+      </w:r>
+      <w:proofErr w:type="spellEnd"/>
+      <w:r>
+        <w:rPr>
+          <w:i/>
+        </w:rPr>
+        <w:t xml:space="preserve"> </w:t>
+      </w:r>
+      <w:proofErr w:type="spellStart"/>
+      <w:r>
+        <w:rPr>
+          <w:i/>
+        </w:rPr>
+        <w:t>Deployment</w:t>
+      </w:r>
+      <w:proofErr w:type="spellEnd"/>
+      <w:r>
+        <w:t xml:space="preserve"> (</w:t>
+      </w:r>
+      <w:r>
+        <w:rPr>
+          <w:i/>
+        </w:rPr>
+        <w:t>CD</w:t>
+      </w:r>
+      <w:r>
+        <w:t>). Aquí se da un paso más en la automatización, ya que los proyectos que aplican Despliegue Continuo, cada vez que los cambios de un desarrollador pasan todas las pruebas del pipeline o flujo de trabajo, se despliegan de manera automática para que sean visibles de manera inmediata para el cliente final.</w:t>
+      </w:r>
+    </w:p>
+    <w:p>
+      <w:r>
+        <w:t xml:space="preserve">En la </w:t>
+      </w:r>
+      <w:r>
+        <w:fldChar w:fldCharType="begin"/>
+      </w:r>
+      <w:r>
+        <w:instrText xml:space="preserve"> REF _Ref5532191 \h </w:instrText>
+      </w:r>
+      <w:r>
+        <w:fldChar w:fldCharType="separate"/>
+      </w:r>
+      <w:r>
+        <w:t xml:space="preserve">Imagen </w:t>
+      </w:r>
+      <w:r>
+        <w:rPr>
+          <w:noProof/>
+        </w:rPr>
+        <w:t>2</w:t>
+      </w:r>
+      <w:r>
+        <w:fldChar w:fldCharType="end"/>
+      </w:r>
+      <w:r>
+        <w:t xml:space="preserve"> </w:t>
+      </w:r>
+      <w:sdt>
+        <w:sdtPr>
+          <w:id w:val="1580563485"/>
+          <w:citation/>
+        </w:sdtPr>
+        <w:sdtContent>
+          <w:r>
+            <w:fldChar w:fldCharType="begin"/>
+          </w:r>
+          <w:r>
+            <w:instrText xml:space="preserve"> CITATION Atl191 \l 3082 </w:instrText>
+          </w:r>
+          <w:r>
+            <w:fldChar w:fldCharType="separate"/>
+          </w:r>
+          <w:r>
+            <w:rPr>
+              <w:noProof/>
+            </w:rPr>
+            <w:t>[12]</w:t>
+          </w:r>
+          <w:r>
+            <w:fldChar w:fldCharType="end"/>
+          </w:r>
+        </w:sdtContent>
+      </w:sdt>
+      <w:r>
+        <w:t xml:space="preserve"> se aprecia la diferencia entre estos tres términos. La Integración Continua se refiere únicamente a validar los cambios de manera automática, mientras que los otros dos conceptos son más amplios e incluyen los distintos procesos de preparación del </w:t>
+      </w:r>
+      <w:proofErr w:type="spellStart"/>
+      <w:r>
+        <w:t>despligue</w:t>
+      </w:r>
+      <w:proofErr w:type="spellEnd"/>
+      <w:r>
+        <w:t xml:space="preserve">. La Entrega Continua cede el </w:t>
+      </w:r>
+      <w:proofErr w:type="spellStart"/>
+      <w:r>
+        <w:t>despligue</w:t>
+      </w:r>
+      <w:proofErr w:type="spellEnd"/>
+      <w:r>
+        <w:t xml:space="preserve"> final a una decisión manual, mientras que el Despliegue Continuo automatiza incluso ese último paso.</w:t>
+      </w:r>
+    </w:p>
+    <w:p>
+      <w:pPr>
+        <w:keepNext/>
+        <w:ind w:firstLine="0"/>
+        <w:jc w:val="center"/>
+      </w:pPr>
+      <w:r>
+        <w:rPr>
+          <w:noProof/>
+        </w:rPr>
+        <w:drawing>
+          <wp:inline distT="0" distB="0" distL="0" distR="0" wp14:anchorId="4C7C34D8" wp14:editId="3B6140BF">
+            <wp:extent cx="5522158" cy="2638673"/>
+            <wp:effectExtent l="0" t="0" r="2540" b="9525"/>
+            <wp:docPr id="4" name="Imagen 4" descr="What are the differences between continuous integration, continuous delivery, and continuous deployment? | Atlassian CI/CD"/>
+            <wp:cNvGraphicFramePr>
+              <a:graphicFrameLocks xmlns:a="http://schemas.openxmlformats.org/drawingml/2006/main" noChangeAspect="1"/>
+            </wp:cNvGraphicFramePr>
+            <a:graphic xmlns:a="http://schemas.openxmlformats.org/drawingml/2006/main">
+              <a:graphicData uri="http://schemas.openxmlformats.org/drawingml/2006/picture">
+                <pic:pic xmlns:pic="http://schemas.openxmlformats.org/drawingml/2006/picture">
+                  <pic:nvPicPr>
+                    <pic:cNvPr id="0" name="Picture 3" descr="What are the differences between continuous integration, continuous delivery, and continuous deployment? | Atlassian CI/CD"/>
+                    <pic:cNvPicPr>
+                      <a:picLocks noChangeAspect="1" noChangeArrowheads="1"/>
+                    </pic:cNvPicPr>
+                  </pic:nvPicPr>
+                  <pic:blipFill rotWithShape="1">
+                    <a:blip r:embed="rId27" cstate="print">
+                      <a:extLst>
+                        <a:ext uri="{28A0092B-C50C-407E-A947-70E740481C1C}">
+                          <a14:useLocalDpi xmlns:a14="http://schemas.microsoft.com/office/drawing/2010/main" val="0"/>
+                        </a:ext>
+                      </a:extLst>
+                    </a:blip>
+                    <a:srcRect t="5676" b="9383"/>
+                    <a:stretch/>
+                  </pic:blipFill>
+                  <pic:spPr bwMode="auto">
+                    <a:xfrm>
+                      <a:off x="0" y="0"/>
+                      <a:ext cx="5559315" cy="2656428"/>
+                    </a:xfrm>
+                    <a:prstGeom prst="rect">
+                      <a:avLst/>
+                    </a:prstGeom>
+                    <a:noFill/>
+                    <a:ln>
+                      <a:noFill/>
+                    </a:ln>
+                    <a:extLst>
+                      <a:ext uri="{53640926-AAD7-44D8-BBD7-CCE9431645EC}">
+                        <a14:shadowObscured xmlns:a14="http://schemas.microsoft.com/office/drawing/2010/main"/>
+                      </a:ext>
+                    </a:extLst>
+                  </pic:spPr>
+                </pic:pic>
+              </a:graphicData>
+            </a:graphic>
+          </wp:inline>
+        </w:drawing>
+      </w:r>
+    </w:p>
+    <w:p>
+      <w:pPr>
+        <w:pStyle w:val="Descripcin"/>
+        <w:jc w:val="center"/>
+      </w:pPr>
+      <w:bookmarkStart w:id="12" w:name="_Ref5532191"/>
+      <w:bookmarkStart w:id="13" w:name="_Toc5533043"/>
+      <w:r>
+        <w:t xml:space="preserve">Imagen </w:t>
+      </w:r>
+      <w:r>
+        <w:fldChar w:fldCharType="begin"/>
+      </w:r>
+      <w:r>
+        <w:instrText xml:space="preserve"> SEQ Imagen \* ARABIC </w:instrText>
+      </w:r>
+      <w:r>
+        <w:fldChar w:fldCharType="separate"/>
+      </w:r>
+      <w:r>
+        <w:rPr>
+          <w:noProof/>
+        </w:rPr>
+        <w:t>2</w:t>
+      </w:r>
+      <w:r>
+        <w:fldChar w:fldCharType="end"/>
+      </w:r>
+      <w:bookmarkEnd w:id="12"/>
+      <w:r>
+        <w:t xml:space="preserve">: Diferencia entre Integración Continua, </w:t>
+      </w:r>
+      <w:r>
+        <w:br/>
+      </w:r>
+      <w:r>
+        <w:t>Entrega Continua y Despliegue Continuo</w:t>
+      </w:r>
+      <w:bookmarkEnd w:id="13"/>
+    </w:p>
+    <w:p>
+      <w:pPr>
+        <w:spacing w:after="120" w:line="360" w:lineRule="auto"/>
+      </w:pPr>
+      <w:r>
+        <w:t xml:space="preserve">Aunque gracias a estas técnicas, que cada vez se implantan en más empresas, es posible mantener la calidad del software sin mermar notablemente la agilidad de los proyectos, surge un problema derivado de las pruebas automáticas. Si se </w:t>
+      </w:r>
+      <w:proofErr w:type="spellStart"/>
+      <w:r>
+        <w:t>se</w:t>
+      </w:r>
+      <w:proofErr w:type="spellEnd"/>
+      <w:r>
+        <w:t xml:space="preserve"> sigue esta filosofía, c</w:t>
+      </w:r>
+      <w:r>
+        <w:t xml:space="preserve">uando un </w:t>
+      </w:r>
+      <w:r>
+        <w:lastRenderedPageBreak/>
+        <w:t xml:space="preserve">miembro del equipo aporta un incremento en alguna de las ramas del repositorio, esto lanza un proceso automático de Integración </w:t>
+      </w:r>
+      <w:r>
+        <w:t>Continua</w:t>
+      </w:r>
+      <w:r>
+        <w:t xml:space="preserve">. Cuando </w:t>
+      </w:r>
+      <w:r>
+        <w:t xml:space="preserve">se lanza </w:t>
+      </w:r>
+      <w:r>
+        <w:t xml:space="preserve">el proceso de </w:t>
+      </w:r>
+      <w:proofErr w:type="spellStart"/>
+      <w:r>
+        <w:t>build</w:t>
+      </w:r>
+      <w:proofErr w:type="spellEnd"/>
+      <w:r>
+        <w:t xml:space="preserve"> en CI es posible que se produzca un error</w:t>
+      </w:r>
+      <w:r>
+        <w:t>.</w:t>
+      </w:r>
+      <w:r>
+        <w:t xml:space="preserve"> </w:t>
+      </w:r>
+      <w:r>
+        <w:t>Es entonces cuando</w:t>
+      </w:r>
+      <w:r>
+        <w:t xml:space="preserve"> decimos que la</w:t>
+      </w:r>
+      <w:r>
+        <w:t xml:space="preserve"> </w:t>
+      </w:r>
+      <w:r>
+        <w:t>pipeline se ha roto, y todo el equipo debe parar su trabajo y no enviar ningún incremento nuevo al repositorio hasta que el programador arregle el código que ha roto el proceso de CI.</w:t>
+      </w:r>
+      <w:r>
+        <w:t xml:space="preserve"> Además, en proyectos grandes el proceso de compilación y </w:t>
+      </w:r>
+      <w:r>
+        <w:t>aceptación de las pruebas automáticas puede requerir un tiempo destacable, por lo que sería conveniente saber de antemano si es probable que los cambios contienen errores.</w:t>
+      </w:r>
+    </w:p>
+    <w:p>
+      <w:pPr>
+        <w:spacing w:after="120" w:line="360" w:lineRule="auto"/>
+      </w:pPr>
+      <w:r>
+        <w:t>Debido a esto, una vía de investigación que puede beneficiar todavía más a la agilidad de los proyectos software modernos consiste en, una vez realizados los cambios por parte de un desarrollador, y antes de lanzar el proceso de CI, tener alguna manera de saber si es posible que existan fallos para revisarlos antes de lanzar estos procesos automáticos. Una de las alternativas para ello podría ser el análisis del códig</w:t>
+      </w:r>
+      <w:r>
+        <w:t>o</w:t>
+      </w:r>
+      <w:r>
+        <w:t xml:space="preserve"> modificado, con el fin de extraer diferentes métricas y poder hacernos una idea de si los cambios pueden provocar interrupciones del pipeline.</w:t>
+      </w:r>
+    </w:p>
+    <w:p>
+      <w:pPr>
+        <w:pStyle w:val="Ttulo2"/>
+      </w:pPr>
+      <w:bookmarkStart w:id="14" w:name="_Toc5533067"/>
+      <w:r>
+        <w:t>Predicción de fallos mediante análisis de código</w:t>
+      </w:r>
+      <w:bookmarkEnd w:id="14"/>
     </w:p>
     <w:p>
       <w:r>
@@ -3517,7 +4756,13 @@
         <w:t xml:space="preserve">, autor del cambio y la evolución del código. A partir de estas cuatro métricas, </w:t>
       </w:r>
       <w:r>
-        <w:t>extraen diferentes conclusiones, como que cambios en clases que se utilizan en muchas partes del código provocan cambios en un número de archivos mayor</w:t>
+        <w:t>extraen diferentes conclusiones, como qu</w:t>
+      </w:r>
+      <w:r>
+        <w:t>é</w:t>
+      </w:r>
+      <w:r>
+        <w:t xml:space="preserve"> cambios en clases que se utilizan en muchas partes del código provocan cambios en un número de archivos mayor</w:t>
       </w:r>
       <w:r>
         <w:t>.</w:t>
@@ -3565,7 +4810,11 @@
         </w:sdtContent>
       </w:sdt>
       <w:r>
-        <w:t xml:space="preserve"> se han encargado de recoger información relativa a los repositorios públicos de GitHub y la información de los usuarios durante más de un año. Esta base de datos presenta más de 900GB de información, y 10GB de metadatos, incluyendo casi 800.000 usuarios, más de 1,3 millones de repositorios y casi 30 millones de </w:t>
+        <w:t xml:space="preserve"> se han encargado de recoger información relativa a los repositorios públicos de GitHub y la información de los usuarios durante más de un año. Esta base de datos presenta más de 900GB de información, y 10GB de metadatos, </w:t>
+      </w:r>
+      <w:r>
+        <w:lastRenderedPageBreak/>
+        <w:t xml:space="preserve">incluyendo casi 800.000 usuarios, más de 1,3 millones de repositorios y casi 30 millones de </w:t>
       </w:r>
       <w:proofErr w:type="spellStart"/>
       <w:r>
@@ -3607,7 +4856,13 @@
     </w:p>
     <w:p>
       <w:r>
-        <w:t xml:space="preserve">Sin embargo, necesitamos también información relativa a cuándo un </w:t>
+        <w:t xml:space="preserve">Sin embargo, necesitamos también información relativa a cuándo </w:t>
+      </w:r>
+      <w:r>
+        <w:t xml:space="preserve">el estado del código en </w:t>
+      </w:r>
+      <w:r>
+        <w:t xml:space="preserve">un </w:t>
       </w:r>
       <w:proofErr w:type="spellStart"/>
       <w:r>
@@ -3615,13 +4870,24 @@
       </w:r>
       <w:proofErr w:type="spellEnd"/>
       <w:r>
+        <w:t xml:space="preserve"> concreto</w:t>
+      </w:r>
+      <w:r>
         <w:t xml:space="preserve"> ha provocado un fallo o no. Existen otros artículos que analizan la categorización de los </w:t>
       </w:r>
-      <w:proofErr w:type="spellStart"/>
-      <w:r>
+      <w:r>
+        <w:rPr>
+          <w:i/>
+        </w:rPr>
         <w:t>issues</w:t>
       </w:r>
-      <w:proofErr w:type="spellEnd"/>
+      <w:r>
+        <w:rPr>
+          <w:i/>
+          <w:vertAlign w:val="subscript"/>
+        </w:rPr>
+        <w:t>1</w:t>
+      </w:r>
       <w:r>
         <w:t xml:space="preserve"> de GitHub a partir de las etiquetas asociadas en los distintos proyectos </w:t>
       </w:r>
@@ -3708,11 +4974,7 @@
       </w:r>
       <w:proofErr w:type="spellEnd"/>
       <w:r>
-        <w:t xml:space="preserve"> que han provocado un fallo de código son las técnicas de Integración Continua (CI). Cuando un desarrollador realiza un cambio de código y existe alguna herramienta de CI, automáticamente se lanzan una serie </w:t>
-      </w:r>
-      <w:r>
-        <w:lastRenderedPageBreak/>
-        <w:t xml:space="preserve">de pruebas tras la subida de ese nuevo código. Si las pruebas fallan, </w:t>
+        <w:t xml:space="preserve"> que han provocado un fallo de código son las técnicas de Integración Continua (CI). Cuando un desarrollador realiza un cambio de código y existe alguna herramienta de CI, automáticamente se lanzan una serie de pruebas tras la subida de ese nuevo código. Si las pruebas fallan, </w:t>
       </w:r>
       <w:r>
         <w:t>entonces decimos que la</w:t>
@@ -3724,7 +4986,13 @@
         <w:t>pipeline se ha roto, y todo el equipo debe parar su trabajo y no enviar ningún incremento nuevo al repositorio hasta que el programador arregle el código que ha roto el proceso de CI</w:t>
       </w:r>
       <w:r>
-        <w:t xml:space="preserve">. Por ello, podríamos recoger información de bases de datos de los resultados de las pruebas de Integración Continua y cruzarlos con la información de los </w:t>
+        <w:t xml:space="preserve">. Por ello, </w:t>
+      </w:r>
+      <w:r>
+        <w:t>sería posible recoger</w:t>
+      </w:r>
+      <w:r>
+        <w:t xml:space="preserve"> información de bases de datos de los resultados de las pruebas de Integración Continua y cruzarlos con la información de los </w:t>
       </w:r>
       <w:proofErr w:type="spellStart"/>
       <w:r>
@@ -4006,7 +5274,29 @@
         </w:sdtContent>
       </w:sdt>
       <w:r>
-        <w:t xml:space="preserve">, el proceso que se ha seguido para obtener la base de datos de bugs tiene varias partes. En primer lugar, se han seleccionado los proyectos, un total de 13 diferentes, todos ellos en lenguaje Java y en general con una gran cantidad de código, ya que son los más útiles para este tipo de análisis. Además, se han buscado proyectos </w:t>
+        <w:t xml:space="preserve">, el proceso que </w:t>
+      </w:r>
+      <w:r>
+        <w:t xml:space="preserve">los autores </w:t>
+      </w:r>
+      <w:r>
+        <w:t>han seguido</w:t>
+      </w:r>
+      <w:r>
+        <w:t xml:space="preserve"> para obtener la base de datos de </w:t>
+      </w:r>
+      <w:r>
+        <w:rPr>
+          <w:i/>
+        </w:rPr>
+        <w:t>bugs</w:t>
+      </w:r>
+      <w:r>
+        <w:t xml:space="preserve"> tiene varias partes. En primer lugar, se han seleccionado los proyectos, un total de 13 diferentes, todos ellos en lenguaje Java y en general con una gran cantidad de código, ya que son los más útiles para este tipo de análisis. </w:t>
+      </w:r>
+      <w:r>
+        <w:lastRenderedPageBreak/>
+        <w:t xml:space="preserve">Además, se han buscado proyectos </w:t>
       </w:r>
       <w:r>
         <w:t xml:space="preserve">con un número adecuados de </w:t>
@@ -4063,7 +5353,6 @@
       </w:r>
       <w:proofErr w:type="spellStart"/>
       <w:r>
-        <w:lastRenderedPageBreak/>
         <w:t>SourceMeter</w:t>
       </w:r>
       <w:proofErr w:type="spellEnd"/>
@@ -4113,7 +5402,19 @@
     </w:p>
     <w:p>
       <w:r>
-        <w:t xml:space="preserve">Tras todo este análisis, se creó en </w:t>
+        <w:t xml:space="preserve">Tras todo este análisis, </w:t>
+      </w:r>
+      <w:r>
+        <w:t>los autores</w:t>
+      </w:r>
+      <w:r>
+        <w:t xml:space="preserve"> cre</w:t>
+      </w:r>
+      <w:r>
+        <w:t>aron</w:t>
+      </w:r>
+      <w:r>
+        <w:t xml:space="preserve"> en </w:t>
       </w:r>
       <w:sdt>
         <w:sdtPr>
@@ -4148,30 +5449,49 @@
         <w:t xml:space="preserve"> </w:t>
       </w:r>
       <w:r>
-        <w:t xml:space="preserve">versiones de un conjunto de </w:t>
+        <w:t xml:space="preserve">versiones de un conjunto de proyectos en intervalos de 6 meses, y tras descartar aquellas versiones en las que no había errores suficientes. Para cada una de ellas tenemos las distintas clases que han sido modificadas entre versiones, y el número de </w:t>
+      </w:r>
+      <w:r>
+        <w:rPr>
+          <w:i/>
+        </w:rPr>
+        <w:t>bugs</w:t>
+      </w:r>
+      <w:r>
+        <w:t xml:space="preserve"> presentes en cada una de ellas. A partir de </w:t>
+      </w:r>
+      <w:r>
+        <w:t>los</w:t>
+      </w:r>
+      <w:r>
+        <w:t xml:space="preserve"> datos</w:t>
+      </w:r>
+      <w:r>
+        <w:t xml:space="preserve"> que estos autores nos proporcionan, es posible</w:t>
+      </w:r>
+      <w:r>
+        <w:t xml:space="preserve"> intentar crear un modelo de predicción que aprenda a partir de estos datos para</w:t>
+      </w:r>
+      <w:r>
+        <w:t xml:space="preserve"> </w:t>
+      </w:r>
+      <w:r>
+        <w:t xml:space="preserve">poder predecir en futuros </w:t>
       </w:r>
       <w:proofErr w:type="spellStart"/>
       <w:r>
-        <w:t>proytectos</w:t>
+        <w:t>commits</w:t>
       </w:r>
       <w:proofErr w:type="spellEnd"/>
       <w:r>
-        <w:t xml:space="preserve"> en intervalos de 6 meses, y tras descartar aquellas versiones en las que no había errores suficientes. Para cada una de ellas tenemos las distintas clases que han sido modificadas entre versiones, y el número de bugs presentes en cada una de ellas. A partir de estos datos, es posible intentar crear un modelo de predicción que aprenda a partir de estos datos para poder predecir en futuros </w:t>
+        <w:t xml:space="preserve"> de cualquier proyecto si un </w:t>
       </w:r>
       <w:proofErr w:type="spellStart"/>
       <w:r>
-        <w:t>commits</w:t>
+        <w:t>commit</w:t>
       </w:r>
       <w:proofErr w:type="spellEnd"/>
       <w:r>
-        <w:t xml:space="preserve"> de cualquier proyecto si un </w:t>
-      </w:r>
-      <w:proofErr w:type="spellStart"/>
-      <w:r>
-        <w:t>commit</w:t>
-      </w:r>
-      <w:proofErr w:type="spellEnd"/>
-      <w:r>
         <w:t xml:space="preserve"> puede contener algún error.</w:t>
       </w:r>
     </w:p>
@@ -4179,7 +5499,7 @@
     <w:p>
       <w:pPr>
         <w:sectPr>
-          <w:headerReference w:type="even" r:id="rId26"/>
+          <w:headerReference w:type="even" r:id="rId28"/>
           <w:type w:val="oddPage"/>
           <w:pgSz w:w="11906" w:h="16838" w:code="9"/>
           <w:pgMar w:top="1418" w:right="1134" w:bottom="1985" w:left="1985" w:header="720" w:footer="1134" w:gutter="0"/>
@@ -4196,11 +5516,11 @@
         <w:lastRenderedPageBreak/>
         <w:br/>
       </w:r>
-      <w:bookmarkStart w:id="8" w:name="_Toc1741398"/>
+      <w:bookmarkStart w:id="15" w:name="_Toc5533068"/>
       <w:r>
         <w:t>Modelo de predicción</w:t>
       </w:r>
-      <w:bookmarkEnd w:id="8"/>
+      <w:bookmarkEnd w:id="15"/>
     </w:p>
     <w:p/>
     <w:p/>
@@ -4219,33 +5539,6 @@
     <w:p/>
     <w:p/>
     <w:p/>
-    <w:p>
-      <w:pPr>
-        <w:pStyle w:val="Ttulo1"/>
-        <w:sectPr>
-          <w:headerReference w:type="even" r:id="rId27"/>
-          <w:type w:val="oddPage"/>
-          <w:pgSz w:w="11906" w:h="16838" w:code="9"/>
-          <w:pgMar w:top="1418" w:right="1134" w:bottom="1985" w:left="1985" w:header="720" w:footer="1134" w:gutter="0"/>
-          <w:cols w:space="720"/>
-          <w:titlePg/>
-        </w:sectPr>
-      </w:pPr>
-    </w:p>
-    <w:p>
-      <w:pPr>
-        <w:pStyle w:val="Ttulo1"/>
-      </w:pPr>
-      <w:r>
-        <w:lastRenderedPageBreak/>
-        <w:br/>
-      </w:r>
-      <w:bookmarkStart w:id="9" w:name="_Toc1741399"/>
-      <w:r>
-        <w:t>Despliegue de la aplicación</w:t>
-      </w:r>
-      <w:bookmarkEnd w:id="9"/>
-    </w:p>
     <w:p/>
     <w:p/>
     <w:p/>
@@ -4262,10 +5555,13 @@
     <w:p/>
     <w:p/>
     <w:p/>
-    <w:p>
-      <w:pPr>
+    <w:p/>
+    <w:p/>
+    <w:p>
+      <w:pPr>
+        <w:pStyle w:val="Ttulo1"/>
         <w:sectPr>
-          <w:headerReference w:type="even" r:id="rId28"/>
+          <w:headerReference w:type="even" r:id="rId29"/>
           <w:type w:val="oddPage"/>
           <w:pgSz w:w="11906" w:h="16838" w:code="9"/>
           <w:pgMar w:top="1418" w:right="1134" w:bottom="1985" w:left="1985" w:header="720" w:footer="1134" w:gutter="0"/>
@@ -4282,34 +5578,11 @@
         <w:lastRenderedPageBreak/>
         <w:br/>
       </w:r>
-      <w:bookmarkStart w:id="10" w:name="_Toc1741400"/>
-      <w:r>
-        <w:t>Conclusiones y propuestas</w:t>
-      </w:r>
-      <w:bookmarkEnd w:id="10"/>
-    </w:p>
-    <w:p>
-      <w:pPr>
-        <w:pStyle w:val="Ttulo2"/>
-      </w:pPr>
-      <w:bookmarkStart w:id="11" w:name="_Toc1741401"/>
-      <w:r>
-        <w:t>Conclusiones</w:t>
-      </w:r>
-      <w:bookmarkEnd w:id="11"/>
-    </w:p>
-    <w:p>
-      <w:pPr>
-        <w:pStyle w:val="Ttulo2"/>
-      </w:pPr>
-      <w:r>
-        <w:t xml:space="preserve"> </w:t>
-      </w:r>
-      <w:bookmarkStart w:id="12" w:name="_Toc1741402"/>
-      <w:r>
-        <w:t>Trabajo futuro</w:t>
-      </w:r>
-      <w:bookmarkEnd w:id="12"/>
+      <w:bookmarkStart w:id="16" w:name="_Toc5533069"/>
+      <w:r>
+        <w:t>Despliegue de la aplicación</w:t>
+      </w:r>
+      <w:bookmarkEnd w:id="16"/>
     </w:p>
     <w:p/>
     <w:p/>
@@ -4329,9 +5602,8 @@
     <w:p/>
     <w:p>
       <w:pPr>
-        <w:pStyle w:val="Ttulo1"/>
         <w:sectPr>
-          <w:headerReference w:type="even" r:id="rId29"/>
+          <w:headerReference w:type="even" r:id="rId30"/>
           <w:type w:val="oddPage"/>
           <w:pgSz w:w="11906" w:h="16838" w:code="9"/>
           <w:pgMar w:top="1418" w:right="1134" w:bottom="1985" w:left="1985" w:header="720" w:footer="1134" w:gutter="0"/>
@@ -4342,6 +5614,72 @@
     </w:p>
     <w:p>
       <w:pPr>
+        <w:pStyle w:val="Ttulo1"/>
+      </w:pPr>
+      <w:r>
+        <w:lastRenderedPageBreak/>
+        <w:br/>
+      </w:r>
+      <w:bookmarkStart w:id="17" w:name="_Toc5533070"/>
+      <w:r>
+        <w:t>Conclusiones y propuestas</w:t>
+      </w:r>
+      <w:bookmarkEnd w:id="17"/>
+    </w:p>
+    <w:p>
+      <w:pPr>
+        <w:pStyle w:val="Ttulo2"/>
+      </w:pPr>
+      <w:bookmarkStart w:id="18" w:name="_Toc5533071"/>
+      <w:r>
+        <w:t>Conclusiones</w:t>
+      </w:r>
+      <w:bookmarkEnd w:id="18"/>
+    </w:p>
+    <w:p>
+      <w:pPr>
+        <w:pStyle w:val="Ttulo2"/>
+      </w:pPr>
+      <w:r>
+        <w:t xml:space="preserve"> </w:t>
+      </w:r>
+      <w:bookmarkStart w:id="19" w:name="_Toc5533072"/>
+      <w:r>
+        <w:t>Trabajo futuro</w:t>
+      </w:r>
+      <w:bookmarkEnd w:id="19"/>
+    </w:p>
+    <w:p/>
+    <w:p/>
+    <w:p/>
+    <w:p/>
+    <w:p/>
+    <w:p/>
+    <w:p/>
+    <w:p/>
+    <w:p/>
+    <w:p/>
+    <w:p/>
+    <w:p/>
+    <w:p/>
+    <w:p/>
+    <w:p/>
+    <w:p/>
+    <w:p>
+      <w:pPr>
+        <w:pStyle w:val="Ttulo1"/>
+        <w:sectPr>
+          <w:headerReference w:type="even" r:id="rId31"/>
+          <w:type w:val="oddPage"/>
+          <w:pgSz w:w="11906" w:h="16838" w:code="9"/>
+          <w:pgMar w:top="1418" w:right="1134" w:bottom="1985" w:left="1985" w:header="720" w:footer="1134" w:gutter="0"/>
+          <w:cols w:space="720"/>
+          <w:titlePg/>
+        </w:sectPr>
+      </w:pPr>
+    </w:p>
+    <w:p>
+      <w:pPr>
         <w:pStyle w:val="TtuloBibliografa"/>
         <w:rPr>
           <w:noProof/>
@@ -4350,17 +5688,10 @@
           <w:lang w:val="en-GB" w:eastAsia="en-GB"/>
         </w:rPr>
       </w:pPr>
-      <w:bookmarkStart w:id="13" w:name="_Toc1741403"/>
       <w:r>
         <w:lastRenderedPageBreak/>
-        <w:t>Bibliog</w:t>
-      </w:r>
-      <w:bookmarkStart w:id="14" w:name="_GoBack"/>
-      <w:bookmarkEnd w:id="14"/>
-      <w:r>
-        <w:t>rafía</w:t>
-      </w:r>
-      <w:bookmarkEnd w:id="13"/>
+        <w:t>Bibliografía</w:t>
+      </w:r>
       <w:r>
         <w:fldChar w:fldCharType="begin"/>
       </w:r>
@@ -4389,7 +5720,7 @@
       </w:tblGrid>
       <w:tr>
         <w:trPr>
-          <w:divId w:val="1692484958"/>
+          <w:divId w:val="565340633"/>
           <w:tblCellSpacing w:w="15" w:type="dxa"/>
         </w:trPr>
         <w:tc>
@@ -4436,7 +5767,7 @@
       </w:tr>
       <w:tr>
         <w:trPr>
-          <w:divId w:val="1692484958"/>
+          <w:divId w:val="565340633"/>
           <w:tblCellSpacing w:w="15" w:type="dxa"/>
         </w:trPr>
         <w:tc>
@@ -4482,7 +5813,7 @@
       </w:tr>
       <w:tr>
         <w:trPr>
-          <w:divId w:val="1692484958"/>
+          <w:divId w:val="565340633"/>
           <w:tblCellSpacing w:w="15" w:type="dxa"/>
         </w:trPr>
         <w:tc>
@@ -4542,7 +5873,7 @@
       </w:tr>
       <w:tr>
         <w:trPr>
-          <w:divId w:val="1692484958"/>
+          <w:divId w:val="565340633"/>
           <w:tblCellSpacing w:w="15" w:type="dxa"/>
         </w:trPr>
         <w:tc>
@@ -4588,7 +5919,7 @@
       </w:tr>
       <w:tr>
         <w:trPr>
-          <w:divId w:val="1692484958"/>
+          <w:divId w:val="565340633"/>
           <w:tblCellSpacing w:w="15" w:type="dxa"/>
         </w:trPr>
         <w:tc>
@@ -4634,7 +5965,7 @@
       </w:tr>
       <w:tr>
         <w:trPr>
-          <w:divId w:val="1692484958"/>
+          <w:divId w:val="565340633"/>
           <w:tblCellSpacing w:w="15" w:type="dxa"/>
         </w:trPr>
         <w:tc>
@@ -4680,7 +6011,7 @@
       </w:tr>
       <w:tr>
         <w:trPr>
-          <w:divId w:val="1692484958"/>
+          <w:divId w:val="565340633"/>
           <w:tblCellSpacing w:w="15" w:type="dxa"/>
         </w:trPr>
         <w:tc>
@@ -4726,7 +6057,7 @@
       </w:tr>
       <w:tr>
         <w:trPr>
-          <w:divId w:val="1692484958"/>
+          <w:divId w:val="565340633"/>
           <w:tblCellSpacing w:w="15" w:type="dxa"/>
         </w:trPr>
         <w:tc>
@@ -4746,6 +6077,237 @@
                 <w:noProof/>
               </w:rPr>
               <w:t xml:space="preserve">[8] </w:t>
+            </w:r>
+          </w:p>
+        </w:tc>
+        <w:tc>
+          <w:tcPr>
+            <w:tcW w:w="0" w:type="auto"/>
+            <w:hideMark/>
+          </w:tcPr>
+          <w:p>
+            <w:pPr>
+              <w:pStyle w:val="Bibliografa"/>
+              <w:rPr>
+                <w:noProof/>
+              </w:rPr>
+            </w:pPr>
+            <w:r>
+              <w:rPr>
+                <w:noProof/>
+              </w:rPr>
+              <w:t>Atlassian, «What is version control,» [En línea]. Available: https://www.atlassian.com/git/tutorials/what-is-version-control. [Último acceso: 07 Abril 2019].</w:t>
+            </w:r>
+          </w:p>
+        </w:tc>
+      </w:tr>
+      <w:tr>
+        <w:trPr>
+          <w:divId w:val="565340633"/>
+          <w:tblCellSpacing w:w="15" w:type="dxa"/>
+        </w:trPr>
+        <w:tc>
+          <w:tcPr>
+            <w:tcW w:w="50" w:type="pct"/>
+            <w:hideMark/>
+          </w:tcPr>
+          <w:p>
+            <w:pPr>
+              <w:pStyle w:val="Bibliografa"/>
+              <w:rPr>
+                <w:noProof/>
+              </w:rPr>
+            </w:pPr>
+            <w:r>
+              <w:rPr>
+                <w:noProof/>
+              </w:rPr>
+              <w:t xml:space="preserve">[9] </w:t>
+            </w:r>
+          </w:p>
+        </w:tc>
+        <w:tc>
+          <w:tcPr>
+            <w:tcW w:w="0" w:type="auto"/>
+            <w:hideMark/>
+          </w:tcPr>
+          <w:p>
+            <w:pPr>
+              <w:pStyle w:val="Bibliografa"/>
+              <w:rPr>
+                <w:noProof/>
+              </w:rPr>
+            </w:pPr>
+            <w:r>
+              <w:rPr>
+                <w:noProof/>
+              </w:rPr>
+              <w:t>Smartsheet, «Software Version Control,» [En línea]. Available: https://www.smartsheet.com/software-version-control. [Último acceso: 07 Abril 2019].</w:t>
+            </w:r>
+          </w:p>
+        </w:tc>
+      </w:tr>
+      <w:tr>
+        <w:trPr>
+          <w:divId w:val="565340633"/>
+          <w:tblCellSpacing w:w="15" w:type="dxa"/>
+        </w:trPr>
+        <w:tc>
+          <w:tcPr>
+            <w:tcW w:w="50" w:type="pct"/>
+            <w:hideMark/>
+          </w:tcPr>
+          <w:p>
+            <w:pPr>
+              <w:pStyle w:val="Bibliografa"/>
+              <w:rPr>
+                <w:noProof/>
+              </w:rPr>
+            </w:pPr>
+            <w:r>
+              <w:rPr>
+                <w:noProof/>
+              </w:rPr>
+              <w:t xml:space="preserve">[10] </w:t>
+            </w:r>
+          </w:p>
+        </w:tc>
+        <w:tc>
+          <w:tcPr>
+            <w:tcW w:w="0" w:type="auto"/>
+            <w:hideMark/>
+          </w:tcPr>
+          <w:p>
+            <w:pPr>
+              <w:pStyle w:val="Bibliografa"/>
+              <w:rPr>
+                <w:noProof/>
+              </w:rPr>
+            </w:pPr>
+            <w:r>
+              <w:rPr>
+                <w:noProof/>
+              </w:rPr>
+              <w:t>Apache Software Fundation, «Apache Subversion,» [En línea]. Available: https://subversion.apache.org/. [Último acceso: 2019 Abril 04].</w:t>
+            </w:r>
+          </w:p>
+        </w:tc>
+      </w:tr>
+      <w:tr>
+        <w:trPr>
+          <w:divId w:val="565340633"/>
+          <w:tblCellSpacing w:w="15" w:type="dxa"/>
+        </w:trPr>
+        <w:tc>
+          <w:tcPr>
+            <w:tcW w:w="50" w:type="pct"/>
+            <w:hideMark/>
+          </w:tcPr>
+          <w:p>
+            <w:pPr>
+              <w:pStyle w:val="Bibliografa"/>
+              <w:rPr>
+                <w:noProof/>
+              </w:rPr>
+            </w:pPr>
+            <w:r>
+              <w:rPr>
+                <w:noProof/>
+              </w:rPr>
+              <w:lastRenderedPageBreak/>
+              <w:t xml:space="preserve">[11] </w:t>
+            </w:r>
+          </w:p>
+        </w:tc>
+        <w:tc>
+          <w:tcPr>
+            <w:tcW w:w="0" w:type="auto"/>
+            <w:hideMark/>
+          </w:tcPr>
+          <w:p>
+            <w:pPr>
+              <w:pStyle w:val="Bibliografa"/>
+              <w:rPr>
+                <w:noProof/>
+              </w:rPr>
+            </w:pPr>
+            <w:r>
+              <w:rPr>
+                <w:noProof/>
+              </w:rPr>
+              <w:t>Git, «Git,» [En línea]. Available: https://git-scm.com/. [Último acceso: 2019 Abril 07].</w:t>
+            </w:r>
+          </w:p>
+        </w:tc>
+      </w:tr>
+      <w:tr>
+        <w:trPr>
+          <w:divId w:val="565340633"/>
+          <w:tblCellSpacing w:w="15" w:type="dxa"/>
+        </w:trPr>
+        <w:tc>
+          <w:tcPr>
+            <w:tcW w:w="50" w:type="pct"/>
+            <w:hideMark/>
+          </w:tcPr>
+          <w:p>
+            <w:pPr>
+              <w:pStyle w:val="Bibliografa"/>
+              <w:rPr>
+                <w:noProof/>
+              </w:rPr>
+            </w:pPr>
+            <w:r>
+              <w:rPr>
+                <w:noProof/>
+              </w:rPr>
+              <w:t xml:space="preserve">[12] </w:t>
+            </w:r>
+          </w:p>
+        </w:tc>
+        <w:tc>
+          <w:tcPr>
+            <w:tcW w:w="0" w:type="auto"/>
+            <w:hideMark/>
+          </w:tcPr>
+          <w:p>
+            <w:pPr>
+              <w:pStyle w:val="Bibliografa"/>
+              <w:rPr>
+                <w:noProof/>
+              </w:rPr>
+            </w:pPr>
+            <w:r>
+              <w:rPr>
+                <w:noProof/>
+              </w:rPr>
+              <w:t>Atlassian, «Continuous Integration vs Delivery vs Deployment,» Atlassian, [En línea]. Available: https://es.atlassian.com/continuous-delivery/principles/continuous-integration-vs-delivery-vs-deployment. [Último acceso: 07 Abril 2019].</w:t>
+            </w:r>
+          </w:p>
+        </w:tc>
+      </w:tr>
+      <w:tr>
+        <w:trPr>
+          <w:divId w:val="565340633"/>
+          <w:tblCellSpacing w:w="15" w:type="dxa"/>
+        </w:trPr>
+        <w:tc>
+          <w:tcPr>
+            <w:tcW w:w="50" w:type="pct"/>
+            <w:hideMark/>
+          </w:tcPr>
+          <w:p>
+            <w:pPr>
+              <w:pStyle w:val="Bibliografa"/>
+              <w:rPr>
+                <w:noProof/>
+              </w:rPr>
+            </w:pPr>
+            <w:r>
+              <w:rPr>
+                <w:noProof/>
+              </w:rPr>
+              <w:t xml:space="preserve">[13] </w:t>
             </w:r>
           </w:p>
         </w:tc>
@@ -4786,7 +6348,7 @@
       </w:tr>
       <w:tr>
         <w:trPr>
-          <w:divId w:val="1692484958"/>
+          <w:divId w:val="565340633"/>
           <w:tblCellSpacing w:w="15" w:type="dxa"/>
         </w:trPr>
         <w:tc>
@@ -4805,7 +6367,7 @@
               <w:rPr>
                 <w:noProof/>
               </w:rPr>
-              <w:t xml:space="preserve">[9] </w:t>
+              <w:t xml:space="preserve">[14] </w:t>
             </w:r>
           </w:p>
         </w:tc>
@@ -4846,7 +6408,7 @@
       </w:tr>
       <w:tr>
         <w:trPr>
-          <w:divId w:val="1692484958"/>
+          <w:divId w:val="565340633"/>
           <w:tblCellSpacing w:w="15" w:type="dxa"/>
         </w:trPr>
         <w:tc>
@@ -4865,7 +6427,7 @@
               <w:rPr>
                 <w:noProof/>
               </w:rPr>
-              <w:t xml:space="preserve">[10] </w:t>
+              <w:t xml:space="preserve">[15] </w:t>
             </w:r>
           </w:p>
         </w:tc>
@@ -4892,7 +6454,7 @@
       </w:tr>
       <w:tr>
         <w:trPr>
-          <w:divId w:val="1692484958"/>
+          <w:divId w:val="565340633"/>
           <w:tblCellSpacing w:w="15" w:type="dxa"/>
         </w:trPr>
         <w:tc>
@@ -4911,8 +6473,7 @@
               <w:rPr>
                 <w:noProof/>
               </w:rPr>
-              <w:lastRenderedPageBreak/>
-              <w:t xml:space="preserve">[11] </w:t>
+              <w:t xml:space="preserve">[16] </w:t>
             </w:r>
           </w:p>
         </w:tc>
@@ -4953,7 +6514,7 @@
       </w:tr>
       <w:tr>
         <w:trPr>
-          <w:divId w:val="1692484958"/>
+          <w:divId w:val="565340633"/>
           <w:tblCellSpacing w:w="15" w:type="dxa"/>
         </w:trPr>
         <w:tc>
@@ -4972,7 +6533,7 @@
               <w:rPr>
                 <w:noProof/>
               </w:rPr>
-              <w:t xml:space="preserve">[12] </w:t>
+              <w:t xml:space="preserve">[17] </w:t>
             </w:r>
           </w:p>
         </w:tc>
@@ -5013,7 +6574,7 @@
       </w:tr>
       <w:tr>
         <w:trPr>
-          <w:divId w:val="1692484958"/>
+          <w:divId w:val="565340633"/>
           <w:tblCellSpacing w:w="15" w:type="dxa"/>
         </w:trPr>
         <w:tc>
@@ -5032,7 +6593,7 @@
               <w:rPr>
                 <w:noProof/>
               </w:rPr>
-              <w:t xml:space="preserve">[13] </w:t>
+              <w:t xml:space="preserve">[18] </w:t>
             </w:r>
           </w:p>
         </w:tc>
@@ -5059,7 +6620,7 @@
       </w:tr>
       <w:tr>
         <w:trPr>
-          <w:divId w:val="1692484958"/>
+          <w:divId w:val="565340633"/>
           <w:tblCellSpacing w:w="15" w:type="dxa"/>
         </w:trPr>
         <w:tc>
@@ -5078,7 +6639,7 @@
               <w:rPr>
                 <w:noProof/>
               </w:rPr>
-              <w:t xml:space="preserve">[14] </w:t>
+              <w:t xml:space="preserve">[19] </w:t>
             </w:r>
           </w:p>
         </w:tc>
@@ -5119,7 +6680,7 @@
       </w:tr>
       <w:tr>
         <w:trPr>
-          <w:divId w:val="1692484958"/>
+          <w:divId w:val="565340633"/>
           <w:tblCellSpacing w:w="15" w:type="dxa"/>
         </w:trPr>
         <w:tc>
@@ -5138,7 +6699,7 @@
               <w:rPr>
                 <w:noProof/>
               </w:rPr>
-              <w:t xml:space="preserve">[15] </w:t>
+              <w:t xml:space="preserve">[20] </w:t>
             </w:r>
           </w:p>
         </w:tc>
@@ -5179,7 +6740,7 @@
       </w:tr>
       <w:tr>
         <w:trPr>
-          <w:divId w:val="1692484958"/>
+          <w:divId w:val="565340633"/>
           <w:tblCellSpacing w:w="15" w:type="dxa"/>
         </w:trPr>
         <w:tc>
@@ -5198,7 +6759,8 @@
               <w:rPr>
                 <w:noProof/>
               </w:rPr>
-              <w:t xml:space="preserve">[16] </w:t>
+              <w:lastRenderedPageBreak/>
+              <w:t xml:space="preserve">[21] </w:t>
             </w:r>
           </w:p>
         </w:tc>
@@ -5226,7 +6788,7 @@
     </w:tbl>
     <w:p>
       <w:pPr>
-        <w:divId w:val="1692484958"/>
+        <w:divId w:val="565340633"/>
         <w:rPr>
           <w:rFonts w:eastAsia="Times New Roman"/>
           <w:noProof/>
@@ -5236,7 +6798,8 @@
     <w:p>
       <w:pPr>
         <w:sectPr>
-          <w:headerReference w:type="even" r:id="rId30"/>
+          <w:headerReference w:type="even" r:id="rId32"/>
+          <w:headerReference w:type="default" r:id="rId33"/>
           <w:type w:val="oddPage"/>
           <w:pgSz w:w="11906" w:h="16838" w:code="9"/>
           <w:pgMar w:top="1418" w:right="1134" w:bottom="1985" w:left="1985" w:header="720" w:footer="1134" w:gutter="0"/>
@@ -5247,35 +6810,37 @@
       <w:r>
         <w:fldChar w:fldCharType="end"/>
       </w:r>
+      <w:bookmarkStart w:id="20" w:name="_GoBack"/>
+      <w:bookmarkEnd w:id="20"/>
     </w:p>
     <w:p>
       <w:pPr>
         <w:pStyle w:val="Ttulo"/>
       </w:pPr>
-      <w:bookmarkStart w:id="15" w:name="_Toc1741404"/>
+      <w:bookmarkStart w:id="21" w:name="_Toc5533073"/>
       <w:r>
         <w:lastRenderedPageBreak/>
         <w:t>Anexos</w:t>
       </w:r>
-      <w:bookmarkEnd w:id="15"/>
+      <w:bookmarkEnd w:id="21"/>
     </w:p>
     <w:p>
       <w:pPr>
         <w:pStyle w:val="AnexoLista"/>
       </w:pPr>
-      <w:bookmarkStart w:id="16" w:name="_Toc1741405"/>
+      <w:bookmarkStart w:id="22" w:name="_Toc5533074"/>
       <w:r>
         <w:t>Anexo 1</w:t>
       </w:r>
       <w:r>
         <w:t>: Metodología de trabajo</w:t>
       </w:r>
-      <w:bookmarkEnd w:id="16"/>
+      <w:bookmarkEnd w:id="22"/>
     </w:p>
     <w:p/>
     <w:sectPr>
-      <w:headerReference w:type="even" r:id="rId31"/>
-      <w:headerReference w:type="default" r:id="rId32"/>
+      <w:headerReference w:type="even" r:id="rId34"/>
+      <w:headerReference w:type="default" r:id="rId35"/>
       <w:type w:val="oddPage"/>
       <w:pgSz w:w="11906" w:h="16838" w:code="9"/>
       <w:pgMar w:top="1418" w:right="1134" w:bottom="1985" w:left="1985" w:header="720" w:footer="1134" w:gutter="0"/>
@@ -5634,6 +7199,26 @@
   <w:p>
     <w:pPr>
       <w:pStyle w:val="Encabezado"/>
+      <w:jc w:val="right"/>
+      <w:rPr>
+        <w:noProof/>
+      </w:rPr>
+    </w:pPr>
+    <w:r>
+      <w:rPr>
+        <w:noProof/>
+      </w:rPr>
+      <w:t>Bibliografía</w:t>
+    </w:r>
+  </w:p>
+</w:hdr>
+</file>
+
+<file path=word/header14.xml><?xml version="1.0" encoding="utf-8"?>
+<w:hdr xmlns:wpc="http://schemas.microsoft.com/office/word/2010/wordprocessingCanvas" xmlns:cx="http://schemas.microsoft.com/office/drawing/2014/chartex" xmlns:cx1="http://schemas.microsoft.com/office/drawing/2015/9/8/chartex" xmlns:cx2="http://schemas.microsoft.com/office/drawing/2015/10/21/chartex" xmlns:cx3="http://schemas.microsoft.com/office/drawing/2016/5/9/chartex" xmlns:cx4="http://schemas.microsoft.com/office/drawing/2016/5/10/chartex" xmlns:cx5="http://schemas.microsoft.com/office/drawing/2016/5/11/chartex" xmlns:cx6="http://schemas.microsoft.com/office/drawing/2016/5/12/chartex" xmlns:cx7="http://schemas.microsoft.com/office/drawing/2016/5/13/chartex" xmlns:cx8="http://schemas.microsoft.com/office/drawing/2016/5/14/chartex" xmlns:mc="http://schemas.openxmlformats.org/markup-compatibility/2006" xmlns:aink="http://schemas.microsoft.com/office/drawing/2016/ink" xmlns:am3d="http://schemas.microsoft.com/office/drawing/2017/model3d" xmlns:o="urn:schemas-microsoft-com:office:office" xmlns:r="http://schemas.openxmlformats.org/officeDocument/2006/relationships" xmlns:m="http://schemas.openxmlformats.org/officeDocument/2006/math" xmlns:v="urn:schemas-microsoft-com:vml" xmlns:wp14="http://schemas.microsoft.com/office/word/2010/wordprocessingDrawing" xmlns:wp="http://schemas.openxmlformats.org/drawingml/2006/wordprocessingDrawing" xmlns:w10="urn:schemas-microsoft-com:office:word" xmlns:w="http://schemas.openxmlformats.org/wordprocessingml/2006/main" xmlns:w14="http://schemas.microsoft.com/office/word/2010/wordml" xmlns:w15="http://schemas.microsoft.com/office/word/2012/wordml" xmlns:w16cid="http://schemas.microsoft.com/office/word/2016/wordml/cid" xmlns:w16se="http://schemas.microsoft.com/office/word/2015/wordml/symex" xmlns:wpg="http://schemas.microsoft.com/office/word/2010/wordprocessingGroup" xmlns:wpi="http://schemas.microsoft.com/office/word/2010/wordprocessingInk" xmlns:wne="http://schemas.microsoft.com/office/word/2006/wordml" xmlns:wps="http://schemas.microsoft.com/office/word/2010/wordprocessingShape" mc:Ignorable="w14 w15 w16se w16cid wp14">
+  <w:p>
+    <w:pPr>
+      <w:pStyle w:val="Encabezado"/>
       <w:jc w:val="left"/>
     </w:pPr>
     <w:r>
@@ -5643,7 +7228,7 @@
 </w:hdr>
 </file>
 
-<file path=word/header14.xml><?xml version="1.0" encoding="utf-8"?>
+<file path=word/header15.xml><?xml version="1.0" encoding="utf-8"?>
 <w:hdr xmlns:wpc="http://schemas.microsoft.com/office/word/2010/wordprocessingCanvas" xmlns:cx="http://schemas.microsoft.com/office/drawing/2014/chartex" xmlns:cx1="http://schemas.microsoft.com/office/drawing/2015/9/8/chartex" xmlns:cx2="http://schemas.microsoft.com/office/drawing/2015/10/21/chartex" xmlns:cx3="http://schemas.microsoft.com/office/drawing/2016/5/9/chartex" xmlns:cx4="http://schemas.microsoft.com/office/drawing/2016/5/10/chartex" xmlns:cx5="http://schemas.microsoft.com/office/drawing/2016/5/11/chartex" xmlns:cx6="http://schemas.microsoft.com/office/drawing/2016/5/12/chartex" xmlns:cx7="http://schemas.microsoft.com/office/drawing/2016/5/13/chartex" xmlns:cx8="http://schemas.microsoft.com/office/drawing/2016/5/14/chartex" xmlns:mc="http://schemas.openxmlformats.org/markup-compatibility/2006" xmlns:aink="http://schemas.microsoft.com/office/drawing/2016/ink" xmlns:am3d="http://schemas.microsoft.com/office/drawing/2017/model3d" xmlns:o="urn:schemas-microsoft-com:office:office" xmlns:r="http://schemas.openxmlformats.org/officeDocument/2006/relationships" xmlns:m="http://schemas.openxmlformats.org/officeDocument/2006/math" xmlns:v="urn:schemas-microsoft-com:vml" xmlns:wp14="http://schemas.microsoft.com/office/word/2010/wordprocessingDrawing" xmlns:wp="http://schemas.openxmlformats.org/drawingml/2006/wordprocessingDrawing" xmlns:w10="urn:schemas-microsoft-com:office:word" xmlns:w="http://schemas.openxmlformats.org/wordprocessingml/2006/main" xmlns:w14="http://schemas.microsoft.com/office/word/2010/wordml" xmlns:w15="http://schemas.microsoft.com/office/word/2012/wordml" xmlns:w16cid="http://schemas.microsoft.com/office/word/2016/wordml/cid" xmlns:w16se="http://schemas.microsoft.com/office/word/2015/wordml/symex" xmlns:wpg="http://schemas.microsoft.com/office/word/2010/wordprocessingGroup" xmlns:wpi="http://schemas.microsoft.com/office/word/2010/wordprocessingInk" xmlns:wne="http://schemas.microsoft.com/office/word/2006/wordml" xmlns:wps="http://schemas.microsoft.com/office/word/2010/wordprocessingShape" mc:Ignorable="w14 w15 w16se w16cid wp14">
   <w:p>
     <w:pPr>
@@ -5729,7 +7314,7 @@
       <w:rPr>
         <w:noProof/>
       </w:rPr>
-      <w:t>1.3</w:t>
+      <w:t>2.3</w:t>
     </w:r>
     <w:r>
       <w:rPr>
@@ -5762,7 +7347,7 @@
       <w:rPr>
         <w:noProof/>
       </w:rPr>
-      <w:t>Estructura de la memoria</w:t>
+      <w:t>Predicción de fallos mediante análisis de código</w:t>
     </w:r>
     <w:r>
       <w:rPr>
@@ -7918,7 +9503,7 @@
     </w:rPrDefault>
     <w:pPrDefault/>
   </w:docDefaults>
-  <w:latentStyles w:defLockedState="0" w:defUIPriority="99" w:defSemiHidden="0" w:defUnhideWhenUsed="0" w:defQFormat="0" w:count="375">
+  <w:latentStyles w:defLockedState="0" w:defUIPriority="99" w:defSemiHidden="0" w:defUnhideWhenUsed="0" w:defQFormat="0" w:count="376">
     <w:lsdException w:name="Normal" w:uiPriority="0" w:qFormat="1"/>
     <w:lsdException w:name="heading 1" w:uiPriority="9" w:qFormat="1"/>
     <w:lsdException w:name="heading 2" w:semiHidden="1" w:uiPriority="9" w:unhideWhenUsed="1" w:qFormat="1"/>
@@ -8293,6 +9878,7 @@
     <w:lsdException w:name="Mention" w:semiHidden="1" w:unhideWhenUsed="1"/>
     <w:lsdException w:name="Smart Hyperlink" w:semiHidden="1" w:unhideWhenUsed="1"/>
     <w:lsdException w:name="Unresolved Mention" w:semiHidden="1" w:unhideWhenUsed="1"/>
+    <w:lsdException w:name="Smart Link" w:semiHidden="1" w:unhideWhenUsed="1"/>
   </w:latentStyles>
   <w:style w:type="paragraph" w:default="1" w:styleId="Normal">
     <w:name w:val="Normal"/>
@@ -9784,6 +11370,37 @@
       <w:shd w:val="clear" w:color="auto" w:fill="E6E6E6"/>
     </w:rPr>
   </w:style>
+  <w:style w:type="paragraph" w:styleId="Textodeglobo">
+    <w:name w:val="Balloon Text"/>
+    <w:basedOn w:val="Normal"/>
+    <w:link w:val="TextodegloboCar"/>
+    <w:uiPriority w:val="99"/>
+    <w:semiHidden/>
+    <w:unhideWhenUsed/>
+    <w:rsid w:val="00406CC1"/>
+    <w:pPr>
+      <w:spacing w:after="0" w:line="240" w:lineRule="auto"/>
+    </w:pPr>
+    <w:rPr>
+      <w:rFonts w:ascii="Segoe UI" w:hAnsi="Segoe UI" w:cs="Segoe UI"/>
+      <w:sz w:val="18"/>
+      <w:szCs w:val="18"/>
+    </w:rPr>
+  </w:style>
+  <w:style w:type="character" w:customStyle="1" w:styleId="TextodegloboCar">
+    <w:name w:val="Texto de globo Car"/>
+    <w:basedOn w:val="Fuentedeprrafopredeter"/>
+    <w:link w:val="Textodeglobo"/>
+    <w:uiPriority w:val="99"/>
+    <w:semiHidden/>
+    <w:rsid w:val="00406CC1"/>
+    <w:rPr>
+      <w:rFonts w:ascii="Segoe UI" w:eastAsiaTheme="minorEastAsia" w:hAnsi="Segoe UI" w:cs="Segoe UI"/>
+      <w:sz w:val="18"/>
+      <w:szCs w:val="18"/>
+      <w:lang w:val="es-ES" w:eastAsia="en-US"/>
+    </w:rPr>
+  </w:style>
 </w:styles>
 </file>
 
@@ -10239,7 +11856,7 @@
     <b:JournalName>Asia-Pacific Software Engineering Conference</b:JournalName>
     <b:Pages>165-169</b:Pages>
     <b:Issue>20</b:Issue>
-    <b:RefOrder>8</b:RefOrder>
+    <b:RefOrder>13</b:RefOrder>
   </b:Source>
   <b:Source>
     <b:Tag>Cab15</b:Tag>
@@ -10272,7 +11889,7 @@
     <b:JournalName>International Conference on Software Analysis, Evolution and Reenginering</b:JournalName>
     <b:Year>2015</b:Year>
     <b:Issue>22</b:Issue>
-    <b:RefOrder>11</b:RefOrder>
+    <b:RefOrder>16</b:RefOrder>
   </b:Source>
   <b:Source>
     <b:Tag>Gou131</b:Tag>
@@ -10293,7 +11910,7 @@
     <b:Pages>233-236</b:Pages>
     <b:BookTitle>Proceedings of the 10th Working Conference on Mining Software Repositories</b:BookTitle>
     <b:City>San Francisco, CA, USA</b:City>
-    <b:RefOrder>9</b:RefOrder>
+    <b:RefOrder>14</b:RefOrder>
   </b:Source>
   <b:Source>
     <b:Tag>Geo13</b:Tag>
@@ -10315,7 +11932,7 @@
     <b:MonthAccessed>Marzo</b:MonthAccessed>
     <b:DayAccessed>13</b:DayAccessed>
     <b:URL>http://ghtorrent.org/</b:URL>
-    <b:RefOrder>10</b:RefOrder>
+    <b:RefOrder>15</b:RefOrder>
   </b:Source>
   <b:Source>
     <b:Tag>Tra11</b:Tag>
@@ -10332,7 +11949,7 @@
     <b:MonthAccessed>Marzo</b:MonthAccessed>
     <b:DayAccessed>13</b:DayAccessed>
     <b:URL>https://travis-ci.org/</b:URL>
-    <b:RefOrder>13</b:RefOrder>
+    <b:RefOrder>18</b:RefOrder>
   </b:Source>
   <b:Source>
     <b:Tag>Bel171</b:Tag>
@@ -10359,7 +11976,7 @@
       </b:Author>
     </b:Author>
     <b:JournalName>Proceedings of the 14th working conference on mining software repositories</b:JournalName>
-    <b:RefOrder>12</b:RefOrder>
+    <b:RefOrder>17</b:RefOrder>
   </b:Source>
   <b:Source>
     <b:Tag>Pét15</b:Tag>
@@ -10388,7 +12005,7 @@
     <b:Year>2015</b:Year>
     <b:Pages>47-62</b:Pages>
     <b:Volume>9159</b:Volume>
-    <b:RefOrder>14</b:RefOrder>
+    <b:RefOrder>19</b:RefOrder>
   </b:Source>
   <b:Source>
     <b:Tag>Tót16</b:Tag>
@@ -10417,7 +12034,7 @@
     <b:Year>2016</b:Year>
     <b:Pages>625-638</b:Pages>
     <b:Volume>9789</b:Volume>
-    <b:RefOrder>15</b:RefOrder>
+    <b:RefOrder>20</b:RefOrder>
   </b:Source>
   <b:Source>
     <b:Tag>Rus17</b:Tag>
@@ -10453,13 +12070,94 @@
     <b:MonthAccessed>Abril</b:MonthAccessed>
     <b:DayAccessed>03</b:DayAccessed>
     <b:URL>https://www.sourcemeter.com/resources/java/</b:URL>
-    <b:RefOrder>16</b:RefOrder>
+    <b:RefOrder>21</b:RefOrder>
+  </b:Source>
+  <b:Source>
+    <b:Tag>Atl19</b:Tag>
+    <b:SourceType>InternetSite</b:SourceType>
+    <b:Guid>{F71511C4-D83B-467F-84FF-F7ABD74B90B3}</b:Guid>
+    <b:Author>
+      <b:Author>
+        <b:Corporate>Atlassian</b:Corporate>
+      </b:Author>
+    </b:Author>
+    <b:Title>What is version control</b:Title>
+    <b:YearAccessed>2019</b:YearAccessed>
+    <b:MonthAccessed>Abril</b:MonthAccessed>
+    <b:DayAccessed>07</b:DayAccessed>
+    <b:URL>https://www.atlassian.com/git/tutorials/what-is-version-control</b:URL>
+    <b:RefOrder>8</b:RefOrder>
+  </b:Source>
+  <b:Source>
+    <b:Tag>Apa04</b:Tag>
+    <b:SourceType>InternetSite</b:SourceType>
+    <b:Guid>{1E807307-2EB4-4E80-93AD-56A755F1E925}</b:Guid>
+    <b:Title>Apache Subversion</b:Title>
+    <b:YearAccessed>04</b:YearAccessed>
+    <b:MonthAccessed>Abril</b:MonthAccessed>
+    <b:DayAccessed>2019</b:DayAccessed>
+    <b:URL>https://subversion.apache.org/</b:URL>
+    <b:Author>
+      <b:Author>
+        <b:Corporate>Apache Software Fundation</b:Corporate>
+      </b:Author>
+    </b:Author>
+    <b:RefOrder>10</b:RefOrder>
+  </b:Source>
+  <b:Source>
+    <b:Tag>Sma19</b:Tag>
+    <b:SourceType>InternetSite</b:SourceType>
+    <b:Guid>{B66DBC30-76F9-4095-96B7-42EAB45A878E}</b:Guid>
+    <b:Author>
+      <b:Author>
+        <b:Corporate>Smartsheet</b:Corporate>
+      </b:Author>
+    </b:Author>
+    <b:Title>Software Version Control</b:Title>
+    <b:YearAccessed>2019</b:YearAccessed>
+    <b:MonthAccessed>Abril</b:MonthAccessed>
+    <b:DayAccessed>07</b:DayAccessed>
+    <b:URL>https://www.smartsheet.com/software-version-control</b:URL>
+    <b:RefOrder>9</b:RefOrder>
+  </b:Source>
+  <b:Source>
+    <b:Tag>Git07</b:Tag>
+    <b:SourceType>InternetSite</b:SourceType>
+    <b:Guid>{5036718D-AA6B-4763-B5E2-CA5C85CEA9D1}</b:Guid>
+    <b:Author>
+      <b:Author>
+        <b:Corporate>Git</b:Corporate>
+      </b:Author>
+    </b:Author>
+    <b:Title>Git </b:Title>
+    <b:YearAccessed>07</b:YearAccessed>
+    <b:MonthAccessed>Abril</b:MonthAccessed>
+    <b:DayAccessed>2019</b:DayAccessed>
+    <b:URL>https://git-scm.com/</b:URL>
+    <b:RefOrder>11</b:RefOrder>
+  </b:Source>
+  <b:Source>
+    <b:Tag>Atl191</b:Tag>
+    <b:SourceType>InternetSite</b:SourceType>
+    <b:Guid>{D8BA8B90-FBD0-4EE9-98A0-55500D51B386}</b:Guid>
+    <b:Author>
+      <b:Author>
+        <b:Corporate>Atlassian</b:Corporate>
+      </b:Author>
+    </b:Author>
+    <b:Title>Continuous Integration vs Delivery vs Deployment</b:Title>
+    <b:ProductionCompany>Atlassian</b:ProductionCompany>
+    <b:YearAccessed>2019</b:YearAccessed>
+    <b:MonthAccessed>Abril</b:MonthAccessed>
+    <b:DayAccessed>07</b:DayAccessed>
+    <b:URL>https://es.atlassian.com/continuous-delivery/principles/continuous-integration-vs-delivery-vs-deployment</b:URL>
+    <b:RefOrder>12</b:RefOrder>
   </b:Source>
 </b:Sources>
 </file>
 
 <file path=customXml/itemProps1.xml><?xml version="1.0" encoding="utf-8"?>
-<ds:datastoreItem xmlns:ds="http://schemas.openxmlformats.org/officeDocument/2006/customXml" ds:itemID="{9ADC7F3C-49FC-4320-B580-9A356BE9511A}">
+<ds:datastoreItem xmlns:ds="http://schemas.openxmlformats.org/officeDocument/2006/customXml" ds:itemID="{B2D7413B-29CD-4B85-8EFB-2F61115A7C9D}">
   <ds:schemaRefs>
     <ds:schemaRef ds:uri="http://schemas.openxmlformats.org/officeDocument/2006/bibliography"/>
   </ds:schemaRefs>

</xml_diff>

<commit_message>
#55 Primera versión Capítulo 3: Servicio de análisis
</commit_message>
<xml_diff>
--- a/Memoria/Memoria TFM.docx
+++ b/Memoria/Memoria TFM.docx
@@ -1238,7 +1238,7 @@
       <w:pPr>
         <w:pStyle w:val="Ttulosfueradecontenido"/>
       </w:pPr>
-      <w:bookmarkStart w:id="0" w:name="_Toc5533058"/>
+      <w:bookmarkStart w:id="0" w:name="_Toc6561856"/>
       <w:r>
         <w:lastRenderedPageBreak/>
         <w:t>Resumen</w:t>
@@ -1273,7 +1273,7 @@
       <w:pPr>
         <w:pStyle w:val="Ttulosfueradecontenido"/>
       </w:pPr>
-      <w:bookmarkStart w:id="1" w:name="_Toc5533059"/>
+      <w:bookmarkStart w:id="1" w:name="_Toc6561857"/>
       <w:r>
         <w:lastRenderedPageBreak/>
         <w:t>Agradecimientos</w:t>
@@ -1375,7 +1375,7 @@
         <w:rPr>
           <w:noProof/>
         </w:rPr>
-        <w:instrText xml:space="preserve"> PAGEREF _Toc5533058 \h </w:instrText>
+        <w:instrText xml:space="preserve"> PAGEREF _Toc6561856 \h </w:instrText>
       </w:r>
       <w:r>
         <w:rPr>
@@ -1434,7 +1434,7 @@
         <w:rPr>
           <w:noProof/>
         </w:rPr>
-        <w:instrText xml:space="preserve"> PAGEREF _Toc5533059 \h </w:instrText>
+        <w:instrText xml:space="preserve"> PAGEREF _Toc6561857 \h </w:instrText>
       </w:r>
       <w:r>
         <w:rPr>
@@ -1497,7 +1497,7 @@
         <w:rPr>
           <w:noProof/>
         </w:rPr>
-        <w:instrText xml:space="preserve"> PAGEREF _Toc5533060 \h </w:instrText>
+        <w:instrText xml:space="preserve"> PAGEREF _Toc6561858 \h </w:instrText>
       </w:r>
       <w:r>
         <w:rPr>
@@ -1575,7 +1575,7 @@
         <w:rPr>
           <w:noProof/>
         </w:rPr>
-        <w:instrText xml:space="preserve"> PAGEREF _Toc5533061 \h </w:instrText>
+        <w:instrText xml:space="preserve"> PAGEREF _Toc6561859 \h </w:instrText>
       </w:r>
       <w:r>
         <w:rPr>
@@ -1653,7 +1653,7 @@
         <w:rPr>
           <w:noProof/>
         </w:rPr>
-        <w:instrText xml:space="preserve"> PAGEREF _Toc5533062 \h </w:instrText>
+        <w:instrText xml:space="preserve"> PAGEREF _Toc6561860 \h </w:instrText>
       </w:r>
       <w:r>
         <w:rPr>
@@ -1731,7 +1731,7 @@
         <w:rPr>
           <w:noProof/>
         </w:rPr>
-        <w:instrText xml:space="preserve"> PAGEREF _Toc5533063 \h </w:instrText>
+        <w:instrText xml:space="preserve"> PAGEREF _Toc6561861 \h </w:instrText>
       </w:r>
       <w:r>
         <w:rPr>
@@ -1794,7 +1794,7 @@
         <w:rPr>
           <w:noProof/>
         </w:rPr>
-        <w:instrText xml:space="preserve"> PAGEREF _Toc5533064 \h </w:instrText>
+        <w:instrText xml:space="preserve"> PAGEREF _Toc6561862 \h </w:instrText>
       </w:r>
       <w:r>
         <w:rPr>
@@ -1872,7 +1872,7 @@
         <w:rPr>
           <w:noProof/>
         </w:rPr>
-        <w:instrText xml:space="preserve"> PAGEREF _Toc5533065 \h </w:instrText>
+        <w:instrText xml:space="preserve"> PAGEREF _Toc6561863 \h </w:instrText>
       </w:r>
       <w:r>
         <w:rPr>
@@ -1950,7 +1950,7 @@
         <w:rPr>
           <w:noProof/>
         </w:rPr>
-        <w:instrText xml:space="preserve"> PAGEREF _Toc5533066 \h </w:instrText>
+        <w:instrText xml:space="preserve"> PAGEREF _Toc6561864 \h </w:instrText>
       </w:r>
       <w:r>
         <w:rPr>
@@ -2028,7 +2028,7 @@
         <w:rPr>
           <w:noProof/>
         </w:rPr>
-        <w:instrText xml:space="preserve"> PAGEREF _Toc5533067 \h </w:instrText>
+        <w:instrText xml:space="preserve"> PAGEREF _Toc6561865 \h </w:instrText>
       </w:r>
       <w:r>
         <w:rPr>
@@ -2073,7 +2073,7 @@
         <w:rPr>
           <w:noProof/>
         </w:rPr>
-        <w:t>CAPÍTULO 3 Modelo de predicción</w:t>
+        <w:t>CAPÍTULO 3 Servicio de análisis</w:t>
       </w:r>
       <w:r>
         <w:rPr>
@@ -2091,7 +2091,7 @@
         <w:rPr>
           <w:noProof/>
         </w:rPr>
-        <w:instrText xml:space="preserve"> PAGEREF _Toc5533068 \h </w:instrText>
+        <w:instrText xml:space="preserve"> PAGEREF _Toc6561866 \h </w:instrText>
       </w:r>
       <w:r>
         <w:rPr>
@@ -2109,6 +2109,240 @@
           <w:noProof/>
         </w:rPr>
         <w:t>13</w:t>
+      </w:r>
+      <w:r>
+        <w:rPr>
+          <w:noProof/>
+        </w:rPr>
+        <w:fldChar w:fldCharType="end"/>
+      </w:r>
+    </w:p>
+    <w:p>
+      <w:pPr>
+        <w:pStyle w:val="TDC2"/>
+        <w:tabs>
+          <w:tab w:val="left" w:pos="1540"/>
+        </w:tabs>
+        <w:rPr>
+          <w:rFonts w:asciiTheme="minorHAnsi" w:hAnsiTheme="minorHAnsi" w:cstheme="minorBidi"/>
+          <w:noProof/>
+          <w:sz w:val="22"/>
+          <w:szCs w:val="22"/>
+          <w:lang w:eastAsia="es-ES"/>
+        </w:rPr>
+      </w:pPr>
+      <w:r>
+        <w:rPr>
+          <w:noProof/>
+        </w:rPr>
+        <w:t>3.1</w:t>
+      </w:r>
+      <w:r>
+        <w:rPr>
+          <w:rFonts w:asciiTheme="minorHAnsi" w:hAnsiTheme="minorHAnsi" w:cstheme="minorBidi"/>
+          <w:noProof/>
+          <w:sz w:val="22"/>
+          <w:szCs w:val="22"/>
+          <w:lang w:eastAsia="es-ES"/>
+        </w:rPr>
+        <w:tab/>
+      </w:r>
+      <w:r>
+        <w:rPr>
+          <w:noProof/>
+        </w:rPr>
+        <w:t>Descripción del servicio</w:t>
+      </w:r>
+      <w:r>
+        <w:rPr>
+          <w:noProof/>
+        </w:rPr>
+        <w:tab/>
+      </w:r>
+      <w:r>
+        <w:rPr>
+          <w:noProof/>
+        </w:rPr>
+        <w:fldChar w:fldCharType="begin"/>
+      </w:r>
+      <w:r>
+        <w:rPr>
+          <w:noProof/>
+        </w:rPr>
+        <w:instrText xml:space="preserve"> PAGEREF _Toc6561867 \h </w:instrText>
+      </w:r>
+      <w:r>
+        <w:rPr>
+          <w:noProof/>
+        </w:rPr>
+      </w:r>
+      <w:r>
+        <w:rPr>
+          <w:noProof/>
+        </w:rPr>
+        <w:fldChar w:fldCharType="separate"/>
+      </w:r>
+      <w:r>
+        <w:rPr>
+          <w:noProof/>
+        </w:rPr>
+        <w:t>13</w:t>
+      </w:r>
+      <w:r>
+        <w:rPr>
+          <w:noProof/>
+        </w:rPr>
+        <w:fldChar w:fldCharType="end"/>
+      </w:r>
+    </w:p>
+    <w:p>
+      <w:pPr>
+        <w:pStyle w:val="TDC2"/>
+        <w:tabs>
+          <w:tab w:val="left" w:pos="1540"/>
+        </w:tabs>
+        <w:rPr>
+          <w:rFonts w:asciiTheme="minorHAnsi" w:hAnsiTheme="minorHAnsi" w:cstheme="minorBidi"/>
+          <w:noProof/>
+          <w:sz w:val="22"/>
+          <w:szCs w:val="22"/>
+          <w:lang w:eastAsia="es-ES"/>
+        </w:rPr>
+      </w:pPr>
+      <w:r>
+        <w:rPr>
+          <w:noProof/>
+        </w:rPr>
+        <w:t>3.2</w:t>
+      </w:r>
+      <w:r>
+        <w:rPr>
+          <w:rFonts w:asciiTheme="minorHAnsi" w:hAnsiTheme="minorHAnsi" w:cstheme="minorBidi"/>
+          <w:noProof/>
+          <w:sz w:val="22"/>
+          <w:szCs w:val="22"/>
+          <w:lang w:eastAsia="es-ES"/>
+        </w:rPr>
+        <w:tab/>
+      </w:r>
+      <w:r>
+        <w:rPr>
+          <w:noProof/>
+        </w:rPr>
+        <w:t>Selección de métricas a mostrar</w:t>
+      </w:r>
+      <w:r>
+        <w:rPr>
+          <w:noProof/>
+        </w:rPr>
+        <w:tab/>
+      </w:r>
+      <w:r>
+        <w:rPr>
+          <w:noProof/>
+        </w:rPr>
+        <w:fldChar w:fldCharType="begin"/>
+      </w:r>
+      <w:r>
+        <w:rPr>
+          <w:noProof/>
+        </w:rPr>
+        <w:instrText xml:space="preserve"> PAGEREF _Toc6561868 \h </w:instrText>
+      </w:r>
+      <w:r>
+        <w:rPr>
+          <w:noProof/>
+        </w:rPr>
+      </w:r>
+      <w:r>
+        <w:rPr>
+          <w:noProof/>
+        </w:rPr>
+        <w:fldChar w:fldCharType="separate"/>
+      </w:r>
+      <w:r>
+        <w:rPr>
+          <w:noProof/>
+        </w:rPr>
+        <w:t>16</w:t>
+      </w:r>
+      <w:r>
+        <w:rPr>
+          <w:noProof/>
+        </w:rPr>
+        <w:fldChar w:fldCharType="end"/>
+      </w:r>
+    </w:p>
+    <w:p>
+      <w:pPr>
+        <w:pStyle w:val="TDC2"/>
+        <w:tabs>
+          <w:tab w:val="left" w:pos="1540"/>
+        </w:tabs>
+        <w:rPr>
+          <w:rFonts w:asciiTheme="minorHAnsi" w:hAnsiTheme="minorHAnsi" w:cstheme="minorBidi"/>
+          <w:noProof/>
+          <w:sz w:val="22"/>
+          <w:szCs w:val="22"/>
+          <w:lang w:eastAsia="es-ES"/>
+        </w:rPr>
+      </w:pPr>
+      <w:r>
+        <w:rPr>
+          <w:noProof/>
+        </w:rPr>
+        <w:t>3.3</w:t>
+      </w:r>
+      <w:r>
+        <w:rPr>
+          <w:rFonts w:asciiTheme="minorHAnsi" w:hAnsiTheme="minorHAnsi" w:cstheme="minorBidi"/>
+          <w:noProof/>
+          <w:sz w:val="22"/>
+          <w:szCs w:val="22"/>
+          <w:lang w:eastAsia="es-ES"/>
+        </w:rPr>
+        <w:tab/>
+      </w:r>
+      <w:r>
+        <w:rPr>
+          <w:noProof/>
+        </w:rPr>
+        <w:t>Modelo de predicción</w:t>
+      </w:r>
+      <w:r>
+        <w:rPr>
+          <w:noProof/>
+        </w:rPr>
+        <w:tab/>
+      </w:r>
+      <w:r>
+        <w:rPr>
+          <w:noProof/>
+        </w:rPr>
+        <w:fldChar w:fldCharType="begin"/>
+      </w:r>
+      <w:r>
+        <w:rPr>
+          <w:noProof/>
+        </w:rPr>
+        <w:instrText xml:space="preserve"> PAGEREF _Toc6561869 \h </w:instrText>
+      </w:r>
+      <w:r>
+        <w:rPr>
+          <w:noProof/>
+        </w:rPr>
+      </w:r>
+      <w:r>
+        <w:rPr>
+          <w:noProof/>
+        </w:rPr>
+        <w:fldChar w:fldCharType="separate"/>
+      </w:r>
+      <w:r>
+        <w:rPr>
+          <w:noProof/>
+        </w:rPr>
+        <w:t>17</w:t>
       </w:r>
       <w:r>
         <w:rPr>
@@ -2154,7 +2388,7 @@
         <w:rPr>
           <w:noProof/>
         </w:rPr>
-        <w:instrText xml:space="preserve"> PAGEREF _Toc5533069 \h </w:instrText>
+        <w:instrText xml:space="preserve"> PAGEREF _Toc6561870 \h </w:instrText>
       </w:r>
       <w:r>
         <w:rPr>
@@ -2171,7 +2405,7 @@
         <w:rPr>
           <w:noProof/>
         </w:rPr>
-        <w:t>15</w:t>
+        <w:t>19</w:t>
       </w:r>
       <w:r>
         <w:rPr>
@@ -2217,7 +2451,7 @@
         <w:rPr>
           <w:noProof/>
         </w:rPr>
-        <w:instrText xml:space="preserve"> PAGEREF _Toc5533070 \h </w:instrText>
+        <w:instrText xml:space="preserve"> PAGEREF _Toc6561871 \h </w:instrText>
       </w:r>
       <w:r>
         <w:rPr>
@@ -2234,7 +2468,7 @@
         <w:rPr>
           <w:noProof/>
         </w:rPr>
-        <w:t>17</w:t>
+        <w:t>21</w:t>
       </w:r>
       <w:r>
         <w:rPr>
@@ -2295,7 +2529,7 @@
         <w:rPr>
           <w:noProof/>
         </w:rPr>
-        <w:instrText xml:space="preserve"> PAGEREF _Toc5533071 \h </w:instrText>
+        <w:instrText xml:space="preserve"> PAGEREF _Toc6561872 \h </w:instrText>
       </w:r>
       <w:r>
         <w:rPr>
@@ -2312,7 +2546,7 @@
         <w:rPr>
           <w:noProof/>
         </w:rPr>
-        <w:t>17</w:t>
+        <w:t>21</w:t>
       </w:r>
       <w:r>
         <w:rPr>
@@ -2373,7 +2607,7 @@
         <w:rPr>
           <w:noProof/>
         </w:rPr>
-        <w:instrText xml:space="preserve"> PAGEREF _Toc5533072 \h </w:instrText>
+        <w:instrText xml:space="preserve"> PAGEREF _Toc6561873 \h </w:instrText>
       </w:r>
       <w:r>
         <w:rPr>
@@ -2390,7 +2624,7 @@
         <w:rPr>
           <w:noProof/>
         </w:rPr>
-        <w:t>17</w:t>
+        <w:t>21</w:t>
       </w:r>
       <w:r>
         <w:rPr>
@@ -2436,7 +2670,7 @@
         <w:rPr>
           <w:noProof/>
         </w:rPr>
-        <w:instrText xml:space="preserve"> PAGEREF _Toc5533073 \h </w:instrText>
+        <w:instrText xml:space="preserve"> PAGEREF _Toc6561874 \h </w:instrText>
       </w:r>
       <w:r>
         <w:rPr>
@@ -2453,7 +2687,7 @@
         <w:rPr>
           <w:noProof/>
         </w:rPr>
-        <w:t>23</w:t>
+        <w:t>27</w:t>
       </w:r>
       <w:r>
         <w:rPr>
@@ -2514,7 +2748,7 @@
         <w:rPr>
           <w:noProof/>
         </w:rPr>
-        <w:instrText xml:space="preserve"> PAGEREF _Toc5533074 \h </w:instrText>
+        <w:instrText xml:space="preserve"> PAGEREF _Toc6561875 \h </w:instrText>
       </w:r>
       <w:r>
         <w:rPr>
@@ -2531,7 +2765,7 @@
         <w:rPr>
           <w:noProof/>
         </w:rPr>
-        <w:t>23</w:t>
+        <w:t>27</w:t>
       </w:r>
       <w:r>
         <w:rPr>
@@ -2604,7 +2838,7 @@
       <w:r>
         <w:fldChar w:fldCharType="separate"/>
       </w:r>
-      <w:hyperlink w:anchor="_Toc5533042" w:history="1">
+      <w:hyperlink w:anchor="_Toc6561876" w:history="1">
         <w:r>
           <w:rPr>
             <w:rStyle w:val="Hipervnculo"/>
@@ -2632,7 +2866,7 @@
             <w:noProof/>
             <w:webHidden/>
           </w:rPr>
-          <w:instrText xml:space="preserve"> PAGEREF _Toc5533042 \h </w:instrText>
+          <w:instrText xml:space="preserve"> PAGEREF _Toc6561876 \h </w:instrText>
         </w:r>
         <w:r>
           <w:rPr>
@@ -2678,7 +2912,7 @@
           <w:lang w:eastAsia="es-ES"/>
         </w:rPr>
       </w:pPr>
-      <w:hyperlink w:anchor="_Toc5533043" w:history="1">
+      <w:hyperlink w:anchor="_Toc6561877" w:history="1">
         <w:r>
           <w:rPr>
             <w:rStyle w:val="Hipervnculo"/>
@@ -2706,7 +2940,7 @@
             <w:noProof/>
             <w:webHidden/>
           </w:rPr>
-          <w:instrText xml:space="preserve"> PAGEREF _Toc5533043 \h </w:instrText>
+          <w:instrText xml:space="preserve"> PAGEREF _Toc6561877 \h </w:instrText>
         </w:r>
         <w:r>
           <w:rPr>
@@ -2739,6 +2973,450 @@
     </w:p>
     <w:p>
       <w:pPr>
+        <w:pStyle w:val="Tabladeilustraciones"/>
+        <w:tabs>
+          <w:tab w:val="right" w:leader="dot" w:pos="8777"/>
+        </w:tabs>
+        <w:rPr>
+          <w:rFonts w:cstheme="minorBidi"/>
+          <w:smallCaps w:val="0"/>
+          <w:noProof/>
+          <w:sz w:val="22"/>
+          <w:szCs w:val="22"/>
+          <w:lang w:eastAsia="es-ES"/>
+        </w:rPr>
+      </w:pPr>
+      <w:hyperlink w:anchor="_Toc6561878" w:history="1">
+        <w:r>
+          <w:rPr>
+            <w:rStyle w:val="Hipervnculo"/>
+            <w:noProof/>
+            <w:lang w:bidi="hi-IN"/>
+          </w:rPr>
+          <w:t>Imagen 3: Flujo de trabajo común - Sin utilizar nuestro servicio</w:t>
+        </w:r>
+        <w:r>
+          <w:rPr>
+            <w:noProof/>
+            <w:webHidden/>
+          </w:rPr>
+          <w:tab/>
+        </w:r>
+        <w:r>
+          <w:rPr>
+            <w:noProof/>
+            <w:webHidden/>
+          </w:rPr>
+          <w:fldChar w:fldCharType="begin"/>
+        </w:r>
+        <w:r>
+          <w:rPr>
+            <w:noProof/>
+            <w:webHidden/>
+          </w:rPr>
+          <w:instrText xml:space="preserve"> PAGEREF _Toc6561878 \h </w:instrText>
+        </w:r>
+        <w:r>
+          <w:rPr>
+            <w:noProof/>
+            <w:webHidden/>
+          </w:rPr>
+        </w:r>
+        <w:r>
+          <w:rPr>
+            <w:noProof/>
+            <w:webHidden/>
+          </w:rPr>
+          <w:fldChar w:fldCharType="separate"/>
+        </w:r>
+        <w:r>
+          <w:rPr>
+            <w:noProof/>
+            <w:webHidden/>
+          </w:rPr>
+          <w:t>13</w:t>
+        </w:r>
+        <w:r>
+          <w:rPr>
+            <w:noProof/>
+            <w:webHidden/>
+          </w:rPr>
+          <w:fldChar w:fldCharType="end"/>
+        </w:r>
+      </w:hyperlink>
+    </w:p>
+    <w:p>
+      <w:pPr>
+        <w:pStyle w:val="Tabladeilustraciones"/>
+        <w:tabs>
+          <w:tab w:val="right" w:leader="dot" w:pos="8777"/>
+        </w:tabs>
+        <w:rPr>
+          <w:rFonts w:cstheme="minorBidi"/>
+          <w:smallCaps w:val="0"/>
+          <w:noProof/>
+          <w:sz w:val="22"/>
+          <w:szCs w:val="22"/>
+          <w:lang w:eastAsia="es-ES"/>
+        </w:rPr>
+      </w:pPr>
+      <w:hyperlink w:anchor="_Toc6561879" w:history="1">
+        <w:r>
+          <w:rPr>
+            <w:rStyle w:val="Hipervnculo"/>
+            <w:noProof/>
+            <w:lang w:bidi="hi-IN"/>
+          </w:rPr>
+          <w:t>Imagen 4: Flujo de trabajo común - Utilizando nuestro servicio</w:t>
+        </w:r>
+        <w:r>
+          <w:rPr>
+            <w:noProof/>
+            <w:webHidden/>
+          </w:rPr>
+          <w:tab/>
+        </w:r>
+        <w:r>
+          <w:rPr>
+            <w:noProof/>
+            <w:webHidden/>
+          </w:rPr>
+          <w:fldChar w:fldCharType="begin"/>
+        </w:r>
+        <w:r>
+          <w:rPr>
+            <w:noProof/>
+            <w:webHidden/>
+          </w:rPr>
+          <w:instrText xml:space="preserve"> PAGEREF _Toc6561879 \h </w:instrText>
+        </w:r>
+        <w:r>
+          <w:rPr>
+            <w:noProof/>
+            <w:webHidden/>
+          </w:rPr>
+        </w:r>
+        <w:r>
+          <w:rPr>
+            <w:noProof/>
+            <w:webHidden/>
+          </w:rPr>
+          <w:fldChar w:fldCharType="separate"/>
+        </w:r>
+        <w:r>
+          <w:rPr>
+            <w:noProof/>
+            <w:webHidden/>
+          </w:rPr>
+          <w:t>14</w:t>
+        </w:r>
+        <w:r>
+          <w:rPr>
+            <w:noProof/>
+            <w:webHidden/>
+          </w:rPr>
+          <w:fldChar w:fldCharType="end"/>
+        </w:r>
+      </w:hyperlink>
+    </w:p>
+    <w:p>
+      <w:pPr>
+        <w:pStyle w:val="Tabladeilustraciones"/>
+        <w:tabs>
+          <w:tab w:val="right" w:leader="dot" w:pos="8777"/>
+        </w:tabs>
+        <w:rPr>
+          <w:rFonts w:cstheme="minorBidi"/>
+          <w:smallCaps w:val="0"/>
+          <w:noProof/>
+          <w:sz w:val="22"/>
+          <w:szCs w:val="22"/>
+          <w:lang w:eastAsia="es-ES"/>
+        </w:rPr>
+      </w:pPr>
+      <w:hyperlink w:anchor="_Toc6561880" w:history="1">
+        <w:r>
+          <w:rPr>
+            <w:rStyle w:val="Hipervnculo"/>
+            <w:noProof/>
+            <w:lang w:bidi="hi-IN"/>
+          </w:rPr>
+          <w:t>Imagen 5: Contexto de uso de nuestro servicio</w:t>
+        </w:r>
+        <w:r>
+          <w:rPr>
+            <w:noProof/>
+            <w:webHidden/>
+          </w:rPr>
+          <w:tab/>
+        </w:r>
+        <w:r>
+          <w:rPr>
+            <w:noProof/>
+            <w:webHidden/>
+          </w:rPr>
+          <w:fldChar w:fldCharType="begin"/>
+        </w:r>
+        <w:r>
+          <w:rPr>
+            <w:noProof/>
+            <w:webHidden/>
+          </w:rPr>
+          <w:instrText xml:space="preserve"> PAGEREF _Toc6561880 \h </w:instrText>
+        </w:r>
+        <w:r>
+          <w:rPr>
+            <w:noProof/>
+            <w:webHidden/>
+          </w:rPr>
+        </w:r>
+        <w:r>
+          <w:rPr>
+            <w:noProof/>
+            <w:webHidden/>
+          </w:rPr>
+          <w:fldChar w:fldCharType="separate"/>
+        </w:r>
+        <w:r>
+          <w:rPr>
+            <w:noProof/>
+            <w:webHidden/>
+          </w:rPr>
+          <w:t>15</w:t>
+        </w:r>
+        <w:r>
+          <w:rPr>
+            <w:noProof/>
+            <w:webHidden/>
+          </w:rPr>
+          <w:fldChar w:fldCharType="end"/>
+        </w:r>
+      </w:hyperlink>
+    </w:p>
+    <w:p>
+      <w:pPr>
+        <w:pStyle w:val="Tabladeilustraciones"/>
+        <w:tabs>
+          <w:tab w:val="right" w:leader="dot" w:pos="8777"/>
+        </w:tabs>
+        <w:rPr>
+          <w:rFonts w:cstheme="minorBidi"/>
+          <w:smallCaps w:val="0"/>
+          <w:noProof/>
+          <w:sz w:val="22"/>
+          <w:szCs w:val="22"/>
+          <w:lang w:eastAsia="es-ES"/>
+        </w:rPr>
+      </w:pPr>
+      <w:hyperlink w:anchor="_Toc6561881" w:history="1">
+        <w:r>
+          <w:rPr>
+            <w:rStyle w:val="Hipervnculo"/>
+            <w:noProof/>
+            <w:lang w:bidi="hi-IN"/>
+          </w:rPr>
+          <w:t>Imagen 6: Pantalla inicial del servicio</w:t>
+        </w:r>
+        <w:r>
+          <w:rPr>
+            <w:noProof/>
+            <w:webHidden/>
+          </w:rPr>
+          <w:tab/>
+        </w:r>
+        <w:r>
+          <w:rPr>
+            <w:noProof/>
+            <w:webHidden/>
+          </w:rPr>
+          <w:fldChar w:fldCharType="begin"/>
+        </w:r>
+        <w:r>
+          <w:rPr>
+            <w:noProof/>
+            <w:webHidden/>
+          </w:rPr>
+          <w:instrText xml:space="preserve"> PAGEREF _Toc6561881 \h </w:instrText>
+        </w:r>
+        <w:r>
+          <w:rPr>
+            <w:noProof/>
+            <w:webHidden/>
+          </w:rPr>
+        </w:r>
+        <w:r>
+          <w:rPr>
+            <w:noProof/>
+            <w:webHidden/>
+          </w:rPr>
+          <w:fldChar w:fldCharType="separate"/>
+        </w:r>
+        <w:r>
+          <w:rPr>
+            <w:noProof/>
+            <w:webHidden/>
+          </w:rPr>
+          <w:t>15</w:t>
+        </w:r>
+        <w:r>
+          <w:rPr>
+            <w:noProof/>
+            <w:webHidden/>
+          </w:rPr>
+          <w:fldChar w:fldCharType="end"/>
+        </w:r>
+      </w:hyperlink>
+    </w:p>
+    <w:p>
+      <w:pPr>
+        <w:pStyle w:val="Tabladeilustraciones"/>
+        <w:tabs>
+          <w:tab w:val="right" w:leader="dot" w:pos="8777"/>
+        </w:tabs>
+        <w:rPr>
+          <w:rFonts w:cstheme="minorBidi"/>
+          <w:smallCaps w:val="0"/>
+          <w:noProof/>
+          <w:sz w:val="22"/>
+          <w:szCs w:val="22"/>
+          <w:lang w:eastAsia="es-ES"/>
+        </w:rPr>
+      </w:pPr>
+      <w:hyperlink w:anchor="_Toc6561882" w:history="1">
+        <w:r>
+          <w:rPr>
+            <w:rStyle w:val="Hipervnculo"/>
+            <w:noProof/>
+            <w:lang w:bidi="hi-IN"/>
+          </w:rPr>
+          <w:t>Imagen 7: Pantalla de resultados</w:t>
+        </w:r>
+        <w:r>
+          <w:rPr>
+            <w:noProof/>
+            <w:webHidden/>
+          </w:rPr>
+          <w:tab/>
+        </w:r>
+        <w:r>
+          <w:rPr>
+            <w:noProof/>
+            <w:webHidden/>
+          </w:rPr>
+          <w:fldChar w:fldCharType="begin"/>
+        </w:r>
+        <w:r>
+          <w:rPr>
+            <w:noProof/>
+            <w:webHidden/>
+          </w:rPr>
+          <w:instrText xml:space="preserve"> PAGEREF _Toc6561882 \h </w:instrText>
+        </w:r>
+        <w:r>
+          <w:rPr>
+            <w:noProof/>
+            <w:webHidden/>
+          </w:rPr>
+        </w:r>
+        <w:r>
+          <w:rPr>
+            <w:noProof/>
+            <w:webHidden/>
+          </w:rPr>
+          <w:fldChar w:fldCharType="separate"/>
+        </w:r>
+        <w:r>
+          <w:rPr>
+            <w:noProof/>
+            <w:webHidden/>
+          </w:rPr>
+          <w:t>16</w:t>
+        </w:r>
+        <w:r>
+          <w:rPr>
+            <w:noProof/>
+            <w:webHidden/>
+          </w:rPr>
+          <w:fldChar w:fldCharType="end"/>
+        </w:r>
+      </w:hyperlink>
+    </w:p>
+    <w:p>
+      <w:pPr>
+        <w:pStyle w:val="Tabladeilustraciones"/>
+        <w:tabs>
+          <w:tab w:val="right" w:leader="dot" w:pos="8777"/>
+        </w:tabs>
+        <w:rPr>
+          <w:rFonts w:cstheme="minorBidi"/>
+          <w:smallCaps w:val="0"/>
+          <w:noProof/>
+          <w:sz w:val="22"/>
+          <w:szCs w:val="22"/>
+          <w:lang w:eastAsia="es-ES"/>
+        </w:rPr>
+      </w:pPr>
+      <w:hyperlink w:anchor="_Toc6561883" w:history="1">
+        <w:r>
+          <w:rPr>
+            <w:rStyle w:val="Hipervnculo"/>
+            <w:noProof/>
+            <w:lang w:bidi="hi-IN"/>
+          </w:rPr>
+          <w:t>Imagen 8: Pantalla de predicción de fallos - versión Beta</w:t>
+        </w:r>
+        <w:r>
+          <w:rPr>
+            <w:noProof/>
+            <w:webHidden/>
+          </w:rPr>
+          <w:tab/>
+        </w:r>
+        <w:r>
+          <w:rPr>
+            <w:noProof/>
+            <w:webHidden/>
+          </w:rPr>
+          <w:fldChar w:fldCharType="begin"/>
+        </w:r>
+        <w:r>
+          <w:rPr>
+            <w:noProof/>
+            <w:webHidden/>
+          </w:rPr>
+          <w:instrText xml:space="preserve"> PAGEREF _Toc6561883 \h </w:instrText>
+        </w:r>
+        <w:r>
+          <w:rPr>
+            <w:noProof/>
+            <w:webHidden/>
+          </w:rPr>
+        </w:r>
+        <w:r>
+          <w:rPr>
+            <w:noProof/>
+            <w:webHidden/>
+          </w:rPr>
+          <w:fldChar w:fldCharType="separate"/>
+        </w:r>
+        <w:r>
+          <w:rPr>
+            <w:noProof/>
+            <w:webHidden/>
+          </w:rPr>
+          <w:t>18</w:t>
+        </w:r>
+        <w:r>
+          <w:rPr>
+            <w:noProof/>
+            <w:webHidden/>
+          </w:rPr>
+          <w:fldChar w:fldCharType="end"/>
+        </w:r>
+      </w:hyperlink>
+    </w:p>
+    <w:p>
+      <w:pPr>
         <w:pStyle w:val="IllustrationIndexHeading"/>
         <w:sectPr>
           <w:type w:val="oddPage"/>
@@ -2786,7 +3464,7 @@
         <w:br/>
       </w:r>
       <w:bookmarkStart w:id="2" w:name="_Ref1479956"/>
-      <w:bookmarkStart w:id="3" w:name="_Toc5533060"/>
+      <w:bookmarkStart w:id="3" w:name="_Toc6561858"/>
       <w:r>
         <w:t>I</w:t>
       </w:r>
@@ -2805,7 +3483,7 @@
         </w:numPr>
         <w:suppressAutoHyphens w:val="0"/>
       </w:pPr>
-      <w:bookmarkStart w:id="4" w:name="_Toc5533061"/>
+      <w:bookmarkStart w:id="4" w:name="_Toc6561859"/>
       <w:r>
         <w:t>M</w:t>
       </w:r>
@@ -2848,6 +3526,7 @@
           <w:id w:val="-1801458373"/>
           <w:citation/>
         </w:sdtPr>
+        <w:sdtEndPr/>
         <w:sdtContent>
           <w:r>
             <w:fldChar w:fldCharType="begin"/>
@@ -2948,6 +3627,7 @@
           <w:id w:val="-940841110"/>
           <w:citation/>
         </w:sdtPr>
+        <w:sdtEndPr/>
         <w:sdtContent>
           <w:r>
             <w:fldChar w:fldCharType="begin"/>
@@ -3051,6 +3731,7 @@
           <w:id w:val="-1781952682"/>
           <w:citation/>
         </w:sdtPr>
+        <w:sdtEndPr/>
         <w:sdtContent>
           <w:r>
             <w:fldChar w:fldCharType="begin"/>
@@ -3147,6 +3828,7 @@
           <w:id w:val="-1983296069"/>
           <w:citation/>
         </w:sdtPr>
+        <w:sdtEndPr/>
         <w:sdtContent>
           <w:r>
             <w:fldChar w:fldCharType="begin"/>
@@ -3176,7 +3858,7 @@
       <w:pPr>
         <w:pStyle w:val="Ttulo2"/>
       </w:pPr>
-      <w:bookmarkStart w:id="5" w:name="_Toc5533062"/>
+      <w:bookmarkStart w:id="5" w:name="_Toc6561860"/>
       <w:r>
         <w:t>Método y fases de trabajo</w:t>
       </w:r>
@@ -3262,6 +3944,7 @@
           <w:id w:val="391313113"/>
           <w:citation/>
         </w:sdtPr>
+        <w:sdtEndPr/>
         <w:sdtContent>
           <w:r>
             <w:fldChar w:fldCharType="begin"/>
@@ -3297,6 +3980,7 @@
           <w:id w:val="2014644161"/>
           <w:citation/>
         </w:sdtPr>
+        <w:sdtEndPr/>
         <w:sdtContent>
           <w:r>
             <w:fldChar w:fldCharType="begin"/>
@@ -3469,6 +4153,7 @@
           <w:id w:val="-478996196"/>
           <w:citation/>
         </w:sdtPr>
+        <w:sdtEndPr/>
         <w:sdtContent>
           <w:r>
             <w:fldChar w:fldCharType="begin"/>
@@ -3535,6 +4220,7 @@
           <w:id w:val="-878854378"/>
           <w:citation/>
         </w:sdtPr>
+        <w:sdtEndPr/>
         <w:sdtContent>
           <w:r>
             <w:fldChar w:fldCharType="begin"/>
@@ -3561,6 +4247,7 @@
           <w:id w:val="339588727"/>
           <w:citation/>
         </w:sdtPr>
+        <w:sdtEndPr/>
         <w:sdtContent>
           <w:r>
             <w:fldChar w:fldCharType="begin"/>
@@ -3630,6 +4317,7 @@
           <w:id w:val="-403832772"/>
           <w:citation/>
         </w:sdtPr>
+        <w:sdtEndPr/>
         <w:sdtContent>
           <w:r>
             <w:fldChar w:fldCharType="begin"/>
@@ -3673,7 +4361,7 @@
       <w:pPr>
         <w:pStyle w:val="Ttulo2"/>
       </w:pPr>
-      <w:bookmarkStart w:id="6" w:name="_Toc5533063"/>
+      <w:bookmarkStart w:id="6" w:name="_Toc6561861"/>
       <w:r>
         <w:t>Estructura de la memoria</w:t>
       </w:r>
@@ -3781,7 +4469,7 @@
         <w:lastRenderedPageBreak/>
         <w:br/>
       </w:r>
-      <w:bookmarkStart w:id="7" w:name="_Toc5533064"/>
+      <w:bookmarkStart w:id="7" w:name="_Toc6561862"/>
       <w:r>
         <w:t>Estado del arte</w:t>
       </w:r>
@@ -3791,7 +4479,7 @@
       <w:pPr>
         <w:pStyle w:val="Ttulo2"/>
       </w:pPr>
-      <w:bookmarkStart w:id="8" w:name="_Toc5533065"/>
+      <w:bookmarkStart w:id="8" w:name="_Toc6561863"/>
       <w:r>
         <w:t>Sistemas de control de versiones</w:t>
       </w:r>
@@ -3817,6 +4505,7 @@
           <w:id w:val="-273638856"/>
           <w:citation/>
         </w:sdtPr>
+        <w:sdtEndPr/>
         <w:sdtContent>
           <w:r>
             <w:fldChar w:fldCharType="begin"/>
@@ -3866,6 +4555,7 @@
           <w:id w:val="1212850865"/>
           <w:citation/>
         </w:sdtPr>
+        <w:sdtEndPr/>
         <w:sdtContent>
           <w:r>
             <w:fldChar w:fldCharType="begin"/>
@@ -3958,6 +4648,7 @@
           <w:id w:val="171763140"/>
           <w:citation/>
         </w:sdtPr>
+        <w:sdtEndPr/>
         <w:sdtContent>
           <w:r>
             <w:fldChar w:fldCharType="begin"/>
@@ -3998,6 +4689,7 @@
           <w:id w:val="577336813"/>
           <w:citation/>
         </w:sdtPr>
+        <w:sdtEndPr/>
         <w:sdtContent>
           <w:r>
             <w:fldChar w:fldCharType="begin"/>
@@ -4067,6 +4759,7 @@
           <w:id w:val="2130741454"/>
           <w:citation/>
         </w:sdtPr>
+        <w:sdtEndPr/>
         <w:sdtContent>
           <w:r>
             <w:fldChar w:fldCharType="begin"/>
@@ -4111,6 +4804,7 @@
           <w:id w:val="-228840844"/>
           <w:citation/>
         </w:sdtPr>
+        <w:sdtEndPr/>
         <w:sdtContent>
           <w:r>
             <w:fldChar w:fldCharType="begin"/>
@@ -4202,7 +4896,7 @@
         <w:jc w:val="center"/>
       </w:pPr>
       <w:bookmarkStart w:id="9" w:name="_Ref5529901"/>
-      <w:bookmarkStart w:id="10" w:name="_Toc5533042"/>
+      <w:bookmarkStart w:id="10" w:name="_Toc6561876"/>
       <w:r>
         <w:t xml:space="preserve">Imagen </w:t>
       </w:r>
@@ -4234,7 +4928,7 @@
       <w:pPr>
         <w:pStyle w:val="Ttulo2"/>
       </w:pPr>
-      <w:bookmarkStart w:id="11" w:name="_Toc5533066"/>
+      <w:bookmarkStart w:id="11" w:name="_Toc6561864"/>
       <w:r>
         <w:t>Integración Continua, Entrega Continua y Despliegue Continuo</w:t>
       </w:r>
@@ -4265,6 +4959,7 @@
           <w:id w:val="-235165041"/>
           <w:citation/>
         </w:sdtPr>
+        <w:sdtEndPr/>
         <w:sdtContent>
           <w:r>
             <w:fldChar w:fldCharType="begin"/>
@@ -4447,6 +5142,7 @@
           <w:id w:val="1580563485"/>
           <w:citation/>
         </w:sdtPr>
+        <w:sdtEndPr/>
         <w:sdtContent>
           <w:r>
             <w:fldChar w:fldCharType="begin"/>
@@ -4557,7 +5253,7 @@
         <w:jc w:val="center"/>
       </w:pPr>
       <w:bookmarkStart w:id="12" w:name="_Ref5532191"/>
-      <w:bookmarkStart w:id="13" w:name="_Toc5533043"/>
+      <w:bookmarkStart w:id="13" w:name="_Toc6561877"/>
       <w:r>
         <w:t xml:space="preserve">Imagen </w:t>
       </w:r>
@@ -4676,7 +5372,7 @@
       <w:pPr>
         <w:pStyle w:val="Ttulo2"/>
       </w:pPr>
-      <w:bookmarkStart w:id="14" w:name="_Toc5533067"/>
+      <w:bookmarkStart w:id="14" w:name="_Toc6561865"/>
       <w:r>
         <w:t>Predicción de fallos mediante análisis de código</w:t>
       </w:r>
@@ -4704,6 +5400,7 @@
           <w:id w:val="-1304701441"/>
           <w:citation/>
         </w:sdtPr>
+        <w:sdtEndPr/>
         <w:sdtContent>
           <w:r>
             <w:fldChar w:fldCharType="begin"/>
@@ -4718,7 +5415,7 @@
             <w:rPr>
               <w:noProof/>
             </w:rPr>
-            <w:t>[8]</w:t>
+            <w:t>[13]</w:t>
           </w:r>
           <w:r>
             <w:fldChar w:fldCharType="end"/>
@@ -4788,6 +5485,7 @@
           <w:id w:val="-1510977093"/>
           <w:citation/>
         </w:sdtPr>
+        <w:sdtEndPr/>
         <w:sdtContent>
           <w:r>
             <w:fldChar w:fldCharType="begin"/>
@@ -4802,7 +5500,7 @@
             <w:rPr>
               <w:noProof/>
             </w:rPr>
-            <w:t>[9]</w:t>
+            <w:t>[14]</w:t>
           </w:r>
           <w:r>
             <w:fldChar w:fldCharType="end"/>
@@ -4829,6 +5527,7 @@
           <w:id w:val="-1418860173"/>
           <w:citation/>
         </w:sdtPr>
+        <w:sdtEndPr/>
         <w:sdtContent>
           <w:r>
             <w:fldChar w:fldCharType="begin"/>
@@ -4843,7 +5542,7 @@
             <w:rPr>
               <w:noProof/>
             </w:rPr>
-            <w:t>[10]</w:t>
+            <w:t>[15]</w:t>
           </w:r>
           <w:r>
             <w:fldChar w:fldCharType="end"/>
@@ -4896,6 +5595,7 @@
           <w:id w:val="716395246"/>
           <w:citation/>
         </w:sdtPr>
+        <w:sdtEndPr/>
         <w:sdtContent>
           <w:r>
             <w:fldChar w:fldCharType="begin"/>
@@ -4910,7 +5610,7 @@
             <w:rPr>
               <w:noProof/>
             </w:rPr>
-            <w:t>[11]</w:t>
+            <w:t>[16]</w:t>
           </w:r>
           <w:r>
             <w:fldChar w:fldCharType="end"/>
@@ -4928,6 +5628,7 @@
           <w:id w:val="-1781869367"/>
           <w:citation/>
         </w:sdtPr>
+        <w:sdtEndPr/>
         <w:sdtContent>
           <w:r>
             <w:fldChar w:fldCharType="begin"/>
@@ -4942,7 +5643,7 @@
             <w:rPr>
               <w:noProof/>
             </w:rPr>
-            <w:t>[11]</w:t>
+            <w:t>[16]</w:t>
           </w:r>
           <w:r>
             <w:fldChar w:fldCharType="end"/>
@@ -5012,6 +5713,7 @@
           <w:id w:val="-1171178114"/>
           <w:citation/>
         </w:sdtPr>
+        <w:sdtEndPr/>
         <w:sdtContent>
           <w:r>
             <w:fldChar w:fldCharType="begin"/>
@@ -5032,7 +5734,7 @@
             <w:rPr>
               <w:noProof/>
             </w:rPr>
-            <w:t>[12]</w:t>
+            <w:t>[17]</w:t>
           </w:r>
           <w:r>
             <w:fldChar w:fldCharType="end"/>
@@ -5047,6 +5749,7 @@
           <w:id w:val="2108537346"/>
           <w:citation/>
         </w:sdtPr>
+        <w:sdtEndPr/>
         <w:sdtContent>
           <w:r>
             <w:fldChar w:fldCharType="begin"/>
@@ -5061,7 +5764,7 @@
             <w:rPr>
               <w:noProof/>
             </w:rPr>
-            <w:t>[13]</w:t>
+            <w:t>[18]</w:t>
           </w:r>
           <w:r>
             <w:fldChar w:fldCharType="end"/>
@@ -5129,6 +5832,7 @@
           <w:id w:val="1523895058"/>
           <w:citation/>
         </w:sdtPr>
+        <w:sdtEndPr/>
         <w:sdtContent>
           <w:r>
             <w:fldChar w:fldCharType="begin"/>
@@ -5143,7 +5847,7 @@
             <w:rPr>
               <w:noProof/>
             </w:rPr>
-            <w:t>[14]</w:t>
+            <w:t>[19]</w:t>
           </w:r>
           <w:r>
             <w:fldChar w:fldCharType="end"/>
@@ -5186,6 +5890,7 @@
           <w:id w:val="-1310792327"/>
           <w:citation/>
         </w:sdtPr>
+        <w:sdtEndPr/>
         <w:sdtContent>
           <w:r>
             <w:fldChar w:fldCharType="begin"/>
@@ -5200,7 +5905,7 @@
             <w:rPr>
               <w:noProof/>
             </w:rPr>
-            <w:t>[15]</w:t>
+            <w:t>[20]</w:t>
           </w:r>
           <w:r>
             <w:fldChar w:fldCharType="end"/>
@@ -5223,6 +5928,7 @@
           <w:id w:val="1995837543"/>
           <w:citation/>
         </w:sdtPr>
+        <w:sdtEndPr/>
         <w:sdtContent>
           <w:r>
             <w:fldChar w:fldCharType="begin"/>
@@ -5237,7 +5943,7 @@
             <w:rPr>
               <w:noProof/>
             </w:rPr>
-            <w:t>[14]</w:t>
+            <w:t>[19]</w:t>
           </w:r>
           <w:r>
             <w:fldChar w:fldCharType="end"/>
@@ -5252,6 +5958,7 @@
           <w:id w:val="-2024929635"/>
           <w:citation/>
         </w:sdtPr>
+        <w:sdtEndPr/>
         <w:sdtContent>
           <w:r>
             <w:fldChar w:fldCharType="begin"/>
@@ -5266,7 +5973,7 @@
             <w:rPr>
               <w:noProof/>
             </w:rPr>
-            <w:t>[15]</w:t>
+            <w:t>[20]</w:t>
           </w:r>
           <w:r>
             <w:fldChar w:fldCharType="end"/>
@@ -5364,6 +6071,7 @@
           <w:id w:val="4322678"/>
           <w:citation/>
         </w:sdtPr>
+        <w:sdtEndPr/>
         <w:sdtContent>
           <w:r>
             <w:fldChar w:fldCharType="begin"/>
@@ -5378,7 +6086,7 @@
             <w:rPr>
               <w:noProof/>
             </w:rPr>
-            <w:t>[16]</w:t>
+            <w:t>[21]</w:t>
           </w:r>
           <w:r>
             <w:fldChar w:fldCharType="end"/>
@@ -5421,6 +6129,7 @@
           <w:id w:val="193505592"/>
           <w:citation/>
         </w:sdtPr>
+        <w:sdtEndPr/>
         <w:sdtContent>
           <w:r>
             <w:fldChar w:fldCharType="begin"/>
@@ -5435,7 +6144,7 @@
             <w:rPr>
               <w:noProof/>
             </w:rPr>
-            <w:t>[15]</w:t>
+            <w:t>[20]</w:t>
           </w:r>
           <w:r>
             <w:fldChar w:fldCharType="end"/>
@@ -5516,11 +6225,1153 @@
         <w:lastRenderedPageBreak/>
         <w:br/>
       </w:r>
-      <w:bookmarkStart w:id="15" w:name="_Toc5533068"/>
+      <w:bookmarkStart w:id="15" w:name="_Toc6561866"/>
+      <w:r>
+        <w:t>Servicio de análisis</w:t>
+      </w:r>
+      <w:bookmarkEnd w:id="15"/>
+    </w:p>
+    <w:p>
+      <w:pPr>
+        <w:pStyle w:val="Ttulo2"/>
+      </w:pPr>
+      <w:bookmarkStart w:id="16" w:name="_Toc6561867"/>
+      <w:r>
+        <w:t>Descripción del servicio</w:t>
+      </w:r>
+      <w:bookmarkEnd w:id="16"/>
+    </w:p>
+    <w:p>
+      <w:r>
+        <w:t xml:space="preserve">En esta sección vamos a explicar el servicio que queremos ofrecer y en qué fase del flujo de trabajo se introduce para facilitar la tarea a los equipos de trabajo de desarrollo software. En la </w:t>
+      </w:r>
+      <w:r>
+        <w:fldChar w:fldCharType="begin"/>
+      </w:r>
+      <w:r>
+        <w:instrText xml:space="preserve"> REF _Ref6508389 \h </w:instrText>
+      </w:r>
+      <w:r>
+        <w:fldChar w:fldCharType="separate"/>
+      </w:r>
+      <w:r>
+        <w:t xml:space="preserve">Imagen </w:t>
+      </w:r>
+      <w:r>
+        <w:rPr>
+          <w:noProof/>
+        </w:rPr>
+        <w:t>3</w:t>
+      </w:r>
+      <w:r>
+        <w:fldChar w:fldCharType="end"/>
+      </w:r>
+      <w:r>
+        <w:t xml:space="preserve"> se puede observar el flujo de trabajo típico para las empresas que siguen la filosofía </w:t>
+      </w:r>
+      <w:r>
+        <w:rPr>
+          <w:i/>
+        </w:rPr>
+        <w:t>DevOps</w:t>
+      </w:r>
+      <w:r>
+        <w:t xml:space="preserve"> y aplican técnicas automáticas de Integración Continua, en el círculo verde, y de despliegue continuo, en el círculo azul </w:t>
+      </w:r>
+      <w:sdt>
+        <w:sdtPr>
+          <w:id w:val="690336562"/>
+          <w:citation/>
+        </w:sdtPr>
+        <w:sdtEndPr/>
+        <w:sdtContent>
+          <w:r>
+            <w:fldChar w:fldCharType="begin"/>
+          </w:r>
+          <w:r>
+            <w:instrText xml:space="preserve"> CITATION San18 \l 3082 </w:instrText>
+          </w:r>
+          <w:r>
+            <w:fldChar w:fldCharType="separate"/>
+          </w:r>
+          <w:r>
+            <w:rPr>
+              <w:noProof/>
+            </w:rPr>
+            <w:t>[22]</w:t>
+          </w:r>
+          <w:r>
+            <w:fldChar w:fldCharType="end"/>
+          </w:r>
+        </w:sdtContent>
+      </w:sdt>
+      <w:r>
+        <w:t xml:space="preserve">. </w:t>
+      </w:r>
+      <w:r>
+        <w:t>En general, los desarrolladores suben sus cambios al repositorio del equipo. A continuación, si se utilizan técnicas de Integración Continua o CI se compila el proyecto y se pasan una serie de pruebas automatizadas. Si todas las pruebas son correctas, acaba la fase de CI, y a partir de aquí podemos, o bien desplegar manualmente en el momento que deseemos, si seguimos las tendencias clásicas, o bien comenzar el proceso de Despliegue Continuo o CD, que comienza las operaciones necesarias para desplegar una nueva versión visible para el usuario final.</w:t>
+      </w:r>
+    </w:p>
+    <w:p>
+      <w:pPr>
+        <w:keepNext/>
+        <w:ind w:firstLine="0"/>
+        <w:jc w:val="center"/>
+      </w:pPr>
+      <w:r>
+        <w:rPr>
+          <w:noProof/>
+        </w:rPr>
+        <w:drawing>
+          <wp:inline distT="0" distB="0" distL="0" distR="0" wp14:anchorId="3ACFA522" wp14:editId="0C9CEEAE">
+            <wp:extent cx="5579745" cy="2386965"/>
+            <wp:effectExtent l="0" t="0" r="1905" b="0"/>
+            <wp:docPr id="14" name="Imagen 14"/>
+            <wp:cNvGraphicFramePr>
+              <a:graphicFrameLocks xmlns:a="http://schemas.openxmlformats.org/drawingml/2006/main" noChangeAspect="1"/>
+            </wp:cNvGraphicFramePr>
+            <a:graphic xmlns:a="http://schemas.openxmlformats.org/drawingml/2006/main">
+              <a:graphicData uri="http://schemas.openxmlformats.org/drawingml/2006/picture">
+                <pic:pic xmlns:pic="http://schemas.openxmlformats.org/drawingml/2006/picture">
+                  <pic:nvPicPr>
+                    <pic:cNvPr id="14" name="Pipeline.png"/>
+                    <pic:cNvPicPr/>
+                  </pic:nvPicPr>
+                  <pic:blipFill>
+                    <a:blip r:embed="rId29" cstate="print">
+                      <a:extLst>
+                        <a:ext uri="{28A0092B-C50C-407E-A947-70E740481C1C}">
+                          <a14:useLocalDpi xmlns:a14="http://schemas.microsoft.com/office/drawing/2010/main" val="0"/>
+                        </a:ext>
+                      </a:extLst>
+                    </a:blip>
+                    <a:stretch>
+                      <a:fillRect/>
+                    </a:stretch>
+                  </pic:blipFill>
+                  <pic:spPr>
+                    <a:xfrm>
+                      <a:off x="0" y="0"/>
+                      <a:ext cx="5579745" cy="2386965"/>
+                    </a:xfrm>
+                    <a:prstGeom prst="rect">
+                      <a:avLst/>
+                    </a:prstGeom>
+                  </pic:spPr>
+                </pic:pic>
+              </a:graphicData>
+            </a:graphic>
+          </wp:inline>
+        </w:drawing>
+      </w:r>
+    </w:p>
+    <w:p>
+      <w:pPr>
+        <w:pStyle w:val="Descripcin"/>
+        <w:jc w:val="center"/>
+      </w:pPr>
+      <w:bookmarkStart w:id="17" w:name="_Ref6508389"/>
+      <w:bookmarkStart w:id="18" w:name="_Toc6561878"/>
+      <w:r>
+        <w:t xml:space="preserve">Imagen </w:t>
+      </w:r>
+      <w:r>
+        <w:fldChar w:fldCharType="begin"/>
+      </w:r>
+      <w:r>
+        <w:instrText xml:space="preserve"> SEQ Imagen \* ARABIC </w:instrText>
+      </w:r>
+      <w:r>
+        <w:fldChar w:fldCharType="separate"/>
+      </w:r>
+      <w:r>
+        <w:rPr>
+          <w:noProof/>
+        </w:rPr>
+        <w:t>3</w:t>
+      </w:r>
+      <w:r>
+        <w:fldChar w:fldCharType="end"/>
+      </w:r>
+      <w:bookmarkEnd w:id="17"/>
+      <w:r>
+        <w:t>: Flujo de trabajo común - Sin utilizar nuestro servicio</w:t>
+      </w:r>
+      <w:bookmarkEnd w:id="18"/>
+    </w:p>
+    <w:p>
+      <w:r>
+        <w:t xml:space="preserve">Sin embargo, el flujo anterior tiene un inconveniente, y es que generalmente no hay un solo desarrollador intentando subir sus cambios para añadir nuevas funcionalidades o arreglar fallos, sino que será un equipo entero el que trate de enviar sus modificaciones. Si </w:t>
+      </w:r>
+      <w:r>
+        <w:lastRenderedPageBreak/>
+        <w:t xml:space="preserve">uno de estos envíos falla, entonces se dice que la </w:t>
+      </w:r>
+      <w:r>
+        <w:rPr>
+          <w:i/>
+        </w:rPr>
+        <w:t>pipeline</w:t>
+      </w:r>
+      <w:r>
+        <w:t xml:space="preserve"> se ha roto, y todo el equipo debe parar su trabajo y no enviar ningún incremento nuevo al repositorio hasta que el programador arregle el código que ha roto el proceso de C</w:t>
+      </w:r>
+      <w:r>
+        <w:t>I</w:t>
+      </w:r>
+      <w:r>
+        <w:t>.</w:t>
+      </w:r>
+      <w:r>
+        <w:t xml:space="preserve"> Por ello, sería conveniente tener información adicional antes de lanzar este proceso, con el fin de saber antes de romper el flujo de trabajo de todo el equipo que las modificaciones incorporadas pueden provocar fallos.</w:t>
+      </w:r>
+    </w:p>
+    <w:p>
+      <w:r>
+        <w:t>Teniendo</w:t>
+      </w:r>
+      <w:r>
+        <w:t xml:space="preserve"> en cuenta este problema, nuestro servicio se incorporaría justo antes de lanzar el proceso de Integración Continua. En la </w:t>
+      </w:r>
+      <w:r>
+        <w:fldChar w:fldCharType="begin"/>
+      </w:r>
+      <w:r>
+        <w:instrText xml:space="preserve"> REF _Ref6509114 \h </w:instrText>
+      </w:r>
+      <w:r>
+        <w:fldChar w:fldCharType="separate"/>
+      </w:r>
+      <w:r>
+        <w:t xml:space="preserve">Imagen </w:t>
+      </w:r>
+      <w:r>
+        <w:rPr>
+          <w:noProof/>
+        </w:rPr>
+        <w:t>4</w:t>
+      </w:r>
+      <w:r>
+        <w:fldChar w:fldCharType="end"/>
+      </w:r>
+      <w:r>
+        <w:t xml:space="preserve"> podemos ver el nuevo flujo de trabajo, con la inclusión de nuestro servicio en color verde. </w:t>
+      </w:r>
+      <w:r>
+        <w:t>Los desarrolladores, una vez tengan sus cambios, podrán utilizar el servicio para recibir información acerca del código que han modificado. Nuestro servicio comprueba qué partes del proyecto se han modificado y ofrece distintas métricas calculadas a partir de un análisis estático del código que ha sufrido cambios. Tras ver estos datos, los desarrolladores pueden continuar el flujo de trabajo y subir sus cambios para comenzar el proceso de Integración Continua, o si observan que los datos son diferentes a los valores usuales o a los aceptados en los estándares de calidad de la empresa, revisar sus cambios sin interrumpir al resto del equipo.</w:t>
+      </w:r>
+    </w:p>
+    <w:p>
+      <w:pPr>
+        <w:keepNext/>
+        <w:ind w:firstLine="0"/>
+        <w:jc w:val="center"/>
+      </w:pPr>
+      <w:r>
+        <w:rPr>
+          <w:noProof/>
+        </w:rPr>
+        <w:drawing>
+          <wp:inline distT="0" distB="0" distL="0" distR="0" wp14:anchorId="0F6C0CC2" wp14:editId="132975CD">
+            <wp:extent cx="5242674" cy="2398492"/>
+            <wp:effectExtent l="0" t="0" r="0" b="1905"/>
+            <wp:docPr id="13" name="Imagen 13"/>
+            <wp:cNvGraphicFramePr>
+              <a:graphicFrameLocks xmlns:a="http://schemas.openxmlformats.org/drawingml/2006/main" noChangeAspect="1"/>
+            </wp:cNvGraphicFramePr>
+            <a:graphic xmlns:a="http://schemas.openxmlformats.org/drawingml/2006/main">
+              <a:graphicData uri="http://schemas.openxmlformats.org/drawingml/2006/picture">
+                <pic:pic xmlns:pic="http://schemas.openxmlformats.org/drawingml/2006/picture">
+                  <pic:nvPicPr>
+                    <pic:cNvPr id="13" name="Pipeline-new.png"/>
+                    <pic:cNvPicPr/>
+                  </pic:nvPicPr>
+                  <pic:blipFill>
+                    <a:blip r:embed="rId30" cstate="print">
+                      <a:extLst>
+                        <a:ext uri="{28A0092B-C50C-407E-A947-70E740481C1C}">
+                          <a14:useLocalDpi xmlns:a14="http://schemas.microsoft.com/office/drawing/2010/main" val="0"/>
+                        </a:ext>
+                      </a:extLst>
+                    </a:blip>
+                    <a:stretch>
+                      <a:fillRect/>
+                    </a:stretch>
+                  </pic:blipFill>
+                  <pic:spPr>
+                    <a:xfrm>
+                      <a:off x="0" y="0"/>
+                      <a:ext cx="5288823" cy="2419605"/>
+                    </a:xfrm>
+                    <a:prstGeom prst="rect">
+                      <a:avLst/>
+                    </a:prstGeom>
+                  </pic:spPr>
+                </pic:pic>
+              </a:graphicData>
+            </a:graphic>
+          </wp:inline>
+        </w:drawing>
+      </w:r>
+    </w:p>
+    <w:p>
+      <w:pPr>
+        <w:pStyle w:val="Descripcin"/>
+        <w:keepNext/>
+        <w:jc w:val="center"/>
+      </w:pPr>
+      <w:bookmarkStart w:id="19" w:name="_Ref6509114"/>
+      <w:bookmarkStart w:id="20" w:name="_Toc6561879"/>
+      <w:r>
+        <w:t xml:space="preserve">Imagen </w:t>
+      </w:r>
+      <w:r>
+        <w:fldChar w:fldCharType="begin"/>
+      </w:r>
+      <w:r>
+        <w:instrText xml:space="preserve"> SEQ Imagen \* ARABIC </w:instrText>
+      </w:r>
+      <w:r>
+        <w:fldChar w:fldCharType="separate"/>
+      </w:r>
+      <w:r>
+        <w:rPr>
+          <w:noProof/>
+        </w:rPr>
+        <w:t>4</w:t>
+      </w:r>
+      <w:r>
+        <w:fldChar w:fldCharType="end"/>
+      </w:r>
+      <w:bookmarkEnd w:id="19"/>
+      <w:r>
+        <w:t>: Flujo de trabajo común - Utilizando nuestro servicio</w:t>
+      </w:r>
+      <w:bookmarkEnd w:id="20"/>
+    </w:p>
+    <w:p>
+      <w:r>
+        <w:t xml:space="preserve">En la </w:t>
+      </w:r>
+      <w:r>
+        <w:fldChar w:fldCharType="begin"/>
+      </w:r>
+      <w:r>
+        <w:instrText xml:space="preserve"> REF _Ref6510817 \h </w:instrText>
+      </w:r>
+      <w:r>
+        <w:fldChar w:fldCharType="separate"/>
+      </w:r>
+      <w:r>
+        <w:t xml:space="preserve">Imagen </w:t>
+      </w:r>
+      <w:r>
+        <w:rPr>
+          <w:noProof/>
+        </w:rPr>
+        <w:t>5</w:t>
+      </w:r>
+      <w:r>
+        <w:fldChar w:fldCharType="end"/>
+      </w:r>
+      <w:r>
+        <w:t xml:space="preserve"> se puede apreciar más detalladamente en qué situación se puede utilizar nuestro servicio. El servicio presenta también algunas limitaciones. Por ejemplo, como se aprecia en el primer elemento del diagrama, el código analizado solo puede provenir del lenguaje de programación Java, ya que es el mejor estructurado y el que resulta más sencillo para analizar estáticamente. Además, otro requisito de nuestro servicio es que el proyecto debe estar alojado en GitHub, ya que el servicio estudia, a partir de su sistema de control de versiones, qué código se ha modificado.</w:t>
+      </w:r>
+    </w:p>
+    <w:p>
+      <w:pPr>
+        <w:pStyle w:val="Descripcin"/>
+        <w:keepNext/>
+        <w:jc w:val="center"/>
+      </w:pPr>
+      <w:r>
+        <w:rPr>
+          <w:noProof/>
+        </w:rPr>
+        <w:lastRenderedPageBreak/>
+        <w:drawing>
+          <wp:inline distT="0" distB="0" distL="0" distR="0" wp14:anchorId="6383D3F8" wp14:editId="57270531">
+            <wp:extent cx="3868617" cy="2319320"/>
+            <wp:effectExtent l="0" t="0" r="0" b="5080"/>
+            <wp:docPr id="15" name="Imagen 15"/>
+            <wp:cNvGraphicFramePr>
+              <a:graphicFrameLocks xmlns:a="http://schemas.openxmlformats.org/drawingml/2006/main" noChangeAspect="1"/>
+            </wp:cNvGraphicFramePr>
+            <a:graphic xmlns:a="http://schemas.openxmlformats.org/drawingml/2006/main">
+              <a:graphicData uri="http://schemas.openxmlformats.org/drawingml/2006/picture">
+                <pic:pic xmlns:pic="http://schemas.openxmlformats.org/drawingml/2006/picture">
+                  <pic:nvPicPr>
+                    <pic:cNvPr id="15" name="Pipeline-new-specific.png"/>
+                    <pic:cNvPicPr/>
+                  </pic:nvPicPr>
+                  <pic:blipFill>
+                    <a:blip r:embed="rId31" cstate="print">
+                      <a:extLst>
+                        <a:ext uri="{28A0092B-C50C-407E-A947-70E740481C1C}">
+                          <a14:useLocalDpi xmlns:a14="http://schemas.microsoft.com/office/drawing/2010/main" val="0"/>
+                        </a:ext>
+                      </a:extLst>
+                    </a:blip>
+                    <a:stretch>
+                      <a:fillRect/>
+                    </a:stretch>
+                  </pic:blipFill>
+                  <pic:spPr>
+                    <a:xfrm>
+                      <a:off x="0" y="0"/>
+                      <a:ext cx="3892527" cy="2333655"/>
+                    </a:xfrm>
+                    <a:prstGeom prst="rect">
+                      <a:avLst/>
+                    </a:prstGeom>
+                  </pic:spPr>
+                </pic:pic>
+              </a:graphicData>
+            </a:graphic>
+          </wp:inline>
+        </w:drawing>
+      </w:r>
+    </w:p>
+    <w:p>
+      <w:pPr>
+        <w:pStyle w:val="Descripcin"/>
+        <w:jc w:val="center"/>
+      </w:pPr>
+      <w:bookmarkStart w:id="21" w:name="_Ref6510817"/>
+      <w:bookmarkStart w:id="22" w:name="_Toc6561880"/>
+      <w:r>
+        <w:t xml:space="preserve">Imagen </w:t>
+      </w:r>
+      <w:r>
+        <w:fldChar w:fldCharType="begin"/>
+      </w:r>
+      <w:r>
+        <w:instrText xml:space="preserve"> SEQ Imagen \* ARABIC </w:instrText>
+      </w:r>
+      <w:r>
+        <w:fldChar w:fldCharType="separate"/>
+      </w:r>
+      <w:r>
+        <w:rPr>
+          <w:noProof/>
+        </w:rPr>
+        <w:t>5</w:t>
+      </w:r>
+      <w:r>
+        <w:fldChar w:fldCharType="end"/>
+      </w:r>
+      <w:bookmarkEnd w:id="21"/>
+      <w:r>
+        <w:t>: Contexto de uso de nuestro servicio</w:t>
+      </w:r>
+      <w:bookmarkEnd w:id="22"/>
+    </w:p>
+    <w:p>
+      <w:r>
+        <w:t xml:space="preserve">Este servicio se proporcionará vía web, de manera que cualquier usuario pueda enviar el estado de un repositorio e iniciar un análisis. En la </w:t>
+      </w:r>
+      <w:r>
+        <w:fldChar w:fldCharType="begin"/>
+      </w:r>
+      <w:r>
+        <w:instrText xml:space="preserve"> REF _Ref6512004 \h </w:instrText>
+      </w:r>
+      <w:r>
+        <w:fldChar w:fldCharType="separate"/>
+      </w:r>
+      <w:r>
+        <w:t xml:space="preserve">Imagen </w:t>
+      </w:r>
+      <w:r>
+        <w:rPr>
+          <w:noProof/>
+        </w:rPr>
+        <w:t>6</w:t>
+      </w:r>
+      <w:r>
+        <w:fldChar w:fldCharType="end"/>
+      </w:r>
+      <w:r>
+        <w:t xml:space="preserve"> se puede ver la pantalla inicial del servicio, en la que se pide el repositorio de GitHub en el que se está trabajando, y el </w:t>
+      </w:r>
+      <w:proofErr w:type="spellStart"/>
+      <w:r>
+        <w:t>commit</w:t>
+      </w:r>
+      <w:proofErr w:type="spellEnd"/>
+      <w:r>
+        <w:t xml:space="preserve"> en el que hemos realizado los cambios.</w:t>
+      </w:r>
+      <w:r>
+        <w:t xml:space="preserve"> </w:t>
+      </w:r>
+      <w:r>
+        <w:t>(</w:t>
+      </w:r>
+      <w:r>
+        <w:rPr>
+          <w:color w:val="00B0F0"/>
+        </w:rPr>
+        <w:t xml:space="preserve">Esto luego se cambiará </w:t>
+      </w:r>
+      <w:r>
+        <w:rPr>
+          <w:color w:val="00B0F0"/>
+        </w:rPr>
+        <w:t>cuando se consiga subir el repositorio directamente al servicio</w:t>
+      </w:r>
+      <w:r>
+        <w:t>)</w:t>
+      </w:r>
+    </w:p>
+    <w:p>
+      <w:pPr>
+        <w:keepNext/>
+        <w:ind w:firstLine="0"/>
+        <w:jc w:val="center"/>
+      </w:pPr>
+      <w:r>
+        <w:rPr>
+          <w:noProof/>
+        </w:rPr>
+        <w:drawing>
+          <wp:inline distT="0" distB="0" distL="0" distR="0" wp14:anchorId="723E0B7C" wp14:editId="527F0109">
+            <wp:extent cx="3698086" cy="2707674"/>
+            <wp:effectExtent l="0" t="0" r="0" b="0"/>
+            <wp:docPr id="18" name="Imagen 18"/>
+            <wp:cNvGraphicFramePr>
+              <a:graphicFrameLocks xmlns:a="http://schemas.openxmlformats.org/drawingml/2006/main" noChangeAspect="1"/>
+            </wp:cNvGraphicFramePr>
+            <a:graphic xmlns:a="http://schemas.openxmlformats.org/drawingml/2006/main">
+              <a:graphicData uri="http://schemas.openxmlformats.org/drawingml/2006/picture">
+                <pic:pic xmlns:pic="http://schemas.openxmlformats.org/drawingml/2006/picture">
+                  <pic:nvPicPr>
+                    <pic:cNvPr id="18" name="Pantalla1.jpg"/>
+                    <pic:cNvPicPr/>
+                  </pic:nvPicPr>
+                  <pic:blipFill rotWithShape="1">
+                    <a:blip r:embed="rId32">
+                      <a:extLst>
+                        <a:ext uri="{28A0092B-C50C-407E-A947-70E740481C1C}">
+                          <a14:useLocalDpi xmlns:a14="http://schemas.microsoft.com/office/drawing/2010/main" val="0"/>
+                        </a:ext>
+                      </a:extLst>
+                    </a:blip>
+                    <a:srcRect l="17032" t="21345" r="16664" b="9673"/>
+                    <a:stretch/>
+                  </pic:blipFill>
+                  <pic:spPr bwMode="auto">
+                    <a:xfrm>
+                      <a:off x="0" y="0"/>
+                      <a:ext cx="3699621" cy="2708798"/>
+                    </a:xfrm>
+                    <a:prstGeom prst="rect">
+                      <a:avLst/>
+                    </a:prstGeom>
+                    <a:ln>
+                      <a:noFill/>
+                    </a:ln>
+                    <a:extLst>
+                      <a:ext uri="{53640926-AAD7-44D8-BBD7-CCE9431645EC}">
+                        <a14:shadowObscured xmlns:a14="http://schemas.microsoft.com/office/drawing/2010/main"/>
+                      </a:ext>
+                    </a:extLst>
+                  </pic:spPr>
+                </pic:pic>
+              </a:graphicData>
+            </a:graphic>
+          </wp:inline>
+        </w:drawing>
+      </w:r>
+    </w:p>
+    <w:p>
+      <w:pPr>
+        <w:pStyle w:val="Descripcin"/>
+        <w:jc w:val="center"/>
+      </w:pPr>
+      <w:bookmarkStart w:id="23" w:name="_Ref6512004"/>
+      <w:bookmarkStart w:id="24" w:name="_Toc6561881"/>
+      <w:r>
+        <w:t xml:space="preserve">Imagen </w:t>
+      </w:r>
+      <w:r>
+        <w:fldChar w:fldCharType="begin"/>
+      </w:r>
+      <w:r>
+        <w:instrText xml:space="preserve"> SEQ Imagen \* ARABIC </w:instrText>
+      </w:r>
+      <w:r>
+        <w:fldChar w:fldCharType="separate"/>
+      </w:r>
+      <w:r>
+        <w:rPr>
+          <w:noProof/>
+        </w:rPr>
+        <w:t>6</w:t>
+      </w:r>
+      <w:r>
+        <w:fldChar w:fldCharType="end"/>
+      </w:r>
+      <w:bookmarkEnd w:id="23"/>
+      <w:r>
+        <w:t>: Pantalla inicial del servicio</w:t>
+      </w:r>
+      <w:bookmarkEnd w:id="24"/>
+    </w:p>
+    <w:p>
+      <w:r>
+        <w:t xml:space="preserve">Tras introducir los datos necesarios, comenzará el procesamiento de los cambios realizados y se mostrarán una serie de métricas que nos pueden orientar en una posible detección de fallos. En la </w:t>
+      </w:r>
+      <w:r>
+        <w:fldChar w:fldCharType="begin"/>
+      </w:r>
+      <w:r>
+        <w:instrText xml:space="preserve"> REF _Ref6512294 \h </w:instrText>
+      </w:r>
+      <w:r>
+        <w:fldChar w:fldCharType="separate"/>
+      </w:r>
+      <w:r>
+        <w:t xml:space="preserve">Imagen </w:t>
+      </w:r>
+      <w:r>
+        <w:rPr>
+          <w:noProof/>
+        </w:rPr>
+        <w:t>7</w:t>
+      </w:r>
+      <w:r>
+        <w:fldChar w:fldCharType="end"/>
+      </w:r>
+      <w:r>
+        <w:t xml:space="preserve"> se puede ver una pantalla con unos resultados de ejemplo. El análisis resultante consiste en una serie de 10 métricas que suelen estar relacionadas con la presencia de </w:t>
+      </w:r>
+      <w:r>
+        <w:rPr>
+          <w:i/>
+        </w:rPr>
+        <w:t>bugs</w:t>
+      </w:r>
+      <w:r>
+        <w:t>, de manera que el usuario puede ver si se presenta alguna anomalía.</w:t>
+      </w:r>
+    </w:p>
+    <w:p>
+      <w:pPr>
+        <w:keepNext/>
+        <w:ind w:firstLine="0"/>
+        <w:jc w:val="center"/>
+      </w:pPr>
+      <w:r>
+        <w:rPr>
+          <w:noProof/>
+        </w:rPr>
+        <w:lastRenderedPageBreak/>
+        <w:drawing>
+          <wp:inline distT="0" distB="0" distL="0" distR="0" wp14:anchorId="2F062A93" wp14:editId="094880BB">
+            <wp:extent cx="4830711" cy="3666547"/>
+            <wp:effectExtent l="0" t="0" r="8255" b="0"/>
+            <wp:docPr id="19" name="Imagen 19"/>
+            <wp:cNvGraphicFramePr>
+              <a:graphicFrameLocks xmlns:a="http://schemas.openxmlformats.org/drawingml/2006/main" noChangeAspect="1"/>
+            </wp:cNvGraphicFramePr>
+            <a:graphic xmlns:a="http://schemas.openxmlformats.org/drawingml/2006/main">
+              <a:graphicData uri="http://schemas.openxmlformats.org/drawingml/2006/picture">
+                <pic:pic xmlns:pic="http://schemas.openxmlformats.org/drawingml/2006/picture">
+                  <pic:nvPicPr>
+                    <pic:cNvPr id="19" name="Captura.PNG"/>
+                    <pic:cNvPicPr/>
+                  </pic:nvPicPr>
+                  <pic:blipFill rotWithShape="1">
+                    <a:blip r:embed="rId33">
+                      <a:extLst>
+                        <a:ext uri="{28A0092B-C50C-407E-A947-70E740481C1C}">
+                          <a14:useLocalDpi xmlns:a14="http://schemas.microsoft.com/office/drawing/2010/main" val="0"/>
+                        </a:ext>
+                      </a:extLst>
+                    </a:blip>
+                    <a:srcRect b="9958"/>
+                    <a:stretch/>
+                  </pic:blipFill>
+                  <pic:spPr bwMode="auto">
+                    <a:xfrm>
+                      <a:off x="0" y="0"/>
+                      <a:ext cx="4850788" cy="3681786"/>
+                    </a:xfrm>
+                    <a:prstGeom prst="rect">
+                      <a:avLst/>
+                    </a:prstGeom>
+                    <a:ln>
+                      <a:noFill/>
+                    </a:ln>
+                    <a:extLst>
+                      <a:ext uri="{53640926-AAD7-44D8-BBD7-CCE9431645EC}">
+                        <a14:shadowObscured xmlns:a14="http://schemas.microsoft.com/office/drawing/2010/main"/>
+                      </a:ext>
+                    </a:extLst>
+                  </pic:spPr>
+                </pic:pic>
+              </a:graphicData>
+            </a:graphic>
+          </wp:inline>
+        </w:drawing>
+      </w:r>
+    </w:p>
+    <w:p>
+      <w:pPr>
+        <w:pStyle w:val="Descripcin"/>
+        <w:jc w:val="center"/>
+      </w:pPr>
+      <w:bookmarkStart w:id="25" w:name="_Ref6512294"/>
+      <w:bookmarkStart w:id="26" w:name="_Toc6561882"/>
+      <w:r>
+        <w:t xml:space="preserve">Imagen </w:t>
+      </w:r>
+      <w:r>
+        <w:fldChar w:fldCharType="begin"/>
+      </w:r>
+      <w:r>
+        <w:instrText xml:space="preserve"> SEQ Imagen \* ARABIC </w:instrText>
+      </w:r>
+      <w:r>
+        <w:fldChar w:fldCharType="separate"/>
+      </w:r>
+      <w:r>
+        <w:rPr>
+          <w:noProof/>
+        </w:rPr>
+        <w:t>7</w:t>
+      </w:r>
+      <w:r>
+        <w:fldChar w:fldCharType="end"/>
+      </w:r>
+      <w:bookmarkEnd w:id="25"/>
+      <w:r>
+        <w:t>: Pantalla de resultados</w:t>
+      </w:r>
+      <w:bookmarkEnd w:id="26"/>
+    </w:p>
+    <w:p>
+      <w:pPr>
+        <w:pStyle w:val="Ttulo2"/>
+      </w:pPr>
+      <w:bookmarkStart w:id="27" w:name="_Toc6561868"/>
+      <w:r>
+        <w:t>Selección de métricas a mostrar</w:t>
+      </w:r>
+      <w:bookmarkEnd w:id="27"/>
+    </w:p>
+    <w:p>
+      <w:r>
+        <w:t xml:space="preserve">Uno de los puntos fuertes de nuestro servicio es la selección de las métricas </w:t>
+      </w:r>
+      <w:r>
+        <w:t xml:space="preserve">a mostrar al usuario. </w:t>
+      </w:r>
+      <w:r>
+        <w:t>Ofrecer</w:t>
+      </w:r>
+      <w:bookmarkStart w:id="28" w:name="_GoBack"/>
+      <w:bookmarkEnd w:id="28"/>
+      <w:r>
+        <w:t xml:space="preserve"> una cantidad excesiva de métricas podría saturar al usuario y dificultar el uso del servicio. Por ello, se ha optado por estudiar qué características son las más útiles de cara a una posible detección de fallos.</w:t>
+      </w:r>
+    </w:p>
+    <w:p>
+      <w:r>
+        <w:t xml:space="preserve">La selección de variables se ha realizado a partir de </w:t>
+      </w:r>
+      <w:sdt>
+        <w:sdtPr>
+          <w:id w:val="-383708882"/>
+          <w:citation/>
+        </w:sdtPr>
+        <w:sdtEndPr/>
+        <w:sdtContent>
+          <w:r>
+            <w:fldChar w:fldCharType="begin"/>
+          </w:r>
+          <w:r>
+            <w:instrText xml:space="preserve"> CITATION Tót16 \l 3082 </w:instrText>
+          </w:r>
+          <w:r>
+            <w:fldChar w:fldCharType="separate"/>
+          </w:r>
+          <w:r>
+            <w:rPr>
+              <w:noProof/>
+            </w:rPr>
+            <w:t>[20]</w:t>
+          </w:r>
+          <w:r>
+            <w:fldChar w:fldCharType="end"/>
+          </w:r>
+        </w:sdtContent>
+      </w:sdt>
+      <w:r>
+        <w:t>, en la que disponíamos de una clasificación de las clases de un conjunto de proyectos, indicándonos para cada una de ellas distintas métricas de código estático junto con el número de bugs que presentaban. En total tenemos un total de 106 métricas diferentes, por lo que es conveniente seleccionar un subconjunto de estas.</w:t>
+      </w:r>
+    </w:p>
+    <w:p>
+      <w:r>
+        <w:t xml:space="preserve">Se ha realizado un análisis exploratorio de cada una de estas métricas, para ver la distribución de cada una de ellas a lo largo de las clases recogidas en </w:t>
+      </w:r>
+      <w:sdt>
+        <w:sdtPr>
+          <w:id w:val="1472016680"/>
+          <w:citation/>
+        </w:sdtPr>
+        <w:sdtEndPr/>
+        <w:sdtContent>
+          <w:r>
+            <w:fldChar w:fldCharType="begin"/>
+          </w:r>
+          <w:r>
+            <w:instrText xml:space="preserve"> CITATION Tót16 \l 3082 </w:instrText>
+          </w:r>
+          <w:r>
+            <w:fldChar w:fldCharType="separate"/>
+          </w:r>
+          <w:r>
+            <w:rPr>
+              <w:noProof/>
+            </w:rPr>
+            <w:t>[20]</w:t>
+          </w:r>
+          <w:r>
+            <w:fldChar w:fldCharType="end"/>
+          </w:r>
+        </w:sdtContent>
+      </w:sdt>
+      <w:r>
+        <w:t>. Hemos descartado variables que tuvieran una correlación muy fuerte con otras</w:t>
+      </w:r>
+      <w:r>
+        <w:t>, ya que reflejaban prácticamente la misma información, así como aquellas que no tuvieran una variabilidad notable en sus valores. Siguiendo esos criterios se han logrado eliminar hasta 35 métricas del conjunto de 106 métricas que disponíamos.</w:t>
+      </w:r>
+    </w:p>
+    <w:p>
+      <w:r>
+        <w:lastRenderedPageBreak/>
+        <w:t xml:space="preserve">Una vez realizado esta primera valoración de las métricas, y puesto que el objetivo de este servicio es prevenir la presencia de </w:t>
+      </w:r>
+      <w:r>
+        <w:rPr>
+          <w:i/>
+        </w:rPr>
+        <w:t>bugs</w:t>
+      </w:r>
+      <w:r>
+        <w:t>, hemos ordenado las métricas restantes en función de la correlación de cada una con respecto al número de bugs de cada clase. Finalmente, se han descartado algunas más por representar información similar a otra</w:t>
+      </w:r>
+      <w:r>
+        <w:t>s</w:t>
+      </w:r>
+      <w:r>
+        <w:t xml:space="preserve"> métricas de las que disponíamos, para mostrar un total de 10 métricas que pueden ser indicativas de la presencia de errores en los cambios de código de los desarrolladores. (</w:t>
+      </w:r>
+      <w:r>
+        <w:rPr>
+          <w:color w:val="00B0F0"/>
+        </w:rPr>
+        <w:t>No sé si merecerá la pena comentar las 10 que han quedado</w:t>
+      </w:r>
+      <w:r>
+        <w:t>)</w:t>
+      </w:r>
+    </w:p>
+    <w:p>
+      <w:pPr>
+        <w:pStyle w:val="Ttulo2"/>
+      </w:pPr>
+      <w:bookmarkStart w:id="29" w:name="_Toc6561869"/>
       <w:r>
         <w:t>Modelo de predicción</w:t>
       </w:r>
-      <w:bookmarkEnd w:id="15"/>
+      <w:bookmarkEnd w:id="29"/>
+    </w:p>
+    <w:p>
+      <w:r>
+        <w:t xml:space="preserve">Al tener en </w:t>
+      </w:r>
+      <w:sdt>
+        <w:sdtPr>
+          <w:id w:val="1140083625"/>
+          <w:citation/>
+        </w:sdtPr>
+        <w:sdtEndPr/>
+        <w:sdtContent>
+          <w:r>
+            <w:fldChar w:fldCharType="begin"/>
+          </w:r>
+          <w:r>
+            <w:instrText xml:space="preserve"> CITATION Tót16 \l 3082 </w:instrText>
+          </w:r>
+          <w:r>
+            <w:fldChar w:fldCharType="separate"/>
+          </w:r>
+          <w:r>
+            <w:rPr>
+              <w:noProof/>
+            </w:rPr>
+            <w:t>[20]</w:t>
+          </w:r>
+          <w:r>
+            <w:fldChar w:fldCharType="end"/>
+          </w:r>
+        </w:sdtContent>
+      </w:sdt>
+      <w:r>
+        <w:t xml:space="preserve"> una base de datos en la que se indica la presencia de errores en cada una de las clases de una serie de proyectos, se ha valorado la posibilidad de elaborar un modelo de predicción que, a partir de estos datos, fuera capaz de predecir si los cambios de código que se envían a nuestro servicio tienen una probabilidad alta de presentar fallos o no.</w:t>
+      </w:r>
+    </w:p>
+    <w:p>
+      <w:r>
+        <w:t xml:space="preserve">En primer lugar, se ha intentado crear un modelo cuya salida pueda ser interpretable, con el objetivo de poder explicar al usuario las razones por las que el modelo ha </w:t>
+      </w:r>
+      <w:proofErr w:type="spellStart"/>
+      <w:r>
+        <w:t>predecido</w:t>
+      </w:r>
+      <w:proofErr w:type="spellEnd"/>
+      <w:r>
+        <w:t xml:space="preserve"> que los cambios pueden contener fallos. Por ello, se ha intentado crear un árbol de decisión, ya que con este modelo podemos saber qué variables ha tomado en cuenta el modelo y a partir de qué valores considera que la probabilidad de presentar fallos es alta; y un modelo de regresión lineal con regularización Lasso, ya que en este modelo podemos saber la importancia de cada variable para predecir el valor final de la variable clase. Sin embargo, los resultados obtenidos no han sido positivos, ya que los modelos tenían un alto porcentaje de acierto sobre el conjunto de entrenamiento, es decir, sobre los datos que utilizamos para aprender, pero no sobre el conjunto </w:t>
+      </w:r>
+      <w:proofErr w:type="gramStart"/>
+      <w:r>
+        <w:t>de test</w:t>
+      </w:r>
+      <w:proofErr w:type="gramEnd"/>
+      <w:r>
+        <w:t>, aquel que apartamos del entrenamiento del modelo para estudiar el rendimiento real del mismo. Se ha producido, por tanto, un fenómeno conocido como sobreajuste, el cual no nos permite concluir que el modelo es capaz de predecir cambios de código en nuevos repositorios.</w:t>
+      </w:r>
+    </w:p>
+    <w:p>
+      <w:r>
+        <w:t xml:space="preserve">Tras los resultados de los modelos anteriores, se optó por crear modelos de predicción más potentes pero que </w:t>
+      </w:r>
+      <w:r>
+        <w:t xml:space="preserve">careciesen de interpretabilidad. En concreto, se utilizó un modelo conocido como </w:t>
+      </w:r>
+      <w:proofErr w:type="spellStart"/>
+      <w:r>
+        <w:t>Random</w:t>
+      </w:r>
+      <w:proofErr w:type="spellEnd"/>
+      <w:r>
+        <w:t xml:space="preserve"> Forest, que consiste en utilizar un conjunto de modelos de árbol de decisión y combinar la salida de todos ellos, y un modelo denominado </w:t>
+      </w:r>
+      <w:proofErr w:type="spellStart"/>
+      <w:r>
+        <w:t>XGBoost</w:t>
+      </w:r>
+      <w:proofErr w:type="spellEnd"/>
+      <w:r>
+        <w:t xml:space="preserve"> </w:t>
+      </w:r>
+      <w:sdt>
+        <w:sdtPr>
+          <w:id w:val="-844623984"/>
+          <w:citation/>
+        </w:sdtPr>
+        <w:sdtEndPr/>
+        <w:sdtContent>
+          <w:r>
+            <w:fldChar w:fldCharType="begin"/>
+          </w:r>
+          <w:r>
+            <w:instrText xml:space="preserve"> CITATION XGB19 \l 3082 </w:instrText>
+          </w:r>
+          <w:r>
+            <w:fldChar w:fldCharType="separate"/>
+          </w:r>
+          <w:r>
+            <w:rPr>
+              <w:noProof/>
+            </w:rPr>
+            <w:t>[23]</w:t>
+          </w:r>
+          <w:r>
+            <w:fldChar w:fldCharType="end"/>
+          </w:r>
+        </w:sdtContent>
+      </w:sdt>
+      <w:r>
+        <w:t xml:space="preserve">, un algoritmo que aplica la técnica del gradiente descendiente de manera optimizada para permitir utilizar grandes conjuntos de datos. No obstante, los resultados son similares a los modelos anteriores. En consecuencia, los modelos generados no son tan buenos como los que se comentan en </w:t>
+      </w:r>
+      <w:sdt>
+        <w:sdtPr>
+          <w:id w:val="-343941025"/>
+          <w:citation/>
+        </w:sdtPr>
+        <w:sdtEndPr/>
+        <w:sdtContent>
+          <w:r>
+            <w:fldChar w:fldCharType="begin"/>
+          </w:r>
+          <w:r>
+            <w:instrText xml:space="preserve"> CITATION Tót16 \l 3082 </w:instrText>
+          </w:r>
+          <w:r>
+            <w:fldChar w:fldCharType="separate"/>
+          </w:r>
+          <w:r>
+            <w:rPr>
+              <w:noProof/>
+            </w:rPr>
+            <w:t>[20]</w:t>
+          </w:r>
+          <w:r>
+            <w:fldChar w:fldCharType="end"/>
+          </w:r>
+        </w:sdtContent>
+      </w:sdt>
+      <w:r>
+        <w:t xml:space="preserve">, por lo que se ha incluido en el servicio como una funcionalidad en fase beta, pero centrando los resultados en la selección de métricas mencionada en la sección anterior. En la </w:t>
+      </w:r>
+      <w:r>
+        <w:fldChar w:fldCharType="begin"/>
+      </w:r>
+      <w:r>
+        <w:instrText xml:space="preserve"> REF _Ref6561438 \h </w:instrText>
+      </w:r>
+      <w:r>
+        <w:fldChar w:fldCharType="separate"/>
+      </w:r>
+      <w:r>
+        <w:t xml:space="preserve">Imagen </w:t>
+      </w:r>
+      <w:r>
+        <w:rPr>
+          <w:noProof/>
+        </w:rPr>
+        <w:t>8</w:t>
+      </w:r>
+      <w:r>
+        <w:fldChar w:fldCharType="end"/>
+      </w:r>
+      <w:r>
+        <w:t xml:space="preserve"> </w:t>
+      </w:r>
+      <w:r>
+        <w:t>tenemos una imagen de la parte del servicio relativa al uso de este modelo de predicción. Esta funcionalidad se encuentra en la parte final de la pantalla y solo se mostrará si el usuario está interesado.</w:t>
+      </w:r>
+    </w:p>
+    <w:p/>
+    <w:p>
+      <w:pPr>
+        <w:keepNext/>
+        <w:jc w:val="center"/>
+      </w:pPr>
+      <w:r>
+        <w:rPr>
+          <w:noProof/>
+        </w:rPr>
+        <w:drawing>
+          <wp:inline distT="0" distB="0" distL="0" distR="0" wp14:anchorId="4D836B4D" wp14:editId="3503FC34">
+            <wp:extent cx="5093142" cy="1053548"/>
+            <wp:effectExtent l="0" t="0" r="0" b="0"/>
+            <wp:docPr id="5" name="Imagen 5"/>
+            <wp:cNvGraphicFramePr>
+              <a:graphicFrameLocks xmlns:a="http://schemas.openxmlformats.org/drawingml/2006/main" noChangeAspect="1"/>
+            </wp:cNvGraphicFramePr>
+            <a:graphic xmlns:a="http://schemas.openxmlformats.org/drawingml/2006/main">
+              <a:graphicData uri="http://schemas.openxmlformats.org/drawingml/2006/picture">
+                <pic:pic xmlns:pic="http://schemas.openxmlformats.org/drawingml/2006/picture">
+                  <pic:nvPicPr>
+                    <pic:cNvPr id="5" name="thumbnail_image.png"/>
+                    <pic:cNvPicPr/>
+                  </pic:nvPicPr>
+                  <pic:blipFill rotWithShape="1">
+                    <a:blip r:embed="rId34" cstate="print">
+                      <a:extLst>
+                        <a:ext uri="{28A0092B-C50C-407E-A947-70E740481C1C}">
+                          <a14:useLocalDpi xmlns:a14="http://schemas.microsoft.com/office/drawing/2010/main" val="0"/>
+                        </a:ext>
+                      </a:extLst>
+                    </a:blip>
+                    <a:srcRect t="71710" r="1822"/>
+                    <a:stretch/>
+                  </pic:blipFill>
+                  <pic:spPr bwMode="auto">
+                    <a:xfrm>
+                      <a:off x="0" y="0"/>
+                      <a:ext cx="5352136" cy="1107123"/>
+                    </a:xfrm>
+                    <a:prstGeom prst="rect">
+                      <a:avLst/>
+                    </a:prstGeom>
+                    <a:ln>
+                      <a:noFill/>
+                    </a:ln>
+                    <a:extLst>
+                      <a:ext uri="{53640926-AAD7-44D8-BBD7-CCE9431645EC}">
+                        <a14:shadowObscured xmlns:a14="http://schemas.microsoft.com/office/drawing/2010/main"/>
+                      </a:ext>
+                    </a:extLst>
+                  </pic:spPr>
+                </pic:pic>
+              </a:graphicData>
+            </a:graphic>
+          </wp:inline>
+        </w:drawing>
+      </w:r>
+    </w:p>
+    <w:p>
+      <w:pPr>
+        <w:pStyle w:val="Descripcin"/>
+        <w:jc w:val="center"/>
+        <w:sectPr>
+          <w:headerReference w:type="even" r:id="rId35"/>
+          <w:type w:val="oddPage"/>
+          <w:pgSz w:w="11906" w:h="16838" w:code="9"/>
+          <w:pgMar w:top="1418" w:right="1134" w:bottom="1985" w:left="1985" w:header="720" w:footer="1134" w:gutter="0"/>
+          <w:cols w:space="720"/>
+          <w:titlePg/>
+        </w:sectPr>
+      </w:pPr>
+      <w:bookmarkStart w:id="30" w:name="_Ref6561438"/>
+      <w:bookmarkStart w:id="31" w:name="_Toc6561883"/>
+      <w:r>
+        <w:t xml:space="preserve">Imagen </w:t>
+      </w:r>
+      <w:r>
+        <w:fldChar w:fldCharType="begin"/>
+      </w:r>
+      <w:r>
+        <w:instrText xml:space="preserve"> SEQ Imagen \* ARABIC </w:instrText>
+      </w:r>
+      <w:r>
+        <w:fldChar w:fldCharType="separate"/>
+      </w:r>
+      <w:r>
+        <w:rPr>
+          <w:noProof/>
+        </w:rPr>
+        <w:t>8</w:t>
+      </w:r>
+      <w:r>
+        <w:fldChar w:fldCharType="end"/>
+      </w:r>
+      <w:bookmarkEnd w:id="30"/>
+      <w:r>
+        <w:t>: Pantalla de predicción de fallos - versión Beta</w:t>
+      </w:r>
+      <w:bookmarkEnd w:id="31"/>
+    </w:p>
+    <w:p>
+      <w:pPr>
+        <w:pStyle w:val="Ttulo1"/>
+      </w:pPr>
+      <w:r>
+        <w:lastRenderedPageBreak/>
+        <w:br/>
+      </w:r>
+      <w:bookmarkStart w:id="32" w:name="_Toc6561870"/>
+      <w:r>
+        <w:t>Despliegue de la aplicación</w:t>
+      </w:r>
+      <w:bookmarkEnd w:id="32"/>
     </w:p>
     <w:p/>
     <w:p/>
@@ -5538,6 +7389,55 @@
     <w:p/>
     <w:p/>
     <w:p/>
+    <w:p>
+      <w:pPr>
+        <w:sectPr>
+          <w:headerReference w:type="even" r:id="rId36"/>
+          <w:type w:val="oddPage"/>
+          <w:pgSz w:w="11906" w:h="16838" w:code="9"/>
+          <w:pgMar w:top="1418" w:right="1134" w:bottom="1985" w:left="1985" w:header="720" w:footer="1134" w:gutter="0"/>
+          <w:cols w:space="720"/>
+          <w:titlePg/>
+        </w:sectPr>
+      </w:pPr>
+    </w:p>
+    <w:p>
+      <w:pPr>
+        <w:pStyle w:val="Ttulo1"/>
+      </w:pPr>
+      <w:r>
+        <w:lastRenderedPageBreak/>
+        <w:br/>
+      </w:r>
+      <w:bookmarkStart w:id="33" w:name="_Toc6561871"/>
+      <w:r>
+        <w:t>Conclusiones y propuestas</w:t>
+      </w:r>
+      <w:bookmarkEnd w:id="33"/>
+    </w:p>
+    <w:p>
+      <w:pPr>
+        <w:pStyle w:val="Ttulo2"/>
+      </w:pPr>
+      <w:bookmarkStart w:id="34" w:name="_Toc6561872"/>
+      <w:r>
+        <w:t>Conclusiones</w:t>
+      </w:r>
+      <w:bookmarkEnd w:id="34"/>
+    </w:p>
+    <w:p>
+      <w:pPr>
+        <w:pStyle w:val="Ttulo2"/>
+      </w:pPr>
+      <w:r>
+        <w:t xml:space="preserve"> </w:t>
+      </w:r>
+      <w:bookmarkStart w:id="35" w:name="_Toc6561873"/>
+      <w:r>
+        <w:t>Trabajo futuro</w:t>
+      </w:r>
+      <w:bookmarkEnd w:id="35"/>
+    </w:p>
     <w:p/>
     <w:p/>
     <w:p/>
@@ -5554,14 +7454,11 @@
     <w:p/>
     <w:p/>
     <w:p/>
-    <w:p/>
-    <w:p/>
-    <w:p/>
     <w:p>
       <w:pPr>
         <w:pStyle w:val="Ttulo1"/>
         <w:sectPr>
-          <w:headerReference w:type="even" r:id="rId29"/>
+          <w:headerReference w:type="even" r:id="rId37"/>
           <w:type w:val="oddPage"/>
           <w:pgSz w:w="11906" w:h="16838" w:code="9"/>
           <w:pgMar w:top="1418" w:right="1134" w:bottom="1985" w:left="1985" w:header="720" w:footer="1134" w:gutter="0"/>
@@ -5572,116 +7469,8 @@
     </w:p>
     <w:p>
       <w:pPr>
-        <w:pStyle w:val="Ttulo1"/>
-      </w:pPr>
-      <w:r>
-        <w:lastRenderedPageBreak/>
-        <w:br/>
-      </w:r>
-      <w:bookmarkStart w:id="16" w:name="_Toc5533069"/>
-      <w:r>
-        <w:t>Despliegue de la aplicación</w:t>
-      </w:r>
-      <w:bookmarkEnd w:id="16"/>
-    </w:p>
-    <w:p/>
-    <w:p/>
-    <w:p/>
-    <w:p/>
-    <w:p/>
-    <w:p/>
-    <w:p/>
-    <w:p/>
-    <w:p/>
-    <w:p/>
-    <w:p/>
-    <w:p/>
-    <w:p/>
-    <w:p/>
-    <w:p/>
-    <w:p/>
-    <w:p>
-      <w:pPr>
-        <w:sectPr>
-          <w:headerReference w:type="even" r:id="rId30"/>
-          <w:type w:val="oddPage"/>
-          <w:pgSz w:w="11906" w:h="16838" w:code="9"/>
-          <w:pgMar w:top="1418" w:right="1134" w:bottom="1985" w:left="1985" w:header="720" w:footer="1134" w:gutter="0"/>
-          <w:cols w:space="720"/>
-          <w:titlePg/>
-        </w:sectPr>
-      </w:pPr>
-    </w:p>
-    <w:p>
-      <w:pPr>
-        <w:pStyle w:val="Ttulo1"/>
-      </w:pPr>
-      <w:r>
-        <w:lastRenderedPageBreak/>
-        <w:br/>
-      </w:r>
-      <w:bookmarkStart w:id="17" w:name="_Toc5533070"/>
-      <w:r>
-        <w:t>Conclusiones y propuestas</w:t>
-      </w:r>
-      <w:bookmarkEnd w:id="17"/>
-    </w:p>
-    <w:p>
-      <w:pPr>
-        <w:pStyle w:val="Ttulo2"/>
-      </w:pPr>
-      <w:bookmarkStart w:id="18" w:name="_Toc5533071"/>
-      <w:r>
-        <w:t>Conclusiones</w:t>
-      </w:r>
-      <w:bookmarkEnd w:id="18"/>
-    </w:p>
-    <w:p>
-      <w:pPr>
-        <w:pStyle w:val="Ttulo2"/>
-      </w:pPr>
-      <w:r>
-        <w:t xml:space="preserve"> </w:t>
-      </w:r>
-      <w:bookmarkStart w:id="19" w:name="_Toc5533072"/>
-      <w:r>
-        <w:t>Trabajo futuro</w:t>
-      </w:r>
-      <w:bookmarkEnd w:id="19"/>
-    </w:p>
-    <w:p/>
-    <w:p/>
-    <w:p/>
-    <w:p/>
-    <w:p/>
-    <w:p/>
-    <w:p/>
-    <w:p/>
-    <w:p/>
-    <w:p/>
-    <w:p/>
-    <w:p/>
-    <w:p/>
-    <w:p/>
-    <w:p/>
-    <w:p/>
-    <w:p>
-      <w:pPr>
-        <w:pStyle w:val="Ttulo1"/>
-        <w:sectPr>
-          <w:headerReference w:type="even" r:id="rId31"/>
-          <w:type w:val="oddPage"/>
-          <w:pgSz w:w="11906" w:h="16838" w:code="9"/>
-          <w:pgMar w:top="1418" w:right="1134" w:bottom="1985" w:left="1985" w:header="720" w:footer="1134" w:gutter="0"/>
-          <w:cols w:space="720"/>
-          <w:titlePg/>
-        </w:sectPr>
-      </w:pPr>
-    </w:p>
-    <w:p>
-      <w:pPr>
-        <w:pStyle w:val="TtuloBibliografa"/>
-        <w:rPr>
+        <w:rPr>
+          <w:rFonts w:ascii="Liberation Serif" w:eastAsia="DejaVu Sans" w:hAnsi="Liberation Serif" w:cs="DejaVu Sans"/>
           <w:noProof/>
           <w:sz w:val="20"/>
           <w:szCs w:val="20"/>
@@ -5693,12 +7482,32 @@
         <w:t>Bibliografía</w:t>
       </w:r>
       <w:r>
+        <w:rPr>
+          <w:rFonts w:ascii="Liberation Serif" w:eastAsia="DejaVu Sans" w:hAnsi="Liberation Serif" w:cs="DejaVu Sans"/>
+          <w:b/>
+          <w:iCs/>
+          <w:caps/>
+          <w:kern w:val="3"/>
+          <w:sz w:val="36"/>
+          <w:szCs w:val="24"/>
+          <w:lang w:eastAsia="zh-CN" w:bidi="hi-IN"/>
+        </w:rPr>
         <w:fldChar w:fldCharType="begin"/>
       </w:r>
       <w:r>
         <w:instrText xml:space="preserve"> BIBLIOGRAPHY  \l 3082 </w:instrText>
       </w:r>
       <w:r>
+        <w:rPr>
+          <w:rFonts w:ascii="Liberation Serif" w:eastAsia="DejaVu Sans" w:hAnsi="Liberation Serif" w:cs="DejaVu Sans"/>
+          <w:b/>
+          <w:iCs/>
+          <w:caps/>
+          <w:kern w:val="3"/>
+          <w:sz w:val="36"/>
+          <w:szCs w:val="24"/>
+          <w:lang w:eastAsia="zh-CN" w:bidi="hi-IN"/>
+        </w:rPr>
         <w:fldChar w:fldCharType="separate"/>
       </w:r>
     </w:p>
@@ -5720,7 +7529,7 @@
       </w:tblGrid>
       <w:tr>
         <w:trPr>
-          <w:divId w:val="565340633"/>
+          <w:divId w:val="1728336156"/>
           <w:tblCellSpacing w:w="15" w:type="dxa"/>
         </w:trPr>
         <w:tc>
@@ -5767,7 +7576,7 @@
       </w:tr>
       <w:tr>
         <w:trPr>
-          <w:divId w:val="565340633"/>
+          <w:divId w:val="1728336156"/>
           <w:tblCellSpacing w:w="15" w:type="dxa"/>
         </w:trPr>
         <w:tc>
@@ -5813,7 +7622,7 @@
       </w:tr>
       <w:tr>
         <w:trPr>
-          <w:divId w:val="565340633"/>
+          <w:divId w:val="1728336156"/>
           <w:tblCellSpacing w:w="15" w:type="dxa"/>
         </w:trPr>
         <w:tc>
@@ -5873,7 +7682,7 @@
       </w:tr>
       <w:tr>
         <w:trPr>
-          <w:divId w:val="565340633"/>
+          <w:divId w:val="1728336156"/>
           <w:tblCellSpacing w:w="15" w:type="dxa"/>
         </w:trPr>
         <w:tc>
@@ -5919,7 +7728,7 @@
       </w:tr>
       <w:tr>
         <w:trPr>
-          <w:divId w:val="565340633"/>
+          <w:divId w:val="1728336156"/>
           <w:tblCellSpacing w:w="15" w:type="dxa"/>
         </w:trPr>
         <w:tc>
@@ -5965,7 +7774,7 @@
       </w:tr>
       <w:tr>
         <w:trPr>
-          <w:divId w:val="565340633"/>
+          <w:divId w:val="1728336156"/>
           <w:tblCellSpacing w:w="15" w:type="dxa"/>
         </w:trPr>
         <w:tc>
@@ -6011,7 +7820,7 @@
       </w:tr>
       <w:tr>
         <w:trPr>
-          <w:divId w:val="565340633"/>
+          <w:divId w:val="1728336156"/>
           <w:tblCellSpacing w:w="15" w:type="dxa"/>
         </w:trPr>
         <w:tc>
@@ -6057,7 +7866,7 @@
       </w:tr>
       <w:tr>
         <w:trPr>
-          <w:divId w:val="565340633"/>
+          <w:divId w:val="1728336156"/>
           <w:tblCellSpacing w:w="15" w:type="dxa"/>
         </w:trPr>
         <w:tc>
@@ -6103,7 +7912,7 @@
       </w:tr>
       <w:tr>
         <w:trPr>
-          <w:divId w:val="565340633"/>
+          <w:divId w:val="1728336156"/>
           <w:tblCellSpacing w:w="15" w:type="dxa"/>
         </w:trPr>
         <w:tc>
@@ -6149,7 +7958,7 @@
       </w:tr>
       <w:tr>
         <w:trPr>
-          <w:divId w:val="565340633"/>
+          <w:divId w:val="1728336156"/>
           <w:tblCellSpacing w:w="15" w:type="dxa"/>
         </w:trPr>
         <w:tc>
@@ -6195,7 +8004,7 @@
       </w:tr>
       <w:tr>
         <w:trPr>
-          <w:divId w:val="565340633"/>
+          <w:divId w:val="1728336156"/>
           <w:tblCellSpacing w:w="15" w:type="dxa"/>
         </w:trPr>
         <w:tc>
@@ -6242,7 +8051,7 @@
       </w:tr>
       <w:tr>
         <w:trPr>
-          <w:divId w:val="565340633"/>
+          <w:divId w:val="1728336156"/>
           <w:tblCellSpacing w:w="15" w:type="dxa"/>
         </w:trPr>
         <w:tc>
@@ -6288,7 +8097,7 @@
       </w:tr>
       <w:tr>
         <w:trPr>
-          <w:divId w:val="565340633"/>
+          <w:divId w:val="1728336156"/>
           <w:tblCellSpacing w:w="15" w:type="dxa"/>
         </w:trPr>
         <w:tc>
@@ -6348,7 +8157,7 @@
       </w:tr>
       <w:tr>
         <w:trPr>
-          <w:divId w:val="565340633"/>
+          <w:divId w:val="1728336156"/>
           <w:tblCellSpacing w:w="15" w:type="dxa"/>
         </w:trPr>
         <w:tc>
@@ -6408,7 +8217,7 @@
       </w:tr>
       <w:tr>
         <w:trPr>
-          <w:divId w:val="565340633"/>
+          <w:divId w:val="1728336156"/>
           <w:tblCellSpacing w:w="15" w:type="dxa"/>
         </w:trPr>
         <w:tc>
@@ -6454,7 +8263,7 @@
       </w:tr>
       <w:tr>
         <w:trPr>
-          <w:divId w:val="565340633"/>
+          <w:divId w:val="1728336156"/>
           <w:tblCellSpacing w:w="15" w:type="dxa"/>
         </w:trPr>
         <w:tc>
@@ -6514,7 +8323,7 @@
       </w:tr>
       <w:tr>
         <w:trPr>
-          <w:divId w:val="565340633"/>
+          <w:divId w:val="1728336156"/>
           <w:tblCellSpacing w:w="15" w:type="dxa"/>
         </w:trPr>
         <w:tc>
@@ -6574,7 +8383,7 @@
       </w:tr>
       <w:tr>
         <w:trPr>
-          <w:divId w:val="565340633"/>
+          <w:divId w:val="1728336156"/>
           <w:tblCellSpacing w:w="15" w:type="dxa"/>
         </w:trPr>
         <w:tc>
@@ -6620,7 +8429,7 @@
       </w:tr>
       <w:tr>
         <w:trPr>
-          <w:divId w:val="565340633"/>
+          <w:divId w:val="1728336156"/>
           <w:tblCellSpacing w:w="15" w:type="dxa"/>
         </w:trPr>
         <w:tc>
@@ -6680,7 +8489,7 @@
       </w:tr>
       <w:tr>
         <w:trPr>
-          <w:divId w:val="565340633"/>
+          <w:divId w:val="1728336156"/>
           <w:tblCellSpacing w:w="15" w:type="dxa"/>
         </w:trPr>
         <w:tc>
@@ -6740,7 +8549,7 @@
       </w:tr>
       <w:tr>
         <w:trPr>
-          <w:divId w:val="565340633"/>
+          <w:divId w:val="1728336156"/>
           <w:tblCellSpacing w:w="15" w:type="dxa"/>
         </w:trPr>
         <w:tc>
@@ -6785,10 +8594,102 @@
           </w:p>
         </w:tc>
       </w:tr>
+      <w:tr>
+        <w:trPr>
+          <w:divId w:val="1728336156"/>
+          <w:tblCellSpacing w:w="15" w:type="dxa"/>
+        </w:trPr>
+        <w:tc>
+          <w:tcPr>
+            <w:tcW w:w="50" w:type="pct"/>
+            <w:hideMark/>
+          </w:tcPr>
+          <w:p>
+            <w:pPr>
+              <w:pStyle w:val="Bibliografa"/>
+              <w:rPr>
+                <w:noProof/>
+              </w:rPr>
+            </w:pPr>
+            <w:r>
+              <w:rPr>
+                <w:noProof/>
+              </w:rPr>
+              <w:t xml:space="preserve">[22] </w:t>
+            </w:r>
+          </w:p>
+        </w:tc>
+        <w:tc>
+          <w:tcPr>
+            <w:tcW w:w="0" w:type="auto"/>
+            <w:hideMark/>
+          </w:tcPr>
+          <w:p>
+            <w:pPr>
+              <w:pStyle w:val="Bibliografa"/>
+              <w:rPr>
+                <w:noProof/>
+              </w:rPr>
+            </w:pPr>
+            <w:r>
+              <w:rPr>
+                <w:noProof/>
+              </w:rPr>
+              <w:t>S. Tuli, «Learn How to Set UP a CI/CD Pipeline From Scratch,» 10 Agosto 2018. [En línea]. Available: https://dzone.com/articles/learn-how-to-setup-a-cicd-pipeline-from-scratch. [Último acceso: 18 Abril 2019].</w:t>
+            </w:r>
+          </w:p>
+        </w:tc>
+      </w:tr>
+      <w:tr>
+        <w:trPr>
+          <w:divId w:val="1728336156"/>
+          <w:tblCellSpacing w:w="15" w:type="dxa"/>
+        </w:trPr>
+        <w:tc>
+          <w:tcPr>
+            <w:tcW w:w="50" w:type="pct"/>
+            <w:hideMark/>
+          </w:tcPr>
+          <w:p>
+            <w:pPr>
+              <w:pStyle w:val="Bibliografa"/>
+              <w:rPr>
+                <w:noProof/>
+              </w:rPr>
+            </w:pPr>
+            <w:r>
+              <w:rPr>
+                <w:noProof/>
+              </w:rPr>
+              <w:t xml:space="preserve">[23] </w:t>
+            </w:r>
+          </w:p>
+        </w:tc>
+        <w:tc>
+          <w:tcPr>
+            <w:tcW w:w="0" w:type="auto"/>
+            <w:hideMark/>
+          </w:tcPr>
+          <w:p>
+            <w:pPr>
+              <w:pStyle w:val="Bibliografa"/>
+              <w:rPr>
+                <w:noProof/>
+              </w:rPr>
+            </w:pPr>
+            <w:r>
+              <w:rPr>
+                <w:noProof/>
+              </w:rPr>
+              <w:t>XGBoost, «XGBoost Documentation,» [En línea]. Available: https://xgboost.readthedocs.io/en/latest/. [Último acceso: 19 Abril 2019].</w:t>
+            </w:r>
+          </w:p>
+        </w:tc>
+      </w:tr>
     </w:tbl>
     <w:p>
       <w:pPr>
-        <w:divId w:val="565340633"/>
+        <w:divId w:val="1728336156"/>
         <w:rPr>
           <w:rFonts w:eastAsia="Times New Roman"/>
           <w:noProof/>
@@ -6798,8 +8699,8 @@
     <w:p>
       <w:pPr>
         <w:sectPr>
-          <w:headerReference w:type="even" r:id="rId32"/>
-          <w:headerReference w:type="default" r:id="rId33"/>
+          <w:headerReference w:type="even" r:id="rId38"/>
+          <w:headerReference w:type="default" r:id="rId39"/>
           <w:type w:val="oddPage"/>
           <w:pgSz w:w="11906" w:h="16838" w:code="9"/>
           <w:pgMar w:top="1418" w:right="1134" w:bottom="1985" w:left="1985" w:header="720" w:footer="1134" w:gutter="0"/>
@@ -6810,37 +8711,35 @@
       <w:r>
         <w:fldChar w:fldCharType="end"/>
       </w:r>
-      <w:bookmarkStart w:id="20" w:name="_GoBack"/>
-      <w:bookmarkEnd w:id="20"/>
     </w:p>
     <w:p>
       <w:pPr>
         <w:pStyle w:val="Ttulo"/>
       </w:pPr>
-      <w:bookmarkStart w:id="21" w:name="_Toc5533073"/>
+      <w:bookmarkStart w:id="36" w:name="_Toc6561874"/>
       <w:r>
         <w:lastRenderedPageBreak/>
         <w:t>Anexos</w:t>
       </w:r>
-      <w:bookmarkEnd w:id="21"/>
+      <w:bookmarkEnd w:id="36"/>
     </w:p>
     <w:p>
       <w:pPr>
         <w:pStyle w:val="AnexoLista"/>
       </w:pPr>
-      <w:bookmarkStart w:id="22" w:name="_Toc5533074"/>
+      <w:bookmarkStart w:id="37" w:name="_Toc6561875"/>
       <w:r>
         <w:t>Anexo 1</w:t>
       </w:r>
       <w:r>
         <w:t>: Metodología de trabajo</w:t>
       </w:r>
-      <w:bookmarkEnd w:id="22"/>
+      <w:bookmarkEnd w:id="37"/>
     </w:p>
     <w:p/>
     <w:sectPr>
-      <w:headerReference w:type="even" r:id="rId34"/>
-      <w:headerReference w:type="default" r:id="rId35"/>
+      <w:headerReference w:type="even" r:id="rId40"/>
+      <w:headerReference w:type="default" r:id="rId41"/>
       <w:type w:val="oddPage"/>
       <w:pgSz w:w="11906" w:h="16838" w:code="9"/>
       <w:pgMar w:top="1418" w:right="1134" w:bottom="1985" w:left="1985" w:header="720" w:footer="1134" w:gutter="0"/>
@@ -7314,7 +9213,7 @@
       <w:rPr>
         <w:noProof/>
       </w:rPr>
-      <w:t>2.3</w:t>
+      <w:t>3.3</w:t>
     </w:r>
     <w:r>
       <w:rPr>
@@ -7347,7 +9246,7 @@
       <w:rPr>
         <w:noProof/>
       </w:rPr>
-      <w:t>Predicción de fallos mediante análisis de código</w:t>
+      <w:t>Modelo de predicción</w:t>
     </w:r>
     <w:r>
       <w:rPr>
@@ -12153,11 +14052,52 @@
     <b:URL>https://es.atlassian.com/continuous-delivery/principles/continuous-integration-vs-delivery-vs-deployment</b:URL>
     <b:RefOrder>12</b:RefOrder>
   </b:Source>
+  <b:Source>
+    <b:Tag>San18</b:Tag>
+    <b:SourceType>InternetSite</b:SourceType>
+    <b:Guid>{A5B14F43-CD7E-4564-84BA-149943F8642C}</b:Guid>
+    <b:Author>
+      <b:Author>
+        <b:NameList>
+          <b:Person>
+            <b:Last>Tuli</b:Last>
+            <b:First>Sanarpit</b:First>
+          </b:Person>
+        </b:NameList>
+      </b:Author>
+    </b:Author>
+    <b:Title>Learn How to Set UP a CI/CD Pipeline From Scratch</b:Title>
+    <b:Year>2018</b:Year>
+    <b:Month>Agosto</b:Month>
+    <b:Day>10</b:Day>
+    <b:YearAccessed>2019</b:YearAccessed>
+    <b:MonthAccessed>Abril</b:MonthAccessed>
+    <b:DayAccessed>18</b:DayAccessed>
+    <b:URL>https://dzone.com/articles/learn-how-to-setup-a-cicd-pipeline-from-scratch</b:URL>
+    <b:RefOrder>22</b:RefOrder>
+  </b:Source>
+  <b:Source>
+    <b:Tag>XGB19</b:Tag>
+    <b:SourceType>InternetSite</b:SourceType>
+    <b:Guid>{93A3BA8F-173B-4BA7-8760-0A59F2C362F5}</b:Guid>
+    <b:Author>
+      <b:Author>
+        <b:Corporate>XGBoost</b:Corporate>
+      </b:Author>
+    </b:Author>
+    <b:Title>XGBoost Documentation</b:Title>
+    <b:Day>2016</b:Day>
+    <b:YearAccessed>2019</b:YearAccessed>
+    <b:MonthAccessed>Abril</b:MonthAccessed>
+    <b:DayAccessed>19</b:DayAccessed>
+    <b:URL>https://xgboost.readthedocs.io/en/latest/</b:URL>
+    <b:RefOrder>23</b:RefOrder>
+  </b:Source>
 </b:Sources>
 </file>
 
 <file path=customXml/itemProps1.xml><?xml version="1.0" encoding="utf-8"?>
-<ds:datastoreItem xmlns:ds="http://schemas.openxmlformats.org/officeDocument/2006/customXml" ds:itemID="{B2D7413B-29CD-4B85-8EFB-2F61115A7C9D}">
+<ds:datastoreItem xmlns:ds="http://schemas.openxmlformats.org/officeDocument/2006/customXml" ds:itemID="{3AD804C6-919F-4224-AA1F-6F8DC68876B0}">
   <ds:schemaRefs>
     <ds:schemaRef ds:uri="http://schemas.openxmlformats.org/officeDocument/2006/bibliography"/>
   </ds:schemaRefs>

</xml_diff>

<commit_message>
#55 Correcciones Capítulo 3 y en el resto de la memoria
</commit_message>
<xml_diff>
--- a/Memoria/Memoria TFM.docx
+++ b/Memoria/Memoria TFM.docx
@@ -397,9 +397,8 @@
           <w:sz w:val="32"/>
           <w:szCs w:val="28"/>
         </w:rPr>
-        <w:t xml:space="preserve">Servicio de predicción automática de fallos potenciales debido a nuevos </w:t>
-      </w:r>
-      <w:proofErr w:type="spellStart"/>
+        <w:t xml:space="preserve">Servicio de </w:t>
+      </w:r>
       <w:r>
         <w:rPr>
           <w:rFonts w:ascii="Times New Roman" w:hAnsi="Times New Roman"/>
@@ -407,9 +406,8 @@
           <w:sz w:val="32"/>
           <w:szCs w:val="28"/>
         </w:rPr>
-        <w:t>commits</w:t>
-      </w:r>
-      <w:proofErr w:type="spellEnd"/>
+        <w:t xml:space="preserve">análisis de cambios en repositorios de código para la identificación de </w:t>
+      </w:r>
       <w:r>
         <w:rPr>
           <w:rFonts w:ascii="Times New Roman" w:hAnsi="Times New Roman"/>
@@ -417,7 +415,7 @@
           <w:sz w:val="32"/>
           <w:szCs w:val="28"/>
         </w:rPr>
-        <w:t xml:space="preserve"> en repositorios de código</w:t>
+        <w:t>fallos potenciales</w:t>
       </w:r>
     </w:p>
     <w:p>
@@ -924,7 +922,8 @@
         <w:jc w:val="center"/>
         <w:rPr>
           <w:rFonts w:ascii="Times New Roman" w:hAnsi="Times New Roman"/>
-          <w:sz w:val="28"/>
+          <w:b/>
+          <w:sz w:val="32"/>
           <w:szCs w:val="28"/>
         </w:rPr>
       </w:pPr>
@@ -935,9 +934,8 @@
           <w:sz w:val="32"/>
           <w:szCs w:val="28"/>
         </w:rPr>
-        <w:t xml:space="preserve">Servicio de predicción automática de fallos potenciales debido a nuevos </w:t>
-      </w:r>
-      <w:proofErr w:type="spellStart"/>
+        <w:t xml:space="preserve">Servicio de </w:t>
+      </w:r>
       <w:r>
         <w:rPr>
           <w:rFonts w:ascii="Times New Roman" w:hAnsi="Times New Roman"/>
@@ -945,9 +943,8 @@
           <w:sz w:val="32"/>
           <w:szCs w:val="28"/>
         </w:rPr>
-        <w:t>commits</w:t>
-      </w:r>
-      <w:proofErr w:type="spellEnd"/>
+        <w:t xml:space="preserve">análisis de cambios en repositorios de código para la identificación de </w:t>
+      </w:r>
       <w:r>
         <w:rPr>
           <w:rFonts w:ascii="Times New Roman" w:hAnsi="Times New Roman"/>
@@ -955,7 +952,7 @@
           <w:sz w:val="32"/>
           <w:szCs w:val="28"/>
         </w:rPr>
-        <w:t xml:space="preserve"> en repositorios de código</w:t>
+        <w:t>fallos potenciales</w:t>
       </w:r>
     </w:p>
     <w:tbl>
@@ -1238,7 +1235,7 @@
       <w:pPr>
         <w:pStyle w:val="Ttulosfueradecontenido"/>
       </w:pPr>
-      <w:bookmarkStart w:id="0" w:name="_Toc6561856"/>
+      <w:bookmarkStart w:id="0" w:name="_Toc7277639"/>
       <w:r>
         <w:lastRenderedPageBreak/>
         <w:t>Resumen</w:t>
@@ -1273,7 +1270,7 @@
       <w:pPr>
         <w:pStyle w:val="Ttulosfueradecontenido"/>
       </w:pPr>
-      <w:bookmarkStart w:id="1" w:name="_Toc6561857"/>
+      <w:bookmarkStart w:id="1" w:name="_Toc7277640"/>
       <w:r>
         <w:lastRenderedPageBreak/>
         <w:t>Agradecimientos</w:t>
@@ -1375,7 +1372,7 @@
         <w:rPr>
           <w:noProof/>
         </w:rPr>
-        <w:instrText xml:space="preserve"> PAGEREF _Toc6561856 \h </w:instrText>
+        <w:instrText xml:space="preserve"> PAGEREF _Toc7277639 \h </w:instrText>
       </w:r>
       <w:r>
         <w:rPr>
@@ -1434,7 +1431,7 @@
         <w:rPr>
           <w:noProof/>
         </w:rPr>
-        <w:instrText xml:space="preserve"> PAGEREF _Toc6561857 \h </w:instrText>
+        <w:instrText xml:space="preserve"> PAGEREF _Toc7277640 \h </w:instrText>
       </w:r>
       <w:r>
         <w:rPr>
@@ -1497,7 +1494,7 @@
         <w:rPr>
           <w:noProof/>
         </w:rPr>
-        <w:instrText xml:space="preserve"> PAGEREF _Toc6561858 \h </w:instrText>
+        <w:instrText xml:space="preserve"> PAGEREF _Toc7277641 \h </w:instrText>
       </w:r>
       <w:r>
         <w:rPr>
@@ -1575,7 +1572,7 @@
         <w:rPr>
           <w:noProof/>
         </w:rPr>
-        <w:instrText xml:space="preserve"> PAGEREF _Toc6561859 \h </w:instrText>
+        <w:instrText xml:space="preserve"> PAGEREF _Toc7277642 \h </w:instrText>
       </w:r>
       <w:r>
         <w:rPr>
@@ -1653,7 +1650,7 @@
         <w:rPr>
           <w:noProof/>
         </w:rPr>
-        <w:instrText xml:space="preserve"> PAGEREF _Toc6561860 \h </w:instrText>
+        <w:instrText xml:space="preserve"> PAGEREF _Toc7277643 \h </w:instrText>
       </w:r>
       <w:r>
         <w:rPr>
@@ -1731,7 +1728,7 @@
         <w:rPr>
           <w:noProof/>
         </w:rPr>
-        <w:instrText xml:space="preserve"> PAGEREF _Toc6561861 \h </w:instrText>
+        <w:instrText xml:space="preserve"> PAGEREF _Toc7277644 \h </w:instrText>
       </w:r>
       <w:r>
         <w:rPr>
@@ -1748,7 +1745,7 @@
         <w:rPr>
           <w:noProof/>
         </w:rPr>
-        <w:t>3</w:t>
+        <w:t>4</w:t>
       </w:r>
       <w:r>
         <w:rPr>
@@ -1794,7 +1791,7 @@
         <w:rPr>
           <w:noProof/>
         </w:rPr>
-        <w:instrText xml:space="preserve"> PAGEREF _Toc6561862 \h </w:instrText>
+        <w:instrText xml:space="preserve"> PAGEREF _Toc7277645 \h </w:instrText>
       </w:r>
       <w:r>
         <w:rPr>
@@ -1872,7 +1869,7 @@
         <w:rPr>
           <w:noProof/>
         </w:rPr>
-        <w:instrText xml:space="preserve"> PAGEREF _Toc6561863 \h </w:instrText>
+        <w:instrText xml:space="preserve"> PAGEREF _Toc7277646 \h </w:instrText>
       </w:r>
       <w:r>
         <w:rPr>
@@ -1950,7 +1947,7 @@
         <w:rPr>
           <w:noProof/>
         </w:rPr>
-        <w:instrText xml:space="preserve"> PAGEREF _Toc6561864 \h </w:instrText>
+        <w:instrText xml:space="preserve"> PAGEREF _Toc7277647 \h </w:instrText>
       </w:r>
       <w:r>
         <w:rPr>
@@ -2028,7 +2025,7 @@
         <w:rPr>
           <w:noProof/>
         </w:rPr>
-        <w:instrText xml:space="preserve"> PAGEREF _Toc6561865 \h </w:instrText>
+        <w:instrText xml:space="preserve"> PAGEREF _Toc7277648 \h </w:instrText>
       </w:r>
       <w:r>
         <w:rPr>
@@ -2046,6 +2043,84 @@
           <w:noProof/>
         </w:rPr>
         <w:t>9</w:t>
+      </w:r>
+      <w:r>
+        <w:rPr>
+          <w:noProof/>
+        </w:rPr>
+        <w:fldChar w:fldCharType="end"/>
+      </w:r>
+    </w:p>
+    <w:p>
+      <w:pPr>
+        <w:pStyle w:val="TDC2"/>
+        <w:tabs>
+          <w:tab w:val="left" w:pos="1540"/>
+        </w:tabs>
+        <w:rPr>
+          <w:rFonts w:asciiTheme="minorHAnsi" w:hAnsiTheme="minorHAnsi" w:cstheme="minorBidi"/>
+          <w:noProof/>
+          <w:sz w:val="22"/>
+          <w:szCs w:val="22"/>
+          <w:lang w:eastAsia="es-ES"/>
+        </w:rPr>
+      </w:pPr>
+      <w:r>
+        <w:rPr>
+          <w:noProof/>
+        </w:rPr>
+        <w:t>2.4</w:t>
+      </w:r>
+      <w:r>
+        <w:rPr>
+          <w:rFonts w:asciiTheme="minorHAnsi" w:hAnsiTheme="minorHAnsi" w:cstheme="minorBidi"/>
+          <w:noProof/>
+          <w:sz w:val="22"/>
+          <w:szCs w:val="22"/>
+          <w:lang w:eastAsia="es-ES"/>
+        </w:rPr>
+        <w:tab/>
+      </w:r>
+      <w:r>
+        <w:rPr>
+          <w:noProof/>
+        </w:rPr>
+        <w:t>Conclusiones</w:t>
+      </w:r>
+      <w:r>
+        <w:rPr>
+          <w:noProof/>
+        </w:rPr>
+        <w:tab/>
+      </w:r>
+      <w:r>
+        <w:rPr>
+          <w:noProof/>
+        </w:rPr>
+        <w:fldChar w:fldCharType="begin"/>
+      </w:r>
+      <w:r>
+        <w:rPr>
+          <w:noProof/>
+        </w:rPr>
+        <w:instrText xml:space="preserve"> PAGEREF _Toc7277649 \h </w:instrText>
+      </w:r>
+      <w:r>
+        <w:rPr>
+          <w:noProof/>
+        </w:rPr>
+      </w:r>
+      <w:r>
+        <w:rPr>
+          <w:noProof/>
+        </w:rPr>
+        <w:fldChar w:fldCharType="separate"/>
+      </w:r>
+      <w:r>
+        <w:rPr>
+          <w:noProof/>
+        </w:rPr>
+        <w:t>11</w:t>
       </w:r>
       <w:r>
         <w:rPr>
@@ -2091,7 +2166,7 @@
         <w:rPr>
           <w:noProof/>
         </w:rPr>
-        <w:instrText xml:space="preserve"> PAGEREF _Toc6561866 \h </w:instrText>
+        <w:instrText xml:space="preserve"> PAGEREF _Toc7277650 \h </w:instrText>
       </w:r>
       <w:r>
         <w:rPr>
@@ -2169,7 +2244,7 @@
         <w:rPr>
           <w:noProof/>
         </w:rPr>
-        <w:instrText xml:space="preserve"> PAGEREF _Toc6561867 \h </w:instrText>
+        <w:instrText xml:space="preserve"> PAGEREF _Toc7277651 \h </w:instrText>
       </w:r>
       <w:r>
         <w:rPr>
@@ -2247,7 +2322,7 @@
         <w:rPr>
           <w:noProof/>
         </w:rPr>
-        <w:instrText xml:space="preserve"> PAGEREF _Toc6561868 \h </w:instrText>
+        <w:instrText xml:space="preserve"> PAGEREF _Toc7277652 \h </w:instrText>
       </w:r>
       <w:r>
         <w:rPr>
@@ -2325,7 +2400,7 @@
         <w:rPr>
           <w:noProof/>
         </w:rPr>
-        <w:instrText xml:space="preserve"> PAGEREF _Toc6561869 \h </w:instrText>
+        <w:instrText xml:space="preserve"> PAGEREF _Toc7277653 \h </w:instrText>
       </w:r>
       <w:r>
         <w:rPr>
@@ -2343,6 +2418,86 @@
           <w:noProof/>
         </w:rPr>
         <w:t>17</w:t>
+      </w:r>
+      <w:r>
+        <w:rPr>
+          <w:noProof/>
+        </w:rPr>
+        <w:fldChar w:fldCharType="end"/>
+      </w:r>
+    </w:p>
+    <w:p>
+      <w:pPr>
+        <w:pStyle w:val="TDC2"/>
+        <w:tabs>
+          <w:tab w:val="left" w:pos="1540"/>
+        </w:tabs>
+        <w:rPr>
+          <w:rFonts w:asciiTheme="minorHAnsi" w:hAnsiTheme="minorHAnsi" w:cstheme="minorBidi"/>
+          <w:noProof/>
+          <w:sz w:val="22"/>
+          <w:szCs w:val="22"/>
+          <w:lang w:eastAsia="es-ES"/>
+        </w:rPr>
+      </w:pPr>
+      <w:r>
+        <w:rPr>
+          <w:noProof/>
+          <w:lang w:eastAsia="zh-CN" w:bidi="hi-IN"/>
+        </w:rPr>
+        <w:t>3.4</w:t>
+      </w:r>
+      <w:r>
+        <w:rPr>
+          <w:rFonts w:asciiTheme="minorHAnsi" w:hAnsiTheme="minorHAnsi" w:cstheme="minorBidi"/>
+          <w:noProof/>
+          <w:sz w:val="22"/>
+          <w:szCs w:val="22"/>
+          <w:lang w:eastAsia="es-ES"/>
+        </w:rPr>
+        <w:tab/>
+      </w:r>
+      <w:r>
+        <w:rPr>
+          <w:noProof/>
+          <w:lang w:eastAsia="zh-CN" w:bidi="hi-IN"/>
+        </w:rPr>
+        <w:t>Conclusiones</w:t>
+      </w:r>
+      <w:r>
+        <w:rPr>
+          <w:noProof/>
+        </w:rPr>
+        <w:tab/>
+      </w:r>
+      <w:r>
+        <w:rPr>
+          <w:noProof/>
+        </w:rPr>
+        <w:fldChar w:fldCharType="begin"/>
+      </w:r>
+      <w:r>
+        <w:rPr>
+          <w:noProof/>
+        </w:rPr>
+        <w:instrText xml:space="preserve"> PAGEREF _Toc7277654 \h </w:instrText>
+      </w:r>
+      <w:r>
+        <w:rPr>
+          <w:noProof/>
+        </w:rPr>
+      </w:r>
+      <w:r>
+        <w:rPr>
+          <w:noProof/>
+        </w:rPr>
+        <w:fldChar w:fldCharType="separate"/>
+      </w:r>
+      <w:r>
+        <w:rPr>
+          <w:noProof/>
+        </w:rPr>
+        <w:t>18</w:t>
       </w:r>
       <w:r>
         <w:rPr>
@@ -2388,7 +2543,7 @@
         <w:rPr>
           <w:noProof/>
         </w:rPr>
-        <w:instrText xml:space="preserve"> PAGEREF _Toc6561870 \h </w:instrText>
+        <w:instrText xml:space="preserve"> PAGEREF _Toc7277655 \h </w:instrText>
       </w:r>
       <w:r>
         <w:rPr>
@@ -2451,7 +2606,7 @@
         <w:rPr>
           <w:noProof/>
         </w:rPr>
-        <w:instrText xml:space="preserve"> PAGEREF _Toc6561871 \h </w:instrText>
+        <w:instrText xml:space="preserve"> PAGEREF _Toc7277656 \h </w:instrText>
       </w:r>
       <w:r>
         <w:rPr>
@@ -2529,7 +2684,7 @@
         <w:rPr>
           <w:noProof/>
         </w:rPr>
-        <w:instrText xml:space="preserve"> PAGEREF _Toc6561872 \h </w:instrText>
+        <w:instrText xml:space="preserve"> PAGEREF _Toc7277657 \h </w:instrText>
       </w:r>
       <w:r>
         <w:rPr>
@@ -2607,7 +2762,7 @@
         <w:rPr>
           <w:noProof/>
         </w:rPr>
-        <w:instrText xml:space="preserve"> PAGEREF _Toc6561873 \h </w:instrText>
+        <w:instrText xml:space="preserve"> PAGEREF _Toc7277658 \h </w:instrText>
       </w:r>
       <w:r>
         <w:rPr>
@@ -2670,7 +2825,7 @@
         <w:rPr>
           <w:noProof/>
         </w:rPr>
-        <w:instrText xml:space="preserve"> PAGEREF _Toc6561874 \h </w:instrText>
+        <w:instrText xml:space="preserve"> PAGEREF _Toc7277659 \h </w:instrText>
       </w:r>
       <w:r>
         <w:rPr>
@@ -2748,7 +2903,7 @@
         <w:rPr>
           <w:noProof/>
         </w:rPr>
-        <w:instrText xml:space="preserve"> PAGEREF _Toc6561875 \h </w:instrText>
+        <w:instrText xml:space="preserve"> PAGEREF _Toc7277660 \h </w:instrText>
       </w:r>
       <w:r>
         <w:rPr>
@@ -2838,14 +2993,14 @@
       <w:r>
         <w:fldChar w:fldCharType="separate"/>
       </w:r>
-      <w:hyperlink w:anchor="_Toc6561876" w:history="1">
+      <w:hyperlink w:anchor="_Toc7038701" w:history="1">
         <w:r>
           <w:rPr>
             <w:rStyle w:val="Hipervnculo"/>
             <w:noProof/>
             <w:lang w:bidi="hi-IN"/>
           </w:rPr>
-          <w:t>Imagen 1: Esquema general de un control de versiones distribuido</w:t>
+          <w:t>Imagen 2.1: Esquema general de un control de versiones distribuido</w:t>
         </w:r>
         <w:r>
           <w:rPr>
@@ -2866,7 +3021,7 @@
             <w:noProof/>
             <w:webHidden/>
           </w:rPr>
-          <w:instrText xml:space="preserve"> PAGEREF _Toc6561876 \h </w:instrText>
+          <w:instrText xml:space="preserve"> PAGEREF _Toc7038701 \h </w:instrText>
         </w:r>
         <w:r>
           <w:rPr>
@@ -2912,14 +3067,14 @@
           <w:lang w:eastAsia="es-ES"/>
         </w:rPr>
       </w:pPr>
-      <w:hyperlink w:anchor="_Toc6561877" w:history="1">
+      <w:hyperlink w:anchor="_Toc7038702" w:history="1">
         <w:r>
           <w:rPr>
             <w:rStyle w:val="Hipervnculo"/>
             <w:noProof/>
             <w:lang w:bidi="hi-IN"/>
           </w:rPr>
-          <w:t>Imagen 2: Diferencia entre Integración Continua,  Entrega Continua y Despliegue Continuo</w:t>
+          <w:t>Imagen 2.2: Diferencia entre Integración Continua,  Entrega Continua y Despliegue Continuo</w:t>
         </w:r>
         <w:r>
           <w:rPr>
@@ -2940,7 +3095,7 @@
             <w:noProof/>
             <w:webHidden/>
           </w:rPr>
-          <w:instrText xml:space="preserve"> PAGEREF _Toc6561877 \h </w:instrText>
+          <w:instrText xml:space="preserve"> PAGEREF _Toc7038702 \h </w:instrText>
         </w:r>
         <w:r>
           <w:rPr>
@@ -2986,14 +3141,14 @@
           <w:lang w:eastAsia="es-ES"/>
         </w:rPr>
       </w:pPr>
-      <w:hyperlink w:anchor="_Toc6561878" w:history="1">
+      <w:hyperlink w:anchor="_Toc7038703" w:history="1">
         <w:r>
           <w:rPr>
             <w:rStyle w:val="Hipervnculo"/>
             <w:noProof/>
             <w:lang w:bidi="hi-IN"/>
           </w:rPr>
-          <w:t>Imagen 3: Flujo de trabajo común - Sin utilizar nuestro servicio</w:t>
+          <w:t>Imagen 3.1: Flujo de trabajo común - Sin utilizar nuestro servicio</w:t>
         </w:r>
         <w:r>
           <w:rPr>
@@ -3014,7 +3169,7 @@
             <w:noProof/>
             <w:webHidden/>
           </w:rPr>
-          <w:instrText xml:space="preserve"> PAGEREF _Toc6561878 \h </w:instrText>
+          <w:instrText xml:space="preserve"> PAGEREF _Toc7038703 \h </w:instrText>
         </w:r>
         <w:r>
           <w:rPr>
@@ -3060,14 +3215,14 @@
           <w:lang w:eastAsia="es-ES"/>
         </w:rPr>
       </w:pPr>
-      <w:hyperlink w:anchor="_Toc6561879" w:history="1">
+      <w:hyperlink w:anchor="_Toc7038704" w:history="1">
         <w:r>
           <w:rPr>
             <w:rStyle w:val="Hipervnculo"/>
             <w:noProof/>
             <w:lang w:bidi="hi-IN"/>
           </w:rPr>
-          <w:t>Imagen 4: Flujo de trabajo común - Utilizando nuestro servicio</w:t>
+          <w:t>Imagen 3.2: Flujo de trabajo común - Utilizando nuestro servicio</w:t>
         </w:r>
         <w:r>
           <w:rPr>
@@ -3088,7 +3243,7 @@
             <w:noProof/>
             <w:webHidden/>
           </w:rPr>
-          <w:instrText xml:space="preserve"> PAGEREF _Toc6561879 \h </w:instrText>
+          <w:instrText xml:space="preserve"> PAGEREF _Toc7038704 \h </w:instrText>
         </w:r>
         <w:r>
           <w:rPr>
@@ -3134,14 +3289,14 @@
           <w:lang w:eastAsia="es-ES"/>
         </w:rPr>
       </w:pPr>
-      <w:hyperlink w:anchor="_Toc6561880" w:history="1">
+      <w:hyperlink w:anchor="_Toc7038705" w:history="1">
         <w:r>
           <w:rPr>
             <w:rStyle w:val="Hipervnculo"/>
             <w:noProof/>
             <w:lang w:bidi="hi-IN"/>
           </w:rPr>
-          <w:t>Imagen 5: Contexto de uso de nuestro servicio</w:t>
+          <w:t>Imagen 3.3: Contexto de uso de nuestro servicio</w:t>
         </w:r>
         <w:r>
           <w:rPr>
@@ -3162,7 +3317,7 @@
             <w:noProof/>
             <w:webHidden/>
           </w:rPr>
-          <w:instrText xml:space="preserve"> PAGEREF _Toc6561880 \h </w:instrText>
+          <w:instrText xml:space="preserve"> PAGEREF _Toc7038705 \h </w:instrText>
         </w:r>
         <w:r>
           <w:rPr>
@@ -3208,14 +3363,14 @@
           <w:lang w:eastAsia="es-ES"/>
         </w:rPr>
       </w:pPr>
-      <w:hyperlink w:anchor="_Toc6561881" w:history="1">
+      <w:hyperlink w:anchor="_Toc7038706" w:history="1">
         <w:r>
           <w:rPr>
             <w:rStyle w:val="Hipervnculo"/>
             <w:noProof/>
             <w:lang w:bidi="hi-IN"/>
           </w:rPr>
-          <w:t>Imagen 6: Pantalla inicial del servicio</w:t>
+          <w:t>Imagen 3.4: Pantalla inicial del servicio</w:t>
         </w:r>
         <w:r>
           <w:rPr>
@@ -3236,7 +3391,7 @@
             <w:noProof/>
             <w:webHidden/>
           </w:rPr>
-          <w:instrText xml:space="preserve"> PAGEREF _Toc6561881 \h </w:instrText>
+          <w:instrText xml:space="preserve"> PAGEREF _Toc7038706 \h </w:instrText>
         </w:r>
         <w:r>
           <w:rPr>
@@ -3282,14 +3437,14 @@
           <w:lang w:eastAsia="es-ES"/>
         </w:rPr>
       </w:pPr>
-      <w:hyperlink w:anchor="_Toc6561882" w:history="1">
+      <w:hyperlink w:anchor="_Toc7038707" w:history="1">
         <w:r>
           <w:rPr>
             <w:rStyle w:val="Hipervnculo"/>
             <w:noProof/>
             <w:lang w:bidi="hi-IN"/>
           </w:rPr>
-          <w:t>Imagen 7: Pantalla de resultados</w:t>
+          <w:t>Imagen 3.5: Pantalla de resultados</w:t>
         </w:r>
         <w:r>
           <w:rPr>
@@ -3310,7 +3465,7 @@
             <w:noProof/>
             <w:webHidden/>
           </w:rPr>
-          <w:instrText xml:space="preserve"> PAGEREF _Toc6561882 \h </w:instrText>
+          <w:instrText xml:space="preserve"> PAGEREF _Toc7038707 \h </w:instrText>
         </w:r>
         <w:r>
           <w:rPr>
@@ -3356,14 +3511,14 @@
           <w:lang w:eastAsia="es-ES"/>
         </w:rPr>
       </w:pPr>
-      <w:hyperlink w:anchor="_Toc6561883" w:history="1">
+      <w:hyperlink w:anchor="_Toc7038708" w:history="1">
         <w:r>
           <w:rPr>
             <w:rStyle w:val="Hipervnculo"/>
             <w:noProof/>
             <w:lang w:bidi="hi-IN"/>
           </w:rPr>
-          <w:t>Imagen 8: Pantalla de predicción de fallos - versión Beta</w:t>
+          <w:t>Imagen 3.6: Pantalla de predicción de fallos - versión Beta</w:t>
         </w:r>
         <w:r>
           <w:rPr>
@@ -3384,7 +3539,7 @@
             <w:noProof/>
             <w:webHidden/>
           </w:rPr>
-          <w:instrText xml:space="preserve"> PAGEREF _Toc6561883 \h </w:instrText>
+          <w:instrText xml:space="preserve"> PAGEREF _Toc7038708 \h </w:instrText>
         </w:r>
         <w:r>
           <w:rPr>
@@ -3464,7 +3619,7 @@
         <w:br/>
       </w:r>
       <w:bookmarkStart w:id="2" w:name="_Ref1479956"/>
-      <w:bookmarkStart w:id="3" w:name="_Toc6561858"/>
+      <w:bookmarkStart w:id="3" w:name="_Toc7277641"/>
       <w:r>
         <w:t>I</w:t>
       </w:r>
@@ -3483,7 +3638,7 @@
         </w:numPr>
         <w:suppressAutoHyphens w:val="0"/>
       </w:pPr>
-      <w:bookmarkStart w:id="4" w:name="_Toc6561859"/>
+      <w:bookmarkStart w:id="4" w:name="_Toc7277642"/>
       <w:r>
         <w:t>M</w:t>
       </w:r>
@@ -3497,13 +3652,28 @@
         <w:spacing w:after="120" w:line="360" w:lineRule="auto"/>
       </w:pPr>
       <w:r>
-        <w:t xml:space="preserve">Durante el desarrollo de una aplicación software en equipo, es muy común utilizar servicios de control de versiones como GitHub o </w:t>
+        <w:t>Durante el desarrollo de una aplicación software en equipo, es muy común utilizar servicios de control de versiones como GitHub</w:t>
+      </w:r>
+      <w:r>
+        <w:rPr>
+          <w:rStyle w:val="Refdenotaalpie"/>
+        </w:rPr>
+        <w:footnoteReference w:id="1"/>
+      </w:r>
+      <w:r>
+        <w:t xml:space="preserve"> o </w:t>
       </w:r>
       <w:proofErr w:type="spellStart"/>
       <w:r>
         <w:t>BitBucket</w:t>
       </w:r>
       <w:proofErr w:type="spellEnd"/>
+      <w:r>
+        <w:rPr>
+          <w:rStyle w:val="Refdenotaalpie"/>
+        </w:rPr>
+        <w:footnoteReference w:id="2"/>
+      </w:r>
       <w:r>
         <w:t xml:space="preserve">. </w:t>
       </w:r>
@@ -3552,7 +3722,10 @@
         <w:t>, que consiste en que, cada vez que un desarrollador añada una funcionalidad nueva, esta se compile</w:t>
       </w:r>
       <w:r>
-        <w:t xml:space="preserve">. se realice el </w:t>
+        <w:t>,</w:t>
+      </w:r>
+      <w:r>
+        <w:t xml:space="preserve"> se realice el </w:t>
       </w:r>
       <w:proofErr w:type="spellStart"/>
       <w:r>
@@ -3591,7 +3764,11 @@
         <w:t xml:space="preserve"> </w:t>
       </w:r>
       <w:r>
-        <w:t xml:space="preserve">pipeline se ha roto, y todo el equipo debe parar su trabajo y no enviar ningún incremento nuevo al repositorio hasta que el programador arregle el código que ha roto el proceso de CI o CT. </w:t>
+        <w:t xml:space="preserve">pipeline se ha roto, y todo </w:t>
+      </w:r>
+      <w:r>
+        <w:lastRenderedPageBreak/>
+        <w:t xml:space="preserve">el equipo debe parar su trabajo y no enviar ningún incremento nuevo al repositorio hasta que el programador arregle el código que ha roto el proceso de CI o CT. </w:t>
       </w:r>
     </w:p>
     <w:p>
@@ -3607,11 +3784,7 @@
       </w:r>
       <w:proofErr w:type="spellEnd"/>
       <w:r>
-        <w:t xml:space="preserve"> de código que acaban rompiendo el pipeline pueden tener características que los diferencian de los cambios que no, como por </w:t>
-      </w:r>
-      <w:r>
-        <w:lastRenderedPageBreak/>
-        <w:t xml:space="preserve">ejemplo el número de archivos actualizados, o el </w:t>
+        <w:t xml:space="preserve"> de código que acaban rompiendo el pipeline pueden tener características que los diferencian de los cambios que no, como por ejemplo el número de archivos actualizados, o el </w:t>
       </w:r>
       <w:r>
         <w:t>v</w:t>
@@ -3659,15 +3832,13 @@
         <w:t xml:space="preserve">Por ello, </w:t>
       </w:r>
       <w:r>
-        <w:t xml:space="preserve">se pretende mostrar un análisis </w:t>
-      </w:r>
-      <w:proofErr w:type="spellStart"/>
-      <w:r>
-        <w:t>descritivo</w:t>
-      </w:r>
-      <w:proofErr w:type="spellEnd"/>
-      <w:r>
-        <w:t xml:space="preserve"> de las clases modificadas en un </w:t>
+        <w:t>se pretende mostrar un análisis descri</w:t>
+      </w:r>
+      <w:r>
+        <w:t>p</w:t>
+      </w:r>
+      <w:r>
+        <w:t xml:space="preserve">tivo de las clases modificadas en un </w:t>
       </w:r>
       <w:proofErr w:type="spellStart"/>
       <w:r>
@@ -3770,112 +3941,104 @@
         <w:spacing w:after="120" w:line="360" w:lineRule="auto"/>
       </w:pPr>
       <w:r>
-        <w:t xml:space="preserve">A partir de todo ello se creará un servicio potencialmente desplegable en el que el usuario introduzca información del </w:t>
+        <w:t xml:space="preserve">A partir de todo ello </w:t>
+      </w:r>
+      <w:r>
+        <w:t>desplegará un servicio</w:t>
+      </w:r>
+      <w:r>
+        <w:t xml:space="preserve"> </w:t>
+      </w:r>
+      <w:r>
+        <w:t xml:space="preserve">al que el usuario pueda subir la última versión de su repositorio local y compararlo con el último </w:t>
       </w:r>
       <w:proofErr w:type="spellStart"/>
       <w:r>
+        <w:rPr>
+          <w:i/>
+        </w:rPr>
+        <w:t>push</w:t>
+      </w:r>
+      <w:proofErr w:type="spellEnd"/>
+      <w:r>
+        <w:t xml:space="preserve"> realizado al repositorio compartido online</w:t>
+      </w:r>
+      <w:r>
+        <w:t xml:space="preserve">, de manera que sepa si dicho </w:t>
+      </w:r>
+      <w:proofErr w:type="spellStart"/>
+      <w:r>
         <w:t>commit</w:t>
       </w:r>
       <w:proofErr w:type="spellEnd"/>
       <w:r>
-        <w:t xml:space="preserve"> que va a realizar sobre su repositorio compartido, de manera que sepa si dicho </w:t>
+        <w:t xml:space="preserve"> es probable que falle durante el </w:t>
       </w:r>
       <w:proofErr w:type="spellStart"/>
       <w:r>
-        <w:t>commit</w:t>
+        <w:rPr>
+          <w:i/>
+        </w:rPr>
+        <w:t>build</w:t>
       </w:r>
       <w:proofErr w:type="spellEnd"/>
       <w:r>
-        <w:t xml:space="preserve"> es probable que falle durante el </w:t>
+        <w:t xml:space="preserve"> y las pruebas o no.</w:t>
+      </w:r>
+      <w:r>
+        <w:t xml:space="preserve"> Los fallos que se intentarán detectar, por tanto, son exclusivamente los fallos de carácter </w:t>
       </w:r>
       <w:proofErr w:type="spellStart"/>
       <w:r>
+        <w:t>funciónal</w:t>
+      </w:r>
+      <w:proofErr w:type="spellEnd"/>
+      <w:r>
+        <w:t xml:space="preserve">, ya que los fallos de compilación se detectarían automáticamente antes de que comience a hacerse el </w:t>
+      </w:r>
+      <w:proofErr w:type="spellStart"/>
+      <w:r>
+        <w:rPr>
+          <w:i/>
+        </w:rPr>
         <w:t>build</w:t>
       </w:r>
       <w:proofErr w:type="spellEnd"/>
       <w:r>
-        <w:t xml:space="preserve"> y las pruebas o no.</w:t>
-      </w:r>
-      <w:r>
-        <w:t xml:space="preserve"> Los fallos que se intentarán detectar, por tanto, son exclusivamente los fallos de carácter </w:t>
-      </w:r>
-      <w:proofErr w:type="spellStart"/>
-      <w:r>
-        <w:t>funciónal</w:t>
-      </w:r>
-      <w:proofErr w:type="spellEnd"/>
-      <w:r>
-        <w:t xml:space="preserve">, ya que los fallos de compilación se detectarían automáticamente antes de que comience a hacerse el </w:t>
-      </w:r>
-      <w:proofErr w:type="spellStart"/>
-      <w:r>
-        <w:t>build</w:t>
-      </w:r>
-      <w:proofErr w:type="spellEnd"/>
-      <w:r>
         <w:t>.</w:t>
       </w:r>
     </w:p>
     <w:p>
       <w:pPr>
+        <w:pStyle w:val="Ttulo2"/>
+      </w:pPr>
+      <w:bookmarkStart w:id="5" w:name="_Toc7277643"/>
+      <w:r>
+        <w:t>Método y fases de trabajo</w:t>
+      </w:r>
+      <w:bookmarkEnd w:id="5"/>
+    </w:p>
+    <w:p>
+      <w:pPr>
         <w:spacing w:after="120" w:line="360" w:lineRule="auto"/>
       </w:pPr>
       <w:r>
-        <w:t xml:space="preserve">Durante el desarrollo de todo el trabajo se buscará cumplir con la Primera Vía de la filosofía DevOps </w:t>
-      </w:r>
-      <w:sdt>
-        <w:sdtPr>
-          <w:id w:val="-1983296069"/>
-          <w:citation/>
-        </w:sdtPr>
-        <w:sdtEndPr/>
-        <w:sdtContent>
-          <w:r>
-            <w:fldChar w:fldCharType="begin"/>
-          </w:r>
-          <w:r>
-            <w:instrText xml:space="preserve"> CITATION Gen16 \l 3082 </w:instrText>
-          </w:r>
-          <w:r>
-            <w:fldChar w:fldCharType="separate"/>
-          </w:r>
-          <w:r>
-            <w:rPr>
-              <w:noProof/>
-            </w:rPr>
-            <w:t>[1]</w:t>
-          </w:r>
-          <w:r>
-            <w:fldChar w:fldCharType="end"/>
-          </w:r>
-        </w:sdtContent>
-      </w:sdt>
-      <w:r>
-        <w:t>, la cual busca agilizar al máximo posible el flujo de trabajo para así entregar valor al cliente lo antes posible. Para ello, algunos elementos como el control de versiones o la Integración Continua son esenciales, por lo que se incluirán en este trabajo.</w:t>
-      </w:r>
-    </w:p>
-    <w:p>
-      <w:pPr>
-        <w:pStyle w:val="Ttulo2"/>
-      </w:pPr>
-      <w:bookmarkStart w:id="5" w:name="_Toc6561860"/>
-      <w:r>
-        <w:t>Método y fases de trabajo</w:t>
-      </w:r>
-      <w:bookmarkEnd w:id="5"/>
-    </w:p>
-    <w:p>
-      <w:pPr>
-        <w:spacing w:after="120" w:line="360" w:lineRule="auto"/>
-      </w:pPr>
-      <w:r>
         <w:t xml:space="preserve">Las fases de trabajo </w:t>
       </w:r>
       <w:r>
+        <w:t xml:space="preserve">se </w:t>
+      </w:r>
+      <w:r>
         <w:t>pueden</w:t>
       </w:r>
       <w:r>
-        <w:t xml:space="preserve"> resumir en 3 </w:t>
+        <w:t xml:space="preserve"> resumir en </w:t>
+      </w:r>
+      <w:r>
+        <w:t>4</w:t>
+      </w:r>
+      <w:r>
+        <w:t xml:space="preserve"> </w:t>
       </w:r>
       <w:r>
         <w:t>fases principales</w:t>
@@ -3907,16 +4070,19 @@
         <w:spacing w:after="120" w:line="360" w:lineRule="auto"/>
       </w:pPr>
       <w:r>
-        <w:t>Tratar de c</w:t>
-      </w:r>
-      <w:r>
-        <w:t>rea</w:t>
-      </w:r>
-      <w:r>
-        <w:t>r</w:t>
-      </w:r>
-      <w:r>
-        <w:t xml:space="preserve"> un modelo a partir de la información extraída.</w:t>
+        <w:t xml:space="preserve">Realizar un análisis estático </w:t>
+      </w:r>
+      <w:r>
+        <w:t>de los cambios</w:t>
+      </w:r>
+      <w:r>
+        <w:t xml:space="preserve"> de código</w:t>
+      </w:r>
+      <w:r>
+        <w:t xml:space="preserve"> en un repositorio.</w:t>
+      </w:r>
+      <w:r>
+        <w:t xml:space="preserve"> </w:t>
       </w:r>
     </w:p>
     <w:p>
@@ -3929,14 +4095,46 @@
         <w:spacing w:after="120" w:line="360" w:lineRule="auto"/>
       </w:pPr>
       <w:r>
-        <w:t>Creación de un servicio a partir del modelo creado en la fase anterior.</w:t>
-      </w:r>
-    </w:p>
-    <w:p>
-      <w:pPr>
+        <w:t>Tratar de c</w:t>
+      </w:r>
+      <w:r>
+        <w:t>rea</w:t>
+      </w:r>
+      <w:r>
+        <w:t>r</w:t>
+      </w:r>
+      <w:r>
+        <w:t xml:space="preserve"> un modelo</w:t>
+      </w:r>
+      <w:r>
+        <w:t xml:space="preserve"> predictivo</w:t>
+      </w:r>
+      <w:r>
+        <w:t xml:space="preserve"> a partir de la información extraída.</w:t>
+      </w:r>
+    </w:p>
+    <w:p>
+      <w:pPr>
+        <w:widowControl w:val="0"/>
+        <w:numPr>
+          <w:ilvl w:val="0"/>
+          <w:numId w:val="27"/>
+        </w:numPr>
         <w:spacing w:after="120" w:line="360" w:lineRule="auto"/>
       </w:pPr>
       <w:r>
+        <w:t xml:space="preserve">Creación de un servicio a partir </w:t>
+      </w:r>
+      <w:r>
+        <w:t>las dos fases anteriores.</w:t>
+      </w:r>
+    </w:p>
+    <w:p>
+      <w:pPr>
+        <w:spacing w:after="120" w:line="360" w:lineRule="auto"/>
+      </w:pPr>
+      <w:r>
+        <w:lastRenderedPageBreak/>
         <w:t xml:space="preserve">El desarrollo del proyecto seguirá la metodología de desarrollo Scrum </w:t>
       </w:r>
       <w:sdt>
@@ -4011,11 +4209,7 @@
       </w:r>
       <w:proofErr w:type="gramEnd"/>
       <w:r>
-        <w:t xml:space="preserve">, mientras que el alumno </w:t>
-      </w:r>
-      <w:r>
-        <w:lastRenderedPageBreak/>
-        <w:t xml:space="preserve">ejercería las funciones del equipo de desarrollo y del </w:t>
+        <w:t xml:space="preserve">, mientras que el alumno ejercería las funciones del equipo de desarrollo y del </w:t>
       </w:r>
       <w:proofErr w:type="spellStart"/>
       <w:r>
@@ -4058,7 +4252,21 @@
       </w:r>
       <w:proofErr w:type="spellEnd"/>
       <w:r>
-        <w:t xml:space="preserve"> Backlog, y por ende es la persona con una visión más global del proyecto, por lo que el alumno es el que puede hacer mejor este papel. Los tutores, por su parte, al tomar el papel de Scrum </w:t>
+        <w:t xml:space="preserve"> Backlog,</w:t>
+      </w:r>
+      <w:r>
+        <w:t xml:space="preserve"> así como de mantener el </w:t>
+      </w:r>
+      <w:proofErr w:type="spellStart"/>
+      <w:r>
+        <w:t>Burndown</w:t>
+      </w:r>
+      <w:proofErr w:type="spellEnd"/>
+      <w:r>
+        <w:t xml:space="preserve"> Chart,</w:t>
+      </w:r>
+      <w:r>
+        <w:t xml:space="preserve"> y por ende es la persona con una visión más global del proyecto, por lo que el alumno es el que puede hacer mejor este papel. Los tutores, por su parte, al tomar el papel de Scrum </w:t>
       </w:r>
       <w:proofErr w:type="gramStart"/>
       <w:r>
@@ -4310,7 +4518,13 @@
       </w:r>
       <w:proofErr w:type="spellEnd"/>
       <w:r>
-        <w:t xml:space="preserve"> con los que realizamos los distintos análisis de datos y creación de modelos, tal y como se referencia en </w:t>
+        <w:t xml:space="preserve"> con los que realizamos los distintos análisis de datos y creación de modelos, tal y como se </w:t>
+      </w:r>
+      <w:r>
+        <w:t>aconseja</w:t>
+      </w:r>
+      <w:r>
+        <w:t xml:space="preserve"> en </w:t>
       </w:r>
       <w:sdt>
         <w:sdtPr>
@@ -4353,7 +4567,13 @@
         <w:spacing w:after="120" w:line="360" w:lineRule="auto"/>
       </w:pPr>
       <w:r>
-        <w:t>Posible despliegue automático una vez creado el modelo.</w:t>
+        <w:t>Posible despliegue automático</w:t>
+      </w:r>
+      <w:r>
+        <w:t xml:space="preserve"> (CD)</w:t>
+      </w:r>
+      <w:r>
+        <w:t xml:space="preserve"> una vez creado el modelo.</w:t>
       </w:r>
     </w:p>
     <w:p/>
@@ -4361,8 +4581,9 @@
       <w:pPr>
         <w:pStyle w:val="Ttulo2"/>
       </w:pPr>
-      <w:bookmarkStart w:id="6" w:name="_Toc6561861"/>
-      <w:r>
+      <w:bookmarkStart w:id="6" w:name="_Toc7277644"/>
+      <w:r>
+        <w:lastRenderedPageBreak/>
         <w:t>Estructura de la memoria</w:t>
       </w:r>
       <w:bookmarkEnd w:id="6"/>
@@ -4380,8 +4601,13 @@
     </w:p>
     <w:p>
       <w:r>
-        <w:lastRenderedPageBreak/>
-        <w:t xml:space="preserve">El segundo capítulo hablará del estado del arte. En este capítulo entraremos más en detalle en el problema concreto que queremos abordar, avisar al programador de posibles fallos de código en un </w:t>
+        <w:t>El segundo capítulo hablará del estado del arte. En este capítulo entraremos más en detalle en el problema concreto que queremos abordar</w:t>
+      </w:r>
+      <w:r>
+        <w:t>:</w:t>
+      </w:r>
+      <w:r>
+        <w:t xml:space="preserve"> avisar al programador de posibles fallos de código en un </w:t>
       </w:r>
       <w:proofErr w:type="spellStart"/>
       <w:r>
@@ -4402,12 +4628,45 @@
     </w:p>
     <w:p>
       <w:r>
-        <w:t>En el siguiente capítulo se abordará la creación del modelo de predicción. En este capítulo explicaremos cómo hemos diseñado y optimizado diferentes posibles modelos de predicción, y mostraremos diferentes métricas sobre el modelo que finalmente se ha seleccionado para incluir en el servicio desplegado.</w:t>
-      </w:r>
-    </w:p>
-    <w:p>
-      <w:r>
-        <w:t>El cuarto capítulo tratará el tema del despliegue, en el que explicaremos cómo hemos creado el servicio y qué métodos se han llevado a cabo para conseguir un despliegue automático de la aplicación cada vez que hay un incremento funcional de código.</w:t>
+        <w:t>En el siguiente capítulo se abordará la creación del</w:t>
+      </w:r>
+      <w:r>
+        <w:t xml:space="preserve"> servicio</w:t>
+      </w:r>
+      <w:r>
+        <w:t>. En este capítulo explicaremos</w:t>
+      </w:r>
+      <w:r>
+        <w:t xml:space="preserve"> en qué consiste, en qué fase de trabajo de un equipo de desarrollo se puede utilizar y qué información se muestra al usuario. Además, explicaremos los</w:t>
+      </w:r>
+      <w:r>
+        <w:t xml:space="preserve"> diferentes modelos de predicción</w:t>
+      </w:r>
+      <w:r>
+        <w:t xml:space="preserve"> que hemos creado para tratar de analizar de manera automática si un cambio de código puede tener fallos o no.</w:t>
+      </w:r>
+    </w:p>
+    <w:p>
+      <w:r>
+        <w:t xml:space="preserve">El cuarto capítulo </w:t>
+      </w:r>
+      <w:r>
+        <w:t xml:space="preserve">explica </w:t>
+      </w:r>
+      <w:r>
+        <w:t xml:space="preserve">cómo </w:t>
+      </w:r>
+      <w:r>
+        <w:t>se ha</w:t>
+      </w:r>
+      <w:r>
+        <w:t xml:space="preserve"> creado el servicio y qué métodos se han llevado a cabo para </w:t>
+      </w:r>
+      <w:r>
+        <w:t>crear una pipeline de CI/CD activa</w:t>
+      </w:r>
+      <w:r>
+        <w:t xml:space="preserve"> cada vez que hay un incremento funcional de código.</w:t>
       </w:r>
     </w:p>
     <w:p>
@@ -4469,17 +4728,25 @@
         <w:lastRenderedPageBreak/>
         <w:br/>
       </w:r>
-      <w:bookmarkStart w:id="7" w:name="_Toc6561862"/>
+      <w:bookmarkStart w:id="7" w:name="_Toc7277645"/>
       <w:r>
         <w:t>Estado del arte</w:t>
       </w:r>
       <w:bookmarkEnd w:id="7"/>
     </w:p>
     <w:p>
+      <w:r>
+        <w:t xml:space="preserve">En este capítulo se explicarán los componentes imprescindibles en el desarrollo ágil de software durante los últimos años, como son los sistemas de control de versiones y las técnicas de Integración Continua, Entrega Continua y Despliegue Continuo. A continuación, se detallarán diferentes estudios que giran en torno al análisis de código y la predicción de fallos en función de los cambios en el mismo. Finalmente, se mostrará la fuente a partir </w:t>
+      </w:r>
+      <w:r>
+        <w:t>de la cual hemos realizado nuestros análisis, explicando cómo se han conseguido.</w:t>
+      </w:r>
+    </w:p>
+    <w:p>
       <w:pPr>
         <w:pStyle w:val="Ttulo2"/>
       </w:pPr>
-      <w:bookmarkStart w:id="8" w:name="_Toc6561863"/>
+      <w:bookmarkStart w:id="8" w:name="_Toc7277646"/>
       <w:r>
         <w:t>Sistemas de control de versiones</w:t>
       </w:r>
@@ -4490,7 +4757,19 @@
         <w:keepNext/>
       </w:pPr>
       <w:r>
-        <w:t>En términos generales. los proyectos de desarrollo software son realizados por más de una persona, en ocasiones alejados geográficamente. E incluso si estamos en el mismo centro de trabajo, es recomendable que cada persona pueda desarrollar el proyecto de manera independiente, y posteriormente tener la capacidad de combinar el trabajo del equipo de una manera ágil. Por ello, existe lo que se conoce como control de versiones.</w:t>
+        <w:t>En términos generales</w:t>
+      </w:r>
+      <w:r>
+        <w:t>,</w:t>
+      </w:r>
+      <w:r>
+        <w:t xml:space="preserve"> los proyectos de desarrollo software son realizados por más de una persona, en ocasiones alejados geográficamente. E incluso si estamos en el mismo centro de trabajo, es recomendable que cada persona pueda desarrollar el proyecto de manera independiente, y posteriormente tener la capacidad de combinar el trabajo del equipo de una manera ágil. </w:t>
+      </w:r>
+      <w:r>
+        <w:t>Esto es controlado por el proceso conocido</w:t>
+      </w:r>
+      <w:r>
+        <w:t xml:space="preserve"> como control de versiones.</w:t>
       </w:r>
     </w:p>
     <w:p>
@@ -4592,11 +4871,17 @@
         <w:t>Otra de las ventajas del control de versiones es que</w:t>
       </w:r>
       <w:r>
-        <w:t xml:space="preserve"> permiten diversificar el desarrollo, mediante un proceso conocido como ramificación, en el que un miembro del equipo puede, a partir de una versión específica, trabajar en una nueva funcionalidad o arreglar un fallo sin tener que preocuparnos de que otro miembro del equipo esté realizando cambios de manera simultánea. Una vez se realizan los cambios en una rama, se debe hacer el proceso de fusión, que consiste en unir los cambios y verificar que los cambios de las dos ramas que se intentan unir no tienen conflictos. Un conflicto es una modificación de la misma parte del código por </w:t>
+        <w:t xml:space="preserve"> permiten diversificar el desarrollo, mediante un proceso conocido como ramificación, en el que un miembro del equipo puede, a partir de una versión específica, trabajar en una nueva funcionalidad o arreglar un fallo sin </w:t>
       </w:r>
       <w:r>
         <w:lastRenderedPageBreak/>
-        <w:t>parte de dos ramas diferentes</w:t>
+        <w:t>tener que preocupars</w:t>
+      </w:r>
+      <w:r>
+        <w:t>e</w:t>
+      </w:r>
+      <w:r>
+        <w:t xml:space="preserve"> de que otro miembro del equipo esté realizando cambios de manera simultánea. Una vez se realizan los cambios en una rama, se debe hacer el proceso de fusión, que consiste en unir los cambios y verificar que los cambios de las dos ramas que se intentan unir no tienen conflictos. Un conflicto es una modificación de la misma parte del código por parte de dos ramas diferentes</w:t>
       </w:r>
       <w:r>
         <w:t>.</w:t>
@@ -4741,6 +5026,15 @@
       </w:r>
       <w:r>
         <w:t xml:space="preserve">Imagen </w:t>
+      </w:r>
+      <w:r>
+        <w:rPr>
+          <w:noProof/>
+        </w:rPr>
+        <w:t>2</w:t>
+      </w:r>
+      <w:r>
+        <w:t>.</w:t>
       </w:r>
       <w:r>
         <w:rPr>
@@ -4896,7 +5190,7 @@
         <w:jc w:val="center"/>
       </w:pPr>
       <w:bookmarkStart w:id="9" w:name="_Ref5529901"/>
-      <w:bookmarkStart w:id="10" w:name="_Toc6561876"/>
+      <w:bookmarkStart w:id="10" w:name="_Toc7038701"/>
       <w:r>
         <w:t xml:space="preserve">Imagen </w:t>
       </w:r>
@@ -4904,7 +5198,7 @@
         <w:fldChar w:fldCharType="begin"/>
       </w:r>
       <w:r>
-        <w:instrText xml:space="preserve"> SEQ Imagen \* ARABIC </w:instrText>
+        <w:instrText xml:space="preserve"> STYLEREF 1 \s </w:instrText>
       </w:r>
       <w:r>
         <w:fldChar w:fldCharType="separate"/>
@@ -4913,6 +5207,27 @@
         <w:rPr>
           <w:noProof/>
         </w:rPr>
+        <w:t>2</w:t>
+      </w:r>
+      <w:r>
+        <w:fldChar w:fldCharType="end"/>
+      </w:r>
+      <w:r>
+        <w:t>.</w:t>
+      </w:r>
+      <w:r>
+        <w:fldChar w:fldCharType="begin"/>
+      </w:r>
+      <w:r>
+        <w:instrText xml:space="preserve"> SEQ Imagen \* ARABIC \s 1 </w:instrText>
+      </w:r>
+      <w:r>
+        <w:fldChar w:fldCharType="separate"/>
+      </w:r>
+      <w:r>
+        <w:rPr>
+          <w:noProof/>
+        </w:rPr>
         <w:t>1</w:t>
       </w:r>
       <w:r>
@@ -4928,7 +5243,7 @@
       <w:pPr>
         <w:pStyle w:val="Ttulo2"/>
       </w:pPr>
-      <w:bookmarkStart w:id="11" w:name="_Toc6561864"/>
+      <w:bookmarkStart w:id="11" w:name="_Toc7277647"/>
       <w:r>
         <w:t>Integración Continua, Entrega Continua y Despliegue Continuo</w:t>
       </w:r>
@@ -5124,6 +5439,15 @@
       </w:r>
       <w:r>
         <w:t xml:space="preserve">Imagen </w:t>
+      </w:r>
+      <w:r>
+        <w:rPr>
+          <w:noProof/>
+        </w:rPr>
+        <w:t>2</w:t>
+      </w:r>
+      <w:r>
+        <w:t>.</w:t>
       </w:r>
       <w:r>
         <w:rPr>
@@ -5253,7 +5577,7 @@
         <w:jc w:val="center"/>
       </w:pPr>
       <w:bookmarkStart w:id="12" w:name="_Ref5532191"/>
-      <w:bookmarkStart w:id="13" w:name="_Toc6561877"/>
+      <w:bookmarkStart w:id="13" w:name="_Toc7038702"/>
       <w:r>
         <w:t xml:space="preserve">Imagen </w:t>
       </w:r>
@@ -5261,7 +5585,28 @@
         <w:fldChar w:fldCharType="begin"/>
       </w:r>
       <w:r>
-        <w:instrText xml:space="preserve"> SEQ Imagen \* ARABIC </w:instrText>
+        <w:instrText xml:space="preserve"> STYLEREF 1 \s </w:instrText>
+      </w:r>
+      <w:r>
+        <w:fldChar w:fldCharType="separate"/>
+      </w:r>
+      <w:r>
+        <w:rPr>
+          <w:noProof/>
+        </w:rPr>
+        <w:t>2</w:t>
+      </w:r>
+      <w:r>
+        <w:fldChar w:fldCharType="end"/>
+      </w:r>
+      <w:r>
+        <w:t>.</w:t>
+      </w:r>
+      <w:r>
+        <w:fldChar w:fldCharType="begin"/>
+      </w:r>
+      <w:r>
+        <w:instrText xml:space="preserve"> SEQ Imagen \* ARABIC \s 1 </w:instrText>
       </w:r>
       <w:r>
         <w:fldChar w:fldCharType="separate"/>
@@ -5372,7 +5717,7 @@
       <w:pPr>
         <w:pStyle w:val="Ttulo2"/>
       </w:pPr>
-      <w:bookmarkStart w:id="14" w:name="_Toc6561865"/>
+      <w:bookmarkStart w:id="14" w:name="_Toc7277648"/>
       <w:r>
         <w:t>Predicción de fallos mediante análisis de código</w:t>
       </w:r>
@@ -5618,7 +5963,7 @@
         </w:sdtContent>
       </w:sdt>
       <w:r>
-        <w:t>.  No obstante, en</w:t>
+        <w:t>. No obstante, en</w:t>
       </w:r>
       <w:r>
         <w:t xml:space="preserve"> </w:t>
@@ -5921,7 +6266,7 @@
     </w:p>
     <w:p>
       <w:r>
-        <w:t xml:space="preserve">Entrando un poco más en profundidad en  </w:t>
+        <w:t xml:space="preserve">Entrando un poco más en profundidad en </w:t>
       </w:r>
       <w:sdt>
         <w:sdtPr>
@@ -6094,7 +6439,7 @@
         </w:sdtContent>
       </w:sdt>
       <w:r>
-        <w:t xml:space="preserve">.  Por último, se cruzó esta información con los </w:t>
+        <w:t xml:space="preserve">. Por último, se cruzó esta información con los </w:t>
       </w:r>
       <w:proofErr w:type="spellStart"/>
       <w:r>
@@ -6204,7 +6549,16 @@
         <w:t xml:space="preserve"> puede contener algún error.</w:t>
       </w:r>
     </w:p>
-    <w:p/>
+    <w:p>
+      <w:pPr>
+        <w:pStyle w:val="Ttulo2"/>
+      </w:pPr>
+      <w:bookmarkStart w:id="15" w:name="_Toc7277649"/>
+      <w:r>
+        <w:t>Conclusiones</w:t>
+      </w:r>
+      <w:bookmarkEnd w:id="15"/>
+    </w:p>
     <w:p>
       <w:pPr>
         <w:sectPr>
@@ -6216,6 +6570,9 @@
           <w:titlePg/>
         </w:sectPr>
       </w:pPr>
+      <w:r>
+        <w:t>Tras estudiar diversas fuentes de estudio de análisis estático de código, y de búsqueda de fallos potenciales a partir de cambios en el mismo, se ha encontrado una fuente de datos que incluye diferentes métricas de código estático, combinado con la presencia de errores o no, discriminando por cada clase del proyecto. A partir de estos datos, se realizará el análisis posterior y se seleccionará qué información se muestra al usuario en el servicio desarrollado.</w:t>
+      </w:r>
     </w:p>
     <w:p>
       <w:pPr>
@@ -6225,25 +6582,49 @@
         <w:lastRenderedPageBreak/>
         <w:br/>
       </w:r>
-      <w:bookmarkStart w:id="15" w:name="_Toc6561866"/>
+      <w:bookmarkStart w:id="16" w:name="_Toc7277650"/>
       <w:r>
         <w:t>Servicio de análisis</w:t>
       </w:r>
-      <w:bookmarkEnd w:id="15"/>
+      <w:bookmarkEnd w:id="16"/>
+    </w:p>
+    <w:p>
+      <w:r>
+        <w:t xml:space="preserve">En esta sección vamos a explicar el servicio que </w:t>
+      </w:r>
+      <w:r>
+        <w:t>se va a</w:t>
+      </w:r>
+      <w:r>
+        <w:t xml:space="preserve"> ofrecer y en qué fase del flujo de trabajo se introduce para facilitar la tarea a los equipos de trabajo de desarrollo software. Además, </w:t>
+      </w:r>
+      <w:r>
+        <w:t>se explicará</w:t>
+      </w:r>
+      <w:r>
+        <w:t xml:space="preserve"> qué procedimiento </w:t>
+      </w:r>
+      <w:r>
+        <w:t>se ha</w:t>
+      </w:r>
+      <w:r>
+        <w:t xml:space="preserve"> escogido para seleccionar la información que se va a mostrar al usuario, para finalmente explicar los distintos modelos de predicción que hemos intentado crear para realizar esta búsqueda de fallos potenciales de manera automática.</w:t>
+      </w:r>
     </w:p>
     <w:p>
       <w:pPr>
         <w:pStyle w:val="Ttulo2"/>
       </w:pPr>
-      <w:bookmarkStart w:id="16" w:name="_Toc6561867"/>
+      <w:bookmarkStart w:id="17" w:name="_Toc7277651"/>
       <w:r>
         <w:t>Descripción del servicio</w:t>
       </w:r>
-      <w:bookmarkEnd w:id="16"/>
-    </w:p>
-    <w:p>
-      <w:r>
-        <w:t xml:space="preserve">En esta sección vamos a explicar el servicio que queremos ofrecer y en qué fase del flujo de trabajo se introduce para facilitar la tarea a los equipos de trabajo de desarrollo software. En la </w:t>
+      <w:bookmarkEnd w:id="17"/>
+    </w:p>
+    <w:p>
+      <w:bookmarkStart w:id="18" w:name="_Hlk7036921"/>
+      <w:r>
+        <w:t xml:space="preserve">En la </w:t>
       </w:r>
       <w:r>
         <w:fldChar w:fldCharType="begin"/>
@@ -6264,6 +6645,15 @@
         <w:t>3</w:t>
       </w:r>
       <w:r>
+        <w:t>.</w:t>
+      </w:r>
+      <w:r>
+        <w:rPr>
+          <w:noProof/>
+        </w:rPr>
+        <w:t>1</w:t>
+      </w:r>
+      <w:r>
         <w:fldChar w:fldCharType="end"/>
       </w:r>
       <w:r>
@@ -6276,7 +6666,11 @@
         <w:t>DevOps</w:t>
       </w:r>
       <w:r>
-        <w:t xml:space="preserve"> y aplican técnicas automáticas de Integración Continua, en el círculo verde, y de despliegue continuo, en el círculo azul </w:t>
+        <w:t xml:space="preserve"> </w:t>
+      </w:r>
+      <w:bookmarkEnd w:id="18"/>
+      <w:r>
+        <w:t xml:space="preserve">y aplican técnicas automáticas de Integración Continua, en el círculo verde, y de despliegue continuo, en el círculo azul </w:t>
       </w:r>
       <w:sdt>
         <w:sdtPr>
@@ -6323,9 +6717,9 @@
           <w:noProof/>
         </w:rPr>
         <w:drawing>
-          <wp:inline distT="0" distB="0" distL="0" distR="0" wp14:anchorId="3ACFA522" wp14:editId="0C9CEEAE">
-            <wp:extent cx="5579745" cy="2386965"/>
-            <wp:effectExtent l="0" t="0" r="1905" b="0"/>
+          <wp:inline distT="0" distB="0" distL="0" distR="0" wp14:anchorId="3ACFA522" wp14:editId="00563061">
+            <wp:extent cx="4939748" cy="2113180"/>
+            <wp:effectExtent l="0" t="0" r="0" b="1905"/>
             <wp:docPr id="14" name="Imagen 14"/>
             <wp:cNvGraphicFramePr>
               <a:graphicFrameLocks xmlns:a="http://schemas.openxmlformats.org/drawingml/2006/main" noChangeAspect="1"/>
@@ -6352,7 +6746,7 @@
                   <pic:spPr>
                     <a:xfrm>
                       <a:off x="0" y="0"/>
-                      <a:ext cx="5579745" cy="2386965"/>
+                      <a:ext cx="4953361" cy="2119003"/>
                     </a:xfrm>
                     <a:prstGeom prst="rect">
                       <a:avLst/>
@@ -6370,8 +6764,8 @@
         <w:pStyle w:val="Descripcin"/>
         <w:jc w:val="center"/>
       </w:pPr>
-      <w:bookmarkStart w:id="17" w:name="_Ref6508389"/>
-      <w:bookmarkStart w:id="18" w:name="_Toc6561878"/>
+      <w:bookmarkStart w:id="19" w:name="_Ref6508389"/>
+      <w:bookmarkStart w:id="20" w:name="_Toc7038703"/>
       <w:r>
         <w:t xml:space="preserve">Imagen </w:t>
       </w:r>
@@ -6379,7 +6773,7 @@
         <w:fldChar w:fldCharType="begin"/>
       </w:r>
       <w:r>
-        <w:instrText xml:space="preserve"> SEQ Imagen \* ARABIC </w:instrText>
+        <w:instrText xml:space="preserve"> STYLEREF 1 \s </w:instrText>
       </w:r>
       <w:r>
         <w:fldChar w:fldCharType="separate"/>
@@ -6393,19 +6787,37 @@
       <w:r>
         <w:fldChar w:fldCharType="end"/>
       </w:r>
-      <w:bookmarkEnd w:id="17"/>
+      <w:r>
+        <w:t>.</w:t>
+      </w:r>
+      <w:r>
+        <w:fldChar w:fldCharType="begin"/>
+      </w:r>
+      <w:r>
+        <w:instrText xml:space="preserve"> SEQ Imagen \* ARABIC \s 1 </w:instrText>
+      </w:r>
+      <w:r>
+        <w:fldChar w:fldCharType="separate"/>
+      </w:r>
+      <w:r>
+        <w:rPr>
+          <w:noProof/>
+        </w:rPr>
+        <w:t>1</w:t>
+      </w:r>
+      <w:r>
+        <w:fldChar w:fldCharType="end"/>
+      </w:r>
+      <w:bookmarkEnd w:id="19"/>
       <w:r>
         <w:t>: Flujo de trabajo común - Sin utilizar nuestro servicio</w:t>
       </w:r>
-      <w:bookmarkEnd w:id="18"/>
-    </w:p>
-    <w:p>
-      <w:r>
-        <w:t xml:space="preserve">Sin embargo, el flujo anterior tiene un inconveniente, y es que generalmente no hay un solo desarrollador intentando subir sus cambios para añadir nuevas funcionalidades o arreglar fallos, sino que será un equipo entero el que trate de enviar sus modificaciones. Si </w:t>
-      </w:r>
+      <w:bookmarkEnd w:id="20"/>
+    </w:p>
+    <w:p>
       <w:r>
         <w:lastRenderedPageBreak/>
-        <w:t xml:space="preserve">uno de estos envíos falla, entonces se dice que la </w:t>
+        <w:t xml:space="preserve">Sin embargo, el flujo anterior tiene un inconveniente, y es que generalmente no hay un solo desarrollador intentando subir sus cambios para añadir nuevas funcionalidades o arreglar fallos, sino que será un equipo entero el que trate de enviar sus modificaciones. Si uno de estos envíos falla, entonces se dice que la </w:t>
       </w:r>
       <w:r>
         <w:rPr>
@@ -6449,7 +6861,16 @@
         <w:rPr>
           <w:noProof/>
         </w:rPr>
-        <w:t>4</w:t>
+        <w:t>3</w:t>
+      </w:r>
+      <w:r>
+        <w:t>.</w:t>
+      </w:r>
+      <w:r>
+        <w:rPr>
+          <w:noProof/>
+        </w:rPr>
+        <w:t>2</w:t>
       </w:r>
       <w:r>
         <w:fldChar w:fldCharType="end"/>
@@ -6520,8 +6941,8 @@
         <w:keepNext/>
         <w:jc w:val="center"/>
       </w:pPr>
-      <w:bookmarkStart w:id="19" w:name="_Ref6509114"/>
-      <w:bookmarkStart w:id="20" w:name="_Toc6561879"/>
+      <w:bookmarkStart w:id="21" w:name="_Ref6509114"/>
+      <w:bookmarkStart w:id="22" w:name="_Toc7038704"/>
       <w:r>
         <w:t xml:space="preserve">Imagen </w:t>
       </w:r>
@@ -6529,7 +6950,7 @@
         <w:fldChar w:fldCharType="begin"/>
       </w:r>
       <w:r>
-        <w:instrText xml:space="preserve"> SEQ Imagen \* ARABIC </w:instrText>
+        <w:instrText xml:space="preserve"> STYLEREF 1 \s </w:instrText>
       </w:r>
       <w:r>
         <w:fldChar w:fldCharType="separate"/>
@@ -6538,16 +6959,37 @@
         <w:rPr>
           <w:noProof/>
         </w:rPr>
-        <w:t>4</w:t>
+        <w:t>3</w:t>
       </w:r>
       <w:r>
         <w:fldChar w:fldCharType="end"/>
       </w:r>
-      <w:bookmarkEnd w:id="19"/>
+      <w:r>
+        <w:t>.</w:t>
+      </w:r>
+      <w:r>
+        <w:fldChar w:fldCharType="begin"/>
+      </w:r>
+      <w:r>
+        <w:instrText xml:space="preserve"> SEQ Imagen \* ARABIC \s 1 </w:instrText>
+      </w:r>
+      <w:r>
+        <w:fldChar w:fldCharType="separate"/>
+      </w:r>
+      <w:r>
+        <w:rPr>
+          <w:noProof/>
+        </w:rPr>
+        <w:t>2</w:t>
+      </w:r>
+      <w:r>
+        <w:fldChar w:fldCharType="end"/>
+      </w:r>
+      <w:bookmarkEnd w:id="21"/>
       <w:r>
         <w:t>: Flujo de trabajo común - Utilizando nuestro servicio</w:t>
       </w:r>
-      <w:bookmarkEnd w:id="20"/>
+      <w:bookmarkEnd w:id="22"/>
     </w:p>
     <w:p>
       <w:r>
@@ -6569,7 +7011,16 @@
         <w:rPr>
           <w:noProof/>
         </w:rPr>
-        <w:t>5</w:t>
+        <w:t>3</w:t>
+      </w:r>
+      <w:r>
+        <w:t>.</w:t>
+      </w:r>
+      <w:r>
+        <w:rPr>
+          <w:noProof/>
+        </w:rPr>
+        <w:t>3</w:t>
       </w:r>
       <w:r>
         <w:fldChar w:fldCharType="end"/>
@@ -6637,8 +7088,8 @@
         <w:pStyle w:val="Descripcin"/>
         <w:jc w:val="center"/>
       </w:pPr>
-      <w:bookmarkStart w:id="21" w:name="_Ref6510817"/>
-      <w:bookmarkStart w:id="22" w:name="_Toc6561880"/>
+      <w:bookmarkStart w:id="23" w:name="_Ref6510817"/>
+      <w:bookmarkStart w:id="24" w:name="_Toc7038705"/>
       <w:r>
         <w:t xml:space="preserve">Imagen </w:t>
       </w:r>
@@ -6646,7 +7097,7 @@
         <w:fldChar w:fldCharType="begin"/>
       </w:r>
       <w:r>
-        <w:instrText xml:space="preserve"> SEQ Imagen \* ARABIC </w:instrText>
+        <w:instrText xml:space="preserve"> STYLEREF 1 \s </w:instrText>
       </w:r>
       <w:r>
         <w:fldChar w:fldCharType="separate"/>
@@ -6655,20 +7106,41 @@
         <w:rPr>
           <w:noProof/>
         </w:rPr>
-        <w:t>5</w:t>
+        <w:t>3</w:t>
       </w:r>
       <w:r>
         <w:fldChar w:fldCharType="end"/>
       </w:r>
-      <w:bookmarkEnd w:id="21"/>
+      <w:r>
+        <w:t>.</w:t>
+      </w:r>
+      <w:r>
+        <w:fldChar w:fldCharType="begin"/>
+      </w:r>
+      <w:r>
+        <w:instrText xml:space="preserve"> SEQ Imagen \* ARABIC \s 1 </w:instrText>
+      </w:r>
+      <w:r>
+        <w:fldChar w:fldCharType="separate"/>
+      </w:r>
+      <w:r>
+        <w:rPr>
+          <w:noProof/>
+        </w:rPr>
+        <w:t>3</w:t>
+      </w:r>
+      <w:r>
+        <w:fldChar w:fldCharType="end"/>
+      </w:r>
+      <w:bookmarkEnd w:id="23"/>
       <w:r>
         <w:t>: Contexto de uso de nuestro servicio</w:t>
       </w:r>
-      <w:bookmarkEnd w:id="22"/>
-    </w:p>
-    <w:p>
-      <w:r>
-        <w:t xml:space="preserve">Este servicio se proporcionará vía web, de manera que cualquier usuario pueda enviar el estado de un repositorio e iniciar un análisis. En la </w:t>
+      <w:bookmarkEnd w:id="24"/>
+    </w:p>
+    <w:p>
+      <w:r>
+        <w:t xml:space="preserve">Este servicio se proporciona vía web, de manera que cualquier usuario pueda enviar el estado de un repositorio e iniciar un análisis. En la </w:t>
       </w:r>
       <w:r>
         <w:fldChar w:fldCharType="begin"/>
@@ -6686,42 +7158,25 @@
         <w:rPr>
           <w:noProof/>
         </w:rPr>
-        <w:t>6</w:t>
+        <w:t>3</w:t>
+      </w:r>
+      <w:r>
+        <w:t>.</w:t>
+      </w:r>
+      <w:r>
+        <w:rPr>
+          <w:noProof/>
+        </w:rPr>
+        <w:t>4</w:t>
       </w:r>
       <w:r>
         <w:fldChar w:fldCharType="end"/>
       </w:r>
       <w:r>
-        <w:t xml:space="preserve"> se puede ver la pantalla inicial del servicio, en la que se pide el repositorio de GitHub en el que se está trabajando, y el </w:t>
-      </w:r>
-      <w:proofErr w:type="spellStart"/>
-      <w:r>
-        <w:t>commit</w:t>
-      </w:r>
-      <w:proofErr w:type="spellEnd"/>
-      <w:r>
-        <w:t xml:space="preserve"> en el que hemos realizado los cambios.</w:t>
-      </w:r>
-      <w:r>
-        <w:t xml:space="preserve"> </w:t>
-      </w:r>
-      <w:r>
-        <w:t>(</w:t>
-      </w:r>
-      <w:r>
-        <w:rPr>
-          <w:color w:val="00B0F0"/>
-        </w:rPr>
-        <w:t xml:space="preserve">Esto luego se cambiará </w:t>
-      </w:r>
-      <w:r>
-        <w:rPr>
-          <w:color w:val="00B0F0"/>
-        </w:rPr>
-        <w:t>cuando se consiga subir el repositorio directamente al servicio</w:t>
-      </w:r>
-      <w:r>
-        <w:t>)</w:t>
+        <w:t xml:space="preserve"> se puede ver la pantalla inicial del servicio, en la que se pide el repositorio de GitHub en el que se está trabajando</w:t>
+      </w:r>
+      <w:r>
+        <w:t>.</w:t>
       </w:r>
     </w:p>
     <w:p>
@@ -6735,8 +7190,8 @@
           <w:noProof/>
         </w:rPr>
         <w:drawing>
-          <wp:inline distT="0" distB="0" distL="0" distR="0" wp14:anchorId="723E0B7C" wp14:editId="527F0109">
-            <wp:extent cx="3698086" cy="2707674"/>
+          <wp:inline distT="0" distB="0" distL="0" distR="0" wp14:anchorId="723E0B7C" wp14:editId="7E87D51A">
+            <wp:extent cx="3699621" cy="2695437"/>
             <wp:effectExtent l="0" t="0" r="0" b="0"/>
             <wp:docPr id="18" name="Imagen 18"/>
             <wp:cNvGraphicFramePr>
@@ -6749,7 +7204,7 @@
                     <pic:cNvPr id="18" name="Pantalla1.jpg"/>
                     <pic:cNvPicPr/>
                   </pic:nvPicPr>
-                  <pic:blipFill rotWithShape="1">
+                  <pic:blipFill>
                     <a:blip r:embed="rId32">
                       <a:extLst>
                         <a:ext uri="{28A0092B-C50C-407E-A947-70E740481C1C}">
@@ -6757,13 +7212,14 @@
                         </a:ext>
                       </a:extLst>
                     </a:blip>
-                    <a:srcRect l="17032" t="21345" r="16664" b="9673"/>
-                    <a:stretch/>
+                    <a:stretch>
+                      <a:fillRect/>
+                    </a:stretch>
                   </pic:blipFill>
                   <pic:spPr bwMode="auto">
                     <a:xfrm>
                       <a:off x="0" y="0"/>
-                      <a:ext cx="3699621" cy="2708798"/>
+                      <a:ext cx="3699621" cy="2695437"/>
                     </a:xfrm>
                     <a:prstGeom prst="rect">
                       <a:avLst/>
@@ -6789,8 +7245,8 @@
         <w:pStyle w:val="Descripcin"/>
         <w:jc w:val="center"/>
       </w:pPr>
-      <w:bookmarkStart w:id="23" w:name="_Ref6512004"/>
-      <w:bookmarkStart w:id="24" w:name="_Toc6561881"/>
+      <w:bookmarkStart w:id="25" w:name="_Ref6512004"/>
+      <w:bookmarkStart w:id="26" w:name="_Toc7038706"/>
       <w:r>
         <w:t xml:space="preserve">Imagen </w:t>
       </w:r>
@@ -6798,7 +7254,7 @@
         <w:fldChar w:fldCharType="begin"/>
       </w:r>
       <w:r>
-        <w:instrText xml:space="preserve"> SEQ Imagen \* ARABIC </w:instrText>
+        <w:instrText xml:space="preserve"> STYLEREF 1 \s </w:instrText>
       </w:r>
       <w:r>
         <w:fldChar w:fldCharType="separate"/>
@@ -6807,20 +7263,47 @@
         <w:rPr>
           <w:noProof/>
         </w:rPr>
-        <w:t>6</w:t>
+        <w:t>3</w:t>
       </w:r>
       <w:r>
         <w:fldChar w:fldCharType="end"/>
       </w:r>
-      <w:bookmarkEnd w:id="23"/>
+      <w:r>
+        <w:t>.</w:t>
+      </w:r>
+      <w:r>
+        <w:fldChar w:fldCharType="begin"/>
+      </w:r>
+      <w:r>
+        <w:instrText xml:space="preserve"> SEQ Imagen \* ARABIC \s 1 </w:instrText>
+      </w:r>
+      <w:r>
+        <w:fldChar w:fldCharType="separate"/>
+      </w:r>
+      <w:r>
+        <w:rPr>
+          <w:noProof/>
+        </w:rPr>
+        <w:t>4</w:t>
+      </w:r>
+      <w:r>
+        <w:fldChar w:fldCharType="end"/>
+      </w:r>
+      <w:bookmarkEnd w:id="25"/>
       <w:r>
         <w:t>: Pantalla inicial del servicio</w:t>
       </w:r>
-      <w:bookmarkEnd w:id="24"/>
-    </w:p>
-    <w:p>
-      <w:r>
-        <w:t xml:space="preserve">Tras introducir los datos necesarios, comenzará el procesamiento de los cambios realizados y se mostrarán una serie de métricas que nos pueden orientar en una posible detección de fallos. En la </w:t>
+      <w:bookmarkEnd w:id="26"/>
+    </w:p>
+    <w:p>
+      <w:r>
+        <w:t xml:space="preserve">Tras introducir </w:t>
+      </w:r>
+      <w:r>
+        <w:t>el repositorio comprimido</w:t>
+      </w:r>
+      <w:r>
+        <w:t xml:space="preserve">, comenzará el procesamiento de los cambios realizados y se mostrarán una serie de métricas que nos pueden orientar en una posible detección de fallos. En la </w:t>
       </w:r>
       <w:r>
         <w:fldChar w:fldCharType="begin"/>
@@ -6838,7 +7321,16 @@
         <w:rPr>
           <w:noProof/>
         </w:rPr>
-        <w:t>7</w:t>
+        <w:t>3</w:t>
+      </w:r>
+      <w:r>
+        <w:t>.</w:t>
+      </w:r>
+      <w:r>
+        <w:rPr>
+          <w:noProof/>
+        </w:rPr>
+        <w:t>5</w:t>
       </w:r>
       <w:r>
         <w:fldChar w:fldCharType="end"/>
@@ -6922,8 +7414,8 @@
         <w:pStyle w:val="Descripcin"/>
         <w:jc w:val="center"/>
       </w:pPr>
-      <w:bookmarkStart w:id="25" w:name="_Ref6512294"/>
-      <w:bookmarkStart w:id="26" w:name="_Toc6561882"/>
+      <w:bookmarkStart w:id="27" w:name="_Ref6512294"/>
+      <w:bookmarkStart w:id="28" w:name="_Toc7038707"/>
       <w:r>
         <w:t xml:space="preserve">Imagen </w:t>
       </w:r>
@@ -6931,7 +7423,7 @@
         <w:fldChar w:fldCharType="begin"/>
       </w:r>
       <w:r>
-        <w:instrText xml:space="preserve"> SEQ Imagen \* ARABIC </w:instrText>
+        <w:instrText xml:space="preserve"> STYLEREF 1 \s </w:instrText>
       </w:r>
       <w:r>
         <w:fldChar w:fldCharType="separate"/>
@@ -6940,30 +7432,63 @@
         <w:rPr>
           <w:noProof/>
         </w:rPr>
-        <w:t>7</w:t>
+        <w:t>3</w:t>
       </w:r>
       <w:r>
         <w:fldChar w:fldCharType="end"/>
       </w:r>
-      <w:bookmarkEnd w:id="25"/>
+      <w:r>
+        <w:t>.</w:t>
+      </w:r>
+      <w:r>
+        <w:fldChar w:fldCharType="begin"/>
+      </w:r>
+      <w:r>
+        <w:instrText xml:space="preserve"> SEQ Imagen \* ARABIC \s 1 </w:instrText>
+      </w:r>
+      <w:r>
+        <w:fldChar w:fldCharType="separate"/>
+      </w:r>
+      <w:r>
+        <w:rPr>
+          <w:noProof/>
+        </w:rPr>
+        <w:t>5</w:t>
+      </w:r>
+      <w:r>
+        <w:fldChar w:fldCharType="end"/>
+      </w:r>
+      <w:bookmarkEnd w:id="27"/>
       <w:r>
         <w:t>: Pantalla de resultados</w:t>
       </w:r>
-      <w:bookmarkEnd w:id="26"/>
+      <w:bookmarkEnd w:id="28"/>
     </w:p>
     <w:p>
       <w:pPr>
         <w:pStyle w:val="Ttulo2"/>
       </w:pPr>
-      <w:bookmarkStart w:id="27" w:name="_Toc6561868"/>
+      <w:bookmarkStart w:id="29" w:name="_Toc7277652"/>
       <w:r>
         <w:t>Selección de métricas a mostrar</w:t>
       </w:r>
-      <w:bookmarkEnd w:id="27"/>
-    </w:p>
-    <w:p>
-      <w:r>
-        <w:t xml:space="preserve">Uno de los puntos fuertes de nuestro servicio es la selección de las métricas </w:t>
+      <w:bookmarkEnd w:id="29"/>
+    </w:p>
+    <w:p>
+      <w:r>
+        <w:t xml:space="preserve">Uno de los puntos fuertes </w:t>
+      </w:r>
+      <w:r>
+        <w:t>del</w:t>
+      </w:r>
+      <w:r>
+        <w:t xml:space="preserve"> servicio </w:t>
+      </w:r>
+      <w:r>
+        <w:t xml:space="preserve">desarrollado </w:t>
+      </w:r>
+      <w:r>
+        <w:t xml:space="preserve">es la selección de las métricas </w:t>
       </w:r>
       <w:r>
         <w:t xml:space="preserve">a mostrar al usuario. </w:t>
@@ -6971,8 +7496,6 @@
       <w:r>
         <w:t>Ofrecer</w:t>
       </w:r>
-      <w:bookmarkStart w:id="28" w:name="_GoBack"/>
-      <w:bookmarkEnd w:id="28"/>
       <w:r>
         <w:t xml:space="preserve"> una cantidad excesiva de métricas podría saturar al usuario y dificultar el uso del servicio. Por ello, se ha optado por estudiar qué características son las más útiles de cara a una posible detección de fallos.</w:t>
       </w:r>
@@ -7068,27 +7591,18 @@
         <w:t>s</w:t>
       </w:r>
       <w:r>
-        <w:t xml:space="preserve"> métricas de las que disponíamos, para mostrar un total de 10 métricas que pueden ser indicativas de la presencia de errores en los cambios de código de los desarrolladores. (</w:t>
-      </w:r>
-      <w:r>
-        <w:rPr>
-          <w:color w:val="00B0F0"/>
-        </w:rPr>
-        <w:t>No sé si merecerá la pena comentar las 10 que han quedado</w:t>
-      </w:r>
-      <w:r>
-        <w:t>)</w:t>
+        <w:t xml:space="preserve"> métricas de las que disponíamos, para mostrar un total de 10 métricas que pueden ser indicativas de la presencia de errores en los cambios de código de los desarrolladores.</w:t>
       </w:r>
     </w:p>
     <w:p>
       <w:pPr>
         <w:pStyle w:val="Ttulo2"/>
       </w:pPr>
-      <w:bookmarkStart w:id="29" w:name="_Toc6561869"/>
+      <w:bookmarkStart w:id="30" w:name="_Toc7277653"/>
       <w:r>
         <w:t>Modelo de predicción</w:t>
       </w:r>
-      <w:bookmarkEnd w:id="29"/>
+      <w:bookmarkEnd w:id="30"/>
     </w:p>
     <w:p>
       <w:r>
@@ -7245,7 +7759,16 @@
         <w:rPr>
           <w:noProof/>
         </w:rPr>
-        <w:t>8</w:t>
+        <w:t>3</w:t>
+      </w:r>
+      <w:r>
+        <w:t>.</w:t>
+      </w:r>
+      <w:r>
+        <w:rPr>
+          <w:noProof/>
+        </w:rPr>
+        <w:t>6</w:t>
       </w:r>
       <w:r>
         <w:fldChar w:fldCharType="end"/>
@@ -7257,7 +7780,6 @@
         <w:t>tenemos una imagen de la parte del servicio relativa al uso de este modelo de predicción. Esta funcionalidad se encuentra en la parte final de la pantalla y solo se mostrará si el usuario está interesado.</w:t>
       </w:r>
     </w:p>
-    <w:p/>
     <w:p>
       <w:pPr>
         <w:keepNext/>
@@ -7267,6 +7789,7 @@
         <w:rPr>
           <w:noProof/>
         </w:rPr>
+        <w:lastRenderedPageBreak/>
         <w:drawing>
           <wp:inline distT="0" distB="0" distL="0" distR="0" wp14:anchorId="4D836B4D" wp14:editId="3503FC34">
             <wp:extent cx="5093142" cy="1053548"/>
@@ -7321,6 +7844,93 @@
       <w:pPr>
         <w:pStyle w:val="Descripcin"/>
         <w:jc w:val="center"/>
+      </w:pPr>
+      <w:bookmarkStart w:id="31" w:name="_Ref6561438"/>
+      <w:bookmarkStart w:id="32" w:name="_Toc7038708"/>
+      <w:r>
+        <w:t xml:space="preserve">Imagen </w:t>
+      </w:r>
+      <w:r>
+        <w:fldChar w:fldCharType="begin"/>
+      </w:r>
+      <w:r>
+        <w:instrText xml:space="preserve"> STYLEREF 1 \s </w:instrText>
+      </w:r>
+      <w:r>
+        <w:fldChar w:fldCharType="separate"/>
+      </w:r>
+      <w:r>
+        <w:rPr>
+          <w:noProof/>
+        </w:rPr>
+        <w:t>3</w:t>
+      </w:r>
+      <w:r>
+        <w:fldChar w:fldCharType="end"/>
+      </w:r>
+      <w:r>
+        <w:t>.</w:t>
+      </w:r>
+      <w:r>
+        <w:fldChar w:fldCharType="begin"/>
+      </w:r>
+      <w:r>
+        <w:instrText xml:space="preserve"> SEQ Imagen \* ARABIC \s 1 </w:instrText>
+      </w:r>
+      <w:r>
+        <w:fldChar w:fldCharType="separate"/>
+      </w:r>
+      <w:r>
+        <w:rPr>
+          <w:noProof/>
+        </w:rPr>
+        <w:t>6</w:t>
+      </w:r>
+      <w:r>
+        <w:fldChar w:fldCharType="end"/>
+      </w:r>
+      <w:bookmarkEnd w:id="31"/>
+      <w:r>
+        <w:t>: Pantalla de predicción de fallos - versión Beta</w:t>
+      </w:r>
+      <w:bookmarkEnd w:id="32"/>
+    </w:p>
+    <w:p>
+      <w:pPr>
+        <w:ind w:firstLine="0"/>
+        <w:rPr>
+          <w:rFonts w:ascii="Liberation Serif" w:eastAsia="DejaVu Sans" w:hAnsi="Liberation Serif" w:cs="DejaVu Sans"/>
+          <w:i/>
+          <w:iCs/>
+          <w:kern w:val="3"/>
+          <w:szCs w:val="24"/>
+          <w:lang w:eastAsia="zh-CN" w:bidi="hi-IN"/>
+        </w:rPr>
+      </w:pPr>
+    </w:p>
+    <w:p>
+      <w:pPr>
+        <w:pStyle w:val="Ttulo2"/>
+        <w:rPr>
+          <w:lang w:eastAsia="zh-CN" w:bidi="hi-IN"/>
+        </w:rPr>
+      </w:pPr>
+      <w:bookmarkStart w:id="33" w:name="_Toc7277654"/>
+      <w:r>
+        <w:rPr>
+          <w:lang w:eastAsia="zh-CN" w:bidi="hi-IN"/>
+        </w:rPr>
+        <w:t>Conclusiones</w:t>
+      </w:r>
+      <w:bookmarkEnd w:id="33"/>
+    </w:p>
+    <w:p>
+      <w:r>
+        <w:t>Tras realizar distintos estudios sobre la creación de modelos de predicción que indiquen de manera automática si hay una alta probabilidad de tener fallos potenciales, hemos visto que los resultados no son los esperados. En consecuencia, este servicio se centrará en mostrar al usuario métricas claves para la identificación de estos fallos, de manera que pueda observar de manera muy rápida si hay algún valor fuera de lo común o de los estándares de calidad del proyecto.</w:t>
+      </w:r>
+    </w:p>
+    <w:p>
+      <w:pPr>
         <w:sectPr>
           <w:headerReference w:type="even" r:id="rId35"/>
           <w:type w:val="oddPage"/>
@@ -7330,34 +7940,9 @@
           <w:titlePg/>
         </w:sectPr>
       </w:pPr>
-      <w:bookmarkStart w:id="30" w:name="_Ref6561438"/>
-      <w:bookmarkStart w:id="31" w:name="_Toc6561883"/>
-      <w:r>
-        <w:t xml:space="preserve">Imagen </w:t>
-      </w:r>
-      <w:r>
-        <w:fldChar w:fldCharType="begin"/>
-      </w:r>
-      <w:r>
-        <w:instrText xml:space="preserve"> SEQ Imagen \* ARABIC </w:instrText>
-      </w:r>
-      <w:r>
-        <w:fldChar w:fldCharType="separate"/>
-      </w:r>
-      <w:r>
-        <w:rPr>
-          <w:noProof/>
-        </w:rPr>
-        <w:t>8</w:t>
-      </w:r>
-      <w:r>
-        <w:fldChar w:fldCharType="end"/>
-      </w:r>
-      <w:bookmarkEnd w:id="30"/>
-      <w:r>
-        <w:t>: Pantalla de predicción de fallos - versión Beta</w:t>
-      </w:r>
-      <w:bookmarkEnd w:id="31"/>
+      <w:r>
+        <w:t>Se recomienda el uso de este servicio cuando se utilizan técnicas de CI, justo antes de subir los cambios al repositorio online, con el fin de poder detectar fallos antes de realizar la compilación y las pruebas automáticas y, por lo tanto, de romper el flujo de trabajo, aunque se puede utilizar en proyectos que no apliquen Integración Continua.</w:t>
+      </w:r>
     </w:p>
     <w:p>
       <w:pPr>
@@ -7367,11 +7952,11 @@
         <w:lastRenderedPageBreak/>
         <w:br/>
       </w:r>
-      <w:bookmarkStart w:id="32" w:name="_Toc6561870"/>
+      <w:bookmarkStart w:id="34" w:name="_Toc7277655"/>
       <w:r>
         <w:t>Despliegue de la aplicación</w:t>
       </w:r>
-      <w:bookmarkEnd w:id="32"/>
+      <w:bookmarkEnd w:id="34"/>
     </w:p>
     <w:p/>
     <w:p/>
@@ -7409,21 +7994,21 @@
         <w:lastRenderedPageBreak/>
         <w:br/>
       </w:r>
-      <w:bookmarkStart w:id="33" w:name="_Toc6561871"/>
+      <w:bookmarkStart w:id="35" w:name="_Toc7277656"/>
       <w:r>
         <w:t>Conclusiones y propuestas</w:t>
       </w:r>
-      <w:bookmarkEnd w:id="33"/>
+      <w:bookmarkEnd w:id="35"/>
     </w:p>
     <w:p>
       <w:pPr>
         <w:pStyle w:val="Ttulo2"/>
       </w:pPr>
-      <w:bookmarkStart w:id="34" w:name="_Toc6561872"/>
+      <w:bookmarkStart w:id="36" w:name="_Toc7277657"/>
       <w:r>
         <w:t>Conclusiones</w:t>
       </w:r>
-      <w:bookmarkEnd w:id="34"/>
+      <w:bookmarkEnd w:id="36"/>
     </w:p>
     <w:p>
       <w:pPr>
@@ -7432,11 +8017,11 @@
       <w:r>
         <w:t xml:space="preserve"> </w:t>
       </w:r>
-      <w:bookmarkStart w:id="35" w:name="_Toc6561873"/>
+      <w:bookmarkStart w:id="37" w:name="_Toc7277658"/>
       <w:r>
         <w:t>Trabajo futuro</w:t>
       </w:r>
-      <w:bookmarkEnd w:id="35"/>
+      <w:bookmarkEnd w:id="37"/>
     </w:p>
     <w:p/>
     <w:p/>
@@ -7469,8 +8054,8 @@
     </w:p>
     <w:p>
       <w:pPr>
-        <w:rPr>
-          <w:rFonts w:ascii="Liberation Serif" w:eastAsia="DejaVu Sans" w:hAnsi="Liberation Serif" w:cs="DejaVu Sans"/>
+        <w:pStyle w:val="TtuloBibliografa"/>
+        <w:rPr>
           <w:noProof/>
           <w:sz w:val="20"/>
           <w:szCs w:val="20"/>
@@ -7479,35 +8064,20 @@
       </w:pPr>
       <w:r>
         <w:lastRenderedPageBreak/>
-        <w:t>Bibliografía</w:t>
-      </w:r>
-      <w:r>
-        <w:rPr>
-          <w:rFonts w:ascii="Liberation Serif" w:eastAsia="DejaVu Sans" w:hAnsi="Liberation Serif" w:cs="DejaVu Sans"/>
-          <w:b/>
-          <w:iCs/>
-          <w:caps/>
-          <w:kern w:val="3"/>
-          <w:sz w:val="36"/>
-          <w:szCs w:val="24"/>
-          <w:lang w:eastAsia="zh-CN" w:bidi="hi-IN"/>
-        </w:rPr>
+        <w:t>Bibliogr</w:t>
+      </w:r>
+      <w:bookmarkStart w:id="38" w:name="_GoBack"/>
+      <w:bookmarkEnd w:id="38"/>
+      <w:r>
+        <w:t>afía</w:t>
+      </w:r>
+      <w:r>
         <w:fldChar w:fldCharType="begin"/>
       </w:r>
       <w:r>
         <w:instrText xml:space="preserve"> BIBLIOGRAPHY  \l 3082 </w:instrText>
       </w:r>
       <w:r>
-        <w:rPr>
-          <w:rFonts w:ascii="Liberation Serif" w:eastAsia="DejaVu Sans" w:hAnsi="Liberation Serif" w:cs="DejaVu Sans"/>
-          <w:b/>
-          <w:iCs/>
-          <w:caps/>
-          <w:kern w:val="3"/>
-          <w:sz w:val="36"/>
-          <w:szCs w:val="24"/>
-          <w:lang w:eastAsia="zh-CN" w:bidi="hi-IN"/>
-        </w:rPr>
         <w:fldChar w:fldCharType="separate"/>
       </w:r>
     </w:p>
@@ -7529,7 +8099,7 @@
       </w:tblGrid>
       <w:tr>
         <w:trPr>
-          <w:divId w:val="1728336156"/>
+          <w:divId w:val="1191382446"/>
           <w:tblCellSpacing w:w="15" w:type="dxa"/>
         </w:trPr>
         <w:tc>
@@ -7576,7 +8146,7 @@
       </w:tr>
       <w:tr>
         <w:trPr>
-          <w:divId w:val="1728336156"/>
+          <w:divId w:val="1191382446"/>
           <w:tblCellSpacing w:w="15" w:type="dxa"/>
         </w:trPr>
         <w:tc>
@@ -7622,7 +8192,7 @@
       </w:tr>
       <w:tr>
         <w:trPr>
-          <w:divId w:val="1728336156"/>
+          <w:divId w:val="1191382446"/>
           <w:tblCellSpacing w:w="15" w:type="dxa"/>
         </w:trPr>
         <w:tc>
@@ -7682,7 +8252,7 @@
       </w:tr>
       <w:tr>
         <w:trPr>
-          <w:divId w:val="1728336156"/>
+          <w:divId w:val="1191382446"/>
           <w:tblCellSpacing w:w="15" w:type="dxa"/>
         </w:trPr>
         <w:tc>
@@ -7728,7 +8298,7 @@
       </w:tr>
       <w:tr>
         <w:trPr>
-          <w:divId w:val="1728336156"/>
+          <w:divId w:val="1191382446"/>
           <w:tblCellSpacing w:w="15" w:type="dxa"/>
         </w:trPr>
         <w:tc>
@@ -7774,7 +8344,7 @@
       </w:tr>
       <w:tr>
         <w:trPr>
-          <w:divId w:val="1728336156"/>
+          <w:divId w:val="1191382446"/>
           <w:tblCellSpacing w:w="15" w:type="dxa"/>
         </w:trPr>
         <w:tc>
@@ -7820,7 +8390,7 @@
       </w:tr>
       <w:tr>
         <w:trPr>
-          <w:divId w:val="1728336156"/>
+          <w:divId w:val="1191382446"/>
           <w:tblCellSpacing w:w="15" w:type="dxa"/>
         </w:trPr>
         <w:tc>
@@ -7866,7 +8436,7 @@
       </w:tr>
       <w:tr>
         <w:trPr>
-          <w:divId w:val="1728336156"/>
+          <w:divId w:val="1191382446"/>
           <w:tblCellSpacing w:w="15" w:type="dxa"/>
         </w:trPr>
         <w:tc>
@@ -7912,7 +8482,7 @@
       </w:tr>
       <w:tr>
         <w:trPr>
-          <w:divId w:val="1728336156"/>
+          <w:divId w:val="1191382446"/>
           <w:tblCellSpacing w:w="15" w:type="dxa"/>
         </w:trPr>
         <w:tc>
@@ -7958,7 +8528,7 @@
       </w:tr>
       <w:tr>
         <w:trPr>
-          <w:divId w:val="1728336156"/>
+          <w:divId w:val="1191382446"/>
           <w:tblCellSpacing w:w="15" w:type="dxa"/>
         </w:trPr>
         <w:tc>
@@ -8004,7 +8574,7 @@
       </w:tr>
       <w:tr>
         <w:trPr>
-          <w:divId w:val="1728336156"/>
+          <w:divId w:val="1191382446"/>
           <w:tblCellSpacing w:w="15" w:type="dxa"/>
         </w:trPr>
         <w:tc>
@@ -8051,7 +8621,7 @@
       </w:tr>
       <w:tr>
         <w:trPr>
-          <w:divId w:val="1728336156"/>
+          <w:divId w:val="1191382446"/>
           <w:tblCellSpacing w:w="15" w:type="dxa"/>
         </w:trPr>
         <w:tc>
@@ -8097,7 +8667,7 @@
       </w:tr>
       <w:tr>
         <w:trPr>
-          <w:divId w:val="1728336156"/>
+          <w:divId w:val="1191382446"/>
           <w:tblCellSpacing w:w="15" w:type="dxa"/>
         </w:trPr>
         <w:tc>
@@ -8157,7 +8727,7 @@
       </w:tr>
       <w:tr>
         <w:trPr>
-          <w:divId w:val="1728336156"/>
+          <w:divId w:val="1191382446"/>
           <w:tblCellSpacing w:w="15" w:type="dxa"/>
         </w:trPr>
         <w:tc>
@@ -8217,7 +8787,7 @@
       </w:tr>
       <w:tr>
         <w:trPr>
-          <w:divId w:val="1728336156"/>
+          <w:divId w:val="1191382446"/>
           <w:tblCellSpacing w:w="15" w:type="dxa"/>
         </w:trPr>
         <w:tc>
@@ -8263,7 +8833,7 @@
       </w:tr>
       <w:tr>
         <w:trPr>
-          <w:divId w:val="1728336156"/>
+          <w:divId w:val="1191382446"/>
           <w:tblCellSpacing w:w="15" w:type="dxa"/>
         </w:trPr>
         <w:tc>
@@ -8323,7 +8893,7 @@
       </w:tr>
       <w:tr>
         <w:trPr>
-          <w:divId w:val="1728336156"/>
+          <w:divId w:val="1191382446"/>
           <w:tblCellSpacing w:w="15" w:type="dxa"/>
         </w:trPr>
         <w:tc>
@@ -8383,7 +8953,7 @@
       </w:tr>
       <w:tr>
         <w:trPr>
-          <w:divId w:val="1728336156"/>
+          <w:divId w:val="1191382446"/>
           <w:tblCellSpacing w:w="15" w:type="dxa"/>
         </w:trPr>
         <w:tc>
@@ -8429,7 +8999,7 @@
       </w:tr>
       <w:tr>
         <w:trPr>
-          <w:divId w:val="1728336156"/>
+          <w:divId w:val="1191382446"/>
           <w:tblCellSpacing w:w="15" w:type="dxa"/>
         </w:trPr>
         <w:tc>
@@ -8489,7 +9059,7 @@
       </w:tr>
       <w:tr>
         <w:trPr>
-          <w:divId w:val="1728336156"/>
+          <w:divId w:val="1191382446"/>
           <w:tblCellSpacing w:w="15" w:type="dxa"/>
         </w:trPr>
         <w:tc>
@@ -8549,7 +9119,7 @@
       </w:tr>
       <w:tr>
         <w:trPr>
-          <w:divId w:val="1728336156"/>
+          <w:divId w:val="1191382446"/>
           <w:tblCellSpacing w:w="15" w:type="dxa"/>
         </w:trPr>
         <w:tc>
@@ -8596,7 +9166,7 @@
       </w:tr>
       <w:tr>
         <w:trPr>
-          <w:divId w:val="1728336156"/>
+          <w:divId w:val="1191382446"/>
           <w:tblCellSpacing w:w="15" w:type="dxa"/>
         </w:trPr>
         <w:tc>
@@ -8642,7 +9212,7 @@
       </w:tr>
       <w:tr>
         <w:trPr>
-          <w:divId w:val="1728336156"/>
+          <w:divId w:val="1191382446"/>
           <w:tblCellSpacing w:w="15" w:type="dxa"/>
         </w:trPr>
         <w:tc>
@@ -8689,7 +9259,7 @@
     </w:tbl>
     <w:p>
       <w:pPr>
-        <w:divId w:val="1728336156"/>
+        <w:divId w:val="1191382446"/>
         <w:rPr>
           <w:rFonts w:eastAsia="Times New Roman"/>
           <w:noProof/>
@@ -8716,25 +9286,25 @@
       <w:pPr>
         <w:pStyle w:val="Ttulo"/>
       </w:pPr>
-      <w:bookmarkStart w:id="36" w:name="_Toc6561874"/>
+      <w:bookmarkStart w:id="39" w:name="_Toc7277659"/>
       <w:r>
         <w:lastRenderedPageBreak/>
         <w:t>Anexos</w:t>
       </w:r>
-      <w:bookmarkEnd w:id="36"/>
+      <w:bookmarkEnd w:id="39"/>
     </w:p>
     <w:p>
       <w:pPr>
         <w:pStyle w:val="AnexoLista"/>
       </w:pPr>
-      <w:bookmarkStart w:id="37" w:name="_Toc6561875"/>
+      <w:bookmarkStart w:id="40" w:name="_Toc7277660"/>
       <w:r>
         <w:t>Anexo 1</w:t>
       </w:r>
       <w:r>
         <w:t>: Metodología de trabajo</w:t>
       </w:r>
-      <w:bookmarkEnd w:id="37"/>
+      <w:bookmarkEnd w:id="40"/>
     </w:p>
     <w:p/>
     <w:sectPr>
@@ -9020,6 +9590,44 @@
     <w:p>
       <w:r>
         <w:continuationSeparator/>
+      </w:r>
+    </w:p>
+  </w:footnote>
+  <w:footnote w:id="1">
+    <w:p>
+      <w:pPr>
+        <w:pStyle w:val="Textonotapie"/>
+      </w:pPr>
+      <w:r>
+        <w:rPr>
+          <w:rStyle w:val="Refdenotaalpie"/>
+        </w:rPr>
+        <w:footnoteRef/>
+      </w:r>
+      <w:r>
+        <w:t xml:space="preserve"> </w:t>
+      </w:r>
+      <w:r>
+        <w:t>https://github.com/</w:t>
+      </w:r>
+    </w:p>
+  </w:footnote>
+  <w:footnote w:id="2">
+    <w:p>
+      <w:pPr>
+        <w:pStyle w:val="Textonotapie"/>
+      </w:pPr>
+      <w:r>
+        <w:rPr>
+          <w:rStyle w:val="Refdenotaalpie"/>
+        </w:rPr>
+        <w:footnoteRef/>
+      </w:r>
+      <w:r>
+        <w:t xml:space="preserve"> </w:t>
+      </w:r>
+      <w:r>
+        <w:t>https://bitbucket.org/</w:t>
       </w:r>
     </w:p>
   </w:footnote>
@@ -13300,6 +13908,45 @@
       <w:lang w:val="es-ES" w:eastAsia="en-US"/>
     </w:rPr>
   </w:style>
+  <w:style w:type="paragraph" w:styleId="Textonotapie">
+    <w:name w:val="footnote text"/>
+    <w:basedOn w:val="Normal"/>
+    <w:link w:val="TextonotapieCar"/>
+    <w:uiPriority w:val="99"/>
+    <w:semiHidden/>
+    <w:unhideWhenUsed/>
+    <w:rsid w:val="00A81124"/>
+    <w:pPr>
+      <w:spacing w:after="0" w:line="240" w:lineRule="auto"/>
+    </w:pPr>
+    <w:rPr>
+      <w:sz w:val="20"/>
+      <w:szCs w:val="20"/>
+    </w:rPr>
+  </w:style>
+  <w:style w:type="character" w:customStyle="1" w:styleId="TextonotapieCar">
+    <w:name w:val="Texto nota pie Car"/>
+    <w:basedOn w:val="Fuentedeprrafopredeter"/>
+    <w:link w:val="Textonotapie"/>
+    <w:uiPriority w:val="99"/>
+    <w:semiHidden/>
+    <w:rsid w:val="00A81124"/>
+    <w:rPr>
+      <w:rFonts w:ascii="Times New Roman" w:eastAsiaTheme="minorEastAsia" w:hAnsi="Times New Roman" w:cstheme="minorBidi"/>
+      <w:lang w:val="es-ES" w:eastAsia="en-US"/>
+    </w:rPr>
+  </w:style>
+  <w:style w:type="character" w:styleId="Refdenotaalpie">
+    <w:name w:val="footnote reference"/>
+    <w:basedOn w:val="Fuentedeprrafopredeter"/>
+    <w:uiPriority w:val="99"/>
+    <w:semiHidden/>
+    <w:unhideWhenUsed/>
+    <w:rsid w:val="00A81124"/>
+    <w:rPr>
+      <w:vertAlign w:val="superscript"/>
+    </w:rPr>
+  </w:style>
 </w:styles>
 </file>
 
@@ -14097,7 +14744,7 @@
 </file>
 
 <file path=customXml/itemProps1.xml><?xml version="1.0" encoding="utf-8"?>
-<ds:datastoreItem xmlns:ds="http://schemas.openxmlformats.org/officeDocument/2006/customXml" ds:itemID="{3AD804C6-919F-4224-AA1F-6F8DC68876B0}">
+<ds:datastoreItem xmlns:ds="http://schemas.openxmlformats.org/officeDocument/2006/customXml" ds:itemID="{4F1195D0-45A4-4E1A-9853-C0A95DEFB83B}">
   <ds:schemaRefs>
     <ds:schemaRef ds:uri="http://schemas.openxmlformats.org/officeDocument/2006/bibliography"/>
   </ds:schemaRefs>

</xml_diff>

<commit_message>
#61 Versión boceto de Capítulo 4
</commit_message>
<xml_diff>
--- a/Memoria/Memoria TFM.docx
+++ b/Memoria/Memoria TFM.docx
@@ -1235,7 +1235,7 @@
       <w:pPr>
         <w:pStyle w:val="Ttulosfueradecontenido"/>
       </w:pPr>
-      <w:bookmarkStart w:id="0" w:name="_Toc7277639"/>
+      <w:bookmarkStart w:id="0" w:name="_Toc7718822"/>
       <w:r>
         <w:lastRenderedPageBreak/>
         <w:t>Resumen</w:t>
@@ -1270,7 +1270,7 @@
       <w:pPr>
         <w:pStyle w:val="Ttulosfueradecontenido"/>
       </w:pPr>
-      <w:bookmarkStart w:id="1" w:name="_Toc7277640"/>
+      <w:bookmarkStart w:id="1" w:name="_Toc7718823"/>
       <w:r>
         <w:lastRenderedPageBreak/>
         <w:t>Agradecimientos</w:t>
@@ -1372,7 +1372,7 @@
         <w:rPr>
           <w:noProof/>
         </w:rPr>
-        <w:instrText xml:space="preserve"> PAGEREF _Toc7277639 \h </w:instrText>
+        <w:instrText xml:space="preserve"> PAGEREF _Toc7718822 \h </w:instrText>
       </w:r>
       <w:r>
         <w:rPr>
@@ -1431,7 +1431,7 @@
         <w:rPr>
           <w:noProof/>
         </w:rPr>
-        <w:instrText xml:space="preserve"> PAGEREF _Toc7277640 \h </w:instrText>
+        <w:instrText xml:space="preserve"> PAGEREF _Toc7718823 \h </w:instrText>
       </w:r>
       <w:r>
         <w:rPr>
@@ -1494,7 +1494,7 @@
         <w:rPr>
           <w:noProof/>
         </w:rPr>
-        <w:instrText xml:space="preserve"> PAGEREF _Toc7277641 \h </w:instrText>
+        <w:instrText xml:space="preserve"> PAGEREF _Toc7718824 \h </w:instrText>
       </w:r>
       <w:r>
         <w:rPr>
@@ -1572,7 +1572,7 @@
         <w:rPr>
           <w:noProof/>
         </w:rPr>
-        <w:instrText xml:space="preserve"> PAGEREF _Toc7277642 \h </w:instrText>
+        <w:instrText xml:space="preserve"> PAGEREF _Toc7718825 \h </w:instrText>
       </w:r>
       <w:r>
         <w:rPr>
@@ -1650,7 +1650,7 @@
         <w:rPr>
           <w:noProof/>
         </w:rPr>
-        <w:instrText xml:space="preserve"> PAGEREF _Toc7277643 \h </w:instrText>
+        <w:instrText xml:space="preserve"> PAGEREF _Toc7718826 \h </w:instrText>
       </w:r>
       <w:r>
         <w:rPr>
@@ -1728,7 +1728,7 @@
         <w:rPr>
           <w:noProof/>
         </w:rPr>
-        <w:instrText xml:space="preserve"> PAGEREF _Toc7277644 \h </w:instrText>
+        <w:instrText xml:space="preserve"> PAGEREF _Toc7718827 \h </w:instrText>
       </w:r>
       <w:r>
         <w:rPr>
@@ -1791,7 +1791,7 @@
         <w:rPr>
           <w:noProof/>
         </w:rPr>
-        <w:instrText xml:space="preserve"> PAGEREF _Toc7277645 \h </w:instrText>
+        <w:instrText xml:space="preserve"> PAGEREF _Toc7718828 \h </w:instrText>
       </w:r>
       <w:r>
         <w:rPr>
@@ -1869,7 +1869,7 @@
         <w:rPr>
           <w:noProof/>
         </w:rPr>
-        <w:instrText xml:space="preserve"> PAGEREF _Toc7277646 \h </w:instrText>
+        <w:instrText xml:space="preserve"> PAGEREF _Toc7718829 \h </w:instrText>
       </w:r>
       <w:r>
         <w:rPr>
@@ -1947,7 +1947,7 @@
         <w:rPr>
           <w:noProof/>
         </w:rPr>
-        <w:instrText xml:space="preserve"> PAGEREF _Toc7277647 \h </w:instrText>
+        <w:instrText xml:space="preserve"> PAGEREF _Toc7718830 \h </w:instrText>
       </w:r>
       <w:r>
         <w:rPr>
@@ -2025,7 +2025,7 @@
         <w:rPr>
           <w:noProof/>
         </w:rPr>
-        <w:instrText xml:space="preserve"> PAGEREF _Toc7277648 \h </w:instrText>
+        <w:instrText xml:space="preserve"> PAGEREF _Toc7718831 \h </w:instrText>
       </w:r>
       <w:r>
         <w:rPr>
@@ -2103,7 +2103,7 @@
         <w:rPr>
           <w:noProof/>
         </w:rPr>
-        <w:instrText xml:space="preserve"> PAGEREF _Toc7277649 \h </w:instrText>
+        <w:instrText xml:space="preserve"> PAGEREF _Toc7718832 \h </w:instrText>
       </w:r>
       <w:r>
         <w:rPr>
@@ -2166,7 +2166,7 @@
         <w:rPr>
           <w:noProof/>
         </w:rPr>
-        <w:instrText xml:space="preserve"> PAGEREF _Toc7277650 \h </w:instrText>
+        <w:instrText xml:space="preserve"> PAGEREF _Toc7718833 \h </w:instrText>
       </w:r>
       <w:r>
         <w:rPr>
@@ -2244,7 +2244,7 @@
         <w:rPr>
           <w:noProof/>
         </w:rPr>
-        <w:instrText xml:space="preserve"> PAGEREF _Toc7277651 \h </w:instrText>
+        <w:instrText xml:space="preserve"> PAGEREF _Toc7718834 \h </w:instrText>
       </w:r>
       <w:r>
         <w:rPr>
@@ -2322,7 +2322,7 @@
         <w:rPr>
           <w:noProof/>
         </w:rPr>
-        <w:instrText xml:space="preserve"> PAGEREF _Toc7277652 \h </w:instrText>
+        <w:instrText xml:space="preserve"> PAGEREF _Toc7718835 \h </w:instrText>
       </w:r>
       <w:r>
         <w:rPr>
@@ -2400,7 +2400,7 @@
         <w:rPr>
           <w:noProof/>
         </w:rPr>
-        <w:instrText xml:space="preserve"> PAGEREF _Toc7277653 \h </w:instrText>
+        <w:instrText xml:space="preserve"> PAGEREF _Toc7718836 \h </w:instrText>
       </w:r>
       <w:r>
         <w:rPr>
@@ -2480,7 +2480,7 @@
         <w:rPr>
           <w:noProof/>
         </w:rPr>
-        <w:instrText xml:space="preserve"> PAGEREF _Toc7277654 \h </w:instrText>
+        <w:instrText xml:space="preserve"> PAGEREF _Toc7718837 \h </w:instrText>
       </w:r>
       <w:r>
         <w:rPr>
@@ -2543,7 +2543,7 @@
         <w:rPr>
           <w:noProof/>
         </w:rPr>
-        <w:instrText xml:space="preserve"> PAGEREF _Toc7277655 \h </w:instrText>
+        <w:instrText xml:space="preserve"> PAGEREF _Toc7718838 \h </w:instrText>
       </w:r>
       <w:r>
         <w:rPr>
@@ -2561,6 +2561,162 @@
           <w:noProof/>
         </w:rPr>
         <w:t>19</w:t>
+      </w:r>
+      <w:r>
+        <w:rPr>
+          <w:noProof/>
+        </w:rPr>
+        <w:fldChar w:fldCharType="end"/>
+      </w:r>
+    </w:p>
+    <w:p>
+      <w:pPr>
+        <w:pStyle w:val="TDC2"/>
+        <w:tabs>
+          <w:tab w:val="left" w:pos="1540"/>
+        </w:tabs>
+        <w:rPr>
+          <w:rFonts w:asciiTheme="minorHAnsi" w:hAnsiTheme="minorHAnsi" w:cstheme="minorBidi"/>
+          <w:noProof/>
+          <w:sz w:val="22"/>
+          <w:szCs w:val="22"/>
+          <w:lang w:eastAsia="es-ES"/>
+        </w:rPr>
+      </w:pPr>
+      <w:r>
+        <w:rPr>
+          <w:noProof/>
+        </w:rPr>
+        <w:t>4.1</w:t>
+      </w:r>
+      <w:r>
+        <w:rPr>
+          <w:rFonts w:asciiTheme="minorHAnsi" w:hAnsiTheme="minorHAnsi" w:cstheme="minorBidi"/>
+          <w:noProof/>
+          <w:sz w:val="22"/>
+          <w:szCs w:val="22"/>
+          <w:lang w:eastAsia="es-ES"/>
+        </w:rPr>
+        <w:tab/>
+      </w:r>
+      <w:r>
+        <w:rPr>
+          <w:noProof/>
+        </w:rPr>
+        <w:t>Desarrollo</w:t>
+      </w:r>
+      <w:r>
+        <w:rPr>
+          <w:noProof/>
+        </w:rPr>
+        <w:tab/>
+      </w:r>
+      <w:r>
+        <w:rPr>
+          <w:noProof/>
+        </w:rPr>
+        <w:fldChar w:fldCharType="begin"/>
+      </w:r>
+      <w:r>
+        <w:rPr>
+          <w:noProof/>
+        </w:rPr>
+        <w:instrText xml:space="preserve"> PAGEREF _Toc7718839 \h </w:instrText>
+      </w:r>
+      <w:r>
+        <w:rPr>
+          <w:noProof/>
+        </w:rPr>
+      </w:r>
+      <w:r>
+        <w:rPr>
+          <w:noProof/>
+        </w:rPr>
+        <w:fldChar w:fldCharType="separate"/>
+      </w:r>
+      <w:r>
+        <w:rPr>
+          <w:noProof/>
+        </w:rPr>
+        <w:t>19</w:t>
+      </w:r>
+      <w:r>
+        <w:rPr>
+          <w:noProof/>
+        </w:rPr>
+        <w:fldChar w:fldCharType="end"/>
+      </w:r>
+    </w:p>
+    <w:p>
+      <w:pPr>
+        <w:pStyle w:val="TDC2"/>
+        <w:tabs>
+          <w:tab w:val="left" w:pos="1540"/>
+        </w:tabs>
+        <w:rPr>
+          <w:rFonts w:asciiTheme="minorHAnsi" w:hAnsiTheme="minorHAnsi" w:cstheme="minorBidi"/>
+          <w:noProof/>
+          <w:sz w:val="22"/>
+          <w:szCs w:val="22"/>
+          <w:lang w:eastAsia="es-ES"/>
+        </w:rPr>
+      </w:pPr>
+      <w:r>
+        <w:rPr>
+          <w:noProof/>
+        </w:rPr>
+        <w:t>4.2</w:t>
+      </w:r>
+      <w:r>
+        <w:rPr>
+          <w:rFonts w:asciiTheme="minorHAnsi" w:hAnsiTheme="minorHAnsi" w:cstheme="minorBidi"/>
+          <w:noProof/>
+          <w:sz w:val="22"/>
+          <w:szCs w:val="22"/>
+          <w:lang w:eastAsia="es-ES"/>
+        </w:rPr>
+        <w:tab/>
+      </w:r>
+      <w:r>
+        <w:rPr>
+          <w:noProof/>
+        </w:rPr>
+        <w:t>Despliegue</w:t>
+      </w:r>
+      <w:r>
+        <w:rPr>
+          <w:noProof/>
+        </w:rPr>
+        <w:tab/>
+      </w:r>
+      <w:r>
+        <w:rPr>
+          <w:noProof/>
+        </w:rPr>
+        <w:fldChar w:fldCharType="begin"/>
+      </w:r>
+      <w:r>
+        <w:rPr>
+          <w:noProof/>
+        </w:rPr>
+        <w:instrText xml:space="preserve"> PAGEREF _Toc7718840 \h </w:instrText>
+      </w:r>
+      <w:r>
+        <w:rPr>
+          <w:noProof/>
+        </w:rPr>
+      </w:r>
+      <w:r>
+        <w:rPr>
+          <w:noProof/>
+        </w:rPr>
+        <w:fldChar w:fldCharType="separate"/>
+      </w:r>
+      <w:r>
+        <w:rPr>
+          <w:noProof/>
+        </w:rPr>
+        <w:t>20</w:t>
       </w:r>
       <w:r>
         <w:rPr>
@@ -2606,7 +2762,7 @@
         <w:rPr>
           <w:noProof/>
         </w:rPr>
-        <w:instrText xml:space="preserve"> PAGEREF _Toc7277656 \h </w:instrText>
+        <w:instrText xml:space="preserve"> PAGEREF _Toc7718841 \h </w:instrText>
       </w:r>
       <w:r>
         <w:rPr>
@@ -2623,7 +2779,7 @@
         <w:rPr>
           <w:noProof/>
         </w:rPr>
-        <w:t>21</w:t>
+        <w:t>23</w:t>
       </w:r>
       <w:r>
         <w:rPr>
@@ -2684,7 +2840,7 @@
         <w:rPr>
           <w:noProof/>
         </w:rPr>
-        <w:instrText xml:space="preserve"> PAGEREF _Toc7277657 \h </w:instrText>
+        <w:instrText xml:space="preserve"> PAGEREF _Toc7718842 \h </w:instrText>
       </w:r>
       <w:r>
         <w:rPr>
@@ -2701,7 +2857,7 @@
         <w:rPr>
           <w:noProof/>
         </w:rPr>
-        <w:t>21</w:t>
+        <w:t>23</w:t>
       </w:r>
       <w:r>
         <w:rPr>
@@ -2762,7 +2918,7 @@
         <w:rPr>
           <w:noProof/>
         </w:rPr>
-        <w:instrText xml:space="preserve"> PAGEREF _Toc7277658 \h </w:instrText>
+        <w:instrText xml:space="preserve"> PAGEREF _Toc7718843 \h </w:instrText>
       </w:r>
       <w:r>
         <w:rPr>
@@ -2779,7 +2935,7 @@
         <w:rPr>
           <w:noProof/>
         </w:rPr>
-        <w:t>21</w:t>
+        <w:t>23</w:t>
       </w:r>
       <w:r>
         <w:rPr>
@@ -2806,6 +2962,70 @@
       <w:r>
         <w:rPr>
           <w:noProof/>
+          <w:lang w:bidi="hi-IN"/>
+        </w:rPr>
+        <w:t>Bibliografía</w:t>
+      </w:r>
+      <w:r>
+        <w:rPr>
+          <w:noProof/>
+        </w:rPr>
+        <w:tab/>
+      </w:r>
+      <w:r>
+        <w:rPr>
+          <w:noProof/>
+        </w:rPr>
+        <w:fldChar w:fldCharType="begin"/>
+      </w:r>
+      <w:r>
+        <w:rPr>
+          <w:noProof/>
+        </w:rPr>
+        <w:instrText xml:space="preserve"> PAGEREF _Toc7718844 \h </w:instrText>
+      </w:r>
+      <w:r>
+        <w:rPr>
+          <w:noProof/>
+        </w:rPr>
+      </w:r>
+      <w:r>
+        <w:rPr>
+          <w:noProof/>
+        </w:rPr>
+        <w:fldChar w:fldCharType="separate"/>
+      </w:r>
+      <w:r>
+        <w:rPr>
+          <w:noProof/>
+        </w:rPr>
+        <w:t>25</w:t>
+      </w:r>
+      <w:r>
+        <w:rPr>
+          <w:noProof/>
+        </w:rPr>
+        <w:fldChar w:fldCharType="end"/>
+      </w:r>
+    </w:p>
+    <w:p>
+      <w:pPr>
+        <w:pStyle w:val="TDC1"/>
+        <w:tabs>
+          <w:tab w:val="right" w:leader="dot" w:pos="8777"/>
+        </w:tabs>
+        <w:rPr>
+          <w:rFonts w:asciiTheme="minorHAnsi" w:hAnsiTheme="minorHAnsi" w:cstheme="minorBidi"/>
+          <w:b w:val="0"/>
+          <w:noProof/>
+          <w:sz w:val="22"/>
+          <w:szCs w:val="22"/>
+          <w:lang w:eastAsia="es-ES"/>
+        </w:rPr>
+      </w:pPr>
+      <w:r>
+        <w:rPr>
+          <w:noProof/>
         </w:rPr>
         <w:t>Anexos</w:t>
       </w:r>
@@ -2825,7 +3045,7 @@
         <w:rPr>
           <w:noProof/>
         </w:rPr>
-        <w:instrText xml:space="preserve"> PAGEREF _Toc7277659 \h </w:instrText>
+        <w:instrText xml:space="preserve"> PAGEREF _Toc7718845 \h </w:instrText>
       </w:r>
       <w:r>
         <w:rPr>
@@ -2842,7 +3062,7 @@
         <w:rPr>
           <w:noProof/>
         </w:rPr>
-        <w:t>27</w:t>
+        <w:t>29</w:t>
       </w:r>
       <w:r>
         <w:rPr>
@@ -2903,7 +3123,7 @@
         <w:rPr>
           <w:noProof/>
         </w:rPr>
-        <w:instrText xml:space="preserve"> PAGEREF _Toc7277660 \h </w:instrText>
+        <w:instrText xml:space="preserve"> PAGEREF _Toc7718846 \h </w:instrText>
       </w:r>
       <w:r>
         <w:rPr>
@@ -2920,7 +3140,7 @@
         <w:rPr>
           <w:noProof/>
         </w:rPr>
-        <w:t>27</w:t>
+        <w:t>29</w:t>
       </w:r>
       <w:r>
         <w:rPr>
@@ -2993,7 +3213,7 @@
       <w:r>
         <w:fldChar w:fldCharType="separate"/>
       </w:r>
-      <w:hyperlink w:anchor="_Toc7038701" w:history="1">
+      <w:hyperlink w:anchor="_Toc7718847" w:history="1">
         <w:r>
           <w:rPr>
             <w:rStyle w:val="Hipervnculo"/>
@@ -3021,7 +3241,7 @@
             <w:noProof/>
             <w:webHidden/>
           </w:rPr>
-          <w:instrText xml:space="preserve"> PAGEREF _Toc7038701 \h </w:instrText>
+          <w:instrText xml:space="preserve"> PAGEREF _Toc7718847 \h </w:instrText>
         </w:r>
         <w:r>
           <w:rPr>
@@ -3067,7 +3287,7 @@
           <w:lang w:eastAsia="es-ES"/>
         </w:rPr>
       </w:pPr>
-      <w:hyperlink w:anchor="_Toc7038702" w:history="1">
+      <w:hyperlink w:anchor="_Toc7718848" w:history="1">
         <w:r>
           <w:rPr>
             <w:rStyle w:val="Hipervnculo"/>
@@ -3095,7 +3315,7 @@
             <w:noProof/>
             <w:webHidden/>
           </w:rPr>
-          <w:instrText xml:space="preserve"> PAGEREF _Toc7038702 \h </w:instrText>
+          <w:instrText xml:space="preserve"> PAGEREF _Toc7718848 \h </w:instrText>
         </w:r>
         <w:r>
           <w:rPr>
@@ -3141,7 +3361,7 @@
           <w:lang w:eastAsia="es-ES"/>
         </w:rPr>
       </w:pPr>
-      <w:hyperlink w:anchor="_Toc7038703" w:history="1">
+      <w:hyperlink w:anchor="_Toc7718849" w:history="1">
         <w:r>
           <w:rPr>
             <w:rStyle w:val="Hipervnculo"/>
@@ -3169,7 +3389,7 @@
             <w:noProof/>
             <w:webHidden/>
           </w:rPr>
-          <w:instrText xml:space="preserve"> PAGEREF _Toc7038703 \h </w:instrText>
+          <w:instrText xml:space="preserve"> PAGEREF _Toc7718849 \h </w:instrText>
         </w:r>
         <w:r>
           <w:rPr>
@@ -3215,7 +3435,7 @@
           <w:lang w:eastAsia="es-ES"/>
         </w:rPr>
       </w:pPr>
-      <w:hyperlink w:anchor="_Toc7038704" w:history="1">
+      <w:hyperlink w:anchor="_Toc7718850" w:history="1">
         <w:r>
           <w:rPr>
             <w:rStyle w:val="Hipervnculo"/>
@@ -3243,7 +3463,7 @@
             <w:noProof/>
             <w:webHidden/>
           </w:rPr>
-          <w:instrText xml:space="preserve"> PAGEREF _Toc7038704 \h </w:instrText>
+          <w:instrText xml:space="preserve"> PAGEREF _Toc7718850 \h </w:instrText>
         </w:r>
         <w:r>
           <w:rPr>
@@ -3289,7 +3509,7 @@
           <w:lang w:eastAsia="es-ES"/>
         </w:rPr>
       </w:pPr>
-      <w:hyperlink w:anchor="_Toc7038705" w:history="1">
+      <w:hyperlink w:anchor="_Toc7718851" w:history="1">
         <w:r>
           <w:rPr>
             <w:rStyle w:val="Hipervnculo"/>
@@ -3317,7 +3537,7 @@
             <w:noProof/>
             <w:webHidden/>
           </w:rPr>
-          <w:instrText xml:space="preserve"> PAGEREF _Toc7038705 \h </w:instrText>
+          <w:instrText xml:space="preserve"> PAGEREF _Toc7718851 \h </w:instrText>
         </w:r>
         <w:r>
           <w:rPr>
@@ -3363,7 +3583,7 @@
           <w:lang w:eastAsia="es-ES"/>
         </w:rPr>
       </w:pPr>
-      <w:hyperlink w:anchor="_Toc7038706" w:history="1">
+      <w:hyperlink w:anchor="_Toc7718852" w:history="1">
         <w:r>
           <w:rPr>
             <w:rStyle w:val="Hipervnculo"/>
@@ -3391,7 +3611,7 @@
             <w:noProof/>
             <w:webHidden/>
           </w:rPr>
-          <w:instrText xml:space="preserve"> PAGEREF _Toc7038706 \h </w:instrText>
+          <w:instrText xml:space="preserve"> PAGEREF _Toc7718852 \h </w:instrText>
         </w:r>
         <w:r>
           <w:rPr>
@@ -3437,7 +3657,7 @@
           <w:lang w:eastAsia="es-ES"/>
         </w:rPr>
       </w:pPr>
-      <w:hyperlink w:anchor="_Toc7038707" w:history="1">
+      <w:hyperlink w:anchor="_Toc7718853" w:history="1">
         <w:r>
           <w:rPr>
             <w:rStyle w:val="Hipervnculo"/>
@@ -3465,7 +3685,7 @@
             <w:noProof/>
             <w:webHidden/>
           </w:rPr>
-          <w:instrText xml:space="preserve"> PAGEREF _Toc7038707 \h </w:instrText>
+          <w:instrText xml:space="preserve"> PAGEREF _Toc7718853 \h </w:instrText>
         </w:r>
         <w:r>
           <w:rPr>
@@ -3511,7 +3731,7 @@
           <w:lang w:eastAsia="es-ES"/>
         </w:rPr>
       </w:pPr>
-      <w:hyperlink w:anchor="_Toc7038708" w:history="1">
+      <w:hyperlink w:anchor="_Toc7718854" w:history="1">
         <w:r>
           <w:rPr>
             <w:rStyle w:val="Hipervnculo"/>
@@ -3539,7 +3759,7 @@
             <w:noProof/>
             <w:webHidden/>
           </w:rPr>
-          <w:instrText xml:space="preserve"> PAGEREF _Toc7038708 \h </w:instrText>
+          <w:instrText xml:space="preserve"> PAGEREF _Toc7718854 \h </w:instrText>
         </w:r>
         <w:r>
           <w:rPr>
@@ -3609,6 +3829,8 @@
           <w:titlePg/>
         </w:sectPr>
       </w:pPr>
+      <w:bookmarkStart w:id="2" w:name="_GoBack"/>
+      <w:bookmarkEnd w:id="2"/>
     </w:p>
     <w:p>
       <w:pPr>
@@ -3618,16 +3840,16 @@
         <w:lastRenderedPageBreak/>
         <w:br/>
       </w:r>
-      <w:bookmarkStart w:id="2" w:name="_Ref1479956"/>
-      <w:bookmarkStart w:id="3" w:name="_Toc7277641"/>
+      <w:bookmarkStart w:id="3" w:name="_Ref1479956"/>
+      <w:bookmarkStart w:id="4" w:name="_Toc7718824"/>
       <w:r>
         <w:t>I</w:t>
       </w:r>
       <w:r>
         <w:t>ntroducción</w:t>
       </w:r>
-      <w:bookmarkEnd w:id="2"/>
       <w:bookmarkEnd w:id="3"/>
+      <w:bookmarkEnd w:id="4"/>
     </w:p>
     <w:p>
       <w:pPr>
@@ -3638,14 +3860,14 @@
         </w:numPr>
         <w:suppressAutoHyphens w:val="0"/>
       </w:pPr>
-      <w:bookmarkStart w:id="4" w:name="_Toc7277642"/>
+      <w:bookmarkStart w:id="5" w:name="_Toc7718825"/>
       <w:r>
         <w:t>M</w:t>
       </w:r>
       <w:r>
         <w:t>otivación</w:t>
       </w:r>
-      <w:bookmarkEnd w:id="4"/>
+      <w:bookmarkEnd w:id="5"/>
     </w:p>
     <w:p>
       <w:pPr>
@@ -3696,7 +3918,6 @@
           <w:id w:val="-1801458373"/>
           <w:citation/>
         </w:sdtPr>
-        <w:sdtEndPr/>
         <w:sdtContent>
           <w:r>
             <w:fldChar w:fldCharType="begin"/>
@@ -3800,7 +4021,6 @@
           <w:id w:val="-940841110"/>
           <w:citation/>
         </w:sdtPr>
-        <w:sdtEndPr/>
         <w:sdtContent>
           <w:r>
             <w:fldChar w:fldCharType="begin"/>
@@ -3902,7 +4122,6 @@
           <w:id w:val="-1781952682"/>
           <w:citation/>
         </w:sdtPr>
-        <w:sdtEndPr/>
         <w:sdtContent>
           <w:r>
             <w:fldChar w:fldCharType="begin"/>
@@ -4012,11 +4231,11 @@
       <w:pPr>
         <w:pStyle w:val="Ttulo2"/>
       </w:pPr>
-      <w:bookmarkStart w:id="5" w:name="_Toc7277643"/>
+      <w:bookmarkStart w:id="6" w:name="_Toc7718826"/>
       <w:r>
         <w:t>Método y fases de trabajo</w:t>
       </w:r>
-      <w:bookmarkEnd w:id="5"/>
+      <w:bookmarkEnd w:id="6"/>
     </w:p>
     <w:p>
       <w:pPr>
@@ -4142,7 +4361,6 @@
           <w:id w:val="391313113"/>
           <w:citation/>
         </w:sdtPr>
-        <w:sdtEndPr/>
         <w:sdtContent>
           <w:r>
             <w:fldChar w:fldCharType="begin"/>
@@ -4178,7 +4396,6 @@
           <w:id w:val="2014644161"/>
           <w:citation/>
         </w:sdtPr>
-        <w:sdtEndPr/>
         <w:sdtContent>
           <w:r>
             <w:fldChar w:fldCharType="begin"/>
@@ -4361,7 +4578,6 @@
           <w:id w:val="-478996196"/>
           <w:citation/>
         </w:sdtPr>
-        <w:sdtEndPr/>
         <w:sdtContent>
           <w:r>
             <w:fldChar w:fldCharType="begin"/>
@@ -4428,7 +4644,6 @@
           <w:id w:val="-878854378"/>
           <w:citation/>
         </w:sdtPr>
-        <w:sdtEndPr/>
         <w:sdtContent>
           <w:r>
             <w:fldChar w:fldCharType="begin"/>
@@ -4455,7 +4670,6 @@
           <w:id w:val="339588727"/>
           <w:citation/>
         </w:sdtPr>
-        <w:sdtEndPr/>
         <w:sdtContent>
           <w:r>
             <w:fldChar w:fldCharType="begin"/>
@@ -4531,7 +4745,6 @@
           <w:id w:val="-403832772"/>
           <w:citation/>
         </w:sdtPr>
-        <w:sdtEndPr/>
         <w:sdtContent>
           <w:r>
             <w:fldChar w:fldCharType="begin"/>
@@ -4581,12 +4794,12 @@
       <w:pPr>
         <w:pStyle w:val="Ttulo2"/>
       </w:pPr>
-      <w:bookmarkStart w:id="6" w:name="_Toc7277644"/>
+      <w:bookmarkStart w:id="7" w:name="_Toc7718827"/>
       <w:r>
         <w:lastRenderedPageBreak/>
         <w:t>Estructura de la memoria</w:t>
       </w:r>
-      <w:bookmarkEnd w:id="6"/>
+      <w:bookmarkEnd w:id="7"/>
     </w:p>
     <w:p>
       <w:r>
@@ -4728,11 +4941,11 @@
         <w:lastRenderedPageBreak/>
         <w:br/>
       </w:r>
-      <w:bookmarkStart w:id="7" w:name="_Toc7277645"/>
+      <w:bookmarkStart w:id="8" w:name="_Toc7718828"/>
       <w:r>
         <w:t>Estado del arte</w:t>
       </w:r>
-      <w:bookmarkEnd w:id="7"/>
+      <w:bookmarkEnd w:id="8"/>
     </w:p>
     <w:p>
       <w:r>
@@ -4746,11 +4959,11 @@
       <w:pPr>
         <w:pStyle w:val="Ttulo2"/>
       </w:pPr>
-      <w:bookmarkStart w:id="8" w:name="_Toc7277646"/>
+      <w:bookmarkStart w:id="9" w:name="_Toc7718829"/>
       <w:r>
         <w:t>Sistemas de control de versiones</w:t>
       </w:r>
-      <w:bookmarkEnd w:id="8"/>
+      <w:bookmarkEnd w:id="9"/>
     </w:p>
     <w:p>
       <w:pPr>
@@ -4784,7 +4997,6 @@
           <w:id w:val="-273638856"/>
           <w:citation/>
         </w:sdtPr>
-        <w:sdtEndPr/>
         <w:sdtContent>
           <w:r>
             <w:fldChar w:fldCharType="begin"/>
@@ -4834,7 +5046,6 @@
           <w:id w:val="1212850865"/>
           <w:citation/>
         </w:sdtPr>
-        <w:sdtEndPr/>
         <w:sdtContent>
           <w:r>
             <w:fldChar w:fldCharType="begin"/>
@@ -4933,7 +5144,6 @@
           <w:id w:val="171763140"/>
           <w:citation/>
         </w:sdtPr>
-        <w:sdtEndPr/>
         <w:sdtContent>
           <w:r>
             <w:fldChar w:fldCharType="begin"/>
@@ -4974,7 +5184,6 @@
           <w:id w:val="577336813"/>
           <w:citation/>
         </w:sdtPr>
-        <w:sdtEndPr/>
         <w:sdtContent>
           <w:r>
             <w:fldChar w:fldCharType="begin"/>
@@ -5053,7 +5262,6 @@
           <w:id w:val="2130741454"/>
           <w:citation/>
         </w:sdtPr>
-        <w:sdtEndPr/>
         <w:sdtContent>
           <w:r>
             <w:fldChar w:fldCharType="begin"/>
@@ -5098,7 +5306,6 @@
           <w:id w:val="-228840844"/>
           <w:citation/>
         </w:sdtPr>
-        <w:sdtEndPr/>
         <w:sdtContent>
           <w:r>
             <w:fldChar w:fldCharType="begin"/>
@@ -5189,8 +5396,8 @@
         <w:pStyle w:val="Descripcin"/>
         <w:jc w:val="center"/>
       </w:pPr>
-      <w:bookmarkStart w:id="9" w:name="_Ref5529901"/>
-      <w:bookmarkStart w:id="10" w:name="_Toc7038701"/>
+      <w:bookmarkStart w:id="10" w:name="_Ref5529901"/>
+      <w:bookmarkStart w:id="11" w:name="_Toc7718847"/>
       <w:r>
         <w:t xml:space="preserve">Imagen </w:t>
       </w:r>
@@ -5233,21 +5440,21 @@
       <w:r>
         <w:fldChar w:fldCharType="end"/>
       </w:r>
-      <w:bookmarkEnd w:id="9"/>
+      <w:bookmarkEnd w:id="10"/>
       <w:r>
         <w:t>: Esquema general de un control de versiones distribuido</w:t>
       </w:r>
-      <w:bookmarkEnd w:id="10"/>
+      <w:bookmarkEnd w:id="11"/>
     </w:p>
     <w:p>
       <w:pPr>
         <w:pStyle w:val="Ttulo2"/>
       </w:pPr>
-      <w:bookmarkStart w:id="11" w:name="_Toc7277647"/>
+      <w:bookmarkStart w:id="12" w:name="_Toc7718830"/>
       <w:r>
         <w:t>Integración Continua, Entrega Continua y Despliegue Continuo</w:t>
       </w:r>
-      <w:bookmarkEnd w:id="11"/>
+      <w:bookmarkEnd w:id="12"/>
     </w:p>
     <w:p>
       <w:r>
@@ -5274,7 +5481,6 @@
           <w:id w:val="-235165041"/>
           <w:citation/>
         </w:sdtPr>
-        <w:sdtEndPr/>
         <w:sdtContent>
           <w:r>
             <w:fldChar w:fldCharType="begin"/>
@@ -5466,7 +5672,6 @@
           <w:id w:val="1580563485"/>
           <w:citation/>
         </w:sdtPr>
-        <w:sdtEndPr/>
         <w:sdtContent>
           <w:r>
             <w:fldChar w:fldCharType="begin"/>
@@ -5576,8 +5781,8 @@
         <w:pStyle w:val="Descripcin"/>
         <w:jc w:val="center"/>
       </w:pPr>
-      <w:bookmarkStart w:id="12" w:name="_Ref5532191"/>
-      <w:bookmarkStart w:id="13" w:name="_Toc7038702"/>
+      <w:bookmarkStart w:id="13" w:name="_Ref5532191"/>
+      <w:bookmarkStart w:id="14" w:name="_Toc7718848"/>
       <w:r>
         <w:t xml:space="preserve">Imagen </w:t>
       </w:r>
@@ -5620,7 +5825,7 @@
       <w:r>
         <w:fldChar w:fldCharType="end"/>
       </w:r>
-      <w:bookmarkEnd w:id="12"/>
+      <w:bookmarkEnd w:id="13"/>
       <w:r>
         <w:t xml:space="preserve">: Diferencia entre Integración Continua, </w:t>
       </w:r>
@@ -5630,7 +5835,7 @@
       <w:r>
         <w:t>Entrega Continua y Despliegue Continuo</w:t>
       </w:r>
-      <w:bookmarkEnd w:id="13"/>
+      <w:bookmarkEnd w:id="14"/>
     </w:p>
     <w:p>
       <w:pPr>
@@ -5717,11 +5922,11 @@
       <w:pPr>
         <w:pStyle w:val="Ttulo2"/>
       </w:pPr>
-      <w:bookmarkStart w:id="14" w:name="_Toc7277648"/>
+      <w:bookmarkStart w:id="15" w:name="_Toc7718831"/>
       <w:r>
         <w:t>Predicción de fallos mediante análisis de código</w:t>
       </w:r>
-      <w:bookmarkEnd w:id="14"/>
+      <w:bookmarkEnd w:id="15"/>
     </w:p>
     <w:p>
       <w:r>
@@ -5745,7 +5950,6 @@
           <w:id w:val="-1304701441"/>
           <w:citation/>
         </w:sdtPr>
-        <w:sdtEndPr/>
         <w:sdtContent>
           <w:r>
             <w:fldChar w:fldCharType="begin"/>
@@ -5830,7 +6034,6 @@
           <w:id w:val="-1510977093"/>
           <w:citation/>
         </w:sdtPr>
-        <w:sdtEndPr/>
         <w:sdtContent>
           <w:r>
             <w:fldChar w:fldCharType="begin"/>
@@ -5872,7 +6075,6 @@
           <w:id w:val="-1418860173"/>
           <w:citation/>
         </w:sdtPr>
-        <w:sdtEndPr/>
         <w:sdtContent>
           <w:r>
             <w:fldChar w:fldCharType="begin"/>
@@ -5940,7 +6142,6 @@
           <w:id w:val="716395246"/>
           <w:citation/>
         </w:sdtPr>
-        <w:sdtEndPr/>
         <w:sdtContent>
           <w:r>
             <w:fldChar w:fldCharType="begin"/>
@@ -5973,7 +6174,6 @@
           <w:id w:val="-1781869367"/>
           <w:citation/>
         </w:sdtPr>
-        <w:sdtEndPr/>
         <w:sdtContent>
           <w:r>
             <w:fldChar w:fldCharType="begin"/>
@@ -6058,7 +6258,6 @@
           <w:id w:val="-1171178114"/>
           <w:citation/>
         </w:sdtPr>
-        <w:sdtEndPr/>
         <w:sdtContent>
           <w:r>
             <w:fldChar w:fldCharType="begin"/>
@@ -6094,7 +6293,6 @@
           <w:id w:val="2108537346"/>
           <w:citation/>
         </w:sdtPr>
-        <w:sdtEndPr/>
         <w:sdtContent>
           <w:r>
             <w:fldChar w:fldCharType="begin"/>
@@ -6177,7 +6375,6 @@
           <w:id w:val="1523895058"/>
           <w:citation/>
         </w:sdtPr>
-        <w:sdtEndPr/>
         <w:sdtContent>
           <w:r>
             <w:fldChar w:fldCharType="begin"/>
@@ -6235,7 +6432,6 @@
           <w:id w:val="-1310792327"/>
           <w:citation/>
         </w:sdtPr>
-        <w:sdtEndPr/>
         <w:sdtContent>
           <w:r>
             <w:fldChar w:fldCharType="begin"/>
@@ -6273,7 +6469,6 @@
           <w:id w:val="1995837543"/>
           <w:citation/>
         </w:sdtPr>
-        <w:sdtEndPr/>
         <w:sdtContent>
           <w:r>
             <w:fldChar w:fldCharType="begin"/>
@@ -6303,7 +6498,6 @@
           <w:id w:val="-2024929635"/>
           <w:citation/>
         </w:sdtPr>
-        <w:sdtEndPr/>
         <w:sdtContent>
           <w:r>
             <w:fldChar w:fldCharType="begin"/>
@@ -6416,7 +6610,6 @@
           <w:id w:val="4322678"/>
           <w:citation/>
         </w:sdtPr>
-        <w:sdtEndPr/>
         <w:sdtContent>
           <w:r>
             <w:fldChar w:fldCharType="begin"/>
@@ -6474,7 +6667,6 @@
           <w:id w:val="193505592"/>
           <w:citation/>
         </w:sdtPr>
-        <w:sdtEndPr/>
         <w:sdtContent>
           <w:r>
             <w:fldChar w:fldCharType="begin"/>
@@ -6553,11 +6745,11 @@
       <w:pPr>
         <w:pStyle w:val="Ttulo2"/>
       </w:pPr>
-      <w:bookmarkStart w:id="15" w:name="_Toc7277649"/>
+      <w:bookmarkStart w:id="16" w:name="_Toc7718832"/>
       <w:r>
         <w:t>Conclusiones</w:t>
       </w:r>
-      <w:bookmarkEnd w:id="15"/>
+      <w:bookmarkEnd w:id="16"/>
     </w:p>
     <w:p>
       <w:pPr>
@@ -6582,11 +6774,11 @@
         <w:lastRenderedPageBreak/>
         <w:br/>
       </w:r>
-      <w:bookmarkStart w:id="16" w:name="_Toc7277650"/>
+      <w:bookmarkStart w:id="17" w:name="_Toc7718833"/>
       <w:r>
         <w:t>Servicio de análisis</w:t>
       </w:r>
-      <w:bookmarkEnd w:id="16"/>
+      <w:bookmarkEnd w:id="17"/>
     </w:p>
     <w:p>
       <w:r>
@@ -6615,14 +6807,14 @@
       <w:pPr>
         <w:pStyle w:val="Ttulo2"/>
       </w:pPr>
-      <w:bookmarkStart w:id="17" w:name="_Toc7277651"/>
+      <w:bookmarkStart w:id="18" w:name="_Toc7718834"/>
       <w:r>
         <w:t>Descripción del servicio</w:t>
       </w:r>
-      <w:bookmarkEnd w:id="17"/>
-    </w:p>
-    <w:p>
-      <w:bookmarkStart w:id="18" w:name="_Hlk7036921"/>
+      <w:bookmarkEnd w:id="18"/>
+    </w:p>
+    <w:p>
+      <w:bookmarkStart w:id="19" w:name="_Hlk7036921"/>
       <w:r>
         <w:t xml:space="preserve">En la </w:t>
       </w:r>
@@ -6668,7 +6860,7 @@
       <w:r>
         <w:t xml:space="preserve"> </w:t>
       </w:r>
-      <w:bookmarkEnd w:id="18"/>
+      <w:bookmarkEnd w:id="19"/>
       <w:r>
         <w:t xml:space="preserve">y aplican técnicas automáticas de Integración Continua, en el círculo verde, y de despliegue continuo, en el círculo azul </w:t>
       </w:r>
@@ -6677,7 +6869,6 @@
           <w:id w:val="690336562"/>
           <w:citation/>
         </w:sdtPr>
-        <w:sdtEndPr/>
         <w:sdtContent>
           <w:r>
             <w:fldChar w:fldCharType="begin"/>
@@ -6764,8 +6955,8 @@
         <w:pStyle w:val="Descripcin"/>
         <w:jc w:val="center"/>
       </w:pPr>
-      <w:bookmarkStart w:id="19" w:name="_Ref6508389"/>
-      <w:bookmarkStart w:id="20" w:name="_Toc7038703"/>
+      <w:bookmarkStart w:id="20" w:name="_Ref6508389"/>
+      <w:bookmarkStart w:id="21" w:name="_Toc7718849"/>
       <w:r>
         <w:t xml:space="preserve">Imagen </w:t>
       </w:r>
@@ -6808,11 +6999,11 @@
       <w:r>
         <w:fldChar w:fldCharType="end"/>
       </w:r>
-      <w:bookmarkEnd w:id="19"/>
+      <w:bookmarkEnd w:id="20"/>
       <w:r>
         <w:t>: Flujo de trabajo común - Sin utilizar nuestro servicio</w:t>
       </w:r>
-      <w:bookmarkEnd w:id="20"/>
+      <w:bookmarkEnd w:id="21"/>
     </w:p>
     <w:p>
       <w:r>
@@ -6941,8 +7132,8 @@
         <w:keepNext/>
         <w:jc w:val="center"/>
       </w:pPr>
-      <w:bookmarkStart w:id="21" w:name="_Ref6509114"/>
-      <w:bookmarkStart w:id="22" w:name="_Toc7038704"/>
+      <w:bookmarkStart w:id="22" w:name="_Ref6509114"/>
+      <w:bookmarkStart w:id="23" w:name="_Toc7718850"/>
       <w:r>
         <w:t xml:space="preserve">Imagen </w:t>
       </w:r>
@@ -6985,11 +7176,11 @@
       <w:r>
         <w:fldChar w:fldCharType="end"/>
       </w:r>
-      <w:bookmarkEnd w:id="21"/>
+      <w:bookmarkEnd w:id="22"/>
       <w:r>
         <w:t>: Flujo de trabajo común - Utilizando nuestro servicio</w:t>
       </w:r>
-      <w:bookmarkEnd w:id="22"/>
+      <w:bookmarkEnd w:id="23"/>
     </w:p>
     <w:p>
       <w:r>
@@ -7088,8 +7279,8 @@
         <w:pStyle w:val="Descripcin"/>
         <w:jc w:val="center"/>
       </w:pPr>
-      <w:bookmarkStart w:id="23" w:name="_Ref6510817"/>
-      <w:bookmarkStart w:id="24" w:name="_Toc7038705"/>
+      <w:bookmarkStart w:id="24" w:name="_Ref6510817"/>
+      <w:bookmarkStart w:id="25" w:name="_Toc7718851"/>
       <w:r>
         <w:t xml:space="preserve">Imagen </w:t>
       </w:r>
@@ -7132,11 +7323,11 @@
       <w:r>
         <w:fldChar w:fldCharType="end"/>
       </w:r>
-      <w:bookmarkEnd w:id="23"/>
+      <w:bookmarkEnd w:id="24"/>
       <w:r>
         <w:t>: Contexto de uso de nuestro servicio</w:t>
       </w:r>
-      <w:bookmarkEnd w:id="24"/>
+      <w:bookmarkEnd w:id="25"/>
     </w:p>
     <w:p>
       <w:r>
@@ -7245,8 +7436,8 @@
         <w:pStyle w:val="Descripcin"/>
         <w:jc w:val="center"/>
       </w:pPr>
-      <w:bookmarkStart w:id="25" w:name="_Ref6512004"/>
-      <w:bookmarkStart w:id="26" w:name="_Toc7038706"/>
+      <w:bookmarkStart w:id="26" w:name="_Ref6512004"/>
+      <w:bookmarkStart w:id="27" w:name="_Toc7718852"/>
       <w:r>
         <w:t xml:space="preserve">Imagen </w:t>
       </w:r>
@@ -7289,11 +7480,11 @@
       <w:r>
         <w:fldChar w:fldCharType="end"/>
       </w:r>
-      <w:bookmarkEnd w:id="25"/>
+      <w:bookmarkEnd w:id="26"/>
       <w:r>
         <w:t>: Pantalla inicial del servicio</w:t>
       </w:r>
-      <w:bookmarkEnd w:id="26"/>
+      <w:bookmarkEnd w:id="27"/>
     </w:p>
     <w:p>
       <w:r>
@@ -7414,8 +7605,8 @@
         <w:pStyle w:val="Descripcin"/>
         <w:jc w:val="center"/>
       </w:pPr>
-      <w:bookmarkStart w:id="27" w:name="_Ref6512294"/>
-      <w:bookmarkStart w:id="28" w:name="_Toc7038707"/>
+      <w:bookmarkStart w:id="28" w:name="_Ref6512294"/>
+      <w:bookmarkStart w:id="29" w:name="_Toc7718853"/>
       <w:r>
         <w:t xml:space="preserve">Imagen </w:t>
       </w:r>
@@ -7458,21 +7649,21 @@
       <w:r>
         <w:fldChar w:fldCharType="end"/>
       </w:r>
-      <w:bookmarkEnd w:id="27"/>
+      <w:bookmarkEnd w:id="28"/>
       <w:r>
         <w:t>: Pantalla de resultados</w:t>
       </w:r>
-      <w:bookmarkEnd w:id="28"/>
+      <w:bookmarkEnd w:id="29"/>
     </w:p>
     <w:p>
       <w:pPr>
         <w:pStyle w:val="Ttulo2"/>
       </w:pPr>
-      <w:bookmarkStart w:id="29" w:name="_Toc7277652"/>
+      <w:bookmarkStart w:id="30" w:name="_Toc7718835"/>
       <w:r>
         <w:t>Selección de métricas a mostrar</w:t>
       </w:r>
-      <w:bookmarkEnd w:id="29"/>
+      <w:bookmarkEnd w:id="30"/>
     </w:p>
     <w:p>
       <w:r>
@@ -7509,7 +7700,6 @@
           <w:id w:val="-383708882"/>
           <w:citation/>
         </w:sdtPr>
-        <w:sdtEndPr/>
         <w:sdtContent>
           <w:r>
             <w:fldChar w:fldCharType="begin"/>
@@ -7544,7 +7734,6 @@
           <w:id w:val="1472016680"/>
           <w:citation/>
         </w:sdtPr>
-        <w:sdtEndPr/>
         <w:sdtContent>
           <w:r>
             <w:fldChar w:fldCharType="begin"/>
@@ -7598,11 +7787,11 @@
       <w:pPr>
         <w:pStyle w:val="Ttulo2"/>
       </w:pPr>
-      <w:bookmarkStart w:id="30" w:name="_Toc7277653"/>
+      <w:bookmarkStart w:id="31" w:name="_Toc7718836"/>
       <w:r>
         <w:t>Modelo de predicción</w:t>
       </w:r>
-      <w:bookmarkEnd w:id="30"/>
+      <w:bookmarkEnd w:id="31"/>
     </w:p>
     <w:p>
       <w:r>
@@ -7613,7 +7802,6 @@
           <w:id w:val="1140083625"/>
           <w:citation/>
         </w:sdtPr>
-        <w:sdtEndPr/>
         <w:sdtContent>
           <w:r>
             <w:fldChar w:fldCharType="begin"/>
@@ -7688,7 +7876,6 @@
           <w:id w:val="-844623984"/>
           <w:citation/>
         </w:sdtPr>
-        <w:sdtEndPr/>
         <w:sdtContent>
           <w:r>
             <w:fldChar w:fldCharType="begin"/>
@@ -7718,7 +7905,6 @@
           <w:id w:val="-343941025"/>
           <w:citation/>
         </w:sdtPr>
-        <w:sdtEndPr/>
         <w:sdtContent>
           <w:r>
             <w:fldChar w:fldCharType="begin"/>
@@ -7845,8 +8031,8 @@
         <w:pStyle w:val="Descripcin"/>
         <w:jc w:val="center"/>
       </w:pPr>
-      <w:bookmarkStart w:id="31" w:name="_Ref6561438"/>
-      <w:bookmarkStart w:id="32" w:name="_Toc7038708"/>
+      <w:bookmarkStart w:id="32" w:name="_Ref6561438"/>
+      <w:bookmarkStart w:id="33" w:name="_Toc7718854"/>
       <w:r>
         <w:t xml:space="preserve">Imagen </w:t>
       </w:r>
@@ -7889,11 +8075,11 @@
       <w:r>
         <w:fldChar w:fldCharType="end"/>
       </w:r>
-      <w:bookmarkEnd w:id="31"/>
+      <w:bookmarkEnd w:id="32"/>
       <w:r>
         <w:t>: Pantalla de predicción de fallos - versión Beta</w:t>
       </w:r>
-      <w:bookmarkEnd w:id="32"/>
+      <w:bookmarkEnd w:id="33"/>
     </w:p>
     <w:p>
       <w:pPr>
@@ -7915,14 +8101,14 @@
           <w:lang w:eastAsia="zh-CN" w:bidi="hi-IN"/>
         </w:rPr>
       </w:pPr>
-      <w:bookmarkStart w:id="33" w:name="_Toc7277654"/>
+      <w:bookmarkStart w:id="34" w:name="_Toc7718837"/>
       <w:r>
         <w:rPr>
           <w:lang w:eastAsia="zh-CN" w:bidi="hi-IN"/>
         </w:rPr>
         <w:t>Conclusiones</w:t>
       </w:r>
-      <w:bookmarkEnd w:id="33"/>
+      <w:bookmarkEnd w:id="34"/>
     </w:p>
     <w:p>
       <w:r>
@@ -7943,6 +8129,9 @@
       <w:r>
         <w:t>Se recomienda el uso de este servicio cuando se utilizan técnicas de CI, justo antes de subir los cambios al repositorio online, con el fin de poder detectar fallos antes de realizar la compilación y las pruebas automáticas y, por lo tanto, de romper el flujo de trabajo, aunque se puede utilizar en proyectos que no apliquen Integración Continua.</w:t>
       </w:r>
+      <w:r>
+        <w:t xml:space="preserve"> </w:t>
+      </w:r>
     </w:p>
     <w:p>
       <w:pPr>
@@ -7952,11 +8141,381 @@
         <w:lastRenderedPageBreak/>
         <w:br/>
       </w:r>
-      <w:bookmarkStart w:id="34" w:name="_Toc7277655"/>
+      <w:bookmarkStart w:id="35" w:name="_Toc7718838"/>
       <w:r>
         <w:t>Despliegue de la aplicación</w:t>
       </w:r>
-      <w:bookmarkEnd w:id="34"/>
+      <w:bookmarkEnd w:id="35"/>
+    </w:p>
+    <w:p/>
+    <w:p>
+      <w:r>
+        <w:t>En este capítulo se entrará más en detalle sobre cómo se ha implementado el servicio y la estructura utilizada para su despliegue.</w:t>
+      </w:r>
+      <w:r>
+        <w:t xml:space="preserve"> Se enumerarán y explicarán cada una de las tecnologías utilizadas durante la evolución de este servicio.</w:t>
+      </w:r>
+    </w:p>
+    <w:p>
+      <w:pPr>
+        <w:pStyle w:val="Ttulo2"/>
+      </w:pPr>
+      <w:bookmarkStart w:id="36" w:name="_Toc7718839"/>
+      <w:r>
+        <w:t>Desarrollo</w:t>
+      </w:r>
+      <w:bookmarkEnd w:id="36"/>
+    </w:p>
+    <w:p>
+      <w:r>
+        <w:t xml:space="preserve">El proyecto se ha desarrollado con el lenguaje de programación Python, utilizando un </w:t>
+      </w:r>
+      <w:proofErr w:type="spellStart"/>
+      <w:r>
+        <w:t>framework</w:t>
+      </w:r>
+      <w:proofErr w:type="spellEnd"/>
+      <w:r>
+        <w:t xml:space="preserve"> denominado Django</w:t>
+      </w:r>
+      <w:r>
+        <w:rPr>
+          <w:rStyle w:val="Refdenotaalpie"/>
+        </w:rPr>
+        <w:footnoteReference w:id="3"/>
+      </w:r>
+      <w:r>
+        <w:t xml:space="preserve">. Django es un </w:t>
+      </w:r>
+      <w:proofErr w:type="spellStart"/>
+      <w:r>
+        <w:t>framework</w:t>
+      </w:r>
+      <w:proofErr w:type="spellEnd"/>
+      <w:r>
+        <w:t xml:space="preserve"> de alto nivel de Python para desarrollo web que trata de conseguir un desarrollo rápido y un diseño limpio</w:t>
+      </w:r>
+      <w:r>
+        <w:t>.</w:t>
+      </w:r>
+      <w:r>
+        <w:t xml:space="preserve"> Este </w:t>
+      </w:r>
+      <w:proofErr w:type="spellStart"/>
+      <w:r>
+        <w:t>framework</w:t>
+      </w:r>
+      <w:proofErr w:type="spellEnd"/>
+      <w:r>
+        <w:t xml:space="preserve"> se basa en una arquitectura software conocida como modelo-vista-controlador, o simplemente MVC, que trata de separar el desarrollo en tres capas diferenciadas: el modelo, que define estructura de los datos; el controlador, que gestiona las peticiones del usuario; y la vista, que maneja la presentación del contenido.</w:t>
+      </w:r>
+    </w:p>
+    <w:p>
+      <w:r>
+        <w:t>La parte del controlador es la encargada de gestionar los distintos tipos de llamada que realiza el usuario. En este caso, solo se ha proporcionado una posible URL, a la cual el usuario accede e introduce el repositorio que desea analizar.</w:t>
+      </w:r>
+    </w:p>
+    <w:p>
+      <w:r>
+        <w:t>En la parte de la vista se crean las distintas plantillas que se utilizan para mostrar la información. Aquí se han tenido que crear tres diferentes: una para permitir al usuario introducir su repositorio; otro para indicarle que la petición se está procesando y debe esperar; y una última para mostrar los resultados del análisis una vez acabado.</w:t>
+      </w:r>
+    </w:p>
+    <w:p>
+      <w:r>
+        <w:t xml:space="preserve">Por último, en cuanto al modelo de datos, no se ha creado una estructura específica para este servicio. En esta capa se suelen definir las entidades que forman la base de datos si se necesitan almacenar los datos a largo plazo. Sin embargo, ya que en nuestro caso </w:t>
+      </w:r>
+      <w:r>
+        <w:lastRenderedPageBreak/>
+        <w:t xml:space="preserve">únicamente queremos ofrecer los resultados cuando se procesan, pero no guardarlos durante más tiempo, tan solo habrá que </w:t>
+      </w:r>
+      <w:r>
+        <w:t xml:space="preserve">guardar la información temporalmente y </w:t>
+      </w:r>
+      <w:r>
+        <w:t xml:space="preserve">mostrar al usuario los resultados cuando estén calculados. </w:t>
+      </w:r>
+    </w:p>
+    <w:p>
+      <w:pPr>
+        <w:pStyle w:val="Ttulo2"/>
+      </w:pPr>
+      <w:bookmarkStart w:id="37" w:name="_Toc7718840"/>
+      <w:r>
+        <w:t>Despliegue</w:t>
+      </w:r>
+      <w:bookmarkEnd w:id="37"/>
+    </w:p>
+    <w:p>
+      <w:r>
+        <w:t>A nivel del despliegue</w:t>
+      </w:r>
+      <w:r>
+        <w:t xml:space="preserve">, la aplicación está desplegada en la nube con </w:t>
+      </w:r>
+      <w:proofErr w:type="spellStart"/>
+      <w:r>
+        <w:t>Heroku</w:t>
+      </w:r>
+      <w:proofErr w:type="spellEnd"/>
+      <w:r>
+        <w:rPr>
+          <w:rStyle w:val="Refdenotaalpie"/>
+        </w:rPr>
+        <w:footnoteReference w:id="4"/>
+      </w:r>
+      <w:r>
+        <w:t xml:space="preserve">. Esta plataforma permite ejecutar aplicaciones en múltiples lenguajes de programación y con una escalabilidad muy rápida. En nuestro caso, desplegaremos en </w:t>
+      </w:r>
+      <w:proofErr w:type="spellStart"/>
+      <w:r>
+        <w:t>Heroku</w:t>
+      </w:r>
+      <w:proofErr w:type="spellEnd"/>
+      <w:r>
+        <w:t xml:space="preserve"> utilizando Docker </w:t>
+      </w:r>
+      <w:proofErr w:type="spellStart"/>
+      <w:r>
+        <w:t>Compose</w:t>
+      </w:r>
+      <w:proofErr w:type="spellEnd"/>
+      <w:r>
+        <w:t>, una herramienta para definir y lanzar un conjunto de contenedores Docker</w:t>
+      </w:r>
+      <w:r>
+        <w:t xml:space="preserve"> de manera simultánea </w:t>
+      </w:r>
+      <w:sdt>
+        <w:sdtPr>
+          <w:id w:val="1215232799"/>
+          <w:citation/>
+        </w:sdtPr>
+        <w:sdtContent>
+          <w:r>
+            <w:fldChar w:fldCharType="begin"/>
+          </w:r>
+          <w:r>
+            <w:instrText xml:space="preserve"> CITATION Her19 \l 3082 </w:instrText>
+          </w:r>
+          <w:r>
+            <w:fldChar w:fldCharType="separate"/>
+          </w:r>
+          <w:r>
+            <w:rPr>
+              <w:noProof/>
+            </w:rPr>
+            <w:t>[24]</w:t>
+          </w:r>
+          <w:r>
+            <w:fldChar w:fldCharType="end"/>
+          </w:r>
+        </w:sdtContent>
+      </w:sdt>
+      <w:r>
+        <w:t>.</w:t>
+      </w:r>
+      <w:r>
+        <w:t xml:space="preserve"> </w:t>
+      </w:r>
+      <w:r>
+        <w:t>En total, la aplicación está formada por 3 contenedores Docker</w:t>
+      </w:r>
+      <w:r>
+        <w:t>.</w:t>
+      </w:r>
+    </w:p>
+    <w:p>
+      <w:r>
+        <w:t xml:space="preserve">El primero de ellos, al que se ha denominado </w:t>
+      </w:r>
+      <w:r>
+        <w:rPr>
+          <w:i/>
+        </w:rPr>
+        <w:t>web</w:t>
+      </w:r>
+      <w:r>
+        <w:t>, es el encargado de las peticiones web, de manera que gestionará todas las llamadas que los usuarios realicen. Este contenedor será el responsable de recibir el repositorio que se va a analizar</w:t>
+      </w:r>
+      <w:r>
+        <w:t xml:space="preserve"> y guardarlo en memoria, además </w:t>
+      </w:r>
+      <w:r>
+        <w:t>de mostrar los resultados finales.</w:t>
+      </w:r>
+    </w:p>
+    <w:p>
+      <w:r>
+        <w:t xml:space="preserve">El segundo contenedor, denominado </w:t>
+      </w:r>
+      <w:proofErr w:type="spellStart"/>
+      <w:r>
+        <w:rPr>
+          <w:i/>
+        </w:rPr>
+        <w:t>worker</w:t>
+      </w:r>
+      <w:proofErr w:type="spellEnd"/>
+      <w:r>
+        <w:t>, hará las funciones más pesadas, de forma que se ejecuten en segundo plano y el usuario no tenga grandes tiempos de espera. La función principal de este contenedor es la de procesar los repositorios que los usuarios proporcionan para realizar el análisis explicado en el capítulo anterior.</w:t>
+      </w:r>
+      <w:r>
+        <w:t xml:space="preserve"> Este contenedor tiene una memoria compartida con el primero, por lo que los repositorios guardados por él pueden ser utilizados en este contenedor.</w:t>
+      </w:r>
+    </w:p>
+    <w:p>
+      <w:r>
+        <w:t xml:space="preserve">El tercer y último contenedor es el encargado de comunicar los dos anteriores, de manera que cuando un usuario realiza una petición para analizar su repositorio, se </w:t>
+      </w:r>
+      <w:r>
+        <w:t>almacene</w:t>
+      </w:r>
+      <w:r>
+        <w:t xml:space="preserve"> mediante el primer contenedor, y </w:t>
+      </w:r>
+      <w:r>
+        <w:t xml:space="preserve">este </w:t>
+      </w:r>
+      <w:r>
+        <w:t xml:space="preserve">mande un mensaje al segundo para que realice </w:t>
+      </w:r>
+      <w:r>
+        <w:t>el</w:t>
+      </w:r>
+      <w:r>
+        <w:t xml:space="preserve"> análisis</w:t>
+      </w:r>
+      <w:r>
+        <w:t xml:space="preserve">. Para este contenedor se ha utilizado una librería de Python denominada Redis </w:t>
+      </w:r>
+      <w:proofErr w:type="spellStart"/>
+      <w:r>
+        <w:t>Queue</w:t>
+      </w:r>
+      <w:proofErr w:type="spellEnd"/>
+      <w:r>
+        <w:t xml:space="preserve"> (RQ) </w:t>
+      </w:r>
+      <w:sdt>
+        <w:sdtPr>
+          <w:id w:val="1196273022"/>
+          <w:citation/>
+        </w:sdtPr>
+        <w:sdtContent>
+          <w:r>
+            <w:fldChar w:fldCharType="begin"/>
+          </w:r>
+          <w:r>
+            <w:instrText xml:space="preserve"> CITATION Vin02 \l 3082 </w:instrText>
+          </w:r>
+          <w:r>
+            <w:fldChar w:fldCharType="separate"/>
+          </w:r>
+          <w:r>
+            <w:rPr>
+              <w:noProof/>
+            </w:rPr>
+            <w:t>[25]</w:t>
+          </w:r>
+          <w:r>
+            <w:fldChar w:fldCharType="end"/>
+          </w:r>
+        </w:sdtContent>
+      </w:sdt>
+      <w:r>
+        <w:t>.</w:t>
+      </w:r>
+    </w:p>
+    <w:p>
+      <w:r>
+        <w:t xml:space="preserve">Para desplegar el servicio debemos, en primer lugar, crear la configuración de los contenedores Docker de la web y el </w:t>
+      </w:r>
+      <w:proofErr w:type="spellStart"/>
+      <w:r>
+        <w:t>worker</w:t>
+      </w:r>
+      <w:proofErr w:type="spellEnd"/>
+      <w:r>
+        <w:t xml:space="preserve">. A continuación, es necesario definir la configuración de Docker </w:t>
+      </w:r>
+      <w:proofErr w:type="spellStart"/>
+      <w:r>
+        <w:t>Compose</w:t>
+      </w:r>
+      <w:proofErr w:type="spellEnd"/>
+      <w:r>
+        <w:t xml:space="preserve">, indicando en cada uno de los tres contenedores su origen, que para los dos primeros partirá de las imágenes creadas en los archivos Docker mencionados antes, y para el contenedor de Redis se usará una imagen predeterminada. Además, en esta configuración se establece también la memoria compartida entre web y </w:t>
+      </w:r>
+      <w:proofErr w:type="spellStart"/>
+      <w:r>
+        <w:lastRenderedPageBreak/>
+        <w:t>worker</w:t>
+      </w:r>
+      <w:proofErr w:type="spellEnd"/>
+      <w:r>
+        <w:t>. Una vez hechos estos archivos de configuración</w:t>
+      </w:r>
+      <w:r>
+        <w:t xml:space="preserve">, tan solo hay que desplegarlo en </w:t>
+      </w:r>
+      <w:proofErr w:type="spellStart"/>
+      <w:r>
+        <w:t>Heroku</w:t>
+      </w:r>
+      <w:proofErr w:type="spellEnd"/>
+      <w:r>
+        <w:t xml:space="preserve"> y el servicio estará operativo.</w:t>
+      </w:r>
+    </w:p>
+    <w:p/>
+    <w:p>
+      <w:pPr>
+        <w:sectPr>
+          <w:headerReference w:type="even" r:id="rId36"/>
+          <w:type w:val="oddPage"/>
+          <w:pgSz w:w="11906" w:h="16838" w:code="9"/>
+          <w:pgMar w:top="1418" w:right="1134" w:bottom="1985" w:left="1985" w:header="720" w:footer="1134" w:gutter="0"/>
+          <w:cols w:space="720"/>
+          <w:titlePg/>
+        </w:sectPr>
+      </w:pPr>
+    </w:p>
+    <w:p>
+      <w:pPr>
+        <w:pStyle w:val="Ttulo1"/>
+      </w:pPr>
+      <w:r>
+        <w:lastRenderedPageBreak/>
+        <w:br/>
+      </w:r>
+      <w:bookmarkStart w:id="38" w:name="_Toc7718841"/>
+      <w:r>
+        <w:t>Conclusiones y propuestas</w:t>
+      </w:r>
+      <w:bookmarkEnd w:id="38"/>
+    </w:p>
+    <w:p>
+      <w:pPr>
+        <w:pStyle w:val="Ttulo2"/>
+      </w:pPr>
+      <w:bookmarkStart w:id="39" w:name="_Toc7718842"/>
+      <w:r>
+        <w:t>Conclusiones</w:t>
+      </w:r>
+      <w:bookmarkEnd w:id="39"/>
+    </w:p>
+    <w:p>
+      <w:pPr>
+        <w:pStyle w:val="Ttulo2"/>
+      </w:pPr>
+      <w:r>
+        <w:t xml:space="preserve"> </w:t>
+      </w:r>
+      <w:bookmarkStart w:id="40" w:name="_Toc7718843"/>
+      <w:r>
+        <w:t>Trabajo futuro</w:t>
+      </w:r>
+      <w:bookmarkEnd w:id="40"/>
     </w:p>
     <w:p/>
     <w:p/>
@@ -7976,71 +8535,6 @@
     <w:p/>
     <w:p>
       <w:pPr>
-        <w:sectPr>
-          <w:headerReference w:type="even" r:id="rId36"/>
-          <w:type w:val="oddPage"/>
-          <w:pgSz w:w="11906" w:h="16838" w:code="9"/>
-          <w:pgMar w:top="1418" w:right="1134" w:bottom="1985" w:left="1985" w:header="720" w:footer="1134" w:gutter="0"/>
-          <w:cols w:space="720"/>
-          <w:titlePg/>
-        </w:sectPr>
-      </w:pPr>
-    </w:p>
-    <w:p>
-      <w:pPr>
-        <w:pStyle w:val="Ttulo1"/>
-      </w:pPr>
-      <w:r>
-        <w:lastRenderedPageBreak/>
-        <w:br/>
-      </w:r>
-      <w:bookmarkStart w:id="35" w:name="_Toc7277656"/>
-      <w:r>
-        <w:t>Conclusiones y propuestas</w:t>
-      </w:r>
-      <w:bookmarkEnd w:id="35"/>
-    </w:p>
-    <w:p>
-      <w:pPr>
-        <w:pStyle w:val="Ttulo2"/>
-      </w:pPr>
-      <w:bookmarkStart w:id="36" w:name="_Toc7277657"/>
-      <w:r>
-        <w:t>Conclusiones</w:t>
-      </w:r>
-      <w:bookmarkEnd w:id="36"/>
-    </w:p>
-    <w:p>
-      <w:pPr>
-        <w:pStyle w:val="Ttulo2"/>
-      </w:pPr>
-      <w:r>
-        <w:t xml:space="preserve"> </w:t>
-      </w:r>
-      <w:bookmarkStart w:id="37" w:name="_Toc7277658"/>
-      <w:r>
-        <w:t>Trabajo futuro</w:t>
-      </w:r>
-      <w:bookmarkEnd w:id="37"/>
-    </w:p>
-    <w:p/>
-    <w:p/>
-    <w:p/>
-    <w:p/>
-    <w:p/>
-    <w:p/>
-    <w:p/>
-    <w:p/>
-    <w:p/>
-    <w:p/>
-    <w:p/>
-    <w:p/>
-    <w:p/>
-    <w:p/>
-    <w:p/>
-    <w:p/>
-    <w:p>
-      <w:pPr>
         <w:pStyle w:val="Ttulo1"/>
         <w:sectPr>
           <w:headerReference w:type="even" r:id="rId37"/>
@@ -8062,15 +8556,12 @@
           <w:lang w:val="en-GB" w:eastAsia="en-GB"/>
         </w:rPr>
       </w:pPr>
+      <w:bookmarkStart w:id="41" w:name="_Toc7718844"/>
       <w:r>
         <w:lastRenderedPageBreak/>
-        <w:t>Bibliogr</w:t>
-      </w:r>
-      <w:bookmarkStart w:id="38" w:name="_GoBack"/>
-      <w:bookmarkEnd w:id="38"/>
-      <w:r>
-        <w:t>afía</w:t>
-      </w:r>
+        <w:t>Bibliografía</w:t>
+      </w:r>
+      <w:bookmarkEnd w:id="41"/>
       <w:r>
         <w:fldChar w:fldCharType="begin"/>
       </w:r>
@@ -8099,7 +8590,7 @@
       </w:tblGrid>
       <w:tr>
         <w:trPr>
-          <w:divId w:val="1191382446"/>
+          <w:divId w:val="1971014490"/>
           <w:tblCellSpacing w:w="15" w:type="dxa"/>
         </w:trPr>
         <w:tc>
@@ -8146,7 +8637,7 @@
       </w:tr>
       <w:tr>
         <w:trPr>
-          <w:divId w:val="1191382446"/>
+          <w:divId w:val="1971014490"/>
           <w:tblCellSpacing w:w="15" w:type="dxa"/>
         </w:trPr>
         <w:tc>
@@ -8192,7 +8683,7 @@
       </w:tr>
       <w:tr>
         <w:trPr>
-          <w:divId w:val="1191382446"/>
+          <w:divId w:val="1971014490"/>
           <w:tblCellSpacing w:w="15" w:type="dxa"/>
         </w:trPr>
         <w:tc>
@@ -8252,7 +8743,7 @@
       </w:tr>
       <w:tr>
         <w:trPr>
-          <w:divId w:val="1191382446"/>
+          <w:divId w:val="1971014490"/>
           <w:tblCellSpacing w:w="15" w:type="dxa"/>
         </w:trPr>
         <w:tc>
@@ -8298,7 +8789,7 @@
       </w:tr>
       <w:tr>
         <w:trPr>
-          <w:divId w:val="1191382446"/>
+          <w:divId w:val="1971014490"/>
           <w:tblCellSpacing w:w="15" w:type="dxa"/>
         </w:trPr>
         <w:tc>
@@ -8344,7 +8835,7 @@
       </w:tr>
       <w:tr>
         <w:trPr>
-          <w:divId w:val="1191382446"/>
+          <w:divId w:val="1971014490"/>
           <w:tblCellSpacing w:w="15" w:type="dxa"/>
         </w:trPr>
         <w:tc>
@@ -8390,7 +8881,7 @@
       </w:tr>
       <w:tr>
         <w:trPr>
-          <w:divId w:val="1191382446"/>
+          <w:divId w:val="1971014490"/>
           <w:tblCellSpacing w:w="15" w:type="dxa"/>
         </w:trPr>
         <w:tc>
@@ -8436,7 +8927,7 @@
       </w:tr>
       <w:tr>
         <w:trPr>
-          <w:divId w:val="1191382446"/>
+          <w:divId w:val="1971014490"/>
           <w:tblCellSpacing w:w="15" w:type="dxa"/>
         </w:trPr>
         <w:tc>
@@ -8482,7 +8973,7 @@
       </w:tr>
       <w:tr>
         <w:trPr>
-          <w:divId w:val="1191382446"/>
+          <w:divId w:val="1971014490"/>
           <w:tblCellSpacing w:w="15" w:type="dxa"/>
         </w:trPr>
         <w:tc>
@@ -8528,7 +9019,7 @@
       </w:tr>
       <w:tr>
         <w:trPr>
-          <w:divId w:val="1191382446"/>
+          <w:divId w:val="1971014490"/>
           <w:tblCellSpacing w:w="15" w:type="dxa"/>
         </w:trPr>
         <w:tc>
@@ -8574,7 +9065,7 @@
       </w:tr>
       <w:tr>
         <w:trPr>
-          <w:divId w:val="1191382446"/>
+          <w:divId w:val="1971014490"/>
           <w:tblCellSpacing w:w="15" w:type="dxa"/>
         </w:trPr>
         <w:tc>
@@ -8621,7 +9112,7 @@
       </w:tr>
       <w:tr>
         <w:trPr>
-          <w:divId w:val="1191382446"/>
+          <w:divId w:val="1971014490"/>
           <w:tblCellSpacing w:w="15" w:type="dxa"/>
         </w:trPr>
         <w:tc>
@@ -8667,7 +9158,7 @@
       </w:tr>
       <w:tr>
         <w:trPr>
-          <w:divId w:val="1191382446"/>
+          <w:divId w:val="1971014490"/>
           <w:tblCellSpacing w:w="15" w:type="dxa"/>
         </w:trPr>
         <w:tc>
@@ -8727,7 +9218,7 @@
       </w:tr>
       <w:tr>
         <w:trPr>
-          <w:divId w:val="1191382446"/>
+          <w:divId w:val="1971014490"/>
           <w:tblCellSpacing w:w="15" w:type="dxa"/>
         </w:trPr>
         <w:tc>
@@ -8787,7 +9278,7 @@
       </w:tr>
       <w:tr>
         <w:trPr>
-          <w:divId w:val="1191382446"/>
+          <w:divId w:val="1971014490"/>
           <w:tblCellSpacing w:w="15" w:type="dxa"/>
         </w:trPr>
         <w:tc>
@@ -8833,7 +9324,7 @@
       </w:tr>
       <w:tr>
         <w:trPr>
-          <w:divId w:val="1191382446"/>
+          <w:divId w:val="1971014490"/>
           <w:tblCellSpacing w:w="15" w:type="dxa"/>
         </w:trPr>
         <w:tc>
@@ -8893,7 +9384,7 @@
       </w:tr>
       <w:tr>
         <w:trPr>
-          <w:divId w:val="1191382446"/>
+          <w:divId w:val="1971014490"/>
           <w:tblCellSpacing w:w="15" w:type="dxa"/>
         </w:trPr>
         <w:tc>
@@ -8953,7 +9444,7 @@
       </w:tr>
       <w:tr>
         <w:trPr>
-          <w:divId w:val="1191382446"/>
+          <w:divId w:val="1971014490"/>
           <w:tblCellSpacing w:w="15" w:type="dxa"/>
         </w:trPr>
         <w:tc>
@@ -8999,7 +9490,7 @@
       </w:tr>
       <w:tr>
         <w:trPr>
-          <w:divId w:val="1191382446"/>
+          <w:divId w:val="1971014490"/>
           <w:tblCellSpacing w:w="15" w:type="dxa"/>
         </w:trPr>
         <w:tc>
@@ -9059,7 +9550,7 @@
       </w:tr>
       <w:tr>
         <w:trPr>
-          <w:divId w:val="1191382446"/>
+          <w:divId w:val="1971014490"/>
           <w:tblCellSpacing w:w="15" w:type="dxa"/>
         </w:trPr>
         <w:tc>
@@ -9119,7 +9610,7 @@
       </w:tr>
       <w:tr>
         <w:trPr>
-          <w:divId w:val="1191382446"/>
+          <w:divId w:val="1971014490"/>
           <w:tblCellSpacing w:w="15" w:type="dxa"/>
         </w:trPr>
         <w:tc>
@@ -9166,7 +9657,7 @@
       </w:tr>
       <w:tr>
         <w:trPr>
-          <w:divId w:val="1191382446"/>
+          <w:divId w:val="1971014490"/>
           <w:tblCellSpacing w:w="15" w:type="dxa"/>
         </w:trPr>
         <w:tc>
@@ -9212,7 +9703,7 @@
       </w:tr>
       <w:tr>
         <w:trPr>
-          <w:divId w:val="1191382446"/>
+          <w:divId w:val="1971014490"/>
           <w:tblCellSpacing w:w="15" w:type="dxa"/>
         </w:trPr>
         <w:tc>
@@ -9256,10 +9747,102 @@
           </w:p>
         </w:tc>
       </w:tr>
+      <w:tr>
+        <w:trPr>
+          <w:divId w:val="1971014490"/>
+          <w:tblCellSpacing w:w="15" w:type="dxa"/>
+        </w:trPr>
+        <w:tc>
+          <w:tcPr>
+            <w:tcW w:w="50" w:type="pct"/>
+            <w:hideMark/>
+          </w:tcPr>
+          <w:p>
+            <w:pPr>
+              <w:pStyle w:val="Bibliografa"/>
+              <w:rPr>
+                <w:noProof/>
+              </w:rPr>
+            </w:pPr>
+            <w:r>
+              <w:rPr>
+                <w:noProof/>
+              </w:rPr>
+              <w:t xml:space="preserve">[24] </w:t>
+            </w:r>
+          </w:p>
+        </w:tc>
+        <w:tc>
+          <w:tcPr>
+            <w:tcW w:w="0" w:type="auto"/>
+            <w:hideMark/>
+          </w:tcPr>
+          <w:p>
+            <w:pPr>
+              <w:pStyle w:val="Bibliografa"/>
+              <w:rPr>
+                <w:noProof/>
+              </w:rPr>
+            </w:pPr>
+            <w:r>
+              <w:rPr>
+                <w:noProof/>
+              </w:rPr>
+              <w:t>Heroku Dev Center, «Local Development with Docker Compose,» 05 Febrero 2019. [En línea]. Available: https://devcenter.heroku.com/articles/local-development-with-docker-compose. [Último acceso: 02 Mayo 2019].</w:t>
+            </w:r>
+          </w:p>
+        </w:tc>
+      </w:tr>
+      <w:tr>
+        <w:trPr>
+          <w:divId w:val="1971014490"/>
+          <w:tblCellSpacing w:w="15" w:type="dxa"/>
+        </w:trPr>
+        <w:tc>
+          <w:tcPr>
+            <w:tcW w:w="50" w:type="pct"/>
+            <w:hideMark/>
+          </w:tcPr>
+          <w:p>
+            <w:pPr>
+              <w:pStyle w:val="Bibliografa"/>
+              <w:rPr>
+                <w:noProof/>
+              </w:rPr>
+            </w:pPr>
+            <w:r>
+              <w:rPr>
+                <w:noProof/>
+              </w:rPr>
+              <w:t xml:space="preserve">[25] </w:t>
+            </w:r>
+          </w:p>
+        </w:tc>
+        <w:tc>
+          <w:tcPr>
+            <w:tcW w:w="0" w:type="auto"/>
+            <w:hideMark/>
+          </w:tcPr>
+          <w:p>
+            <w:pPr>
+              <w:pStyle w:val="Bibliografa"/>
+              <w:rPr>
+                <w:noProof/>
+              </w:rPr>
+            </w:pPr>
+            <w:r>
+              <w:rPr>
+                <w:noProof/>
+              </w:rPr>
+              <w:t>V. Driessen. [En línea]. Available: https://python-rq.org/. [Último acceso: 2019 Mayo 02].</w:t>
+            </w:r>
+          </w:p>
+        </w:tc>
+      </w:tr>
     </w:tbl>
     <w:p>
       <w:pPr>
-        <w:divId w:val="1191382446"/>
+        <w:divId w:val="1971014490"/>
         <w:rPr>
           <w:rFonts w:eastAsia="Times New Roman"/>
           <w:noProof/>
@@ -9286,25 +9869,25 @@
       <w:pPr>
         <w:pStyle w:val="Ttulo"/>
       </w:pPr>
-      <w:bookmarkStart w:id="39" w:name="_Toc7277659"/>
+      <w:bookmarkStart w:id="42" w:name="_Toc7718845"/>
       <w:r>
         <w:lastRenderedPageBreak/>
         <w:t>Anexos</w:t>
       </w:r>
-      <w:bookmarkEnd w:id="39"/>
+      <w:bookmarkEnd w:id="42"/>
     </w:p>
     <w:p>
       <w:pPr>
         <w:pStyle w:val="AnexoLista"/>
       </w:pPr>
-      <w:bookmarkStart w:id="40" w:name="_Toc7277660"/>
+      <w:bookmarkStart w:id="43" w:name="_Toc7718846"/>
       <w:r>
         <w:t>Anexo 1</w:t>
       </w:r>
       <w:r>
         <w:t>: Metodología de trabajo</w:t>
       </w:r>
-      <w:bookmarkEnd w:id="40"/>
+      <w:bookmarkEnd w:id="43"/>
     </w:p>
     <w:p/>
     <w:sectPr>
@@ -9631,6 +10214,44 @@
       </w:r>
     </w:p>
   </w:footnote>
+  <w:footnote w:id="3">
+    <w:p>
+      <w:pPr>
+        <w:pStyle w:val="Textonotapie"/>
+      </w:pPr>
+      <w:r>
+        <w:rPr>
+          <w:rStyle w:val="Refdenotaalpie"/>
+        </w:rPr>
+        <w:footnoteRef/>
+      </w:r>
+      <w:r>
+        <w:t xml:space="preserve"> </w:t>
+      </w:r>
+      <w:r>
+        <w:t>https://www.djangoproject.com</w:t>
+      </w:r>
+    </w:p>
+  </w:footnote>
+  <w:footnote w:id="4">
+    <w:p>
+      <w:pPr>
+        <w:pStyle w:val="Textonotapie"/>
+      </w:pPr>
+      <w:r>
+        <w:rPr>
+          <w:rStyle w:val="Refdenotaalpie"/>
+        </w:rPr>
+        <w:footnoteRef/>
+      </w:r>
+      <w:r>
+        <w:t xml:space="preserve"> </w:t>
+      </w:r>
+      <w:r>
+        <w:t>https://www.heroku.com/</w:t>
+      </w:r>
+    </w:p>
+  </w:footnote>
 </w:footnotes>
 </file>
 
@@ -9821,7 +10442,7 @@
       <w:rPr>
         <w:noProof/>
       </w:rPr>
-      <w:t>3.3</w:t>
+      <w:t>2.4</w:t>
     </w:r>
     <w:r>
       <w:rPr>
@@ -9854,7 +10475,7 @@
       <w:rPr>
         <w:noProof/>
       </w:rPr>
-      <w:t>Modelo de predicción</w:t>
+      <w:t>Conclusiones</w:t>
     </w:r>
     <w:r>
       <w:rPr>
@@ -14740,11 +15361,50 @@
     <b:URL>https://xgboost.readthedocs.io/en/latest/</b:URL>
     <b:RefOrder>23</b:RefOrder>
   </b:Source>
+  <b:Source>
+    <b:Tag>Her19</b:Tag>
+    <b:SourceType>InternetSite</b:SourceType>
+    <b:Guid>{632388DE-0CB5-4D05-88DC-375460688BCB}</b:Guid>
+    <b:Author>
+      <b:Author>
+        <b:Corporate>Heroku Dev Center</b:Corporate>
+      </b:Author>
+    </b:Author>
+    <b:Title>Local Development with Docker Compose</b:Title>
+    <b:Year>2019</b:Year>
+    <b:Month>Febrero</b:Month>
+    <b:Day>05</b:Day>
+    <b:YearAccessed>2019</b:YearAccessed>
+    <b:MonthAccessed>Mayo</b:MonthAccessed>
+    <b:DayAccessed>02</b:DayAccessed>
+    <b:URL>https://devcenter.heroku.com/articles/local-development-with-docker-compose</b:URL>
+    <b:RefOrder>24</b:RefOrder>
+  </b:Source>
+  <b:Source>
+    <b:Tag>Vin02</b:Tag>
+    <b:SourceType>InternetSite</b:SourceType>
+    <b:Guid>{B30BEBBD-061C-4154-AF33-7E1AB2D2DB6A}</b:Guid>
+    <b:YearAccessed>02</b:YearAccessed>
+    <b:MonthAccessed>Mayo</b:MonthAccessed>
+    <b:DayAccessed>2019</b:DayAccessed>
+    <b:URL>https://python-rq.org/</b:URL>
+    <b:Author>
+      <b:Author>
+        <b:NameList>
+          <b:Person>
+            <b:Last>Driessen</b:Last>
+            <b:First>Vincent</b:First>
+          </b:Person>
+        </b:NameList>
+      </b:Author>
+    </b:Author>
+    <b:RefOrder>25</b:RefOrder>
+  </b:Source>
 </b:Sources>
 </file>
 
 <file path=customXml/itemProps1.xml><?xml version="1.0" encoding="utf-8"?>
-<ds:datastoreItem xmlns:ds="http://schemas.openxmlformats.org/officeDocument/2006/customXml" ds:itemID="{4F1195D0-45A4-4E1A-9853-C0A95DEFB83B}">
+<ds:datastoreItem xmlns:ds="http://schemas.openxmlformats.org/officeDocument/2006/customXml" ds:itemID="{A091BEF0-DFBC-45DC-B255-5A9D13DD63ED}">
   <ds:schemaRefs>
     <ds:schemaRef ds:uri="http://schemas.openxmlformats.org/officeDocument/2006/bibliography"/>
   </ds:schemaRefs>

</xml_diff>

<commit_message>
#61 Cambios en el Capítulo 4 de la memoria
</commit_message>
<xml_diff>
--- a/Memoria/Memoria TFM.docx
+++ b/Memoria/Memoria TFM.docx
@@ -1235,7 +1235,7 @@
       <w:pPr>
         <w:pStyle w:val="Ttulosfueradecontenido"/>
       </w:pPr>
-      <w:bookmarkStart w:id="0" w:name="_Toc7718822"/>
+      <w:bookmarkStart w:id="0" w:name="_Toc8667358"/>
       <w:r>
         <w:lastRenderedPageBreak/>
         <w:t>Resumen</w:t>
@@ -1270,7 +1270,7 @@
       <w:pPr>
         <w:pStyle w:val="Ttulosfueradecontenido"/>
       </w:pPr>
-      <w:bookmarkStart w:id="1" w:name="_Toc7718823"/>
+      <w:bookmarkStart w:id="1" w:name="_Toc8667359"/>
       <w:r>
         <w:lastRenderedPageBreak/>
         <w:t>Agradecimientos</w:t>
@@ -1372,7 +1372,7 @@
         <w:rPr>
           <w:noProof/>
         </w:rPr>
-        <w:instrText xml:space="preserve"> PAGEREF _Toc7718822 \h </w:instrText>
+        <w:instrText xml:space="preserve"> PAGEREF _Toc8667358 \h </w:instrText>
       </w:r>
       <w:r>
         <w:rPr>
@@ -1431,7 +1431,7 @@
         <w:rPr>
           <w:noProof/>
         </w:rPr>
-        <w:instrText xml:space="preserve"> PAGEREF _Toc7718823 \h </w:instrText>
+        <w:instrText xml:space="preserve"> PAGEREF _Toc8667359 \h </w:instrText>
       </w:r>
       <w:r>
         <w:rPr>
@@ -1494,7 +1494,7 @@
         <w:rPr>
           <w:noProof/>
         </w:rPr>
-        <w:instrText xml:space="preserve"> PAGEREF _Toc7718824 \h </w:instrText>
+        <w:instrText xml:space="preserve"> PAGEREF _Toc8667360 \h </w:instrText>
       </w:r>
       <w:r>
         <w:rPr>
@@ -1572,7 +1572,7 @@
         <w:rPr>
           <w:noProof/>
         </w:rPr>
-        <w:instrText xml:space="preserve"> PAGEREF _Toc7718825 \h </w:instrText>
+        <w:instrText xml:space="preserve"> PAGEREF _Toc8667361 \h </w:instrText>
       </w:r>
       <w:r>
         <w:rPr>
@@ -1650,7 +1650,7 @@
         <w:rPr>
           <w:noProof/>
         </w:rPr>
-        <w:instrText xml:space="preserve"> PAGEREF _Toc7718826 \h </w:instrText>
+        <w:instrText xml:space="preserve"> PAGEREF _Toc8667362 \h </w:instrText>
       </w:r>
       <w:r>
         <w:rPr>
@@ -1728,7 +1728,7 @@
         <w:rPr>
           <w:noProof/>
         </w:rPr>
-        <w:instrText xml:space="preserve"> PAGEREF _Toc7718827 \h </w:instrText>
+        <w:instrText xml:space="preserve"> PAGEREF _Toc8667363 \h </w:instrText>
       </w:r>
       <w:r>
         <w:rPr>
@@ -1791,7 +1791,7 @@
         <w:rPr>
           <w:noProof/>
         </w:rPr>
-        <w:instrText xml:space="preserve"> PAGEREF _Toc7718828 \h </w:instrText>
+        <w:instrText xml:space="preserve"> PAGEREF _Toc8667364 \h </w:instrText>
       </w:r>
       <w:r>
         <w:rPr>
@@ -1869,7 +1869,7 @@
         <w:rPr>
           <w:noProof/>
         </w:rPr>
-        <w:instrText xml:space="preserve"> PAGEREF _Toc7718829 \h </w:instrText>
+        <w:instrText xml:space="preserve"> PAGEREF _Toc8667365 \h </w:instrText>
       </w:r>
       <w:r>
         <w:rPr>
@@ -1947,7 +1947,7 @@
         <w:rPr>
           <w:noProof/>
         </w:rPr>
-        <w:instrText xml:space="preserve"> PAGEREF _Toc7718830 \h </w:instrText>
+        <w:instrText xml:space="preserve"> PAGEREF _Toc8667366 \h </w:instrText>
       </w:r>
       <w:r>
         <w:rPr>
@@ -2025,7 +2025,7 @@
         <w:rPr>
           <w:noProof/>
         </w:rPr>
-        <w:instrText xml:space="preserve"> PAGEREF _Toc7718831 \h </w:instrText>
+        <w:instrText xml:space="preserve"> PAGEREF _Toc8667367 \h </w:instrText>
       </w:r>
       <w:r>
         <w:rPr>
@@ -2103,7 +2103,7 @@
         <w:rPr>
           <w:noProof/>
         </w:rPr>
-        <w:instrText xml:space="preserve"> PAGEREF _Toc7718832 \h </w:instrText>
+        <w:instrText xml:space="preserve"> PAGEREF _Toc8667368 \h </w:instrText>
       </w:r>
       <w:r>
         <w:rPr>
@@ -2166,7 +2166,7 @@
         <w:rPr>
           <w:noProof/>
         </w:rPr>
-        <w:instrText xml:space="preserve"> PAGEREF _Toc7718833 \h </w:instrText>
+        <w:instrText xml:space="preserve"> PAGEREF _Toc8667369 \h </w:instrText>
       </w:r>
       <w:r>
         <w:rPr>
@@ -2244,7 +2244,7 @@
         <w:rPr>
           <w:noProof/>
         </w:rPr>
-        <w:instrText xml:space="preserve"> PAGEREF _Toc7718834 \h </w:instrText>
+        <w:instrText xml:space="preserve"> PAGEREF _Toc8667370 \h </w:instrText>
       </w:r>
       <w:r>
         <w:rPr>
@@ -2322,7 +2322,7 @@
         <w:rPr>
           <w:noProof/>
         </w:rPr>
-        <w:instrText xml:space="preserve"> PAGEREF _Toc7718835 \h </w:instrText>
+        <w:instrText xml:space="preserve"> PAGEREF _Toc8667371 \h </w:instrText>
       </w:r>
       <w:r>
         <w:rPr>
@@ -2400,7 +2400,7 @@
         <w:rPr>
           <w:noProof/>
         </w:rPr>
-        <w:instrText xml:space="preserve"> PAGEREF _Toc7718836 \h </w:instrText>
+        <w:instrText xml:space="preserve"> PAGEREF _Toc8667372 \h </w:instrText>
       </w:r>
       <w:r>
         <w:rPr>
@@ -2480,7 +2480,7 @@
         <w:rPr>
           <w:noProof/>
         </w:rPr>
-        <w:instrText xml:space="preserve"> PAGEREF _Toc7718837 \h </w:instrText>
+        <w:instrText xml:space="preserve"> PAGEREF _Toc8667373 \h </w:instrText>
       </w:r>
       <w:r>
         <w:rPr>
@@ -2525,7 +2525,7 @@
         <w:rPr>
           <w:noProof/>
         </w:rPr>
-        <w:t>CAPÍTULO 4 Despliegue de la aplicación</w:t>
+        <w:t>CAPÍTULO 4 Despliegue Continuo</w:t>
       </w:r>
       <w:r>
         <w:rPr>
@@ -2543,7 +2543,7 @@
         <w:rPr>
           <w:noProof/>
         </w:rPr>
-        <w:instrText xml:space="preserve"> PAGEREF _Toc7718838 \h </w:instrText>
+        <w:instrText xml:space="preserve"> PAGEREF _Toc8667374 \h </w:instrText>
       </w:r>
       <w:r>
         <w:rPr>
@@ -2621,7 +2621,7 @@
         <w:rPr>
           <w:noProof/>
         </w:rPr>
-        <w:instrText xml:space="preserve"> PAGEREF _Toc7718839 \h </w:instrText>
+        <w:instrText xml:space="preserve"> PAGEREF _Toc8667375 \h </w:instrText>
       </w:r>
       <w:r>
         <w:rPr>
@@ -2638,7 +2638,7 @@
         <w:rPr>
           <w:noProof/>
         </w:rPr>
-        <w:t>19</w:t>
+        <w:t>20</w:t>
       </w:r>
       <w:r>
         <w:rPr>
@@ -2681,7 +2681,7 @@
         <w:rPr>
           <w:noProof/>
         </w:rPr>
-        <w:t>Despliegue</w:t>
+        <w:t>Integración Continua</w:t>
       </w:r>
       <w:r>
         <w:rPr>
@@ -2699,7 +2699,7 @@
         <w:rPr>
           <w:noProof/>
         </w:rPr>
-        <w:instrText xml:space="preserve"> PAGEREF _Toc7718840 \h </w:instrText>
+        <w:instrText xml:space="preserve"> PAGEREF _Toc8667376 \h </w:instrText>
       </w:r>
       <w:r>
         <w:rPr>
@@ -2716,7 +2716,7 @@
         <w:rPr>
           <w:noProof/>
         </w:rPr>
-        <w:t>20</w:t>
+        <w:t>21</w:t>
       </w:r>
       <w:r>
         <w:rPr>
@@ -2762,7 +2762,7 @@
         <w:rPr>
           <w:noProof/>
         </w:rPr>
-        <w:instrText xml:space="preserve"> PAGEREF _Toc7718841 \h </w:instrText>
+        <w:instrText xml:space="preserve"> PAGEREF _Toc8667377 \h </w:instrText>
       </w:r>
       <w:r>
         <w:rPr>
@@ -2779,7 +2779,7 @@
         <w:rPr>
           <w:noProof/>
         </w:rPr>
-        <w:t>23</w:t>
+        <w:t>25</w:t>
       </w:r>
       <w:r>
         <w:rPr>
@@ -2840,7 +2840,7 @@
         <w:rPr>
           <w:noProof/>
         </w:rPr>
-        <w:instrText xml:space="preserve"> PAGEREF _Toc7718842 \h </w:instrText>
+        <w:instrText xml:space="preserve"> PAGEREF _Toc8667378 \h </w:instrText>
       </w:r>
       <w:r>
         <w:rPr>
@@ -2857,7 +2857,7 @@
         <w:rPr>
           <w:noProof/>
         </w:rPr>
-        <w:t>23</w:t>
+        <w:t>25</w:t>
       </w:r>
       <w:r>
         <w:rPr>
@@ -2918,7 +2918,7 @@
         <w:rPr>
           <w:noProof/>
         </w:rPr>
-        <w:instrText xml:space="preserve"> PAGEREF _Toc7718843 \h </w:instrText>
+        <w:instrText xml:space="preserve"> PAGEREF _Toc8667379 \h </w:instrText>
       </w:r>
       <w:r>
         <w:rPr>
@@ -2935,7 +2935,7 @@
         <w:rPr>
           <w:noProof/>
         </w:rPr>
-        <w:t>23</w:t>
+        <w:t>25</w:t>
       </w:r>
       <w:r>
         <w:rPr>
@@ -2982,7 +2982,7 @@
         <w:rPr>
           <w:noProof/>
         </w:rPr>
-        <w:instrText xml:space="preserve"> PAGEREF _Toc7718844 \h </w:instrText>
+        <w:instrText xml:space="preserve"> PAGEREF _Toc8667380 \h </w:instrText>
       </w:r>
       <w:r>
         <w:rPr>
@@ -2999,7 +2999,7 @@
         <w:rPr>
           <w:noProof/>
         </w:rPr>
-        <w:t>25</w:t>
+        <w:t>27</w:t>
       </w:r>
       <w:r>
         <w:rPr>
@@ -3045,7 +3045,7 @@
         <w:rPr>
           <w:noProof/>
         </w:rPr>
-        <w:instrText xml:space="preserve"> PAGEREF _Toc7718845 \h </w:instrText>
+        <w:instrText xml:space="preserve"> PAGEREF _Toc8667381 \h </w:instrText>
       </w:r>
       <w:r>
         <w:rPr>
@@ -3062,7 +3062,7 @@
         <w:rPr>
           <w:noProof/>
         </w:rPr>
-        <w:t>29</w:t>
+        <w:t>31</w:t>
       </w:r>
       <w:r>
         <w:rPr>
@@ -3123,7 +3123,7 @@
         <w:rPr>
           <w:noProof/>
         </w:rPr>
-        <w:instrText xml:space="preserve"> PAGEREF _Toc7718846 \h </w:instrText>
+        <w:instrText xml:space="preserve"> PAGEREF _Toc8667382 \h </w:instrText>
       </w:r>
       <w:r>
         <w:rPr>
@@ -3140,7 +3140,7 @@
         <w:rPr>
           <w:noProof/>
         </w:rPr>
-        <w:t>29</w:t>
+        <w:t>31</w:t>
       </w:r>
       <w:r>
         <w:rPr>
@@ -3213,7 +3213,7 @@
       <w:r>
         <w:fldChar w:fldCharType="separate"/>
       </w:r>
-      <w:hyperlink w:anchor="_Toc7718847" w:history="1">
+      <w:hyperlink w:anchor="_Toc8667346" w:history="1">
         <w:r>
           <w:rPr>
             <w:rStyle w:val="Hipervnculo"/>
@@ -3241,7 +3241,7 @@
             <w:noProof/>
             <w:webHidden/>
           </w:rPr>
-          <w:instrText xml:space="preserve"> PAGEREF _Toc7718847 \h </w:instrText>
+          <w:instrText xml:space="preserve"> PAGEREF _Toc8667346 \h </w:instrText>
         </w:r>
         <w:r>
           <w:rPr>
@@ -3287,7 +3287,7 @@
           <w:lang w:eastAsia="es-ES"/>
         </w:rPr>
       </w:pPr>
-      <w:hyperlink w:anchor="_Toc7718848" w:history="1">
+      <w:hyperlink w:anchor="_Toc8667347" w:history="1">
         <w:r>
           <w:rPr>
             <w:rStyle w:val="Hipervnculo"/>
@@ -3315,7 +3315,7 @@
             <w:noProof/>
             <w:webHidden/>
           </w:rPr>
-          <w:instrText xml:space="preserve"> PAGEREF _Toc7718848 \h </w:instrText>
+          <w:instrText xml:space="preserve"> PAGEREF _Toc8667347 \h </w:instrText>
         </w:r>
         <w:r>
           <w:rPr>
@@ -3361,7 +3361,7 @@
           <w:lang w:eastAsia="es-ES"/>
         </w:rPr>
       </w:pPr>
-      <w:hyperlink w:anchor="_Toc7718849" w:history="1">
+      <w:hyperlink w:anchor="_Toc8667348" w:history="1">
         <w:r>
           <w:rPr>
             <w:rStyle w:val="Hipervnculo"/>
@@ -3389,7 +3389,7 @@
             <w:noProof/>
             <w:webHidden/>
           </w:rPr>
-          <w:instrText xml:space="preserve"> PAGEREF _Toc7718849 \h </w:instrText>
+          <w:instrText xml:space="preserve"> PAGEREF _Toc8667348 \h </w:instrText>
         </w:r>
         <w:r>
           <w:rPr>
@@ -3435,7 +3435,7 @@
           <w:lang w:eastAsia="es-ES"/>
         </w:rPr>
       </w:pPr>
-      <w:hyperlink w:anchor="_Toc7718850" w:history="1">
+      <w:hyperlink w:anchor="_Toc8667349" w:history="1">
         <w:r>
           <w:rPr>
             <w:rStyle w:val="Hipervnculo"/>
@@ -3463,7 +3463,7 @@
             <w:noProof/>
             <w:webHidden/>
           </w:rPr>
-          <w:instrText xml:space="preserve"> PAGEREF _Toc7718850 \h </w:instrText>
+          <w:instrText xml:space="preserve"> PAGEREF _Toc8667349 \h </w:instrText>
         </w:r>
         <w:r>
           <w:rPr>
@@ -3509,7 +3509,7 @@
           <w:lang w:eastAsia="es-ES"/>
         </w:rPr>
       </w:pPr>
-      <w:hyperlink w:anchor="_Toc7718851" w:history="1">
+      <w:hyperlink w:anchor="_Toc8667350" w:history="1">
         <w:r>
           <w:rPr>
             <w:rStyle w:val="Hipervnculo"/>
@@ -3537,7 +3537,7 @@
             <w:noProof/>
             <w:webHidden/>
           </w:rPr>
-          <w:instrText xml:space="preserve"> PAGEREF _Toc7718851 \h </w:instrText>
+          <w:instrText xml:space="preserve"> PAGEREF _Toc8667350 \h </w:instrText>
         </w:r>
         <w:r>
           <w:rPr>
@@ -3583,7 +3583,7 @@
           <w:lang w:eastAsia="es-ES"/>
         </w:rPr>
       </w:pPr>
-      <w:hyperlink w:anchor="_Toc7718852" w:history="1">
+      <w:hyperlink w:anchor="_Toc8667351" w:history="1">
         <w:r>
           <w:rPr>
             <w:rStyle w:val="Hipervnculo"/>
@@ -3611,7 +3611,7 @@
             <w:noProof/>
             <w:webHidden/>
           </w:rPr>
-          <w:instrText xml:space="preserve"> PAGEREF _Toc7718852 \h </w:instrText>
+          <w:instrText xml:space="preserve"> PAGEREF _Toc8667351 \h </w:instrText>
         </w:r>
         <w:r>
           <w:rPr>
@@ -3657,7 +3657,7 @@
           <w:lang w:eastAsia="es-ES"/>
         </w:rPr>
       </w:pPr>
-      <w:hyperlink w:anchor="_Toc7718853" w:history="1">
+      <w:hyperlink w:anchor="_Toc8667352" w:history="1">
         <w:r>
           <w:rPr>
             <w:rStyle w:val="Hipervnculo"/>
@@ -3685,7 +3685,7 @@
             <w:noProof/>
             <w:webHidden/>
           </w:rPr>
-          <w:instrText xml:space="preserve"> PAGEREF _Toc7718853 \h </w:instrText>
+          <w:instrText xml:space="preserve"> PAGEREF _Toc8667352 \h </w:instrText>
         </w:r>
         <w:r>
           <w:rPr>
@@ -3731,7 +3731,7 @@
           <w:lang w:eastAsia="es-ES"/>
         </w:rPr>
       </w:pPr>
-      <w:hyperlink w:anchor="_Toc7718854" w:history="1">
+      <w:hyperlink w:anchor="_Toc8667353" w:history="1">
         <w:r>
           <w:rPr>
             <w:rStyle w:val="Hipervnculo"/>
@@ -3759,7 +3759,7 @@
             <w:noProof/>
             <w:webHidden/>
           </w:rPr>
-          <w:instrText xml:space="preserve"> PAGEREF _Toc7718854 \h </w:instrText>
+          <w:instrText xml:space="preserve"> PAGEREF _Toc8667353 \h </w:instrText>
         </w:r>
         <w:r>
           <w:rPr>
@@ -3792,6 +3792,302 @@
     </w:p>
     <w:p>
       <w:pPr>
+        <w:pStyle w:val="Tabladeilustraciones"/>
+        <w:tabs>
+          <w:tab w:val="right" w:leader="dot" w:pos="8777"/>
+        </w:tabs>
+        <w:rPr>
+          <w:rFonts w:cstheme="minorBidi"/>
+          <w:smallCaps w:val="0"/>
+          <w:noProof/>
+          <w:sz w:val="22"/>
+          <w:szCs w:val="22"/>
+          <w:lang w:eastAsia="es-ES"/>
+        </w:rPr>
+      </w:pPr>
+      <w:hyperlink w:anchor="_Toc8667354" w:history="1">
+        <w:r>
+          <w:rPr>
+            <w:rStyle w:val="Hipervnculo"/>
+            <w:noProof/>
+            <w:lang w:bidi="hi-IN"/>
+          </w:rPr>
+          <w:t>Imagen 4.1: Pipeline de desarrollo</w:t>
+        </w:r>
+        <w:r>
+          <w:rPr>
+            <w:noProof/>
+            <w:webHidden/>
+          </w:rPr>
+          <w:tab/>
+        </w:r>
+        <w:r>
+          <w:rPr>
+            <w:noProof/>
+            <w:webHidden/>
+          </w:rPr>
+          <w:fldChar w:fldCharType="begin"/>
+        </w:r>
+        <w:r>
+          <w:rPr>
+            <w:noProof/>
+            <w:webHidden/>
+          </w:rPr>
+          <w:instrText xml:space="preserve"> PAGEREF _Toc8667354 \h </w:instrText>
+        </w:r>
+        <w:r>
+          <w:rPr>
+            <w:noProof/>
+            <w:webHidden/>
+          </w:rPr>
+        </w:r>
+        <w:r>
+          <w:rPr>
+            <w:noProof/>
+            <w:webHidden/>
+          </w:rPr>
+          <w:fldChar w:fldCharType="separate"/>
+        </w:r>
+        <w:r>
+          <w:rPr>
+            <w:noProof/>
+            <w:webHidden/>
+          </w:rPr>
+          <w:t>19</w:t>
+        </w:r>
+        <w:r>
+          <w:rPr>
+            <w:noProof/>
+            <w:webHidden/>
+          </w:rPr>
+          <w:fldChar w:fldCharType="end"/>
+        </w:r>
+      </w:hyperlink>
+    </w:p>
+    <w:p>
+      <w:pPr>
+        <w:pStyle w:val="Tabladeilustraciones"/>
+        <w:tabs>
+          <w:tab w:val="right" w:leader="dot" w:pos="8777"/>
+        </w:tabs>
+        <w:rPr>
+          <w:rFonts w:cstheme="minorBidi"/>
+          <w:smallCaps w:val="0"/>
+          <w:noProof/>
+          <w:sz w:val="22"/>
+          <w:szCs w:val="22"/>
+          <w:lang w:eastAsia="es-ES"/>
+        </w:rPr>
+      </w:pPr>
+      <w:hyperlink w:anchor="_Toc8667355" w:history="1">
+        <w:r>
+          <w:rPr>
+            <w:rStyle w:val="Hipervnculo"/>
+            <w:noProof/>
+            <w:lang w:bidi="hi-IN"/>
+          </w:rPr>
+          <w:t>Imagen 4.2: Visualización de incidencias en ZenHub</w:t>
+        </w:r>
+        <w:r>
+          <w:rPr>
+            <w:noProof/>
+            <w:webHidden/>
+          </w:rPr>
+          <w:tab/>
+        </w:r>
+        <w:r>
+          <w:rPr>
+            <w:noProof/>
+            <w:webHidden/>
+          </w:rPr>
+          <w:fldChar w:fldCharType="begin"/>
+        </w:r>
+        <w:r>
+          <w:rPr>
+            <w:noProof/>
+            <w:webHidden/>
+          </w:rPr>
+          <w:instrText xml:space="preserve"> PAGEREF _Toc8667355 \h </w:instrText>
+        </w:r>
+        <w:r>
+          <w:rPr>
+            <w:noProof/>
+            <w:webHidden/>
+          </w:rPr>
+        </w:r>
+        <w:r>
+          <w:rPr>
+            <w:noProof/>
+            <w:webHidden/>
+          </w:rPr>
+          <w:fldChar w:fldCharType="separate"/>
+        </w:r>
+        <w:r>
+          <w:rPr>
+            <w:noProof/>
+            <w:webHidden/>
+          </w:rPr>
+          <w:t>21</w:t>
+        </w:r>
+        <w:r>
+          <w:rPr>
+            <w:noProof/>
+            <w:webHidden/>
+          </w:rPr>
+          <w:fldChar w:fldCharType="end"/>
+        </w:r>
+      </w:hyperlink>
+    </w:p>
+    <w:p>
+      <w:pPr>
+        <w:pStyle w:val="Tabladeilustraciones"/>
+        <w:tabs>
+          <w:tab w:val="right" w:leader="dot" w:pos="8777"/>
+        </w:tabs>
+        <w:rPr>
+          <w:rFonts w:cstheme="minorBidi"/>
+          <w:smallCaps w:val="0"/>
+          <w:noProof/>
+          <w:sz w:val="22"/>
+          <w:szCs w:val="22"/>
+          <w:lang w:eastAsia="es-ES"/>
+        </w:rPr>
+      </w:pPr>
+      <w:hyperlink w:anchor="_Toc8667356" w:history="1">
+        <w:r>
+          <w:rPr>
+            <w:rStyle w:val="Hipervnculo"/>
+            <w:noProof/>
+            <w:lang w:bidi="hi-IN"/>
+          </w:rPr>
+          <w:t>Imagen 4.3: Ejemplo Build en Travis CI</w:t>
+        </w:r>
+        <w:r>
+          <w:rPr>
+            <w:noProof/>
+            <w:webHidden/>
+          </w:rPr>
+          <w:tab/>
+        </w:r>
+        <w:r>
+          <w:rPr>
+            <w:noProof/>
+            <w:webHidden/>
+          </w:rPr>
+          <w:fldChar w:fldCharType="begin"/>
+        </w:r>
+        <w:r>
+          <w:rPr>
+            <w:noProof/>
+            <w:webHidden/>
+          </w:rPr>
+          <w:instrText xml:space="preserve"> PAGEREF _Toc8667356 \h </w:instrText>
+        </w:r>
+        <w:r>
+          <w:rPr>
+            <w:noProof/>
+            <w:webHidden/>
+          </w:rPr>
+        </w:r>
+        <w:r>
+          <w:rPr>
+            <w:noProof/>
+            <w:webHidden/>
+          </w:rPr>
+          <w:fldChar w:fldCharType="separate"/>
+        </w:r>
+        <w:r>
+          <w:rPr>
+            <w:noProof/>
+            <w:webHidden/>
+          </w:rPr>
+          <w:t>22</w:t>
+        </w:r>
+        <w:r>
+          <w:rPr>
+            <w:noProof/>
+            <w:webHidden/>
+          </w:rPr>
+          <w:fldChar w:fldCharType="end"/>
+        </w:r>
+      </w:hyperlink>
+    </w:p>
+    <w:p>
+      <w:pPr>
+        <w:pStyle w:val="Tabladeilustraciones"/>
+        <w:tabs>
+          <w:tab w:val="right" w:leader="dot" w:pos="8777"/>
+        </w:tabs>
+        <w:rPr>
+          <w:rFonts w:cstheme="minorBidi"/>
+          <w:smallCaps w:val="0"/>
+          <w:noProof/>
+          <w:sz w:val="22"/>
+          <w:szCs w:val="22"/>
+          <w:lang w:eastAsia="es-ES"/>
+        </w:rPr>
+      </w:pPr>
+      <w:hyperlink w:anchor="_Toc8667357" w:history="1">
+        <w:r>
+          <w:rPr>
+            <w:rStyle w:val="Hipervnculo"/>
+            <w:noProof/>
+            <w:lang w:bidi="hi-IN"/>
+          </w:rPr>
+          <w:t>Imagen 4.4: Docker Compose. Esquema de los contendores</w:t>
+        </w:r>
+        <w:r>
+          <w:rPr>
+            <w:noProof/>
+            <w:webHidden/>
+          </w:rPr>
+          <w:tab/>
+        </w:r>
+        <w:r>
+          <w:rPr>
+            <w:noProof/>
+            <w:webHidden/>
+          </w:rPr>
+          <w:fldChar w:fldCharType="begin"/>
+        </w:r>
+        <w:r>
+          <w:rPr>
+            <w:noProof/>
+            <w:webHidden/>
+          </w:rPr>
+          <w:instrText xml:space="preserve"> PAGEREF _Toc8667357 \h </w:instrText>
+        </w:r>
+        <w:r>
+          <w:rPr>
+            <w:noProof/>
+            <w:webHidden/>
+          </w:rPr>
+        </w:r>
+        <w:r>
+          <w:rPr>
+            <w:noProof/>
+            <w:webHidden/>
+          </w:rPr>
+          <w:fldChar w:fldCharType="separate"/>
+        </w:r>
+        <w:r>
+          <w:rPr>
+            <w:noProof/>
+            <w:webHidden/>
+          </w:rPr>
+          <w:t>23</w:t>
+        </w:r>
+        <w:r>
+          <w:rPr>
+            <w:noProof/>
+            <w:webHidden/>
+          </w:rPr>
+          <w:fldChar w:fldCharType="end"/>
+        </w:r>
+      </w:hyperlink>
+    </w:p>
+    <w:p>
+      <w:pPr>
         <w:pStyle w:val="IllustrationIndexHeading"/>
         <w:sectPr>
           <w:type w:val="oddPage"/>
@@ -3829,8 +4125,6 @@
           <w:titlePg/>
         </w:sectPr>
       </w:pPr>
-      <w:bookmarkStart w:id="2" w:name="_GoBack"/>
-      <w:bookmarkEnd w:id="2"/>
     </w:p>
     <w:p>
       <w:pPr>
@@ -3840,16 +4134,16 @@
         <w:lastRenderedPageBreak/>
         <w:br/>
       </w:r>
-      <w:bookmarkStart w:id="3" w:name="_Ref1479956"/>
-      <w:bookmarkStart w:id="4" w:name="_Toc7718824"/>
+      <w:bookmarkStart w:id="2" w:name="_Ref1479956"/>
+      <w:bookmarkStart w:id="3" w:name="_Toc8667360"/>
       <w:r>
         <w:t>I</w:t>
       </w:r>
       <w:r>
         <w:t>ntroducción</w:t>
       </w:r>
+      <w:bookmarkEnd w:id="2"/>
       <w:bookmarkEnd w:id="3"/>
-      <w:bookmarkEnd w:id="4"/>
     </w:p>
     <w:p>
       <w:pPr>
@@ -3860,14 +4154,14 @@
         </w:numPr>
         <w:suppressAutoHyphens w:val="0"/>
       </w:pPr>
-      <w:bookmarkStart w:id="5" w:name="_Toc7718825"/>
+      <w:bookmarkStart w:id="4" w:name="_Toc8667361"/>
       <w:r>
         <w:t>M</w:t>
       </w:r>
       <w:r>
         <w:t>otivación</w:t>
       </w:r>
-      <w:bookmarkEnd w:id="5"/>
+      <w:bookmarkEnd w:id="4"/>
     </w:p>
     <w:p>
       <w:pPr>
@@ -4231,11 +4525,11 @@
       <w:pPr>
         <w:pStyle w:val="Ttulo2"/>
       </w:pPr>
-      <w:bookmarkStart w:id="6" w:name="_Toc7718826"/>
+      <w:bookmarkStart w:id="5" w:name="_Toc8667362"/>
       <w:r>
         <w:t>Método y fases de trabajo</w:t>
       </w:r>
-      <w:bookmarkEnd w:id="6"/>
+      <w:bookmarkEnd w:id="5"/>
     </w:p>
     <w:p>
       <w:pPr>
@@ -4794,12 +5088,12 @@
       <w:pPr>
         <w:pStyle w:val="Ttulo2"/>
       </w:pPr>
-      <w:bookmarkStart w:id="7" w:name="_Toc7718827"/>
+      <w:bookmarkStart w:id="6" w:name="_Toc8667363"/>
       <w:r>
         <w:lastRenderedPageBreak/>
         <w:t>Estructura de la memoria</w:t>
       </w:r>
-      <w:bookmarkEnd w:id="7"/>
+      <w:bookmarkEnd w:id="6"/>
     </w:p>
     <w:p>
       <w:r>
@@ -4941,29 +5235,29 @@
         <w:lastRenderedPageBreak/>
         <w:br/>
       </w:r>
-      <w:bookmarkStart w:id="8" w:name="_Toc7718828"/>
+      <w:bookmarkStart w:id="7" w:name="_Toc8667364"/>
       <w:r>
         <w:t>Estado del arte</w:t>
       </w:r>
+      <w:bookmarkEnd w:id="7"/>
+    </w:p>
+    <w:p>
+      <w:r>
+        <w:t xml:space="preserve">En este capítulo se explicarán los componentes imprescindibles en el desarrollo ágil de software durante los últimos años, como son los sistemas de control de versiones y las técnicas de Integración Continua, Entrega Continua y Despliegue Continuo. A continuación, se detallarán diferentes estudios que giran en torno al análisis de código y la predicción de fallos en función de los cambios en el mismo. Finalmente, se mostrará la fuente a partir </w:t>
+      </w:r>
+      <w:r>
+        <w:t>de la cual hemos realizado nuestros análisis, explicando cómo se han conseguido.</w:t>
+      </w:r>
+    </w:p>
+    <w:p>
+      <w:pPr>
+        <w:pStyle w:val="Ttulo2"/>
+      </w:pPr>
+      <w:bookmarkStart w:id="8" w:name="_Toc8667365"/>
+      <w:r>
+        <w:t>Sistemas de control de versiones</w:t>
+      </w:r>
       <w:bookmarkEnd w:id="8"/>
-    </w:p>
-    <w:p>
-      <w:r>
-        <w:t xml:space="preserve">En este capítulo se explicarán los componentes imprescindibles en el desarrollo ágil de software durante los últimos años, como son los sistemas de control de versiones y las técnicas de Integración Continua, Entrega Continua y Despliegue Continuo. A continuación, se detallarán diferentes estudios que giran en torno al análisis de código y la predicción de fallos en función de los cambios en el mismo. Finalmente, se mostrará la fuente a partir </w:t>
-      </w:r>
-      <w:r>
-        <w:t>de la cual hemos realizado nuestros análisis, explicando cómo se han conseguido.</w:t>
-      </w:r>
-    </w:p>
-    <w:p>
-      <w:pPr>
-        <w:pStyle w:val="Ttulo2"/>
-      </w:pPr>
-      <w:bookmarkStart w:id="9" w:name="_Toc7718829"/>
-      <w:r>
-        <w:t>Sistemas de control de versiones</w:t>
-      </w:r>
-      <w:bookmarkEnd w:id="9"/>
     </w:p>
     <w:p>
       <w:pPr>
@@ -5396,8 +5690,8 @@
         <w:pStyle w:val="Descripcin"/>
         <w:jc w:val="center"/>
       </w:pPr>
-      <w:bookmarkStart w:id="10" w:name="_Ref5529901"/>
-      <w:bookmarkStart w:id="11" w:name="_Toc7718847"/>
+      <w:bookmarkStart w:id="9" w:name="_Ref5529901"/>
+      <w:bookmarkStart w:id="10" w:name="_Toc8667346"/>
       <w:r>
         <w:t xml:space="preserve">Imagen </w:t>
       </w:r>
@@ -5440,21 +5734,26 @@
       <w:r>
         <w:fldChar w:fldCharType="end"/>
       </w:r>
+      <w:bookmarkEnd w:id="9"/>
+      <w:r>
+        <w:t>: Esquema general de un control de versiones distribuido</w:t>
+      </w:r>
       <w:bookmarkEnd w:id="10"/>
-      <w:r>
-        <w:t>: Esquema general de un control de versiones distribuido</w:t>
+    </w:p>
+    <w:p>
+      <w:pPr>
+        <w:pStyle w:val="Ttulo2"/>
+      </w:pPr>
+      <w:bookmarkStart w:id="11" w:name="_Toc8667366"/>
+      <w:r>
+        <w:t xml:space="preserve">Integración Continua, </w:t>
+      </w:r>
+      <w:proofErr w:type="gramStart"/>
+      <w:r>
+        <w:t>Entrega Continua y Despliegue Continuo</w:t>
       </w:r>
       <w:bookmarkEnd w:id="11"/>
-    </w:p>
-    <w:p>
-      <w:pPr>
-        <w:pStyle w:val="Ttulo2"/>
-      </w:pPr>
-      <w:bookmarkStart w:id="12" w:name="_Toc7718830"/>
-      <w:r>
-        <w:t>Integración Continua, Entrega Continua y Despliegue Continuo</w:t>
-      </w:r>
-      <w:bookmarkEnd w:id="12"/>
+      <w:proofErr w:type="gramEnd"/>
     </w:p>
     <w:p>
       <w:r>
@@ -5781,8 +6080,8 @@
         <w:pStyle w:val="Descripcin"/>
         <w:jc w:val="center"/>
       </w:pPr>
-      <w:bookmarkStart w:id="13" w:name="_Ref5532191"/>
-      <w:bookmarkStart w:id="14" w:name="_Toc7718848"/>
+      <w:bookmarkStart w:id="12" w:name="_Ref5532191"/>
+      <w:bookmarkStart w:id="13" w:name="_Toc8667347"/>
       <w:r>
         <w:t xml:space="preserve">Imagen </w:t>
       </w:r>
@@ -5825,17 +6124,17 @@
       <w:r>
         <w:fldChar w:fldCharType="end"/>
       </w:r>
+      <w:bookmarkEnd w:id="12"/>
+      <w:r>
+        <w:t xml:space="preserve">: Diferencia entre Integración Continua, </w:t>
+      </w:r>
+      <w:r>
+        <w:br/>
+      </w:r>
+      <w:r>
+        <w:t>Entrega Continua y Despliegue Continuo</w:t>
+      </w:r>
       <w:bookmarkEnd w:id="13"/>
-      <w:r>
-        <w:t xml:space="preserve">: Diferencia entre Integración Continua, </w:t>
-      </w:r>
-      <w:r>
-        <w:br/>
-      </w:r>
-      <w:r>
-        <w:t>Entrega Continua y Despliegue Continuo</w:t>
-      </w:r>
-      <w:bookmarkEnd w:id="14"/>
     </w:p>
     <w:p>
       <w:pPr>
@@ -5922,11 +6221,11 @@
       <w:pPr>
         <w:pStyle w:val="Ttulo2"/>
       </w:pPr>
-      <w:bookmarkStart w:id="15" w:name="_Toc7718831"/>
+      <w:bookmarkStart w:id="14" w:name="_Toc8667367"/>
       <w:r>
         <w:t>Predicción de fallos mediante análisis de código</w:t>
       </w:r>
-      <w:bookmarkEnd w:id="15"/>
+      <w:bookmarkEnd w:id="14"/>
     </w:p>
     <w:p>
       <w:r>
@@ -6745,11 +7044,11 @@
       <w:pPr>
         <w:pStyle w:val="Ttulo2"/>
       </w:pPr>
-      <w:bookmarkStart w:id="16" w:name="_Toc7718832"/>
+      <w:bookmarkStart w:id="15" w:name="_Toc8667368"/>
       <w:r>
         <w:t>Conclusiones</w:t>
       </w:r>
-      <w:bookmarkEnd w:id="16"/>
+      <w:bookmarkEnd w:id="15"/>
     </w:p>
     <w:p>
       <w:pPr>
@@ -6774,93 +7073,93 @@
         <w:lastRenderedPageBreak/>
         <w:br/>
       </w:r>
-      <w:bookmarkStart w:id="17" w:name="_Toc7718833"/>
+      <w:bookmarkStart w:id="16" w:name="_Toc8667369"/>
       <w:r>
         <w:t>Servicio de análisis</w:t>
       </w:r>
+      <w:bookmarkEnd w:id="16"/>
+    </w:p>
+    <w:p>
+      <w:r>
+        <w:t xml:space="preserve">En esta sección vamos a explicar el servicio que </w:t>
+      </w:r>
+      <w:r>
+        <w:t>se va a</w:t>
+      </w:r>
+      <w:r>
+        <w:t xml:space="preserve"> ofrecer y en qué fase del flujo de trabajo se introduce para facilitar la tarea a los equipos de trabajo de desarrollo software. Además, </w:t>
+      </w:r>
+      <w:r>
+        <w:t>se explicará</w:t>
+      </w:r>
+      <w:r>
+        <w:t xml:space="preserve"> qué procedimiento </w:t>
+      </w:r>
+      <w:r>
+        <w:t>se ha</w:t>
+      </w:r>
+      <w:r>
+        <w:t xml:space="preserve"> escogido para seleccionar la información que se va a mostrar al usuario, para finalmente explicar los distintos modelos de predicción que hemos intentado crear para realizar esta búsqueda de fallos potenciales de manera automática.</w:t>
+      </w:r>
+    </w:p>
+    <w:p>
+      <w:pPr>
+        <w:pStyle w:val="Ttulo2"/>
+      </w:pPr>
+      <w:bookmarkStart w:id="17" w:name="_Toc8667370"/>
+      <w:r>
+        <w:t>Descripción del servicio</w:t>
+      </w:r>
       <w:bookmarkEnd w:id="17"/>
     </w:p>
     <w:p>
-      <w:r>
-        <w:t xml:space="preserve">En esta sección vamos a explicar el servicio que </w:t>
-      </w:r>
-      <w:r>
-        <w:t>se va a</w:t>
-      </w:r>
-      <w:r>
-        <w:t xml:space="preserve"> ofrecer y en qué fase del flujo de trabajo se introduce para facilitar la tarea a los equipos de trabajo de desarrollo software. Además, </w:t>
-      </w:r>
-      <w:r>
-        <w:t>se explicará</w:t>
-      </w:r>
-      <w:r>
-        <w:t xml:space="preserve"> qué procedimiento </w:t>
-      </w:r>
-      <w:r>
-        <w:t>se ha</w:t>
-      </w:r>
-      <w:r>
-        <w:t xml:space="preserve"> escogido para seleccionar la información que se va a mostrar al usuario, para finalmente explicar los distintos modelos de predicción que hemos intentado crear para realizar esta búsqueda de fallos potenciales de manera automática.</w:t>
-      </w:r>
-    </w:p>
-    <w:p>
-      <w:pPr>
-        <w:pStyle w:val="Ttulo2"/>
-      </w:pPr>
-      <w:bookmarkStart w:id="18" w:name="_Toc7718834"/>
-      <w:r>
-        <w:t>Descripción del servicio</w:t>
+      <w:bookmarkStart w:id="18" w:name="_Hlk7036921"/>
+      <w:r>
+        <w:t xml:space="preserve">En la </w:t>
+      </w:r>
+      <w:r>
+        <w:fldChar w:fldCharType="begin"/>
+      </w:r>
+      <w:r>
+        <w:instrText xml:space="preserve"> REF _Ref6508389 \h </w:instrText>
+      </w:r>
+      <w:r>
+        <w:fldChar w:fldCharType="separate"/>
+      </w:r>
+      <w:r>
+        <w:t xml:space="preserve">Imagen </w:t>
+      </w:r>
+      <w:r>
+        <w:rPr>
+          <w:noProof/>
+        </w:rPr>
+        <w:t>3</w:t>
+      </w:r>
+      <w:r>
+        <w:t>.</w:t>
+      </w:r>
+      <w:r>
+        <w:rPr>
+          <w:noProof/>
+        </w:rPr>
+        <w:t>1</w:t>
+      </w:r>
+      <w:r>
+        <w:fldChar w:fldCharType="end"/>
+      </w:r>
+      <w:r>
+        <w:t xml:space="preserve"> se puede observar el flujo de trabajo típico para las empresas que siguen la filosofía </w:t>
+      </w:r>
+      <w:r>
+        <w:rPr>
+          <w:i/>
+        </w:rPr>
+        <w:t>DevOps</w:t>
+      </w:r>
+      <w:r>
+        <w:t xml:space="preserve"> </w:t>
       </w:r>
       <w:bookmarkEnd w:id="18"/>
-    </w:p>
-    <w:p>
-      <w:bookmarkStart w:id="19" w:name="_Hlk7036921"/>
-      <w:r>
-        <w:t xml:space="preserve">En la </w:t>
-      </w:r>
-      <w:r>
-        <w:fldChar w:fldCharType="begin"/>
-      </w:r>
-      <w:r>
-        <w:instrText xml:space="preserve"> REF _Ref6508389 \h </w:instrText>
-      </w:r>
-      <w:r>
-        <w:fldChar w:fldCharType="separate"/>
-      </w:r>
-      <w:r>
-        <w:t xml:space="preserve">Imagen </w:t>
-      </w:r>
-      <w:r>
-        <w:rPr>
-          <w:noProof/>
-        </w:rPr>
-        <w:t>3</w:t>
-      </w:r>
-      <w:r>
-        <w:t>.</w:t>
-      </w:r>
-      <w:r>
-        <w:rPr>
-          <w:noProof/>
-        </w:rPr>
-        <w:t>1</w:t>
-      </w:r>
-      <w:r>
-        <w:fldChar w:fldCharType="end"/>
-      </w:r>
-      <w:r>
-        <w:t xml:space="preserve"> se puede observar el flujo de trabajo típico para las empresas que siguen la filosofía </w:t>
-      </w:r>
-      <w:r>
-        <w:rPr>
-          <w:i/>
-        </w:rPr>
-        <w:t>DevOps</w:t>
-      </w:r>
-      <w:r>
-        <w:t xml:space="preserve"> </w:t>
-      </w:r>
-      <w:bookmarkEnd w:id="19"/>
       <w:r>
         <w:t xml:space="preserve">y aplican técnicas automáticas de Integración Continua, en el círculo verde, y de despliegue continuo, en el círculo azul </w:t>
       </w:r>
@@ -6955,8 +7254,8 @@
         <w:pStyle w:val="Descripcin"/>
         <w:jc w:val="center"/>
       </w:pPr>
-      <w:bookmarkStart w:id="20" w:name="_Ref6508389"/>
-      <w:bookmarkStart w:id="21" w:name="_Toc7718849"/>
+      <w:bookmarkStart w:id="19" w:name="_Ref6508389"/>
+      <w:bookmarkStart w:id="20" w:name="_Toc8667348"/>
       <w:r>
         <w:t xml:space="preserve">Imagen </w:t>
       </w:r>
@@ -6999,11 +7298,11 @@
       <w:r>
         <w:fldChar w:fldCharType="end"/>
       </w:r>
+      <w:bookmarkEnd w:id="19"/>
+      <w:r>
+        <w:t>: Flujo de trabajo común - Sin utilizar nuestro servicio</w:t>
+      </w:r>
       <w:bookmarkEnd w:id="20"/>
-      <w:r>
-        <w:t>: Flujo de trabajo común - Sin utilizar nuestro servicio</w:t>
-      </w:r>
-      <w:bookmarkEnd w:id="21"/>
     </w:p>
     <w:p>
       <w:r>
@@ -7132,8 +7431,8 @@
         <w:keepNext/>
         <w:jc w:val="center"/>
       </w:pPr>
-      <w:bookmarkStart w:id="22" w:name="_Ref6509114"/>
-      <w:bookmarkStart w:id="23" w:name="_Toc7718850"/>
+      <w:bookmarkStart w:id="21" w:name="_Ref6509114"/>
+      <w:bookmarkStart w:id="22" w:name="_Toc8667349"/>
       <w:r>
         <w:t xml:space="preserve">Imagen </w:t>
       </w:r>
@@ -7176,11 +7475,11 @@
       <w:r>
         <w:fldChar w:fldCharType="end"/>
       </w:r>
+      <w:bookmarkEnd w:id="21"/>
+      <w:r>
+        <w:t>: Flujo de trabajo común - Utilizando nuestro servicio</w:t>
+      </w:r>
       <w:bookmarkEnd w:id="22"/>
-      <w:r>
-        <w:t>: Flujo de trabajo común - Utilizando nuestro servicio</w:t>
-      </w:r>
-      <w:bookmarkEnd w:id="23"/>
     </w:p>
     <w:p>
       <w:r>
@@ -7279,8 +7578,8 @@
         <w:pStyle w:val="Descripcin"/>
         <w:jc w:val="center"/>
       </w:pPr>
-      <w:bookmarkStart w:id="24" w:name="_Ref6510817"/>
-      <w:bookmarkStart w:id="25" w:name="_Toc7718851"/>
+      <w:bookmarkStart w:id="23" w:name="_Ref6510817"/>
+      <w:bookmarkStart w:id="24" w:name="_Toc8667350"/>
       <w:r>
         <w:t xml:space="preserve">Imagen </w:t>
       </w:r>
@@ -7323,11 +7622,11 @@
       <w:r>
         <w:fldChar w:fldCharType="end"/>
       </w:r>
+      <w:bookmarkEnd w:id="23"/>
+      <w:r>
+        <w:t>: Contexto de uso de nuestro servicio</w:t>
+      </w:r>
       <w:bookmarkEnd w:id="24"/>
-      <w:r>
-        <w:t>: Contexto de uso de nuestro servicio</w:t>
-      </w:r>
-      <w:bookmarkEnd w:id="25"/>
     </w:p>
     <w:p>
       <w:r>
@@ -7436,8 +7735,8 @@
         <w:pStyle w:val="Descripcin"/>
         <w:jc w:val="center"/>
       </w:pPr>
-      <w:bookmarkStart w:id="26" w:name="_Ref6512004"/>
-      <w:bookmarkStart w:id="27" w:name="_Toc7718852"/>
+      <w:bookmarkStart w:id="25" w:name="_Ref6512004"/>
+      <w:bookmarkStart w:id="26" w:name="_Toc8667351"/>
       <w:r>
         <w:t xml:space="preserve">Imagen </w:t>
       </w:r>
@@ -7480,11 +7779,11 @@
       <w:r>
         <w:fldChar w:fldCharType="end"/>
       </w:r>
+      <w:bookmarkEnd w:id="25"/>
+      <w:r>
+        <w:t>: Pantalla inicial del servicio</w:t>
+      </w:r>
       <w:bookmarkEnd w:id="26"/>
-      <w:r>
-        <w:t>: Pantalla inicial del servicio</w:t>
-      </w:r>
-      <w:bookmarkEnd w:id="27"/>
     </w:p>
     <w:p>
       <w:r>
@@ -7605,8 +7904,8 @@
         <w:pStyle w:val="Descripcin"/>
         <w:jc w:val="center"/>
       </w:pPr>
-      <w:bookmarkStart w:id="28" w:name="_Ref6512294"/>
-      <w:bookmarkStart w:id="29" w:name="_Toc7718853"/>
+      <w:bookmarkStart w:id="27" w:name="_Ref6512294"/>
+      <w:bookmarkStart w:id="28" w:name="_Toc8667352"/>
       <w:r>
         <w:t xml:space="preserve">Imagen </w:t>
       </w:r>
@@ -7649,21 +7948,21 @@
       <w:r>
         <w:fldChar w:fldCharType="end"/>
       </w:r>
+      <w:bookmarkEnd w:id="27"/>
+      <w:r>
+        <w:t>: Pantalla de resultados</w:t>
+      </w:r>
       <w:bookmarkEnd w:id="28"/>
-      <w:r>
-        <w:t>: Pantalla de resultados</w:t>
+    </w:p>
+    <w:p>
+      <w:pPr>
+        <w:pStyle w:val="Ttulo2"/>
+      </w:pPr>
+      <w:bookmarkStart w:id="29" w:name="_Toc8667371"/>
+      <w:r>
+        <w:t>Selección de métricas a mostrar</w:t>
       </w:r>
       <w:bookmarkEnd w:id="29"/>
-    </w:p>
-    <w:p>
-      <w:pPr>
-        <w:pStyle w:val="Ttulo2"/>
-      </w:pPr>
-      <w:bookmarkStart w:id="30" w:name="_Toc7718835"/>
-      <w:r>
-        <w:t>Selección de métricas a mostrar</w:t>
-      </w:r>
-      <w:bookmarkEnd w:id="30"/>
     </w:p>
     <w:p>
       <w:r>
@@ -7787,11 +8086,11 @@
       <w:pPr>
         <w:pStyle w:val="Ttulo2"/>
       </w:pPr>
-      <w:bookmarkStart w:id="31" w:name="_Toc7718836"/>
+      <w:bookmarkStart w:id="30" w:name="_Toc8667372"/>
       <w:r>
         <w:t>Modelo de predicción</w:t>
       </w:r>
-      <w:bookmarkEnd w:id="31"/>
+      <w:bookmarkEnd w:id="30"/>
     </w:p>
     <w:p>
       <w:r>
@@ -8031,8 +8330,8 @@
         <w:pStyle w:val="Descripcin"/>
         <w:jc w:val="center"/>
       </w:pPr>
-      <w:bookmarkStart w:id="32" w:name="_Ref6561438"/>
-      <w:bookmarkStart w:id="33" w:name="_Toc7718854"/>
+      <w:bookmarkStart w:id="31" w:name="_Ref6561438"/>
+      <w:bookmarkStart w:id="32" w:name="_Toc8667353"/>
       <w:r>
         <w:t xml:space="preserve">Imagen </w:t>
       </w:r>
@@ -8075,11 +8374,11 @@
       <w:r>
         <w:fldChar w:fldCharType="end"/>
       </w:r>
+      <w:bookmarkEnd w:id="31"/>
+      <w:r>
+        <w:t>: Pantalla de predicción de fallos - versión Beta</w:t>
+      </w:r>
       <w:bookmarkEnd w:id="32"/>
-      <w:r>
-        <w:t>: Pantalla de predicción de fallos - versión Beta</w:t>
-      </w:r>
-      <w:bookmarkEnd w:id="33"/>
     </w:p>
     <w:p>
       <w:pPr>
@@ -8101,14 +8400,14 @@
           <w:lang w:eastAsia="zh-CN" w:bidi="hi-IN"/>
         </w:rPr>
       </w:pPr>
-      <w:bookmarkStart w:id="34" w:name="_Toc7718837"/>
+      <w:bookmarkStart w:id="33" w:name="_Toc8667373"/>
       <w:r>
         <w:rPr>
           <w:lang w:eastAsia="zh-CN" w:bidi="hi-IN"/>
         </w:rPr>
         <w:t>Conclusiones</w:t>
       </w:r>
-      <w:bookmarkEnd w:id="34"/>
+      <w:bookmarkEnd w:id="33"/>
     </w:p>
     <w:p>
       <w:r>
@@ -8141,30 +8440,250 @@
         <w:lastRenderedPageBreak/>
         <w:br/>
       </w:r>
-      <w:bookmarkStart w:id="35" w:name="_Toc7718838"/>
-      <w:r>
-        <w:t>Despliegue de la aplicación</w:t>
+      <w:bookmarkStart w:id="34" w:name="_Toc8667374"/>
+      <w:r>
+        <w:t xml:space="preserve">Despliegue </w:t>
+      </w:r>
+      <w:r>
+        <w:t>Continuo</w:t>
+      </w:r>
+      <w:bookmarkEnd w:id="34"/>
+    </w:p>
+    <w:p/>
+    <w:p>
+      <w:r>
+        <w:t>En este capítulo se entrará más en detalle sobre cómo se ha implementado el servicio y la estructura utilizada para su despliegue.</w:t>
+      </w:r>
+      <w:r>
+        <w:t xml:space="preserve"> Se enumerarán y explicarán cada una de las tecnologías utilizadas durante la evolución de este servicio.</w:t>
+      </w:r>
+    </w:p>
+    <w:p>
+      <w:r>
+        <w:t xml:space="preserve">En la </w:t>
+      </w:r>
+      <w:r>
+        <w:fldChar w:fldCharType="begin"/>
+      </w:r>
+      <w:r>
+        <w:instrText xml:space="preserve"> REF _Ref7793134 \h </w:instrText>
+      </w:r>
+      <w:r>
+        <w:fldChar w:fldCharType="separate"/>
+      </w:r>
+      <w:r>
+        <w:t xml:space="preserve">Imagen </w:t>
+      </w:r>
+      <w:r>
+        <w:rPr>
+          <w:noProof/>
+        </w:rPr>
+        <w:t>4</w:t>
+      </w:r>
+      <w:r>
+        <w:t>.</w:t>
+      </w:r>
+      <w:r>
+        <w:rPr>
+          <w:noProof/>
+        </w:rPr>
+        <w:t>1</w:t>
+      </w:r>
+      <w:r>
+        <w:fldChar w:fldCharType="end"/>
+      </w:r>
+      <w:r>
+        <w:t xml:space="preserve"> se muestra el </w:t>
+      </w:r>
+      <w:r>
+        <w:rPr>
+          <w:i/>
+        </w:rPr>
+        <w:t>pipeline</w:t>
+      </w:r>
+      <w:r>
+        <w:t xml:space="preserve"> o flujo de trabajo adoptado durante este trabajo. En primer lugar, se realizan los cambios convenientes en el entorno de trabajo del usuario. A continuación, cuando se tiene un cambio que se quiere llevar al despliegue final, se suben los cambios al repositorio remoto, en nuestro caso GitHub.</w:t>
+      </w:r>
+    </w:p>
+    <w:p>
+      <w:pPr>
+        <w:keepNext/>
+        <w:ind w:firstLine="0"/>
+        <w:jc w:val="center"/>
+      </w:pPr>
+      <w:r>
+        <w:rPr>
+          <w:noProof/>
+        </w:rPr>
+        <w:drawing>
+          <wp:inline distT="0" distB="0" distL="0" distR="0" wp14:anchorId="5F502299" wp14:editId="204C247F">
+            <wp:extent cx="4759131" cy="934278"/>
+            <wp:effectExtent l="0" t="0" r="0" b="0"/>
+            <wp:docPr id="7" name="Imagen 7"/>
+            <wp:cNvGraphicFramePr>
+              <a:graphicFrameLocks xmlns:a="http://schemas.openxmlformats.org/drawingml/2006/main" noChangeAspect="1"/>
+            </wp:cNvGraphicFramePr>
+            <a:graphic xmlns:a="http://schemas.openxmlformats.org/drawingml/2006/main">
+              <a:graphicData uri="http://schemas.openxmlformats.org/drawingml/2006/picture">
+                <pic:pic xmlns:pic="http://schemas.openxmlformats.org/drawingml/2006/picture">
+                  <pic:nvPicPr>
+                    <pic:cNvPr id="7" name="PipeLine-Desarrollo.png"/>
+                    <pic:cNvPicPr/>
+                  </pic:nvPicPr>
+                  <pic:blipFill>
+                    <a:blip r:embed="rId36" cstate="print">
+                      <a:extLst>
+                        <a:ext uri="{28A0092B-C50C-407E-A947-70E740481C1C}">
+                          <a14:useLocalDpi xmlns:a14="http://schemas.microsoft.com/office/drawing/2010/main" val="0"/>
+                        </a:ext>
+                      </a:extLst>
+                    </a:blip>
+                    <a:stretch>
+                      <a:fillRect/>
+                    </a:stretch>
+                  </pic:blipFill>
+                  <pic:spPr>
+                    <a:xfrm>
+                      <a:off x="0" y="0"/>
+                      <a:ext cx="4851645" cy="952440"/>
+                    </a:xfrm>
+                    <a:prstGeom prst="rect">
+                      <a:avLst/>
+                    </a:prstGeom>
+                  </pic:spPr>
+                </pic:pic>
+              </a:graphicData>
+            </a:graphic>
+          </wp:inline>
+        </w:drawing>
+      </w:r>
+    </w:p>
+    <w:p>
+      <w:pPr>
+        <w:pStyle w:val="Descripcin"/>
+        <w:jc w:val="center"/>
+      </w:pPr>
+      <w:bookmarkStart w:id="35" w:name="_Ref7793134"/>
+      <w:bookmarkStart w:id="36" w:name="_Toc8667354"/>
+      <w:r>
+        <w:t xml:space="preserve">Imagen </w:t>
+      </w:r>
+      <w:r>
+        <w:fldChar w:fldCharType="begin"/>
+      </w:r>
+      <w:r>
+        <w:instrText xml:space="preserve"> STYLEREF 1 \s </w:instrText>
+      </w:r>
+      <w:r>
+        <w:fldChar w:fldCharType="separate"/>
+      </w:r>
+      <w:r>
+        <w:rPr>
+          <w:noProof/>
+        </w:rPr>
+        <w:t>4</w:t>
+      </w:r>
+      <w:r>
+        <w:fldChar w:fldCharType="end"/>
+      </w:r>
+      <w:r>
+        <w:t>.</w:t>
+      </w:r>
+      <w:r>
+        <w:fldChar w:fldCharType="begin"/>
+      </w:r>
+      <w:r>
+        <w:instrText xml:space="preserve"> SEQ Imagen \* ARABIC \s 1 </w:instrText>
+      </w:r>
+      <w:r>
+        <w:fldChar w:fldCharType="separate"/>
+      </w:r>
+      <w:r>
+        <w:rPr>
+          <w:noProof/>
+        </w:rPr>
+        <w:t>1</w:t>
+      </w:r>
+      <w:r>
+        <w:fldChar w:fldCharType="end"/>
       </w:r>
       <w:bookmarkEnd w:id="35"/>
+      <w:r>
+        <w:t>: Pipeline de desarrollo</w:t>
+      </w:r>
+      <w:bookmarkEnd w:id="36"/>
+    </w:p>
+    <w:p>
+      <w:r>
+        <w:t xml:space="preserve">Tras subirse a GitHub, automáticamente Travis CI </w:t>
+      </w:r>
+      <w:sdt>
+        <w:sdtPr>
+          <w:id w:val="-835837272"/>
+          <w:citation/>
+        </w:sdtPr>
+        <w:sdtContent>
+          <w:r>
+            <w:fldChar w:fldCharType="begin"/>
+          </w:r>
+          <w:r>
+            <w:instrText xml:space="preserve"> CITATION Tra11 \l 3082 </w:instrText>
+          </w:r>
+          <w:r>
+            <w:fldChar w:fldCharType="separate"/>
+          </w:r>
+          <w:r>
+            <w:rPr>
+              <w:noProof/>
+            </w:rPr>
+            <w:t>[18]</w:t>
+          </w:r>
+          <w:r>
+            <w:fldChar w:fldCharType="end"/>
+          </w:r>
+        </w:sdtContent>
+      </w:sdt>
+      <w:r>
+        <w:t>, que es la herramienta de Integración Continua que hemos utilizado, ejecutará el plan de pruebas que hayamos creado para comprobar que los desarrollos realizados no han provocado variaciones en el comportamiento usual del servicio. Si las pruebas no se pasan, se avisaría al usuario y se procedería a arreglar los fallos. Si las pruebas son correctas, se despl</w:t>
+      </w:r>
+      <w:r>
+        <w:t>i</w:t>
+      </w:r>
+      <w:r>
+        <w:t>eg</w:t>
+      </w:r>
+      <w:r>
+        <w:t>a automáticamente</w:t>
+      </w:r>
+      <w:r>
+        <w:t xml:space="preserve">. </w:t>
+      </w:r>
+      <w:r>
+        <w:t>Para ello</w:t>
+      </w:r>
+      <w:r>
+        <w:t xml:space="preserve">, se crean una serie de contenedores Docker con funciones diferenciadas, y estos contenedores se despliegan con </w:t>
+      </w:r>
+      <w:proofErr w:type="spellStart"/>
+      <w:r>
+        <w:t>Heroku</w:t>
+      </w:r>
+      <w:proofErr w:type="spellEnd"/>
+      <w:r>
+        <w:t>, dejando el servicio completamente funcional.</w:t>
+      </w:r>
     </w:p>
     <w:p/>
     <w:p>
-      <w:r>
-        <w:t>En este capítulo se entrará más en detalle sobre cómo se ha implementado el servicio y la estructura utilizada para su despliegue.</w:t>
-      </w:r>
-      <w:r>
-        <w:t xml:space="preserve"> Se enumerarán y explicarán cada una de las tecnologías utilizadas durante la evolución de este servicio.</w:t>
-      </w:r>
-    </w:p>
-    <w:p>
       <w:pPr>
         <w:pStyle w:val="Ttulo2"/>
       </w:pPr>
-      <w:bookmarkStart w:id="36" w:name="_Toc7718839"/>
-      <w:r>
+      <w:bookmarkStart w:id="37" w:name="_Toc8667375"/>
+      <w:r>
+        <w:lastRenderedPageBreak/>
         <w:t>Desarrollo</w:t>
       </w:r>
-      <w:bookmarkEnd w:id="36"/>
+      <w:bookmarkEnd w:id="37"/>
     </w:p>
     <w:p>
       <w:r>
@@ -8222,38 +8741,365 @@
     </w:p>
     <w:p>
       <w:r>
-        <w:t xml:space="preserve">Por último, en cuanto al modelo de datos, no se ha creado una estructura específica para este servicio. En esta capa se suelen definir las entidades que forman la base de datos si se necesitan almacenar los datos a largo plazo. Sin embargo, ya que en nuestro caso </w:t>
-      </w:r>
-      <w:r>
+        <w:t xml:space="preserve">Por último, en cuanto al modelo de datos, no se ha creado una estructura específica para este servicio. En esta capa se suelen definir las entidades que forman la base de datos si se necesitan almacenar los datos a largo plazo. Sin embargo, ya que en nuestro caso únicamente queremos ofrecer los resultados cuando se procesan, pero no guardarlos durante más tiempo, tan solo habrá que </w:t>
+      </w:r>
+      <w:r>
+        <w:t xml:space="preserve">guardar la información temporalmente y </w:t>
+      </w:r>
+      <w:r>
+        <w:t>mostrar al usuario los resultados cuando estén calculados.</w:t>
+      </w:r>
+    </w:p>
+    <w:p>
+      <w:r>
+        <w:t xml:space="preserve">Todo el código </w:t>
+      </w:r>
+      <w:r>
+        <w:t>ha sido</w:t>
+      </w:r>
+      <w:r>
+        <w:t xml:space="preserve"> gestionado utilizando GitHub para el control de versiones. Además, </w:t>
+      </w:r>
+      <w:r>
+        <w:t xml:space="preserve">para facilitar la gestión ágil del proyecto se ha utilizado </w:t>
+      </w:r>
+      <w:proofErr w:type="spellStart"/>
+      <w:r>
+        <w:t>ZenHub</w:t>
+      </w:r>
+      <w:proofErr w:type="spellEnd"/>
+      <w:r>
+        <w:rPr>
+          <w:rStyle w:val="Refdenotaalpie"/>
+        </w:rPr>
+        <w:footnoteReference w:id="4"/>
+      </w:r>
+      <w:r>
+        <w:t xml:space="preserve">, lo que nos permite manejar y visualizar qué incidencias estamos tratando en cada momento, como se puede ver en el ejemplo de la </w:t>
+      </w:r>
+      <w:r>
+        <w:fldChar w:fldCharType="begin"/>
+      </w:r>
+      <w:r>
+        <w:instrText xml:space="preserve"> REF _Ref7797023 \h </w:instrText>
+      </w:r>
+      <w:r>
+        <w:fldChar w:fldCharType="separate"/>
+      </w:r>
+      <w:r>
+        <w:t xml:space="preserve">Imagen </w:t>
+      </w:r>
+      <w:r>
+        <w:rPr>
+          <w:noProof/>
+        </w:rPr>
+        <w:t>4</w:t>
+      </w:r>
+      <w:r>
+        <w:t>.</w:t>
+      </w:r>
+      <w:r>
+        <w:rPr>
+          <w:noProof/>
+        </w:rPr>
+        <w:t>2</w:t>
+      </w:r>
+      <w:r>
+        <w:fldChar w:fldCharType="end"/>
+      </w:r>
+    </w:p>
+    <w:p>
+      <w:pPr>
+        <w:keepNext/>
+        <w:ind w:firstLine="0"/>
+        <w:jc w:val="center"/>
+      </w:pPr>
+      <w:r>
+        <w:rPr>
+          <w:noProof/>
+        </w:rPr>
         <w:lastRenderedPageBreak/>
-        <w:t xml:space="preserve">únicamente queremos ofrecer los resultados cuando se procesan, pero no guardarlos durante más tiempo, tan solo habrá que </w:t>
-      </w:r>
-      <w:r>
-        <w:t xml:space="preserve">guardar la información temporalmente y </w:t>
-      </w:r>
-      <w:r>
-        <w:t xml:space="preserve">mostrar al usuario los resultados cuando estén calculados. </w:t>
-      </w:r>
+        <w:drawing>
+          <wp:inline distT="0" distB="0" distL="0" distR="0" wp14:anchorId="7DF62EF1" wp14:editId="5EABD00E">
+            <wp:extent cx="5398592" cy="3309730"/>
+            <wp:effectExtent l="0" t="0" r="0" b="5080"/>
+            <wp:docPr id="8" name="Imagen 8"/>
+            <wp:cNvGraphicFramePr>
+              <a:graphicFrameLocks xmlns:a="http://schemas.openxmlformats.org/drawingml/2006/main" noChangeAspect="1"/>
+            </wp:cNvGraphicFramePr>
+            <a:graphic xmlns:a="http://schemas.openxmlformats.org/drawingml/2006/main">
+              <a:graphicData uri="http://schemas.openxmlformats.org/drawingml/2006/picture">
+                <pic:pic xmlns:pic="http://schemas.openxmlformats.org/drawingml/2006/picture">
+                  <pic:nvPicPr>
+                    <pic:cNvPr id="1" name=""/>
+                    <pic:cNvPicPr/>
+                  </pic:nvPicPr>
+                  <pic:blipFill>
+                    <a:blip r:embed="rId37" cstate="print">
+                      <a:extLst>
+                        <a:ext uri="{28A0092B-C50C-407E-A947-70E740481C1C}">
+                          <a14:useLocalDpi xmlns:a14="http://schemas.microsoft.com/office/drawing/2010/main" val="0"/>
+                        </a:ext>
+                      </a:extLst>
+                    </a:blip>
+                    <a:stretch>
+                      <a:fillRect/>
+                    </a:stretch>
+                  </pic:blipFill>
+                  <pic:spPr>
+                    <a:xfrm>
+                      <a:off x="0" y="0"/>
+                      <a:ext cx="5470087" cy="3353562"/>
+                    </a:xfrm>
+                    <a:prstGeom prst="rect">
+                      <a:avLst/>
+                    </a:prstGeom>
+                  </pic:spPr>
+                </pic:pic>
+              </a:graphicData>
+            </a:graphic>
+          </wp:inline>
+        </w:drawing>
+      </w:r>
+    </w:p>
+    <w:p>
+      <w:pPr>
+        <w:pStyle w:val="Descripcin"/>
+        <w:jc w:val="center"/>
+      </w:pPr>
+      <w:bookmarkStart w:id="38" w:name="_Ref7797023"/>
+      <w:bookmarkStart w:id="39" w:name="_Toc8667355"/>
+      <w:r>
+        <w:t xml:space="preserve">Imagen </w:t>
+      </w:r>
+      <w:r>
+        <w:fldChar w:fldCharType="begin"/>
+      </w:r>
+      <w:r>
+        <w:instrText xml:space="preserve"> STYLEREF 1 \s </w:instrText>
+      </w:r>
+      <w:r>
+        <w:fldChar w:fldCharType="separate"/>
+      </w:r>
+      <w:r>
+        <w:rPr>
+          <w:noProof/>
+        </w:rPr>
+        <w:t>4</w:t>
+      </w:r>
+      <w:r>
+        <w:fldChar w:fldCharType="end"/>
+      </w:r>
+      <w:r>
+        <w:t>.</w:t>
+      </w:r>
+      <w:r>
+        <w:fldChar w:fldCharType="begin"/>
+      </w:r>
+      <w:r>
+        <w:instrText xml:space="preserve"> SEQ Imagen \* ARABIC \s 1 </w:instrText>
+      </w:r>
+      <w:r>
+        <w:fldChar w:fldCharType="separate"/>
+      </w:r>
+      <w:r>
+        <w:rPr>
+          <w:noProof/>
+        </w:rPr>
+        <w:t>2</w:t>
+      </w:r>
+      <w:r>
+        <w:fldChar w:fldCharType="end"/>
+      </w:r>
+      <w:bookmarkEnd w:id="38"/>
+      <w:r>
+        <w:t xml:space="preserve">: Visualización de incidencias en </w:t>
+      </w:r>
+      <w:proofErr w:type="spellStart"/>
+      <w:r>
+        <w:t>ZenHub</w:t>
+      </w:r>
+      <w:bookmarkEnd w:id="39"/>
+      <w:proofErr w:type="spellEnd"/>
     </w:p>
     <w:p>
       <w:pPr>
         <w:pStyle w:val="Ttulo2"/>
       </w:pPr>
-      <w:bookmarkStart w:id="37" w:name="_Toc7718840"/>
-      <w:r>
-        <w:t>Despliegue</w:t>
-      </w:r>
-      <w:bookmarkEnd w:id="37"/>
-    </w:p>
-    <w:p>
-      <w:r>
-        <w:t>A nivel del despliegue</w:t>
-      </w:r>
-      <w:r>
-        <w:t xml:space="preserve">, la aplicación está desplegada en la nube con </w:t>
+      <w:bookmarkStart w:id="40" w:name="_Toc8667376"/>
+      <w:r>
+        <w:t>Integración Continua</w:t>
+      </w:r>
+      <w:bookmarkEnd w:id="40"/>
+    </w:p>
+    <w:p>
+      <w:r>
+        <w:t xml:space="preserve">Cada vez que se hace un nuevo incremento de nuestro servicio, se suben los cambios a GitHub. Al subirlo, y gracias a la integración que Travis CI tiene con GitHub, el proyecto pasa una serie de pruebas automáticas para asegurar que el comportamiento sigue siendo el esperado en todos los componentes de nuestro servicio. Si las pruebas que hemos definido fallan, se avisa al equipo y el despliegue se anula, con el objetivo de que arreglen los defectos encontrados. Si son correctas, como se ve en el ejemplo de la </w:t>
+      </w:r>
+      <w:r>
+        <w:fldChar w:fldCharType="begin"/>
+      </w:r>
+      <w:r>
+        <w:instrText xml:space="preserve"> REF _Ref8666562 \h </w:instrText>
+      </w:r>
+      <w:r>
+        <w:fldChar w:fldCharType="separate"/>
+      </w:r>
+      <w:r>
+        <w:t xml:space="preserve">Imagen </w:t>
+      </w:r>
+      <w:r>
+        <w:rPr>
+          <w:noProof/>
+        </w:rPr>
+        <w:t>4</w:t>
+      </w:r>
+      <w:r>
+        <w:t>.</w:t>
+      </w:r>
+      <w:r>
+        <w:rPr>
+          <w:noProof/>
+        </w:rPr>
+        <w:t>3</w:t>
+      </w:r>
+      <w:r>
+        <w:fldChar w:fldCharType="end"/>
+      </w:r>
+      <w:r>
+        <w:t xml:space="preserve">, </w:t>
+      </w:r>
+      <w:r>
+        <w:t>comienza el proceso de Despliegue Continuo.</w:t>
+      </w:r>
+    </w:p>
+    <w:p>
+      <w:pPr>
+        <w:keepNext/>
+        <w:ind w:firstLine="0"/>
+        <w:jc w:val="center"/>
+      </w:pPr>
+      <w:r>
+        <w:rPr>
+          <w:noProof/>
+        </w:rPr>
+        <w:lastRenderedPageBreak/>
+        <w:drawing>
+          <wp:inline distT="0" distB="0" distL="0" distR="0" wp14:anchorId="2F194A1D" wp14:editId="302703C9">
+            <wp:extent cx="5088835" cy="2982507"/>
+            <wp:effectExtent l="0" t="0" r="0" b="8890"/>
+            <wp:docPr id="10" name="Imagen 10"/>
+            <wp:cNvGraphicFramePr>
+              <a:graphicFrameLocks xmlns:a="http://schemas.openxmlformats.org/drawingml/2006/main" noChangeAspect="1"/>
+            </wp:cNvGraphicFramePr>
+            <a:graphic xmlns:a="http://schemas.openxmlformats.org/drawingml/2006/main">
+              <a:graphicData uri="http://schemas.openxmlformats.org/drawingml/2006/picture">
+                <pic:pic xmlns:pic="http://schemas.openxmlformats.org/drawingml/2006/picture">
+                  <pic:nvPicPr>
+                    <pic:cNvPr id="1" name=""/>
+                    <pic:cNvPicPr/>
+                  </pic:nvPicPr>
+                  <pic:blipFill rotWithShape="1">
+                    <a:blip r:embed="rId38"/>
+                    <a:srcRect t="4114" b="41751"/>
+                    <a:stretch/>
+                  </pic:blipFill>
+                  <pic:spPr bwMode="auto">
+                    <a:xfrm>
+                      <a:off x="0" y="0"/>
+                      <a:ext cx="5130802" cy="3007104"/>
+                    </a:xfrm>
+                    <a:prstGeom prst="rect">
+                      <a:avLst/>
+                    </a:prstGeom>
+                    <a:ln>
+                      <a:noFill/>
+                    </a:ln>
+                    <a:extLst>
+                      <a:ext uri="{53640926-AAD7-44D8-BBD7-CCE9431645EC}">
+                        <a14:shadowObscured xmlns:a14="http://schemas.microsoft.com/office/drawing/2010/main"/>
+                      </a:ext>
+                    </a:extLst>
+                  </pic:spPr>
+                </pic:pic>
+              </a:graphicData>
+            </a:graphic>
+          </wp:inline>
+        </w:drawing>
+      </w:r>
+    </w:p>
+    <w:p>
+      <w:pPr>
+        <w:pStyle w:val="Descripcin"/>
+        <w:jc w:val="center"/>
+      </w:pPr>
+      <w:bookmarkStart w:id="41" w:name="_Ref8666562"/>
+      <w:bookmarkStart w:id="42" w:name="_Toc8667356"/>
+      <w:r>
+        <w:t xml:space="preserve">Imagen </w:t>
+      </w:r>
+      <w:r>
+        <w:fldChar w:fldCharType="begin"/>
+      </w:r>
+      <w:r>
+        <w:instrText xml:space="preserve"> STYLEREF 1 \s </w:instrText>
+      </w:r>
+      <w:r>
+        <w:fldChar w:fldCharType="separate"/>
+      </w:r>
+      <w:r>
+        <w:rPr>
+          <w:noProof/>
+        </w:rPr>
+        <w:t>4</w:t>
+      </w:r>
+      <w:r>
+        <w:fldChar w:fldCharType="end"/>
+      </w:r>
+      <w:r>
+        <w:t>.</w:t>
+      </w:r>
+      <w:r>
+        <w:fldChar w:fldCharType="begin"/>
+      </w:r>
+      <w:r>
+        <w:instrText xml:space="preserve"> SEQ Imagen \* ARABIC \s 1 </w:instrText>
+      </w:r>
+      <w:r>
+        <w:fldChar w:fldCharType="separate"/>
+      </w:r>
+      <w:r>
+        <w:rPr>
+          <w:noProof/>
+        </w:rPr>
+        <w:t>3</w:t>
+      </w:r>
+      <w:r>
+        <w:fldChar w:fldCharType="end"/>
+      </w:r>
+      <w:bookmarkEnd w:id="41"/>
+      <w:r>
+        <w:t xml:space="preserve">: Ejemplo </w:t>
       </w:r>
       <w:proofErr w:type="spellStart"/>
       <w:r>
+        <w:t>Build</w:t>
+      </w:r>
+      <w:proofErr w:type="spellEnd"/>
+      <w:r>
+        <w:t xml:space="preserve"> en Travis CI</w:t>
+      </w:r>
+      <w:bookmarkEnd w:id="42"/>
+    </w:p>
+    <w:p>
+      <w:r>
+        <w:t xml:space="preserve">Para realizar el proceso de Despliegue Continuo se ha definido en la configuración de Travis que, tras pasar correctamente las pruebas, comience la creación de los contenedores y el posterior despliegue. La </w:t>
+      </w:r>
+      <w:r>
+        <w:t xml:space="preserve">aplicación está desplegada en la nube con </w:t>
+      </w:r>
+      <w:proofErr w:type="spellStart"/>
+      <w:r>
         <w:t>Heroku</w:t>
       </w:r>
       <w:proofErr w:type="spellEnd"/>
@@ -8261,7 +9107,7 @@
         <w:rPr>
           <w:rStyle w:val="Refdenotaalpie"/>
         </w:rPr>
-        <w:footnoteReference w:id="4"/>
+        <w:footnoteReference w:id="5"/>
       </w:r>
       <w:r>
         <w:t xml:space="preserve">. Esta plataforma permite ejecutar aplicaciones en múltiples lenguajes de programación y con una escalabilidad muy rápida. En nuestro caso, desplegaremos en </w:t>
@@ -8318,10 +9164,7 @@
         <w:t xml:space="preserve"> </w:t>
       </w:r>
       <w:r>
-        <w:t>En total, la aplicación está formada por 3 contenedores Docker</w:t>
-      </w:r>
-      <w:r>
-        <w:t>.</w:t>
+        <w:t>En total, la aplicación está formada por 3 contenedores Docker.</w:t>
       </w:r>
     </w:p>
     <w:p>
@@ -8332,13 +9175,37 @@
         <w:rPr>
           <w:i/>
         </w:rPr>
-        <w:t>web</w:t>
+        <w:t>W</w:t>
+      </w:r>
+      <w:r>
+        <w:rPr>
+          <w:i/>
+        </w:rPr>
+        <w:t>eb</w:t>
       </w:r>
       <w:r>
         <w:t>, es el encargado de las peticiones web, de manera que gestionará todas las llamadas que los usuarios realicen. Este contenedor será el responsable de recibir el repositorio que se va a analizar</w:t>
       </w:r>
       <w:r>
-        <w:t xml:space="preserve"> y guardarlo en memoria, además </w:t>
+        <w:t xml:space="preserve"> y guardarlo en </w:t>
+      </w:r>
+      <w:r>
+        <w:t>Amazon S3</w:t>
+      </w:r>
+      <w:r>
+        <w:rPr>
+          <w:rStyle w:val="Refdenotaalpie"/>
+        </w:rPr>
+        <w:footnoteReference w:id="6"/>
+      </w:r>
+      <w:r>
+        <w:t xml:space="preserve">, </w:t>
+      </w:r>
+      <w:r>
+        <w:t xml:space="preserve">el servicio de almacenamiento de Amazon, </w:t>
+      </w:r>
+      <w:r>
+        <w:t xml:space="preserve">además </w:t>
       </w:r>
       <w:r>
         <w:t>de mostrar los resultados finales.</w:t>
@@ -8353,18 +9220,28 @@
         <w:rPr>
           <w:i/>
         </w:rPr>
-        <w:t>worker</w:t>
+        <w:t>W</w:t>
+      </w:r>
+      <w:r>
+        <w:rPr>
+          <w:i/>
+        </w:rPr>
+        <w:t>orker</w:t>
       </w:r>
       <w:proofErr w:type="spellEnd"/>
       <w:r>
         <w:t>, hará las funciones más pesadas, de forma que se ejecuten en segundo plano y el usuario no tenga grandes tiempos de espera. La función principal de este contenedor es la de procesar los repositorios que los usuarios proporcionan para realizar el análisis explicado en el capítulo anterior.</w:t>
       </w:r>
       <w:r>
-        <w:t xml:space="preserve"> Este contenedor tiene una memoria compartida con el primero, por lo que los repositorios guardados por él pueden ser utilizados en este contenedor.</w:t>
-      </w:r>
-    </w:p>
-    <w:p>
-      <w:r>
+        <w:t xml:space="preserve"> Este contenedor </w:t>
+      </w:r>
+      <w:r>
+        <w:t>descarga los repositorios almacenados en S3 por el contenedor anterior.</w:t>
+      </w:r>
+    </w:p>
+    <w:p>
+      <w:r>
+        <w:lastRenderedPageBreak/>
         <w:t xml:space="preserve">El tercer y último contenedor es el encargado de comunicar los dos anteriores, de manera que cuando un usuario realiza una petición para analizar su repositorio, se </w:t>
       </w:r>
       <w:r>
@@ -8428,6 +9305,201 @@
     </w:p>
     <w:p>
       <w:r>
+        <w:t xml:space="preserve">En la </w:t>
+      </w:r>
+      <w:r>
+        <w:fldChar w:fldCharType="begin"/>
+      </w:r>
+      <w:r>
+        <w:instrText xml:space="preserve"> REF _Ref7797829 \h </w:instrText>
+      </w:r>
+      <w:r>
+        <w:fldChar w:fldCharType="separate"/>
+      </w:r>
+      <w:r>
+        <w:t xml:space="preserve">Imagen </w:t>
+      </w:r>
+      <w:r>
+        <w:rPr>
+          <w:noProof/>
+        </w:rPr>
+        <w:t>4</w:t>
+      </w:r>
+      <w:r>
+        <w:t>.</w:t>
+      </w:r>
+      <w:r>
+        <w:rPr>
+          <w:noProof/>
+        </w:rPr>
+        <w:t>4</w:t>
+      </w:r>
+      <w:r>
+        <w:fldChar w:fldCharType="end"/>
+      </w:r>
+      <w:r>
+        <w:t xml:space="preserve"> se puede ver un esquema de los contenedores que conforman nuestro servicio y las interacciones entre ellos. Como se aprecia, los contenedores Web y </w:t>
+      </w:r>
+      <w:proofErr w:type="spellStart"/>
+      <w:r>
+        <w:t>Worker</w:t>
+      </w:r>
+      <w:proofErr w:type="spellEnd"/>
+      <w:r>
+        <w:t xml:space="preserve"> se basan en nuestra aplicación de desarrollada en Django, y </w:t>
+      </w:r>
+      <w:r>
+        <w:t xml:space="preserve">la Web se encarga de subir información a Amazon S3 mientras que el </w:t>
+      </w:r>
+      <w:proofErr w:type="spellStart"/>
+      <w:r>
+        <w:t>Worker</w:t>
+      </w:r>
+      <w:proofErr w:type="spellEnd"/>
+      <w:r>
+        <w:t xml:space="preserve"> solo la descarga</w:t>
+      </w:r>
+      <w:r>
+        <w:t xml:space="preserve">. Por su parte, el tercer contenedor parte de una imagen de Redis, siendo la encargada de recibir las peticiones de los otros dos contenedores para informar cuándo debe empezar un proceso o </w:t>
+      </w:r>
+      <w:proofErr w:type="spellStart"/>
+      <w:r>
+        <w:t>cándo</w:t>
+      </w:r>
+      <w:proofErr w:type="spellEnd"/>
+      <w:r>
+        <w:t xml:space="preserve"> ha terminado.</w:t>
+      </w:r>
+    </w:p>
+    <w:p>
+      <w:pPr>
+        <w:keepNext/>
+        <w:ind w:firstLine="0"/>
+        <w:jc w:val="center"/>
+      </w:pPr>
+      <w:r>
+        <w:rPr>
+          <w:noProof/>
+        </w:rPr>
+        <w:drawing>
+          <wp:inline distT="0" distB="0" distL="0" distR="0" wp14:anchorId="1D17EE9D" wp14:editId="752ACF37">
+            <wp:extent cx="3061252" cy="3121872"/>
+            <wp:effectExtent l="0" t="0" r="0" b="2540"/>
+            <wp:docPr id="9" name="Imagen 9"/>
+            <wp:cNvGraphicFramePr>
+              <a:graphicFrameLocks xmlns:a="http://schemas.openxmlformats.org/drawingml/2006/main" noChangeAspect="1"/>
+            </wp:cNvGraphicFramePr>
+            <a:graphic xmlns:a="http://schemas.openxmlformats.org/drawingml/2006/main">
+              <a:graphicData uri="http://schemas.openxmlformats.org/drawingml/2006/picture">
+                <pic:pic xmlns:pic="http://schemas.openxmlformats.org/drawingml/2006/picture">
+                  <pic:nvPicPr>
+                    <pic:cNvPr id="9" name="despliegue.png"/>
+                    <pic:cNvPicPr/>
+                  </pic:nvPicPr>
+                  <pic:blipFill>
+                    <a:blip r:embed="rId39">
+                      <a:extLst>
+                        <a:ext uri="{28A0092B-C50C-407E-A947-70E740481C1C}">
+                          <a14:useLocalDpi xmlns:a14="http://schemas.microsoft.com/office/drawing/2010/main" val="0"/>
+                        </a:ext>
+                      </a:extLst>
+                    </a:blip>
+                    <a:stretch>
+                      <a:fillRect/>
+                    </a:stretch>
+                  </pic:blipFill>
+                  <pic:spPr bwMode="auto">
+                    <a:xfrm>
+                      <a:off x="0" y="0"/>
+                      <a:ext cx="3069045" cy="3129820"/>
+                    </a:xfrm>
+                    <a:prstGeom prst="rect">
+                      <a:avLst/>
+                    </a:prstGeom>
+                    <a:ln>
+                      <a:noFill/>
+                    </a:ln>
+                    <a:extLst>
+                      <a:ext uri="{53640926-AAD7-44D8-BBD7-CCE9431645EC}">
+                        <a14:shadowObscured xmlns:a14="http://schemas.microsoft.com/office/drawing/2010/main"/>
+                      </a:ext>
+                    </a:extLst>
+                  </pic:spPr>
+                </pic:pic>
+              </a:graphicData>
+            </a:graphic>
+          </wp:inline>
+        </w:drawing>
+      </w:r>
+    </w:p>
+    <w:p>
+      <w:pPr>
+        <w:pStyle w:val="Descripcin"/>
+        <w:jc w:val="center"/>
+      </w:pPr>
+      <w:bookmarkStart w:id="43" w:name="_Ref7797829"/>
+      <w:bookmarkStart w:id="44" w:name="_Toc8667357"/>
+      <w:r>
+        <w:t xml:space="preserve">Imagen </w:t>
+      </w:r>
+      <w:r>
+        <w:fldChar w:fldCharType="begin"/>
+      </w:r>
+      <w:r>
+        <w:instrText xml:space="preserve"> STYLEREF 1 \s </w:instrText>
+      </w:r>
+      <w:r>
+        <w:fldChar w:fldCharType="separate"/>
+      </w:r>
+      <w:r>
+        <w:rPr>
+          <w:noProof/>
+        </w:rPr>
+        <w:t>4</w:t>
+      </w:r>
+      <w:r>
+        <w:fldChar w:fldCharType="end"/>
+      </w:r>
+      <w:r>
+        <w:t>.</w:t>
+      </w:r>
+      <w:r>
+        <w:fldChar w:fldCharType="begin"/>
+      </w:r>
+      <w:r>
+        <w:instrText xml:space="preserve"> SEQ Imagen \* ARABIC \s 1 </w:instrText>
+      </w:r>
+      <w:r>
+        <w:fldChar w:fldCharType="separate"/>
+      </w:r>
+      <w:r>
+        <w:rPr>
+          <w:noProof/>
+        </w:rPr>
+        <w:t>4</w:t>
+      </w:r>
+      <w:r>
+        <w:fldChar w:fldCharType="end"/>
+      </w:r>
+      <w:bookmarkEnd w:id="43"/>
+      <w:r>
+        <w:t xml:space="preserve">: Docker </w:t>
+      </w:r>
+      <w:proofErr w:type="spellStart"/>
+      <w:r>
+        <w:t>Compose</w:t>
+      </w:r>
+      <w:proofErr w:type="spellEnd"/>
+      <w:r>
+        <w:rPr>
+          <w:noProof/>
+        </w:rPr>
+        <w:t>. Esquema de los contendores</w:t>
+      </w:r>
+      <w:bookmarkEnd w:id="44"/>
+    </w:p>
+    <w:p>
+      <w:r>
         <w:t xml:space="preserve">Para desplegar el servicio debemos, en primer lugar, crear la configuración de los contenedores Docker de la web y el </w:t>
       </w:r>
       <w:proofErr w:type="spellStart"/>
@@ -8444,34 +9516,142 @@
       </w:r>
       <w:proofErr w:type="spellEnd"/>
       <w:r>
-        <w:t xml:space="preserve">, indicando en cada uno de los tres contenedores su origen, que para los dos primeros partirá de las imágenes creadas en los archivos Docker mencionados antes, y para el contenedor de Redis se usará una imagen predeterminada. Además, en esta configuración se establece también la memoria compartida entre web y </w:t>
+        <w:t>, indicando en cada uno de los tres contenedores su origen, que para los dos primeros partirá de las imágenes creadas en los archivos Docker mencionados antes, y para el contenedor de Redis se usará una imagen predeterminada</w:t>
+      </w:r>
+      <w:r>
+        <w:t>, como se aprecia en la imagen anterior</w:t>
+      </w:r>
+      <w:r>
+        <w:t>. Una vez hechos estos archivos de configuración</w:t>
+      </w:r>
+      <w:r>
+        <w:t>, Travis CI es capaz de des</w:t>
+      </w:r>
+      <w:r>
+        <w:t>plegarlo</w:t>
+      </w:r>
+      <w:r>
+        <w:t xml:space="preserve"> automáticamente</w:t>
+      </w:r>
+      <w:r>
+        <w:t xml:space="preserve"> en </w:t>
       </w:r>
       <w:proofErr w:type="spellStart"/>
       <w:r>
+        <w:t>Heroku</w:t>
+      </w:r>
+      <w:proofErr w:type="spellEnd"/>
+      <w:r>
+        <w:t>, de manera que el servicio se quede completamente operativo con cada incremento de código realizado</w:t>
+      </w:r>
+      <w:r>
+        <w:t>.</w:t>
+      </w:r>
+    </w:p>
+    <w:p>
+      <w:pPr>
+        <w:keepNext/>
+        <w:jc w:val="center"/>
+      </w:pPr>
+      <w:r>
+        <w:rPr>
+          <w:noProof/>
+        </w:rPr>
         <w:lastRenderedPageBreak/>
-        <w:t>worker</w:t>
-      </w:r>
-      <w:proofErr w:type="spellEnd"/>
-      <w:r>
-        <w:t>. Una vez hechos estos archivos de configuración</w:t>
-      </w:r>
-      <w:r>
-        <w:t xml:space="preserve">, tan solo hay que desplegarlo en </w:t>
-      </w:r>
-      <w:proofErr w:type="spellStart"/>
-      <w:r>
-        <w:t>Heroku</w:t>
-      </w:r>
-      <w:proofErr w:type="spellEnd"/>
-      <w:r>
-        <w:t xml:space="preserve"> y el servicio estará operativo.</w:t>
-      </w:r>
-    </w:p>
-    <w:p/>
+        <w:drawing>
+          <wp:inline distT="0" distB="0" distL="0" distR="0" wp14:anchorId="0B85F1CD" wp14:editId="0EF9F31C">
+            <wp:extent cx="4943497" cy="4084982"/>
+            <wp:effectExtent l="0" t="0" r="0" b="0"/>
+            <wp:docPr id="11" name="Imagen 11"/>
+            <wp:cNvGraphicFramePr>
+              <a:graphicFrameLocks xmlns:a="http://schemas.openxmlformats.org/drawingml/2006/main" noChangeAspect="1"/>
+            </wp:cNvGraphicFramePr>
+            <a:graphic xmlns:a="http://schemas.openxmlformats.org/drawingml/2006/main">
+              <a:graphicData uri="http://schemas.openxmlformats.org/drawingml/2006/picture">
+                <pic:pic xmlns:pic="http://schemas.openxmlformats.org/drawingml/2006/picture">
+                  <pic:nvPicPr>
+                    <pic:cNvPr id="1" name=""/>
+                    <pic:cNvPicPr/>
+                  </pic:nvPicPr>
+                  <pic:blipFill>
+                    <a:blip r:embed="rId40"/>
+                    <a:stretch>
+                      <a:fillRect/>
+                    </a:stretch>
+                  </pic:blipFill>
+                  <pic:spPr>
+                    <a:xfrm>
+                      <a:off x="0" y="0"/>
+                      <a:ext cx="4996098" cy="4128448"/>
+                    </a:xfrm>
+                    <a:prstGeom prst="rect">
+                      <a:avLst/>
+                    </a:prstGeom>
+                  </pic:spPr>
+                </pic:pic>
+              </a:graphicData>
+            </a:graphic>
+          </wp:inline>
+        </w:drawing>
+      </w:r>
+    </w:p>
+    <w:p>
+      <w:pPr>
+        <w:pStyle w:val="Descripcin"/>
+        <w:jc w:val="center"/>
+      </w:pPr>
+      <w:bookmarkStart w:id="45" w:name="_Ref8667640"/>
+      <w:r>
+        <w:t xml:space="preserve">Imagen </w:t>
+      </w:r>
+      <w:r>
+        <w:fldChar w:fldCharType="begin"/>
+      </w:r>
+      <w:r>
+        <w:instrText xml:space="preserve"> STYLEREF 1 \s </w:instrText>
+      </w:r>
+      <w:r>
+        <w:fldChar w:fldCharType="separate"/>
+      </w:r>
+      <w:r>
+        <w:rPr>
+          <w:noProof/>
+        </w:rPr>
+        <w:t>4</w:t>
+      </w:r>
+      <w:r>
+        <w:fldChar w:fldCharType="end"/>
+      </w:r>
+      <w:r>
+        <w:t>.</w:t>
+      </w:r>
+      <w:r>
+        <w:fldChar w:fldCharType="begin"/>
+      </w:r>
+      <w:r>
+        <w:instrText xml:space="preserve"> SEQ Imagen \* ARABIC \s 1 </w:instrText>
+      </w:r>
+      <w:r>
+        <w:fldChar w:fldCharType="separate"/>
+      </w:r>
+      <w:r>
+        <w:rPr>
+          <w:noProof/>
+        </w:rPr>
+        <w:t>5</w:t>
+      </w:r>
+      <w:r>
+        <w:fldChar w:fldCharType="end"/>
+      </w:r>
+      <w:bookmarkEnd w:id="45"/>
+      <w:r>
+        <w:t>: Resultado del CD en Travis</w:t>
+      </w:r>
+    </w:p>
     <w:p>
       <w:pPr>
         <w:sectPr>
-          <w:headerReference w:type="even" r:id="rId36"/>
+          <w:headerReference w:type="even" r:id="rId41"/>
           <w:type w:val="oddPage"/>
           <w:pgSz w:w="11906" w:h="16838" w:code="9"/>
           <w:pgMar w:top="1418" w:right="1134" w:bottom="1985" w:left="1985" w:header="720" w:footer="1134" w:gutter="0"/>
@@ -8479,6 +9659,69 @@
           <w:titlePg/>
         </w:sectPr>
       </w:pPr>
+      <w:r>
+        <w:t xml:space="preserve">En la </w:t>
+      </w:r>
+      <w:r>
+        <w:fldChar w:fldCharType="begin"/>
+      </w:r>
+      <w:r>
+        <w:instrText xml:space="preserve"> REF _Ref8667640 \h </w:instrText>
+      </w:r>
+      <w:r>
+        <w:fldChar w:fldCharType="separate"/>
+      </w:r>
+      <w:r>
+        <w:t xml:space="preserve">Imagen </w:t>
+      </w:r>
+      <w:r>
+        <w:rPr>
+          <w:noProof/>
+        </w:rPr>
+        <w:t>4</w:t>
+      </w:r>
+      <w:r>
+        <w:t>.</w:t>
+      </w:r>
+      <w:r>
+        <w:rPr>
+          <w:noProof/>
+        </w:rPr>
+        <w:t>5</w:t>
+      </w:r>
+      <w:r>
+        <w:fldChar w:fldCharType="end"/>
+      </w:r>
+      <w:r>
+        <w:t xml:space="preserve"> se puede apreciar el resultado de nuestro pipeline de CI/CD. En primer lugar, y tras cargar una serie de variables de entorno definidas en Travis, se ejecutan las pruebas. Si estas son correctas, como en este caso, comienza el despliegue. Para ello, en primer lugar</w:t>
+      </w:r>
+      <w:r>
+        <w:t>,</w:t>
+      </w:r>
+      <w:r>
+        <w:t xml:space="preserve"> se instalan las dependencias necesarias para nuestro proyecto. A continuación, se prepara el despliegue mediante la creación del Docker </w:t>
+      </w:r>
+      <w:proofErr w:type="spellStart"/>
+      <w:r>
+        <w:t>Compose</w:t>
+      </w:r>
+      <w:proofErr w:type="spellEnd"/>
+      <w:r>
+        <w:t xml:space="preserve"> explicado antes. Finalmente, </w:t>
+      </w:r>
+      <w:r>
+        <w:t xml:space="preserve">con </w:t>
+      </w:r>
+      <w:proofErr w:type="spellStart"/>
+      <w:r>
+        <w:t>Heroku</w:t>
+      </w:r>
+      <w:proofErr w:type="spellEnd"/>
+      <w:r>
+        <w:t>,  se despliega el resultado final para que el usuario final pueda acceder a nuestro servicio vía web.</w:t>
+      </w:r>
+      <w:bookmarkStart w:id="46" w:name="_GoBack"/>
+      <w:bookmarkEnd w:id="46"/>
     </w:p>
     <w:p>
       <w:pPr>
@@ -8488,21 +9731,21 @@
         <w:lastRenderedPageBreak/>
         <w:br/>
       </w:r>
-      <w:bookmarkStart w:id="38" w:name="_Toc7718841"/>
+      <w:bookmarkStart w:id="47" w:name="_Toc8667377"/>
       <w:r>
         <w:t>Conclusiones y propuestas</w:t>
       </w:r>
-      <w:bookmarkEnd w:id="38"/>
+      <w:bookmarkEnd w:id="47"/>
     </w:p>
     <w:p>
       <w:pPr>
         <w:pStyle w:val="Ttulo2"/>
       </w:pPr>
-      <w:bookmarkStart w:id="39" w:name="_Toc7718842"/>
+      <w:bookmarkStart w:id="48" w:name="_Toc8667378"/>
       <w:r>
         <w:t>Conclusiones</w:t>
       </w:r>
-      <w:bookmarkEnd w:id="39"/>
+      <w:bookmarkEnd w:id="48"/>
     </w:p>
     <w:p>
       <w:pPr>
@@ -8511,11 +9754,11 @@
       <w:r>
         <w:t xml:space="preserve"> </w:t>
       </w:r>
-      <w:bookmarkStart w:id="40" w:name="_Toc7718843"/>
+      <w:bookmarkStart w:id="49" w:name="_Toc8667379"/>
       <w:r>
         <w:t>Trabajo futuro</w:t>
       </w:r>
-      <w:bookmarkEnd w:id="40"/>
+      <w:bookmarkEnd w:id="49"/>
     </w:p>
     <w:p/>
     <w:p/>
@@ -8537,7 +9780,7 @@
       <w:pPr>
         <w:pStyle w:val="Ttulo1"/>
         <w:sectPr>
-          <w:headerReference w:type="even" r:id="rId37"/>
+          <w:headerReference w:type="even" r:id="rId42"/>
           <w:type w:val="oddPage"/>
           <w:pgSz w:w="11906" w:h="16838" w:code="9"/>
           <w:pgMar w:top="1418" w:right="1134" w:bottom="1985" w:left="1985" w:header="720" w:footer="1134" w:gutter="0"/>
@@ -8556,12 +9799,12 @@
           <w:lang w:val="en-GB" w:eastAsia="en-GB"/>
         </w:rPr>
       </w:pPr>
-      <w:bookmarkStart w:id="41" w:name="_Toc7718844"/>
+      <w:bookmarkStart w:id="50" w:name="_Toc8667380"/>
       <w:r>
         <w:lastRenderedPageBreak/>
         <w:t>Bibliografía</w:t>
       </w:r>
-      <w:bookmarkEnd w:id="41"/>
+      <w:bookmarkEnd w:id="50"/>
       <w:r>
         <w:fldChar w:fldCharType="begin"/>
       </w:r>
@@ -9852,8 +11095,8 @@
     <w:p>
       <w:pPr>
         <w:sectPr>
-          <w:headerReference w:type="even" r:id="rId38"/>
-          <w:headerReference w:type="default" r:id="rId39"/>
+          <w:headerReference w:type="even" r:id="rId43"/>
+          <w:headerReference w:type="default" r:id="rId44"/>
           <w:type w:val="oddPage"/>
           <w:pgSz w:w="11906" w:h="16838" w:code="9"/>
           <w:pgMar w:top="1418" w:right="1134" w:bottom="1985" w:left="1985" w:header="720" w:footer="1134" w:gutter="0"/>
@@ -9869,30 +11112,30 @@
       <w:pPr>
         <w:pStyle w:val="Ttulo"/>
       </w:pPr>
-      <w:bookmarkStart w:id="42" w:name="_Toc7718845"/>
+      <w:bookmarkStart w:id="51" w:name="_Toc8667381"/>
       <w:r>
         <w:lastRenderedPageBreak/>
         <w:t>Anexos</w:t>
       </w:r>
-      <w:bookmarkEnd w:id="42"/>
+      <w:bookmarkEnd w:id="51"/>
     </w:p>
     <w:p>
       <w:pPr>
         <w:pStyle w:val="AnexoLista"/>
       </w:pPr>
-      <w:bookmarkStart w:id="43" w:name="_Toc7718846"/>
+      <w:bookmarkStart w:id="52" w:name="_Toc8667382"/>
       <w:r>
         <w:t>Anexo 1</w:t>
       </w:r>
       <w:r>
         <w:t>: Metodología de trabajo</w:t>
       </w:r>
-      <w:bookmarkEnd w:id="43"/>
+      <w:bookmarkEnd w:id="52"/>
     </w:p>
     <w:p/>
     <w:sectPr>
-      <w:headerReference w:type="even" r:id="rId40"/>
-      <w:headerReference w:type="default" r:id="rId41"/>
+      <w:headerReference w:type="even" r:id="rId45"/>
+      <w:headerReference w:type="default" r:id="rId46"/>
       <w:type w:val="oddPage"/>
       <w:pgSz w:w="11906" w:h="16838" w:code="9"/>
       <w:pgMar w:top="1418" w:right="1134" w:bottom="1985" w:left="1985" w:header="720" w:footer="1134" w:gutter="0"/>
@@ -10248,7 +11491,45 @@
         <w:t xml:space="preserve"> </w:t>
       </w:r>
       <w:r>
+        <w:t>https://www.zenhub.com</w:t>
+      </w:r>
+    </w:p>
+  </w:footnote>
+  <w:footnote w:id="5">
+    <w:p>
+      <w:pPr>
+        <w:pStyle w:val="Textonotapie"/>
+      </w:pPr>
+      <w:r>
+        <w:rPr>
+          <w:rStyle w:val="Refdenotaalpie"/>
+        </w:rPr>
+        <w:footnoteRef/>
+      </w:r>
+      <w:r>
+        <w:t xml:space="preserve"> </w:t>
+      </w:r>
+      <w:r>
         <w:t>https://www.heroku.com/</w:t>
+      </w:r>
+    </w:p>
+  </w:footnote>
+  <w:footnote w:id="6">
+    <w:p>
+      <w:pPr>
+        <w:pStyle w:val="Textonotapie"/>
+      </w:pPr>
+      <w:r>
+        <w:rPr>
+          <w:rStyle w:val="Refdenotaalpie"/>
+        </w:rPr>
+        <w:footnoteRef/>
+      </w:r>
+      <w:r>
+        <w:t xml:space="preserve"> </w:t>
+      </w:r>
+      <w:r>
+        <w:t>https://aws.amazon.com/es/s3/</w:t>
       </w:r>
     </w:p>
   </w:footnote>
@@ -10442,7 +11723,7 @@
       <w:rPr>
         <w:noProof/>
       </w:rPr>
-      <w:t>2.4</w:t>
+      <w:t>3.3</w:t>
     </w:r>
     <w:r>
       <w:rPr>
@@ -10475,7 +11756,7 @@
       <w:rPr>
         <w:noProof/>
       </w:rPr>
-      <w:t>Conclusiones</w:t>
+      <w:t>Modelo de predicción</w:t>
     </w:r>
     <w:r>
       <w:rPr>
@@ -15404,7 +16685,7 @@
 </file>
 
 <file path=customXml/itemProps1.xml><?xml version="1.0" encoding="utf-8"?>
-<ds:datastoreItem xmlns:ds="http://schemas.openxmlformats.org/officeDocument/2006/customXml" ds:itemID="{A091BEF0-DFBC-45DC-B255-5A9D13DD63ED}">
+<ds:datastoreItem xmlns:ds="http://schemas.openxmlformats.org/officeDocument/2006/customXml" ds:itemID="{9FEF238D-795F-47D8-B54C-359ADAD705A1}">
   <ds:schemaRefs>
     <ds:schemaRef ds:uri="http://schemas.openxmlformats.org/officeDocument/2006/bibliography"/>
   </ds:schemaRefs>

</xml_diff>

<commit_message>
#69 Extender Capítulo Análisis de Datos
</commit_message>
<xml_diff>
--- a/Memoria/Memoria TFM.docx
+++ b/Memoria/Memoria TFM.docx
@@ -6272,19 +6272,23 @@
     </w:p>
     <w:tbl>
       <w:tblPr>
-        <w:tblW w:w="9555" w:type="dxa"/>
-        <w:tblInd w:w="144" w:type="dxa"/>
+        <w:tblW w:w="8174" w:type="dxa"/>
+        <w:jc w:val="center"/>
         <w:tblLayout w:type="fixed"/>
         <w:tblLook w:val="0000" w:firstRow="0" w:lastRow="0" w:firstColumn="0" w:lastColumn="0" w:noHBand="0" w:noVBand="0"/>
       </w:tblPr>
       <w:tblGrid>
-        <w:gridCol w:w="5129"/>
-        <w:gridCol w:w="4426"/>
+        <w:gridCol w:w="4388"/>
+        <w:gridCol w:w="3786"/>
       </w:tblGrid>
       <w:tr>
+        <w:trPr>
+          <w:trHeight w:val="372"/>
+          <w:jc w:val="center"/>
+        </w:trPr>
         <w:tc>
           <w:tcPr>
-            <w:tcW w:w="5129" w:type="dxa"/>
+            <w:tcW w:w="4388" w:type="dxa"/>
             <w:tcBorders>
               <w:bottom w:val="single" w:sz="8" w:space="0" w:color="000000"/>
             </w:tcBorders>
@@ -6308,7 +6312,7 @@
         </w:tc>
         <w:tc>
           <w:tcPr>
-            <w:tcW w:w="4426" w:type="dxa"/>
+            <w:tcW w:w="3786" w:type="dxa"/>
             <w:tcBorders>
               <w:bottom w:val="single" w:sz="8" w:space="0" w:color="000000"/>
             </w:tcBorders>
@@ -6332,9 +6336,13 @@
         </w:tc>
       </w:tr>
       <w:tr>
+        <w:trPr>
+          <w:trHeight w:val="1384"/>
+          <w:jc w:val="center"/>
+        </w:trPr>
         <w:tc>
           <w:tcPr>
-            <w:tcW w:w="5129" w:type="dxa"/>
+            <w:tcW w:w="4388" w:type="dxa"/>
             <w:shd w:val="clear" w:color="auto" w:fill="C0C0C0"/>
           </w:tcPr>
           <w:p>
@@ -6349,7 +6357,7 @@
         </w:tc>
         <w:tc>
           <w:tcPr>
-            <w:tcW w:w="4426" w:type="dxa"/>
+            <w:tcW w:w="3786" w:type="dxa"/>
             <w:shd w:val="clear" w:color="auto" w:fill="C0C0C0"/>
           </w:tcPr>
           <w:p>
@@ -6381,9 +6389,13 @@
         </w:tc>
       </w:tr>
       <w:tr>
+        <w:trPr>
+          <w:trHeight w:val="1396"/>
+          <w:jc w:val="center"/>
+        </w:trPr>
         <w:tc>
           <w:tcPr>
-            <w:tcW w:w="5129" w:type="dxa"/>
+            <w:tcW w:w="4388" w:type="dxa"/>
             <w:shd w:val="clear" w:color="auto" w:fill="auto"/>
           </w:tcPr>
           <w:p>
@@ -6402,7 +6414,7 @@
         </w:tc>
         <w:tc>
           <w:tcPr>
-            <w:tcW w:w="4426" w:type="dxa"/>
+            <w:tcW w:w="3786" w:type="dxa"/>
             <w:shd w:val="clear" w:color="auto" w:fill="auto"/>
           </w:tcPr>
           <w:p>
@@ -6442,9 +6454,13 @@
         </w:tc>
       </w:tr>
       <w:tr>
+        <w:trPr>
+          <w:trHeight w:val="1396"/>
+          <w:jc w:val="center"/>
+        </w:trPr>
         <w:tc>
           <w:tcPr>
-            <w:tcW w:w="5129" w:type="dxa"/>
+            <w:tcW w:w="4388" w:type="dxa"/>
             <w:shd w:val="clear" w:color="auto" w:fill="C0C0C0"/>
           </w:tcPr>
           <w:p>
@@ -6465,7 +6481,7 @@
         </w:tc>
         <w:tc>
           <w:tcPr>
-            <w:tcW w:w="4426" w:type="dxa"/>
+            <w:tcW w:w="3786" w:type="dxa"/>
             <w:shd w:val="clear" w:color="auto" w:fill="C0C0C0"/>
           </w:tcPr>
           <w:p>
@@ -6516,41 +6532,6 @@
           </w:p>
         </w:tc>
       </w:tr>
-      <w:tr>
-        <w:trPr>
-          <w:trHeight w:val="80"/>
-        </w:trPr>
-        <w:tc>
-          <w:tcPr>
-            <w:tcW w:w="5129" w:type="dxa"/>
-            <w:shd w:val="clear" w:color="auto" w:fill="C0C0C0"/>
-          </w:tcPr>
-          <w:p>
-            <w:pPr>
-              <w:pStyle w:val="Sangra2detindependiente1"/>
-              <w:snapToGrid w:val="0"/>
-              <w:spacing w:after="120"/>
-            </w:pPr>
-          </w:p>
-        </w:tc>
-        <w:tc>
-          <w:tcPr>
-            <w:tcW w:w="4426" w:type="dxa"/>
-            <w:shd w:val="clear" w:color="auto" w:fill="C0C0C0"/>
-          </w:tcPr>
-          <w:p>
-            <w:pPr>
-              <w:pStyle w:val="Sangra2detindependiente1"/>
-              <w:snapToGrid w:val="0"/>
-              <w:spacing w:after="120"/>
-              <w:rPr>
-                <w:bCs/>
-                <w:color w:val="000000"/>
-              </w:rPr>
-            </w:pPr>
-          </w:p>
-        </w:tc>
-      </w:tr>
     </w:tbl>
     <w:p/>
     <w:p>
@@ -6594,7 +6575,11 @@
         <w:t>:</w:t>
       </w:r>
       <w:r>
-        <w:t xml:space="preserve"> avisar al programador de posibles fallos de código en un </w:t>
+        <w:t xml:space="preserve"> avisar al programador de posibles </w:t>
+      </w:r>
+      <w:r>
+        <w:lastRenderedPageBreak/>
+        <w:t xml:space="preserve">fallos de código en un </w:t>
       </w:r>
       <w:proofErr w:type="spellStart"/>
       <w:r>
@@ -6602,11 +6587,7 @@
       </w:r>
       <w:proofErr w:type="spellEnd"/>
       <w:r>
-        <w:t xml:space="preserve"> antes de realizar ningún tipo de compilación o prueba automática. Describiremos algunas de las vías de estudio que se han realizado para resolver </w:t>
-      </w:r>
-      <w:r>
-        <w:lastRenderedPageBreak/>
-        <w:t xml:space="preserve">este problema, así como la fuente de la </w:t>
+        <w:t xml:space="preserve"> antes de realizar ningún tipo de compilación o prueba automática. Describiremos algunas de las vías de estudio que se han realizado para resolver este problema, así como la fuente de la </w:t>
       </w:r>
       <w:proofErr w:type="spellStart"/>
       <w:r>
@@ -9623,7 +9604,305 @@
       </w:r>
       <w:proofErr w:type="spellEnd"/>
       <w:r>
-        <w:t xml:space="preserve"> que los cambios pueden contener fallos. Por ello, se ha intentado crear un árbol de decisión, ya que con este modelo podemos saber qué variables ha tomado en cuenta el modelo y a partir de qué valores considera que la probabilidad de presentar fallos es alta; y un modelo de regresión lineal con regularización Lasso, ya que en este modelo podemos saber la importancia de cada variable para predecir el valor final de la variable clase. Sin embargo, los resultados obtenidos no han sido positivos, ya que los modelos tenían un alto porcentaje de acierto sobre el conjunto de entrenamiento, es decir, sobre los datos que utilizamos para aprender, pero no sobre el conjunto </w:t>
+        <w:t xml:space="preserve"> que los cambios pueden contener fallos. Por ello, se ha intentado crear un árbol de decisión, ya que con este modelo podemos saber qué variables ha tomado en cuenta el modelo y a partir de qué valores considera que la probabilidad de presentar fallos es alta; y un modelo de regresión lineal con regularización Lasso, ya que en este modelo podemos saber la importancia de cada variable para predecir el valor final de la variable clase. </w:t>
+      </w:r>
+    </w:p>
+    <w:p>
+      <w:pPr>
+        <w:pStyle w:val="Descripcin"/>
+        <w:keepNext/>
+        <w:jc w:val="center"/>
+      </w:pPr>
+      <w:bookmarkStart w:id="37" w:name="_Ref9701432"/>
+      <w:r>
+        <w:t xml:space="preserve">Tabla </w:t>
+      </w:r>
+      <w:r>
+        <w:fldChar w:fldCharType="begin"/>
+      </w:r>
+      <w:r>
+        <w:instrText xml:space="preserve"> SEQ Tabla \* ARABIC </w:instrText>
+      </w:r>
+      <w:r>
+        <w:fldChar w:fldCharType="separate"/>
+      </w:r>
+      <w:r>
+        <w:rPr>
+          <w:noProof/>
+        </w:rPr>
+        <w:t>2</w:t>
+      </w:r>
+      <w:r>
+        <w:fldChar w:fldCharType="end"/>
+      </w:r>
+      <w:bookmarkEnd w:id="37"/>
+      <w:r>
+        <w:t>: Resultados modelos predictivos interpretables</w:t>
+      </w:r>
+    </w:p>
+    <w:tbl>
+      <w:tblPr>
+        <w:tblStyle w:val="Tablaconcuadrcula5oscura-nfasis3"/>
+        <w:tblW w:w="0" w:type="auto"/>
+        <w:jc w:val="center"/>
+        <w:tblLook w:val="04A0" w:firstRow="1" w:lastRow="0" w:firstColumn="1" w:lastColumn="0" w:noHBand="0" w:noVBand="1"/>
+      </w:tblPr>
+      <w:tblGrid>
+        <w:gridCol w:w="2041"/>
+        <w:gridCol w:w="2041"/>
+        <w:gridCol w:w="2041"/>
+      </w:tblGrid>
+      <w:tr>
+        <w:trPr>
+          <w:cnfStyle w:val="100000000000" w:firstRow="1" w:lastRow="0" w:firstColumn="0" w:lastColumn="0" w:oddVBand="0" w:evenVBand="0" w:oddHBand="0" w:evenHBand="0" w:firstRowFirstColumn="0" w:firstRowLastColumn="0" w:lastRowFirstColumn="0" w:lastRowLastColumn="0"/>
+          <w:trHeight w:val="57"/>
+          <w:jc w:val="center"/>
+        </w:trPr>
+        <w:tc>
+          <w:tcPr>
+            <w:cnfStyle w:val="001000000000" w:firstRow="0" w:lastRow="0" w:firstColumn="1" w:lastColumn="0" w:oddVBand="0" w:evenVBand="0" w:oddHBand="0" w:evenHBand="0" w:firstRowFirstColumn="0" w:firstRowLastColumn="0" w:lastRowFirstColumn="0" w:lastRowLastColumn="0"/>
+            <w:tcW w:w="2041" w:type="dxa"/>
+          </w:tcPr>
+          <w:p>
+            <w:pPr>
+              <w:pStyle w:val="Tabla"/>
+            </w:pPr>
+          </w:p>
+        </w:tc>
+        <w:tc>
+          <w:tcPr>
+            <w:tcW w:w="2041" w:type="dxa"/>
+          </w:tcPr>
+          <w:p>
+            <w:pPr>
+              <w:pStyle w:val="Tabla"/>
+              <w:cnfStyle w:val="100000000000" w:firstRow="1" w:lastRow="0" w:firstColumn="0" w:lastColumn="0" w:oddVBand="0" w:evenVBand="0" w:oddHBand="0" w:evenHBand="0" w:firstRowFirstColumn="0" w:firstRowLastColumn="0" w:lastRowFirstColumn="0" w:lastRowLastColumn="0"/>
+            </w:pPr>
+            <w:r>
+              <w:t>Árbol de decisión</w:t>
+            </w:r>
+          </w:p>
+        </w:tc>
+        <w:tc>
+          <w:tcPr>
+            <w:tcW w:w="2041" w:type="dxa"/>
+          </w:tcPr>
+          <w:p>
+            <w:pPr>
+              <w:pStyle w:val="Tabla"/>
+              <w:cnfStyle w:val="100000000000" w:firstRow="1" w:lastRow="0" w:firstColumn="0" w:lastColumn="0" w:oddVBand="0" w:evenVBand="0" w:oddHBand="0" w:evenHBand="0" w:firstRowFirstColumn="0" w:firstRowLastColumn="0" w:lastRowFirstColumn="0" w:lastRowLastColumn="0"/>
+            </w:pPr>
+            <w:r>
+              <w:t>Regresión Lasso</w:t>
+            </w:r>
+          </w:p>
+        </w:tc>
+      </w:tr>
+      <w:tr>
+        <w:trPr>
+          <w:cnfStyle w:val="000000100000" w:firstRow="0" w:lastRow="0" w:firstColumn="0" w:lastColumn="0" w:oddVBand="0" w:evenVBand="0" w:oddHBand="1" w:evenHBand="0" w:firstRowFirstColumn="0" w:firstRowLastColumn="0" w:lastRowFirstColumn="0" w:lastRowLastColumn="0"/>
+          <w:trHeight w:val="57"/>
+          <w:jc w:val="center"/>
+        </w:trPr>
+        <w:tc>
+          <w:tcPr>
+            <w:cnfStyle w:val="001000000000" w:firstRow="0" w:lastRow="0" w:firstColumn="1" w:lastColumn="0" w:oddVBand="0" w:evenVBand="0" w:oddHBand="0" w:evenHBand="0" w:firstRowFirstColumn="0" w:firstRowLastColumn="0" w:lastRowFirstColumn="0" w:lastRowLastColumn="0"/>
+            <w:tcW w:w="2041" w:type="dxa"/>
+          </w:tcPr>
+          <w:p>
+            <w:pPr>
+              <w:pStyle w:val="Tabla"/>
+            </w:pPr>
+            <w:r>
+              <w:t>Precisión</w:t>
+            </w:r>
+          </w:p>
+        </w:tc>
+        <w:tc>
+          <w:tcPr>
+            <w:tcW w:w="2041" w:type="dxa"/>
+          </w:tcPr>
+          <w:p>
+            <w:pPr>
+              <w:pStyle w:val="Tabla"/>
+              <w:cnfStyle w:val="000000100000" w:firstRow="0" w:lastRow="0" w:firstColumn="0" w:lastColumn="0" w:oddVBand="0" w:evenVBand="0" w:oddHBand="1" w:evenHBand="0" w:firstRowFirstColumn="0" w:firstRowLastColumn="0" w:lastRowFirstColumn="0" w:lastRowLastColumn="0"/>
+            </w:pPr>
+            <w:r>
+              <w:t>0,31</w:t>
+            </w:r>
+          </w:p>
+        </w:tc>
+        <w:tc>
+          <w:tcPr>
+            <w:tcW w:w="2041" w:type="dxa"/>
+          </w:tcPr>
+          <w:p>
+            <w:pPr>
+              <w:pStyle w:val="Tabla"/>
+              <w:cnfStyle w:val="000000100000" w:firstRow="0" w:lastRow="0" w:firstColumn="0" w:lastColumn="0" w:oddVBand="0" w:evenVBand="0" w:oddHBand="1" w:evenHBand="0" w:firstRowFirstColumn="0" w:firstRowLastColumn="0" w:lastRowFirstColumn="0" w:lastRowLastColumn="0"/>
+            </w:pPr>
+            <w:r>
+              <w:t>0,19</w:t>
+            </w:r>
+          </w:p>
+        </w:tc>
+      </w:tr>
+      <w:tr>
+        <w:trPr>
+          <w:trHeight w:val="57"/>
+          <w:jc w:val="center"/>
+        </w:trPr>
+        <w:tc>
+          <w:tcPr>
+            <w:cnfStyle w:val="001000000000" w:firstRow="0" w:lastRow="0" w:firstColumn="1" w:lastColumn="0" w:oddVBand="0" w:evenVBand="0" w:oddHBand="0" w:evenHBand="0" w:firstRowFirstColumn="0" w:firstRowLastColumn="0" w:lastRowFirstColumn="0" w:lastRowLastColumn="0"/>
+            <w:tcW w:w="2041" w:type="dxa"/>
+          </w:tcPr>
+          <w:p>
+            <w:pPr>
+              <w:pStyle w:val="Tabla"/>
+            </w:pPr>
+            <w:proofErr w:type="spellStart"/>
+            <w:r>
+              <w:t>Recall</w:t>
+            </w:r>
+            <w:proofErr w:type="spellEnd"/>
+          </w:p>
+        </w:tc>
+        <w:tc>
+          <w:tcPr>
+            <w:tcW w:w="2041" w:type="dxa"/>
+          </w:tcPr>
+          <w:p>
+            <w:pPr>
+              <w:pStyle w:val="Tabla"/>
+              <w:cnfStyle w:val="000000000000" w:firstRow="0" w:lastRow="0" w:firstColumn="0" w:lastColumn="0" w:oddVBand="0" w:evenVBand="0" w:oddHBand="0" w:evenHBand="0" w:firstRowFirstColumn="0" w:firstRowLastColumn="0" w:lastRowFirstColumn="0" w:lastRowLastColumn="0"/>
+            </w:pPr>
+            <w:r>
+              <w:t>0,29</w:t>
+            </w:r>
+          </w:p>
+        </w:tc>
+        <w:tc>
+          <w:tcPr>
+            <w:tcW w:w="2041" w:type="dxa"/>
+          </w:tcPr>
+          <w:p>
+            <w:pPr>
+              <w:pStyle w:val="Tabla"/>
+              <w:cnfStyle w:val="000000000000" w:firstRow="0" w:lastRow="0" w:firstColumn="0" w:lastColumn="0" w:oddVBand="0" w:evenVBand="0" w:oddHBand="0" w:evenHBand="0" w:firstRowFirstColumn="0" w:firstRowLastColumn="0" w:lastRowFirstColumn="0" w:lastRowLastColumn="0"/>
+            </w:pPr>
+            <w:r>
+              <w:t>0,46</w:t>
+            </w:r>
+          </w:p>
+        </w:tc>
+      </w:tr>
+      <w:tr>
+        <w:trPr>
+          <w:cnfStyle w:val="000000100000" w:firstRow="0" w:lastRow="0" w:firstColumn="0" w:lastColumn="0" w:oddVBand="0" w:evenVBand="0" w:oddHBand="1" w:evenHBand="0" w:firstRowFirstColumn="0" w:firstRowLastColumn="0" w:lastRowFirstColumn="0" w:lastRowLastColumn="0"/>
+          <w:trHeight w:val="57"/>
+          <w:jc w:val="center"/>
+        </w:trPr>
+        <w:tc>
+          <w:tcPr>
+            <w:cnfStyle w:val="001000000000" w:firstRow="0" w:lastRow="0" w:firstColumn="1" w:lastColumn="0" w:oddVBand="0" w:evenVBand="0" w:oddHBand="0" w:evenHBand="0" w:firstRowFirstColumn="0" w:firstRowLastColumn="0" w:lastRowFirstColumn="0" w:lastRowLastColumn="0"/>
+            <w:tcW w:w="2041" w:type="dxa"/>
+          </w:tcPr>
+          <w:p>
+            <w:pPr>
+              <w:pStyle w:val="Tabla"/>
+            </w:pPr>
+            <w:r>
+              <w:t>F1-Score</w:t>
+            </w:r>
+          </w:p>
+        </w:tc>
+        <w:tc>
+          <w:tcPr>
+            <w:tcW w:w="2041" w:type="dxa"/>
+          </w:tcPr>
+          <w:p>
+            <w:pPr>
+              <w:pStyle w:val="Tabla"/>
+              <w:cnfStyle w:val="000000100000" w:firstRow="0" w:lastRow="0" w:firstColumn="0" w:lastColumn="0" w:oddVBand="0" w:evenVBand="0" w:oddHBand="1" w:evenHBand="0" w:firstRowFirstColumn="0" w:firstRowLastColumn="0" w:lastRowFirstColumn="0" w:lastRowLastColumn="0"/>
+            </w:pPr>
+            <w:r>
+              <w:t>0,3</w:t>
+            </w:r>
+          </w:p>
+        </w:tc>
+        <w:tc>
+          <w:tcPr>
+            <w:tcW w:w="2041" w:type="dxa"/>
+          </w:tcPr>
+          <w:p>
+            <w:pPr>
+              <w:pStyle w:val="Tabla"/>
+              <w:cnfStyle w:val="000000100000" w:firstRow="0" w:lastRow="0" w:firstColumn="0" w:lastColumn="0" w:oddVBand="0" w:evenVBand="0" w:oddHBand="1" w:evenHBand="0" w:firstRowFirstColumn="0" w:firstRowLastColumn="0" w:lastRowFirstColumn="0" w:lastRowLastColumn="0"/>
+            </w:pPr>
+            <w:r>
+              <w:t>0,27</w:t>
+            </w:r>
+          </w:p>
+        </w:tc>
+      </w:tr>
+      <w:tr>
+        <w:trPr>
+          <w:trHeight w:val="57"/>
+          <w:jc w:val="center"/>
+        </w:trPr>
+        <w:tc>
+          <w:tcPr>
+            <w:cnfStyle w:val="001000000000" w:firstRow="0" w:lastRow="0" w:firstColumn="1" w:lastColumn="0" w:oddVBand="0" w:evenVBand="0" w:oddHBand="0" w:evenHBand="0" w:firstRowFirstColumn="0" w:firstRowLastColumn="0" w:lastRowFirstColumn="0" w:lastRowLastColumn="0"/>
+            <w:tcW w:w="2041" w:type="dxa"/>
+          </w:tcPr>
+          <w:p>
+            <w:pPr>
+              <w:pStyle w:val="Tabla"/>
+            </w:pPr>
+            <w:r>
+              <w:t>ROC</w:t>
+            </w:r>
+          </w:p>
+        </w:tc>
+        <w:tc>
+          <w:tcPr>
+            <w:tcW w:w="2041" w:type="dxa"/>
+          </w:tcPr>
+          <w:p>
+            <w:pPr>
+              <w:pStyle w:val="Tabla"/>
+              <w:cnfStyle w:val="000000000000" w:firstRow="0" w:lastRow="0" w:firstColumn="0" w:lastColumn="0" w:oddVBand="0" w:evenVBand="0" w:oddHBand="0" w:evenHBand="0" w:firstRowFirstColumn="0" w:firstRowLastColumn="0" w:lastRowFirstColumn="0" w:lastRowLastColumn="0"/>
+            </w:pPr>
+            <w:r>
+              <w:t>0,63</w:t>
+            </w:r>
+          </w:p>
+        </w:tc>
+        <w:tc>
+          <w:tcPr>
+            <w:tcW w:w="2041" w:type="dxa"/>
+          </w:tcPr>
+          <w:p>
+            <w:pPr>
+              <w:pStyle w:val="Tabla"/>
+              <w:cnfStyle w:val="000000000000" w:firstRow="0" w:lastRow="0" w:firstColumn="0" w:lastColumn="0" w:oddVBand="0" w:evenVBand="0" w:oddHBand="0" w:evenHBand="0" w:firstRowFirstColumn="0" w:firstRowLastColumn="0" w:lastRowFirstColumn="0" w:lastRowLastColumn="0"/>
+            </w:pPr>
+            <w:r>
+              <w:t>0,69</w:t>
+            </w:r>
+          </w:p>
+        </w:tc>
+      </w:tr>
+    </w:tbl>
+    <w:p>
+      <w:pPr>
+        <w:ind w:firstLine="0"/>
+      </w:pPr>
+    </w:p>
+    <w:p>
+      <w:r>
+        <w:t xml:space="preserve">Sin embargo, los resultados obtenidos no han sido positivos, ya que los modelos tenían un alto porcentaje de acierto sobre el conjunto de entrenamiento, es decir, sobre los datos que utilizamos para aprender, pero no sobre el conjunto </w:t>
       </w:r>
       <w:proofErr w:type="gramStart"/>
       <w:r>
@@ -9633,9 +9912,54 @@
       <w:r>
         <w:t>, aquel que apartamos del entrenamiento del modelo para estudiar el rendimiento real del mismo. Se ha producido, por tanto, un fenómeno conocido como sobreajuste, el cual no nos permite concluir que el modelo es capaz de predecir cambios de código en nuevos repositorios.</w:t>
       </w:r>
-    </w:p>
-    <w:p>
-      <w:r>
+      <w:r>
+        <w:t xml:space="preserve"> En la </w:t>
+      </w:r>
+      <w:r>
+        <w:fldChar w:fldCharType="begin"/>
+      </w:r>
+      <w:r>
+        <w:instrText xml:space="preserve"> REF _Ref9701432 \h </w:instrText>
+      </w:r>
+      <w:r>
+        <w:fldChar w:fldCharType="separate"/>
+      </w:r>
+      <w:r>
+        <w:t xml:space="preserve">Tabla </w:t>
+      </w:r>
+      <w:r>
+        <w:rPr>
+          <w:noProof/>
+        </w:rPr>
+        <w:t>2</w:t>
+      </w:r>
+      <w:r>
+        <w:fldChar w:fldCharType="end"/>
+      </w:r>
+      <w:r>
+        <w:t xml:space="preserve"> se muestran los resultados sobre el conjunto </w:t>
+      </w:r>
+      <w:proofErr w:type="gramStart"/>
+      <w:r>
+        <w:t>de test</w:t>
+      </w:r>
+      <w:proofErr w:type="gramEnd"/>
+      <w:r>
+        <w:t xml:space="preserve">, en términos de precisión, </w:t>
+      </w:r>
+      <w:proofErr w:type="spellStart"/>
+      <w:r>
+        <w:t>recall</w:t>
+      </w:r>
+      <w:proofErr w:type="spellEnd"/>
+      <w:r>
+        <w:t>, F1-Score y área bajo la curva.</w:t>
+      </w:r>
+    </w:p>
+    <w:p/>
+    <w:p>
+      <w:r>
+        <w:lastRenderedPageBreak/>
         <w:t xml:space="preserve">Tras los resultados de los modelos anteriores, se optó por crear modelos de predicción más potentes pero que </w:t>
       </w:r>
       <w:r>
@@ -9643,14 +9967,26 @@
       </w:r>
       <w:proofErr w:type="spellStart"/>
       <w:r>
+        <w:rPr>
+          <w:i/>
+        </w:rPr>
         <w:t>Random</w:t>
       </w:r>
       <w:proofErr w:type="spellEnd"/>
       <w:r>
-        <w:t xml:space="preserve"> Forest, que consiste en utilizar un conjunto de modelos de árbol de decisión y combinar la salida de todos ellos, y un modelo denominado </w:t>
+        <w:rPr>
+          <w:i/>
+        </w:rPr>
+        <w:t xml:space="preserve"> Forest</w:t>
+      </w:r>
+      <w:r>
+        <w:t xml:space="preserve">, que consiste en utilizar un conjunto de modelos de árbol de decisión y combinar la salida de todos ellos, y un modelo denominado </w:t>
       </w:r>
       <w:proofErr w:type="spellStart"/>
       <w:r>
+        <w:rPr>
+          <w:i/>
+        </w:rPr>
         <w:t>XGBoost</w:t>
       </w:r>
       <w:proofErr w:type="spellEnd"/>
@@ -9684,7 +10020,445 @@
         </w:sdtContent>
       </w:sdt>
       <w:r>
-        <w:t xml:space="preserve">, un algoritmo que aplica la técnica del gradiente descendiente de manera optimizada para permitir utilizar grandes conjuntos de datos. No obstante, los resultados son similares a los modelos anteriores. En consecuencia, los modelos generados no son tan buenos como los que se comentan en </w:t>
+        <w:t xml:space="preserve">, un algoritmo que aplica la técnica del gradiente descendiente de manera optimizada para permitir utilizar grandes conjuntos de datos. </w:t>
+      </w:r>
+      <w:r>
+        <w:t xml:space="preserve">De igual manera, se intentó crear un modelo máquina vector soporte o </w:t>
+      </w:r>
+      <w:proofErr w:type="spellStart"/>
+      <w:r>
+        <w:rPr>
+          <w:i/>
+        </w:rPr>
+        <w:t>Support</w:t>
+      </w:r>
+      <w:proofErr w:type="spellEnd"/>
+      <w:r>
+        <w:rPr>
+          <w:i/>
+        </w:rPr>
+        <w:t xml:space="preserve"> Vector Machine</w:t>
+      </w:r>
+      <w:r>
+        <w:t xml:space="preserve"> (SVM), ya que este modelo no tiende a </w:t>
+      </w:r>
+      <w:proofErr w:type="spellStart"/>
+      <w:r>
+        <w:t>sobreajustar</w:t>
+      </w:r>
+      <w:proofErr w:type="spellEnd"/>
+      <w:r>
+        <w:t>, como sí lo han hecho el árbol de decisión y la regresión Lasso.</w:t>
+      </w:r>
+    </w:p>
+    <w:p>
+      <w:pPr>
+        <w:pStyle w:val="Descripcin"/>
+        <w:keepNext/>
+        <w:jc w:val="center"/>
+      </w:pPr>
+      <w:bookmarkStart w:id="38" w:name="_Ref9701922"/>
+      <w:r>
+        <w:t xml:space="preserve">Tabla </w:t>
+      </w:r>
+      <w:r>
+        <w:fldChar w:fldCharType="begin"/>
+      </w:r>
+      <w:r>
+        <w:instrText xml:space="preserve"> SEQ Tabla \* ARABIC </w:instrText>
+      </w:r>
+      <w:r>
+        <w:fldChar w:fldCharType="separate"/>
+      </w:r>
+      <w:r>
+        <w:rPr>
+          <w:noProof/>
+        </w:rPr>
+        <w:t>3</w:t>
+      </w:r>
+      <w:r>
+        <w:fldChar w:fldCharType="end"/>
+      </w:r>
+      <w:bookmarkEnd w:id="38"/>
+      <w:r>
+        <w:t>: Resultados modelos de predicción no interpretables</w:t>
+      </w:r>
+    </w:p>
+    <w:tbl>
+      <w:tblPr>
+        <w:tblStyle w:val="Tablaconcuadrcula5oscura-nfasis3"/>
+        <w:tblW w:w="0" w:type="auto"/>
+        <w:jc w:val="center"/>
+        <w:tblLook w:val="04A0" w:firstRow="1" w:lastRow="0" w:firstColumn="1" w:lastColumn="0" w:noHBand="0" w:noVBand="1"/>
+      </w:tblPr>
+      <w:tblGrid>
+        <w:gridCol w:w="2041"/>
+        <w:gridCol w:w="2041"/>
+        <w:gridCol w:w="2041"/>
+        <w:gridCol w:w="2041"/>
+      </w:tblGrid>
+      <w:tr>
+        <w:trPr>
+          <w:cnfStyle w:val="100000000000" w:firstRow="1" w:lastRow="0" w:firstColumn="0" w:lastColumn="0" w:oddVBand="0" w:evenVBand="0" w:oddHBand="0" w:evenHBand="0" w:firstRowFirstColumn="0" w:firstRowLastColumn="0" w:lastRowFirstColumn="0" w:lastRowLastColumn="0"/>
+          <w:trHeight w:val="57"/>
+          <w:jc w:val="center"/>
+        </w:trPr>
+        <w:tc>
+          <w:tcPr>
+            <w:cnfStyle w:val="001000000000" w:firstRow="0" w:lastRow="0" w:firstColumn="1" w:lastColumn="0" w:oddVBand="0" w:evenVBand="0" w:oddHBand="0" w:evenHBand="0" w:firstRowFirstColumn="0" w:firstRowLastColumn="0" w:lastRowFirstColumn="0" w:lastRowLastColumn="0"/>
+            <w:tcW w:w="2041" w:type="dxa"/>
+          </w:tcPr>
+          <w:p>
+            <w:pPr>
+              <w:pStyle w:val="Tabla"/>
+            </w:pPr>
+          </w:p>
+        </w:tc>
+        <w:tc>
+          <w:tcPr>
+            <w:tcW w:w="2041" w:type="dxa"/>
+          </w:tcPr>
+          <w:p>
+            <w:pPr>
+              <w:pStyle w:val="Tabla"/>
+              <w:cnfStyle w:val="100000000000" w:firstRow="1" w:lastRow="0" w:firstColumn="0" w:lastColumn="0" w:oddVBand="0" w:evenVBand="0" w:oddHBand="0" w:evenHBand="0" w:firstRowFirstColumn="0" w:firstRowLastColumn="0" w:lastRowFirstColumn="0" w:lastRowLastColumn="0"/>
+            </w:pPr>
+            <w:r>
+              <w:t>SVM</w:t>
+            </w:r>
+          </w:p>
+        </w:tc>
+        <w:tc>
+          <w:tcPr>
+            <w:tcW w:w="2041" w:type="dxa"/>
+          </w:tcPr>
+          <w:p>
+            <w:pPr>
+              <w:pStyle w:val="Tabla"/>
+              <w:cnfStyle w:val="100000000000" w:firstRow="1" w:lastRow="0" w:firstColumn="0" w:lastColumn="0" w:oddVBand="0" w:evenVBand="0" w:oddHBand="0" w:evenHBand="0" w:firstRowFirstColumn="0" w:firstRowLastColumn="0" w:lastRowFirstColumn="0" w:lastRowLastColumn="0"/>
+            </w:pPr>
+            <w:proofErr w:type="spellStart"/>
+            <w:r>
+              <w:t>Random</w:t>
+            </w:r>
+            <w:proofErr w:type="spellEnd"/>
+            <w:r>
+              <w:t xml:space="preserve"> Forest</w:t>
+            </w:r>
+          </w:p>
+        </w:tc>
+        <w:tc>
+          <w:tcPr>
+            <w:tcW w:w="2041" w:type="dxa"/>
+          </w:tcPr>
+          <w:p>
+            <w:pPr>
+              <w:pStyle w:val="Tabla"/>
+              <w:cnfStyle w:val="100000000000" w:firstRow="1" w:lastRow="0" w:firstColumn="0" w:lastColumn="0" w:oddVBand="0" w:evenVBand="0" w:oddHBand="0" w:evenHBand="0" w:firstRowFirstColumn="0" w:firstRowLastColumn="0" w:lastRowFirstColumn="0" w:lastRowLastColumn="0"/>
+            </w:pPr>
+            <w:proofErr w:type="spellStart"/>
+            <w:r>
+              <w:t>XGBoost</w:t>
+            </w:r>
+            <w:proofErr w:type="spellEnd"/>
+          </w:p>
+        </w:tc>
+      </w:tr>
+      <w:tr>
+        <w:trPr>
+          <w:cnfStyle w:val="000000100000" w:firstRow="0" w:lastRow="0" w:firstColumn="0" w:lastColumn="0" w:oddVBand="0" w:evenVBand="0" w:oddHBand="1" w:evenHBand="0" w:firstRowFirstColumn="0" w:firstRowLastColumn="0" w:lastRowFirstColumn="0" w:lastRowLastColumn="0"/>
+          <w:trHeight w:val="57"/>
+          <w:jc w:val="center"/>
+        </w:trPr>
+        <w:tc>
+          <w:tcPr>
+            <w:cnfStyle w:val="001000000000" w:firstRow="0" w:lastRow="0" w:firstColumn="1" w:lastColumn="0" w:oddVBand="0" w:evenVBand="0" w:oddHBand="0" w:evenHBand="0" w:firstRowFirstColumn="0" w:firstRowLastColumn="0" w:lastRowFirstColumn="0" w:lastRowLastColumn="0"/>
+            <w:tcW w:w="2041" w:type="dxa"/>
+          </w:tcPr>
+          <w:p>
+            <w:pPr>
+              <w:pStyle w:val="Tabla"/>
+            </w:pPr>
+            <w:r>
+              <w:t>Precisión</w:t>
+            </w:r>
+          </w:p>
+        </w:tc>
+        <w:tc>
+          <w:tcPr>
+            <w:tcW w:w="2041" w:type="dxa"/>
+          </w:tcPr>
+          <w:p>
+            <w:pPr>
+              <w:pStyle w:val="Tabla"/>
+              <w:cnfStyle w:val="000000100000" w:firstRow="0" w:lastRow="0" w:firstColumn="0" w:lastColumn="0" w:oddVBand="0" w:evenVBand="0" w:oddHBand="1" w:evenHBand="0" w:firstRowFirstColumn="0" w:firstRowLastColumn="0" w:lastRowFirstColumn="0" w:lastRowLastColumn="0"/>
+            </w:pPr>
+            <w:r>
+              <w:t>0,43</w:t>
+            </w:r>
+          </w:p>
+        </w:tc>
+        <w:tc>
+          <w:tcPr>
+            <w:tcW w:w="2041" w:type="dxa"/>
+          </w:tcPr>
+          <w:p>
+            <w:pPr>
+              <w:pStyle w:val="Tabla"/>
+              <w:cnfStyle w:val="000000100000" w:firstRow="0" w:lastRow="0" w:firstColumn="0" w:lastColumn="0" w:oddVBand="0" w:evenVBand="0" w:oddHBand="1" w:evenHBand="0" w:firstRowFirstColumn="0" w:firstRowLastColumn="0" w:lastRowFirstColumn="0" w:lastRowLastColumn="0"/>
+            </w:pPr>
+            <w:r>
+              <w:t>0,6</w:t>
+            </w:r>
+          </w:p>
+        </w:tc>
+        <w:tc>
+          <w:tcPr>
+            <w:tcW w:w="2041" w:type="dxa"/>
+          </w:tcPr>
+          <w:p>
+            <w:pPr>
+              <w:pStyle w:val="Tabla"/>
+              <w:cnfStyle w:val="000000100000" w:firstRow="0" w:lastRow="0" w:firstColumn="0" w:lastColumn="0" w:oddVBand="0" w:evenVBand="0" w:oddHBand="1" w:evenHBand="0" w:firstRowFirstColumn="0" w:firstRowLastColumn="0" w:lastRowFirstColumn="0" w:lastRowLastColumn="0"/>
+            </w:pPr>
+            <w:r>
+              <w:t>0,67</w:t>
+            </w:r>
+          </w:p>
+        </w:tc>
+      </w:tr>
+      <w:tr>
+        <w:trPr>
+          <w:trHeight w:val="57"/>
+          <w:jc w:val="center"/>
+        </w:trPr>
+        <w:tc>
+          <w:tcPr>
+            <w:cnfStyle w:val="001000000000" w:firstRow="0" w:lastRow="0" w:firstColumn="1" w:lastColumn="0" w:oddVBand="0" w:evenVBand="0" w:oddHBand="0" w:evenHBand="0" w:firstRowFirstColumn="0" w:firstRowLastColumn="0" w:lastRowFirstColumn="0" w:lastRowLastColumn="0"/>
+            <w:tcW w:w="2041" w:type="dxa"/>
+          </w:tcPr>
+          <w:p>
+            <w:pPr>
+              <w:pStyle w:val="Tabla"/>
+            </w:pPr>
+            <w:proofErr w:type="spellStart"/>
+            <w:r>
+              <w:t>Recall</w:t>
+            </w:r>
+            <w:proofErr w:type="spellEnd"/>
+          </w:p>
+        </w:tc>
+        <w:tc>
+          <w:tcPr>
+            <w:tcW w:w="2041" w:type="dxa"/>
+          </w:tcPr>
+          <w:p>
+            <w:pPr>
+              <w:pStyle w:val="Tabla"/>
+              <w:cnfStyle w:val="000000000000" w:firstRow="0" w:lastRow="0" w:firstColumn="0" w:lastColumn="0" w:oddVBand="0" w:evenVBand="0" w:oddHBand="0" w:evenHBand="0" w:firstRowFirstColumn="0" w:firstRowLastColumn="0" w:lastRowFirstColumn="0" w:lastRowLastColumn="0"/>
+            </w:pPr>
+            <w:r>
+              <w:t>0,05</w:t>
+            </w:r>
+          </w:p>
+        </w:tc>
+        <w:tc>
+          <w:tcPr>
+            <w:tcW w:w="2041" w:type="dxa"/>
+          </w:tcPr>
+          <w:p>
+            <w:pPr>
+              <w:pStyle w:val="Tabla"/>
+              <w:cnfStyle w:val="000000000000" w:firstRow="0" w:lastRow="0" w:firstColumn="0" w:lastColumn="0" w:oddVBand="0" w:evenVBand="0" w:oddHBand="0" w:evenHBand="0" w:firstRowFirstColumn="0" w:firstRowLastColumn="0" w:lastRowFirstColumn="0" w:lastRowLastColumn="0"/>
+            </w:pPr>
+            <w:r>
+              <w:t>0,03</w:t>
+            </w:r>
+          </w:p>
+        </w:tc>
+        <w:tc>
+          <w:tcPr>
+            <w:tcW w:w="2041" w:type="dxa"/>
+          </w:tcPr>
+          <w:p>
+            <w:pPr>
+              <w:pStyle w:val="Tabla"/>
+              <w:cnfStyle w:val="000000000000" w:firstRow="0" w:lastRow="0" w:firstColumn="0" w:lastColumn="0" w:oddVBand="0" w:evenVBand="0" w:oddHBand="0" w:evenHBand="0" w:firstRowFirstColumn="0" w:firstRowLastColumn="0" w:lastRowFirstColumn="0" w:lastRowLastColumn="0"/>
+            </w:pPr>
+            <w:r>
+              <w:t>0,02</w:t>
+            </w:r>
+          </w:p>
+        </w:tc>
+      </w:tr>
+      <w:tr>
+        <w:trPr>
+          <w:cnfStyle w:val="000000100000" w:firstRow="0" w:lastRow="0" w:firstColumn="0" w:lastColumn="0" w:oddVBand="0" w:evenVBand="0" w:oddHBand="1" w:evenHBand="0" w:firstRowFirstColumn="0" w:firstRowLastColumn="0" w:lastRowFirstColumn="0" w:lastRowLastColumn="0"/>
+          <w:trHeight w:val="57"/>
+          <w:jc w:val="center"/>
+        </w:trPr>
+        <w:tc>
+          <w:tcPr>
+            <w:cnfStyle w:val="001000000000" w:firstRow="0" w:lastRow="0" w:firstColumn="1" w:lastColumn="0" w:oddVBand="0" w:evenVBand="0" w:oddHBand="0" w:evenHBand="0" w:firstRowFirstColumn="0" w:firstRowLastColumn="0" w:lastRowFirstColumn="0" w:lastRowLastColumn="0"/>
+            <w:tcW w:w="2041" w:type="dxa"/>
+          </w:tcPr>
+          <w:p>
+            <w:pPr>
+              <w:pStyle w:val="Tabla"/>
+            </w:pPr>
+            <w:r>
+              <w:t>F1-Score</w:t>
+            </w:r>
+          </w:p>
+        </w:tc>
+        <w:tc>
+          <w:tcPr>
+            <w:tcW w:w="2041" w:type="dxa"/>
+          </w:tcPr>
+          <w:p>
+            <w:pPr>
+              <w:pStyle w:val="Tabla"/>
+              <w:cnfStyle w:val="000000100000" w:firstRow="0" w:lastRow="0" w:firstColumn="0" w:lastColumn="0" w:oddVBand="0" w:evenVBand="0" w:oddHBand="1" w:evenHBand="0" w:firstRowFirstColumn="0" w:firstRowLastColumn="0" w:lastRowFirstColumn="0" w:lastRowLastColumn="0"/>
+            </w:pPr>
+            <w:r>
+              <w:t>0,09</w:t>
+            </w:r>
+          </w:p>
+        </w:tc>
+        <w:tc>
+          <w:tcPr>
+            <w:tcW w:w="2041" w:type="dxa"/>
+          </w:tcPr>
+          <w:p>
+            <w:pPr>
+              <w:pStyle w:val="Tabla"/>
+              <w:cnfStyle w:val="000000100000" w:firstRow="0" w:lastRow="0" w:firstColumn="0" w:lastColumn="0" w:oddVBand="0" w:evenVBand="0" w:oddHBand="1" w:evenHBand="0" w:firstRowFirstColumn="0" w:firstRowLastColumn="0" w:lastRowFirstColumn="0" w:lastRowLastColumn="0"/>
+            </w:pPr>
+            <w:r>
+              <w:t>0,06</w:t>
+            </w:r>
+          </w:p>
+        </w:tc>
+        <w:tc>
+          <w:tcPr>
+            <w:tcW w:w="2041" w:type="dxa"/>
+          </w:tcPr>
+          <w:p>
+            <w:pPr>
+              <w:pStyle w:val="Tabla"/>
+              <w:cnfStyle w:val="000000100000" w:firstRow="0" w:lastRow="0" w:firstColumn="0" w:lastColumn="0" w:oddVBand="0" w:evenVBand="0" w:oddHBand="1" w:evenHBand="0" w:firstRowFirstColumn="0" w:firstRowLastColumn="0" w:lastRowFirstColumn="0" w:lastRowLastColumn="0"/>
+            </w:pPr>
+            <w:r>
+              <w:t>0,03</w:t>
+            </w:r>
+          </w:p>
+        </w:tc>
+      </w:tr>
+      <w:tr>
+        <w:trPr>
+          <w:trHeight w:val="57"/>
+          <w:jc w:val="center"/>
+        </w:trPr>
+        <w:tc>
+          <w:tcPr>
+            <w:cnfStyle w:val="001000000000" w:firstRow="0" w:lastRow="0" w:firstColumn="1" w:lastColumn="0" w:oddVBand="0" w:evenVBand="0" w:oddHBand="0" w:evenHBand="0" w:firstRowFirstColumn="0" w:firstRowLastColumn="0" w:lastRowFirstColumn="0" w:lastRowLastColumn="0"/>
+            <w:tcW w:w="2041" w:type="dxa"/>
+          </w:tcPr>
+          <w:p>
+            <w:pPr>
+              <w:pStyle w:val="Tabla"/>
+            </w:pPr>
+            <w:r>
+              <w:t>ROC</w:t>
+            </w:r>
+          </w:p>
+        </w:tc>
+        <w:tc>
+          <w:tcPr>
+            <w:tcW w:w="2041" w:type="dxa"/>
+          </w:tcPr>
+          <w:p>
+            <w:pPr>
+              <w:pStyle w:val="Tabla"/>
+              <w:cnfStyle w:val="000000000000" w:firstRow="0" w:lastRow="0" w:firstColumn="0" w:lastColumn="0" w:oddVBand="0" w:evenVBand="0" w:oddHBand="0" w:evenHBand="0" w:firstRowFirstColumn="0" w:firstRowLastColumn="0" w:lastRowFirstColumn="0" w:lastRowLastColumn="0"/>
+            </w:pPr>
+            <w:r>
+              <w:t>0,52</w:t>
+            </w:r>
+          </w:p>
+        </w:tc>
+        <w:tc>
+          <w:tcPr>
+            <w:tcW w:w="2041" w:type="dxa"/>
+          </w:tcPr>
+          <w:p>
+            <w:pPr>
+              <w:pStyle w:val="Tabla"/>
+              <w:cnfStyle w:val="000000000000" w:firstRow="0" w:lastRow="0" w:firstColumn="0" w:lastColumn="0" w:oddVBand="0" w:evenVBand="0" w:oddHBand="0" w:evenHBand="0" w:firstRowFirstColumn="0" w:firstRowLastColumn="0" w:lastRowFirstColumn="0" w:lastRowLastColumn="0"/>
+            </w:pPr>
+            <w:r>
+              <w:t>0,52</w:t>
+            </w:r>
+          </w:p>
+        </w:tc>
+        <w:tc>
+          <w:tcPr>
+            <w:tcW w:w="2041" w:type="dxa"/>
+          </w:tcPr>
+          <w:p>
+            <w:pPr>
+              <w:pStyle w:val="Tabla"/>
+              <w:cnfStyle w:val="000000000000" w:firstRow="0" w:lastRow="0" w:firstColumn="0" w:lastColumn="0" w:oddVBand="0" w:evenVBand="0" w:oddHBand="0" w:evenHBand="0" w:firstRowFirstColumn="0" w:firstRowLastColumn="0" w:lastRowFirstColumn="0" w:lastRowLastColumn="0"/>
+            </w:pPr>
+            <w:r>
+              <w:t>0,5</w:t>
+            </w:r>
+          </w:p>
+        </w:tc>
+      </w:tr>
+    </w:tbl>
+    <w:p/>
+    <w:p>
+      <w:r>
+        <w:t>No obstante, los resultados son similares a los modelos anteriores.</w:t>
+      </w:r>
+      <w:r>
+        <w:t xml:space="preserve"> En la </w:t>
+      </w:r>
+      <w:r>
+        <w:fldChar w:fldCharType="begin"/>
+      </w:r>
+      <w:r>
+        <w:instrText xml:space="preserve"> REF _Ref9701922 \h </w:instrText>
+      </w:r>
+      <w:r>
+        <w:fldChar w:fldCharType="separate"/>
+      </w:r>
+      <w:r>
+        <w:t xml:space="preserve">Tabla </w:t>
+      </w:r>
+      <w:r>
+        <w:rPr>
+          <w:noProof/>
+        </w:rPr>
+        <w:t>3</w:t>
+      </w:r>
+      <w:r>
+        <w:fldChar w:fldCharType="end"/>
+      </w:r>
+      <w:r>
+        <w:t xml:space="preserve"> se desglosan los resultados sobre el conjunto </w:t>
+      </w:r>
+      <w:proofErr w:type="gramStart"/>
+      <w:r>
+        <w:t>de test</w:t>
+      </w:r>
+      <w:proofErr w:type="gramEnd"/>
+      <w:r>
+        <w:t>.</w:t>
+      </w:r>
+      <w:r>
+        <w:t xml:space="preserve"> En consecuencia, los modelos generados no son tan buenos como los que se comentan en </w:t>
       </w:r>
       <w:sdt>
         <w:sdtPr>
@@ -9761,7 +10535,6 @@
         <w:rPr>
           <w:noProof/>
         </w:rPr>
-        <w:lastRenderedPageBreak/>
         <w:drawing>
           <wp:inline distT="0" distB="0" distL="0" distR="0" wp14:anchorId="4D836B4D" wp14:editId="3503FC34">
             <wp:extent cx="5093142" cy="1053548"/>
@@ -9817,8 +10590,8 @@
         <w:pStyle w:val="Descripcin"/>
         <w:jc w:val="center"/>
       </w:pPr>
-      <w:bookmarkStart w:id="37" w:name="_Ref6561438"/>
-      <w:bookmarkStart w:id="38" w:name="_Toc9698447"/>
+      <w:bookmarkStart w:id="39" w:name="_Ref6561438"/>
+      <w:bookmarkStart w:id="40" w:name="_Toc9698447"/>
       <w:r>
         <w:t xml:space="preserve">Imagen </w:t>
       </w:r>
@@ -9861,11 +10634,11 @@
       <w:r>
         <w:fldChar w:fldCharType="end"/>
       </w:r>
-      <w:bookmarkEnd w:id="37"/>
+      <w:bookmarkEnd w:id="39"/>
       <w:r>
         <w:t>: Pantalla de predicción de fallos - versión Beta</w:t>
       </w:r>
-      <w:bookmarkEnd w:id="38"/>
+      <w:bookmarkEnd w:id="40"/>
     </w:p>
     <w:p>
       <w:pPr>
@@ -9887,18 +10660,22 @@
           <w:lang w:eastAsia="zh-CN" w:bidi="hi-IN"/>
         </w:rPr>
       </w:pPr>
-      <w:bookmarkStart w:id="39" w:name="_Toc9698399"/>
+      <w:bookmarkStart w:id="41" w:name="_Toc9698399"/>
       <w:r>
         <w:rPr>
           <w:lang w:eastAsia="zh-CN" w:bidi="hi-IN"/>
         </w:rPr>
         <w:t>Conclusiones</w:t>
       </w:r>
-      <w:bookmarkEnd w:id="39"/>
-    </w:p>
-    <w:p>
-      <w:r>
-        <w:t>Tras realizar distintos estudios sobre la creación de modelos de predicción que indiquen de manera automática si hay una alta probabilidad de tener fallos potenciales, hemos visto que los resultados no son los esperados. En consecuencia, este servicio se centrará en mostrar al usuario métricas claves para la identificación de estos fallos, de manera que pueda observar de manera muy rápida si hay algún valor fuera de lo común o de los estándares de calidad del proyecto.</w:t>
+      <w:bookmarkEnd w:id="41"/>
+    </w:p>
+    <w:p>
+      <w:r>
+        <w:t xml:space="preserve">Tras realizar distintos estudios sobre la creación de modelos de predicción que indiquen de manera automática si hay una alta probabilidad de tener fallos potenciales, hemos visto que los resultados no son los esperados. En consecuencia, este servicio se </w:t>
+      </w:r>
+      <w:r>
+        <w:lastRenderedPageBreak/>
+        <w:t>centrará en mostrar al usuario métricas claves para la identificación de estos fallos, de manera que pueda observar de manera muy rápida si hay algún valor fuera de lo común o de los estándares de calidad del proyecto.</w:t>
       </w:r>
     </w:p>
     <w:p>
@@ -9929,11 +10706,11 @@
         <w:lastRenderedPageBreak/>
         <w:br/>
       </w:r>
-      <w:bookmarkStart w:id="40" w:name="_Toc9698400"/>
+      <w:bookmarkStart w:id="42" w:name="_Toc9698400"/>
       <w:r>
         <w:t>Metodología</w:t>
       </w:r>
-      <w:bookmarkEnd w:id="40"/>
+      <w:bookmarkEnd w:id="42"/>
     </w:p>
     <w:p>
       <w:r>
@@ -9990,11 +10767,11 @@
       <w:pPr>
         <w:pStyle w:val="Ttulo2"/>
       </w:pPr>
-      <w:bookmarkStart w:id="41" w:name="_Toc9698401"/>
+      <w:bookmarkStart w:id="43" w:name="_Toc9698401"/>
       <w:r>
         <w:t>Adaptación de Scrum</w:t>
       </w:r>
-      <w:bookmarkEnd w:id="41"/>
+      <w:bookmarkEnd w:id="43"/>
     </w:p>
     <w:p>
       <w:r>
@@ -10469,8 +11246,8 @@
         <w:pStyle w:val="Descripcin"/>
         <w:jc w:val="center"/>
       </w:pPr>
-      <w:bookmarkStart w:id="42" w:name="_Ref9682791"/>
-      <w:bookmarkStart w:id="43" w:name="_Toc9698448"/>
+      <w:bookmarkStart w:id="44" w:name="_Ref9682791"/>
+      <w:bookmarkStart w:id="45" w:name="_Toc9698448"/>
       <w:r>
         <w:t xml:space="preserve">Imagen </w:t>
       </w:r>
@@ -10513,7 +11290,7 @@
       <w:r>
         <w:fldChar w:fldCharType="end"/>
       </w:r>
-      <w:bookmarkEnd w:id="42"/>
+      <w:bookmarkEnd w:id="44"/>
       <w:r>
         <w:t>: Data-</w:t>
       </w:r>
@@ -10529,7 +11306,7 @@
       <w:r>
         <w:t>pyramid</w:t>
       </w:r>
-      <w:bookmarkEnd w:id="43"/>
+      <w:bookmarkEnd w:id="45"/>
       <w:proofErr w:type="spellEnd"/>
     </w:p>
     <w:p>
@@ -10595,11 +11372,11 @@
       <w:pPr>
         <w:pStyle w:val="Ttulo2"/>
       </w:pPr>
-      <w:bookmarkStart w:id="44" w:name="_Toc9698402"/>
+      <w:bookmarkStart w:id="46" w:name="_Toc9698402"/>
       <w:r>
         <w:t>Documentación del proyecto</w:t>
       </w:r>
-      <w:bookmarkEnd w:id="44"/>
+      <w:bookmarkEnd w:id="46"/>
     </w:p>
     <w:p>
       <w:r>
@@ -10765,8 +11542,8 @@
         <w:pStyle w:val="Descripcin"/>
         <w:jc w:val="center"/>
       </w:pPr>
-      <w:bookmarkStart w:id="45" w:name="_Ref9025207"/>
-      <w:bookmarkStart w:id="46" w:name="_Toc9698449"/>
+      <w:bookmarkStart w:id="47" w:name="_Ref9025207"/>
+      <w:bookmarkStart w:id="48" w:name="_Toc9698449"/>
       <w:r>
         <w:t xml:space="preserve">Imagen </w:t>
       </w:r>
@@ -10809,7 +11586,7 @@
       <w:r>
         <w:fldChar w:fldCharType="end"/>
       </w:r>
-      <w:bookmarkEnd w:id="45"/>
+      <w:bookmarkEnd w:id="47"/>
       <w:r>
         <w:t xml:space="preserve">: </w:t>
       </w:r>
@@ -10821,7 +11598,7 @@
       <w:r>
         <w:t xml:space="preserve"> Chart del proyecto</w:t>
       </w:r>
-      <w:bookmarkEnd w:id="46"/>
+      <w:bookmarkEnd w:id="48"/>
     </w:p>
     <w:p>
       <w:r>
@@ -11031,8 +11808,8 @@
         <w:pStyle w:val="Descripcin"/>
         <w:jc w:val="center"/>
       </w:pPr>
-      <w:bookmarkStart w:id="47" w:name="_Ref9444932"/>
-      <w:bookmarkStart w:id="48" w:name="_Toc9698450"/>
+      <w:bookmarkStart w:id="49" w:name="_Ref9444932"/>
+      <w:bookmarkStart w:id="50" w:name="_Toc9698450"/>
       <w:r>
         <w:t xml:space="preserve">Imagen </w:t>
       </w:r>
@@ -11075,11 +11852,11 @@
       <w:r>
         <w:fldChar w:fldCharType="end"/>
       </w:r>
-      <w:bookmarkEnd w:id="47"/>
+      <w:bookmarkEnd w:id="49"/>
       <w:r>
         <w:t>: Control Chart del proyecto</w:t>
       </w:r>
-      <w:bookmarkEnd w:id="48"/>
+      <w:bookmarkEnd w:id="50"/>
     </w:p>
     <w:p>
       <w:r>
@@ -12993,8 +13770,8 @@
           <w:titlePg/>
         </w:sectPr>
       </w:pPr>
-      <w:bookmarkStart w:id="49" w:name="_Ref9698101"/>
-      <w:bookmarkStart w:id="50" w:name="_Toc9698451"/>
+      <w:bookmarkStart w:id="51" w:name="_Ref9698101"/>
+      <w:bookmarkStart w:id="52" w:name="_Toc9698451"/>
       <w:r>
         <w:t xml:space="preserve">Imagen </w:t>
       </w:r>
@@ -13037,7 +13814,7 @@
       <w:r>
         <w:fldChar w:fldCharType="end"/>
       </w:r>
-      <w:bookmarkEnd w:id="49"/>
+      <w:bookmarkEnd w:id="51"/>
       <w:r>
         <w:t xml:space="preserve">: </w:t>
       </w:r>
@@ -13049,7 +13826,7 @@
       <w:r>
         <w:t xml:space="preserve"> de Gantt del proyecto</w:t>
       </w:r>
-      <w:bookmarkEnd w:id="50"/>
+      <w:bookmarkEnd w:id="52"/>
     </w:p>
     <w:p>
       <w:pPr>
@@ -13205,8 +13982,8 @@
         <w:pStyle w:val="Descripcin"/>
         <w:jc w:val="center"/>
       </w:pPr>
-      <w:bookmarkStart w:id="51" w:name="_Ref7793134"/>
-      <w:bookmarkStart w:id="52" w:name="_Toc9698452"/>
+      <w:bookmarkStart w:id="53" w:name="_Ref7793134"/>
+      <w:bookmarkStart w:id="54" w:name="_Toc9698452"/>
       <w:r>
         <w:t xml:space="preserve">Imagen </w:t>
       </w:r>
@@ -13249,11 +14026,11 @@
       <w:r>
         <w:fldChar w:fldCharType="end"/>
       </w:r>
-      <w:bookmarkEnd w:id="51"/>
+      <w:bookmarkEnd w:id="53"/>
       <w:r>
         <w:t>: Pipeline de desarrollo</w:t>
       </w:r>
-      <w:bookmarkEnd w:id="52"/>
+      <w:bookmarkEnd w:id="54"/>
     </w:p>
     <w:p>
       <w:r>
@@ -13316,12 +14093,12 @@
       <w:pPr>
         <w:pStyle w:val="Ttulo2"/>
       </w:pPr>
-      <w:bookmarkStart w:id="53" w:name="_Toc9698404"/>
+      <w:bookmarkStart w:id="55" w:name="_Toc9698404"/>
       <w:r>
         <w:lastRenderedPageBreak/>
         <w:t>Desarrollo</w:t>
       </w:r>
-      <w:bookmarkEnd w:id="53"/>
+      <w:bookmarkEnd w:id="55"/>
     </w:p>
     <w:p>
       <w:r>
@@ -13396,12 +14173,7 @@
         </w:sdtContent>
       </w:sdt>
       <w:r>
-        <w:t>, o simplemente MVC, que trata de separar el desarrollo en tres capas diferenciadas: el modelo, que define estructura de los datos; el</w:t>
-      </w:r>
-      <w:bookmarkStart w:id="54" w:name="_GoBack"/>
-      <w:bookmarkEnd w:id="54"/>
-      <w:r>
-        <w:t xml:space="preserve"> controlador, que gestiona las peticiones del usuario; y la vista, que maneja la presentación del contenido.</w:t>
+        <w:t>, o simplemente MVC, que trata de separar el desarrollo en tres capas diferenciadas: el modelo, que define estructura de los datos; el controlador, que gestiona las peticiones del usuario; y la vista, que maneja la presentación del contenido.</w:t>
       </w:r>
     </w:p>
     <w:p>
@@ -13490,11 +14262,11 @@
       <w:pPr>
         <w:pStyle w:val="Ttulo2"/>
       </w:pPr>
-      <w:bookmarkStart w:id="55" w:name="_Toc9698405"/>
+      <w:bookmarkStart w:id="56" w:name="_Toc9698405"/>
       <w:r>
         <w:t>Integración Continua</w:t>
       </w:r>
-      <w:bookmarkEnd w:id="55"/>
+      <w:bookmarkEnd w:id="56"/>
     </w:p>
     <w:p>
       <w:r>
@@ -13596,8 +14368,8 @@
         <w:pStyle w:val="Descripcin"/>
         <w:jc w:val="center"/>
       </w:pPr>
-      <w:bookmarkStart w:id="56" w:name="_Ref7797023"/>
-      <w:bookmarkStart w:id="57" w:name="_Toc9698453"/>
+      <w:bookmarkStart w:id="57" w:name="_Ref7797023"/>
+      <w:bookmarkStart w:id="58" w:name="_Toc9698453"/>
       <w:r>
         <w:t xml:space="preserve">Imagen </w:t>
       </w:r>
@@ -13640,7 +14412,7 @@
       <w:r>
         <w:fldChar w:fldCharType="end"/>
       </w:r>
-      <w:bookmarkEnd w:id="56"/>
+      <w:bookmarkEnd w:id="57"/>
       <w:r>
         <w:t xml:space="preserve">: Visualización de incidencias en </w:t>
       </w:r>
@@ -13648,7 +14420,7 @@
       <w:r>
         <w:t>ZenHub</w:t>
       </w:r>
-      <w:bookmarkEnd w:id="57"/>
+      <w:bookmarkEnd w:id="58"/>
       <w:proofErr w:type="spellEnd"/>
     </w:p>
     <w:p>
@@ -13710,8 +14482,8 @@
         <w:pStyle w:val="Descripcin"/>
         <w:jc w:val="center"/>
       </w:pPr>
-      <w:bookmarkStart w:id="58" w:name="_Ref8666562"/>
-      <w:bookmarkStart w:id="59" w:name="_Toc9698454"/>
+      <w:bookmarkStart w:id="59" w:name="_Ref8666562"/>
+      <w:bookmarkStart w:id="60" w:name="_Toc9698454"/>
       <w:r>
         <w:t xml:space="preserve">Imagen </w:t>
       </w:r>
@@ -13754,7 +14526,7 @@
       <w:r>
         <w:fldChar w:fldCharType="end"/>
       </w:r>
-      <w:bookmarkEnd w:id="58"/>
+      <w:bookmarkEnd w:id="59"/>
       <w:r>
         <w:t xml:space="preserve">: Ejemplo </w:t>
       </w:r>
@@ -13766,7 +14538,7 @@
       <w:r>
         <w:t xml:space="preserve"> en Travis CI</w:t>
       </w:r>
-      <w:bookmarkEnd w:id="59"/>
+      <w:bookmarkEnd w:id="60"/>
     </w:p>
     <w:p>
       <w:r>
@@ -14230,8 +15002,8 @@
         <w:pStyle w:val="Descripcin"/>
         <w:jc w:val="center"/>
       </w:pPr>
-      <w:bookmarkStart w:id="60" w:name="_Ref7797829"/>
-      <w:bookmarkStart w:id="61" w:name="_Toc9698455"/>
+      <w:bookmarkStart w:id="61" w:name="_Ref7797829"/>
+      <w:bookmarkStart w:id="62" w:name="_Toc9698455"/>
       <w:r>
         <w:t xml:space="preserve">Imagen </w:t>
       </w:r>
@@ -14274,14 +15046,14 @@
       <w:r>
         <w:fldChar w:fldCharType="end"/>
       </w:r>
-      <w:bookmarkEnd w:id="60"/>
+      <w:bookmarkEnd w:id="61"/>
       <w:r>
         <w:t xml:space="preserve">: </w:t>
       </w:r>
       <w:r>
         <w:t>Diagrama de Despliegue</w:t>
       </w:r>
-      <w:bookmarkEnd w:id="61"/>
+      <w:bookmarkEnd w:id="62"/>
     </w:p>
     <w:p>
       <w:r>
@@ -14547,8 +15319,8 @@
         <w:pStyle w:val="Descripcin"/>
         <w:jc w:val="center"/>
       </w:pPr>
-      <w:bookmarkStart w:id="62" w:name="_Ref8667640"/>
-      <w:bookmarkStart w:id="63" w:name="_Toc9698456"/>
+      <w:bookmarkStart w:id="63" w:name="_Ref8667640"/>
+      <w:bookmarkStart w:id="64" w:name="_Toc9698456"/>
       <w:r>
         <w:t xml:space="preserve">Imagen </w:t>
       </w:r>
@@ -14591,7 +15363,7 @@
       <w:r>
         <w:fldChar w:fldCharType="end"/>
       </w:r>
-      <w:bookmarkEnd w:id="62"/>
+      <w:bookmarkEnd w:id="63"/>
       <w:r>
         <w:t>: Resultado</w:t>
       </w:r>
@@ -14607,7 +15379,7 @@
       <w:r>
         <w:t>CD en Travis</w:t>
       </w:r>
-      <w:bookmarkEnd w:id="63"/>
+      <w:bookmarkEnd w:id="64"/>
     </w:p>
     <w:p/>
     <w:p>
@@ -14630,23 +15402,23 @@
         <w:lastRenderedPageBreak/>
         <w:br/>
       </w:r>
-      <w:bookmarkStart w:id="64" w:name="_Ref9608864"/>
-      <w:bookmarkStart w:id="65" w:name="_Ref9608868"/>
-      <w:bookmarkStart w:id="66" w:name="_Ref9608871"/>
-      <w:bookmarkStart w:id="67" w:name="_Ref9608875"/>
-      <w:bookmarkStart w:id="68" w:name="_Ref9608877"/>
-      <w:bookmarkStart w:id="69" w:name="_Ref9608880"/>
-      <w:bookmarkStart w:id="70" w:name="_Toc9698406"/>
+      <w:bookmarkStart w:id="65" w:name="_Ref9608864"/>
+      <w:bookmarkStart w:id="66" w:name="_Ref9608868"/>
+      <w:bookmarkStart w:id="67" w:name="_Ref9608871"/>
+      <w:bookmarkStart w:id="68" w:name="_Ref9608875"/>
+      <w:bookmarkStart w:id="69" w:name="_Ref9608877"/>
+      <w:bookmarkStart w:id="70" w:name="_Ref9608880"/>
+      <w:bookmarkStart w:id="71" w:name="_Toc9698406"/>
       <w:r>
         <w:t>Análisis de datos</w:t>
       </w:r>
-      <w:bookmarkEnd w:id="64"/>
       <w:bookmarkEnd w:id="65"/>
       <w:bookmarkEnd w:id="66"/>
       <w:bookmarkEnd w:id="67"/>
       <w:bookmarkEnd w:id="68"/>
       <w:bookmarkEnd w:id="69"/>
       <w:bookmarkEnd w:id="70"/>
+      <w:bookmarkEnd w:id="71"/>
     </w:p>
     <w:p>
       <w:r>
@@ -14729,11 +15501,11 @@
       <w:pPr>
         <w:pStyle w:val="Ttulo2"/>
       </w:pPr>
-      <w:bookmarkStart w:id="71" w:name="_Toc9698407"/>
+      <w:bookmarkStart w:id="72" w:name="_Toc9698407"/>
       <w:r>
         <w:t>Variable clase</w:t>
       </w:r>
-      <w:bookmarkEnd w:id="71"/>
+      <w:bookmarkEnd w:id="72"/>
     </w:p>
     <w:p>
       <w:r>
@@ -14871,8 +15643,8 @@
         <w:pStyle w:val="Descripcin"/>
         <w:jc w:val="center"/>
       </w:pPr>
-      <w:bookmarkStart w:id="72" w:name="_Ref9067315"/>
-      <w:bookmarkStart w:id="73" w:name="_Toc9698457"/>
+      <w:bookmarkStart w:id="73" w:name="_Ref9067315"/>
+      <w:bookmarkStart w:id="74" w:name="_Toc9698457"/>
       <w:r>
         <w:t xml:space="preserve">Imagen </w:t>
       </w:r>
@@ -14915,11 +15687,11 @@
       <w:r>
         <w:fldChar w:fldCharType="end"/>
       </w:r>
-      <w:bookmarkEnd w:id="72"/>
+      <w:bookmarkEnd w:id="73"/>
       <w:r>
         <w:t>: Distribución de la variable "Número de bugs"</w:t>
       </w:r>
-      <w:bookmarkEnd w:id="73"/>
+      <w:bookmarkEnd w:id="74"/>
     </w:p>
     <w:p>
       <w:pPr>
@@ -14979,8 +15751,8 @@
         <w:pStyle w:val="Descripcin"/>
         <w:jc w:val="center"/>
       </w:pPr>
-      <w:bookmarkStart w:id="74" w:name="_Ref9067579"/>
-      <w:bookmarkStart w:id="75" w:name="_Toc9698458"/>
+      <w:bookmarkStart w:id="75" w:name="_Ref9067579"/>
+      <w:bookmarkStart w:id="76" w:name="_Toc9698458"/>
       <w:r>
         <w:t xml:space="preserve">Imagen </w:t>
       </w:r>
@@ -15023,11 +15795,11 @@
       <w:r>
         <w:fldChar w:fldCharType="end"/>
       </w:r>
-      <w:bookmarkEnd w:id="74"/>
+      <w:bookmarkEnd w:id="75"/>
       <w:r>
         <w:t>: Distribución de la variable "Número de bugs" en escala logarítmica</w:t>
       </w:r>
-      <w:bookmarkEnd w:id="75"/>
+      <w:bookmarkEnd w:id="76"/>
     </w:p>
     <w:p>
       <w:r>
@@ -15050,11 +15822,11 @@
       <w:pPr>
         <w:pStyle w:val="Ttulo2"/>
       </w:pPr>
-      <w:bookmarkStart w:id="76" w:name="_Toc9698408"/>
+      <w:bookmarkStart w:id="77" w:name="_Toc9698408"/>
       <w:r>
         <w:t>Variables predictoras</w:t>
       </w:r>
-      <w:bookmarkEnd w:id="76"/>
+      <w:bookmarkEnd w:id="77"/>
     </w:p>
     <w:p>
       <w:r>
@@ -15121,6 +15893,393 @@
     </w:p>
     <w:p>
       <w:r>
+        <w:t>Se ha realizado este análisis en todas las características, agrupándolas en un total de 10 categorías, y estudiando la relación únicamente entre las características del mismo grupo. A continuación, se procederá a explicar cada uno de estos grupos.</w:t>
+      </w:r>
+    </w:p>
+    <w:p>
+      <w:pPr>
+        <w:pStyle w:val="Ttulo3"/>
+      </w:pPr>
+      <w:r>
+        <w:t>Posición de la clase</w:t>
+      </w:r>
+    </w:p>
+    <w:p>
+      <w:r>
+        <w:t>En este primer grupo tenemos un total de 4 características, que indican la posición de la clase dentro del fichero global. Esta posición viene indicada a nivel de línea y de columna, guardando tanto el inicio como el final de ambos.</w:t>
+      </w:r>
+    </w:p>
+    <w:p>
+      <w:pPr>
+        <w:pStyle w:val="Ttulo3"/>
+      </w:pPr>
+      <w:r>
+        <w:lastRenderedPageBreak/>
+        <w:t>Métricas relacionadas con código clonado</w:t>
+      </w:r>
+    </w:p>
+    <w:p>
+      <w:r>
+        <w:t xml:space="preserve">En el siguiente bloque se encuentran las características relacionadas con código clonado. En este grupo encontramos hasta 8 métricas diferentes, referidas al número de líneas clonadas, al porcentaje de líneas clonadas sobre el total, al número de clases clones, etc. Sin embargo, de esas 8 se han eliminado 3 por </w:t>
+      </w:r>
+      <w:r>
+        <w:t>tener una correlación muy alta con otra métrica, por lo que al mostrar prácticamente la misma información podemos eliminar variables innecesarias.</w:t>
+      </w:r>
+    </w:p>
+    <w:p>
+      <w:pPr>
+        <w:pStyle w:val="Ttulo3"/>
+      </w:pPr>
+      <w:r>
+        <w:t>Métricas de cohesión</w:t>
+      </w:r>
+    </w:p>
+    <w:p>
+      <w:r>
+        <w:t xml:space="preserve">En este grupo solo hay una métrica, denominada índice de cohesión de métodos o </w:t>
+      </w:r>
+      <w:proofErr w:type="spellStart"/>
+      <w:r>
+        <w:rPr>
+          <w:i/>
+        </w:rPr>
+        <w:t>Lack</w:t>
+      </w:r>
+      <w:proofErr w:type="spellEnd"/>
+      <w:r>
+        <w:rPr>
+          <w:i/>
+        </w:rPr>
+        <w:t xml:space="preserve"> </w:t>
+      </w:r>
+      <w:proofErr w:type="spellStart"/>
+      <w:r>
+        <w:rPr>
+          <w:i/>
+        </w:rPr>
+        <w:t>of</w:t>
+      </w:r>
+      <w:proofErr w:type="spellEnd"/>
+      <w:r>
+        <w:rPr>
+          <w:i/>
+        </w:rPr>
+        <w:t xml:space="preserve"> </w:t>
+      </w:r>
+      <w:proofErr w:type="spellStart"/>
+      <w:r>
+        <w:rPr>
+          <w:i/>
+        </w:rPr>
+        <w:t>cohesion</w:t>
+      </w:r>
+      <w:proofErr w:type="spellEnd"/>
+      <w:r>
+        <w:rPr>
+          <w:i/>
+        </w:rPr>
+        <w:t xml:space="preserve"> in </w:t>
+      </w:r>
+      <w:proofErr w:type="spellStart"/>
+      <w:r>
+        <w:rPr>
+          <w:i/>
+        </w:rPr>
+        <w:t>Methods</w:t>
+      </w:r>
+      <w:proofErr w:type="spellEnd"/>
+      <w:r>
+        <w:rPr>
+          <w:i/>
+        </w:rPr>
+        <w:t xml:space="preserve"> </w:t>
+      </w:r>
+      <w:r>
+        <w:t xml:space="preserve">(LCOM5), que indica el uso que hacen los métodos de los atributos en una clase. Esta métrica será 0 cuando no tenga métodos; 1 cuando tiene el valor ideal, </w:t>
+      </w:r>
+      <w:r>
+        <w:t xml:space="preserve">que se produce cuando todos los métodos de una clase están relacionados tanto de forma directa como indirecta; o mayor de 1, cuando la clase probablemente pueda ser descompuesta en 2 o más clases </w:t>
+      </w:r>
+      <w:sdt>
+        <w:sdtPr>
+          <w:id w:val="-1358430410"/>
+          <w:citation/>
+        </w:sdtPr>
+        <w:sdtContent>
+          <w:r>
+            <w:fldChar w:fldCharType="begin"/>
+          </w:r>
+          <w:r>
+            <w:instrText xml:space="preserve"> CITATION Mig25 \l 3082 </w:instrText>
+          </w:r>
+          <w:r>
+            <w:fldChar w:fldCharType="separate"/>
+          </w:r>
+          <w:r>
+            <w:rPr>
+              <w:noProof/>
+            </w:rPr>
+            <w:t>[31]</w:t>
+          </w:r>
+          <w:r>
+            <w:fldChar w:fldCharType="end"/>
+          </w:r>
+        </w:sdtContent>
+      </w:sdt>
+      <w:r>
+        <w:t xml:space="preserve">. Por lo general valores mayores de 1 no serían recomendables, salvando excepciones como clases de utilidades. En la </w:t>
+      </w:r>
+      <w:r>
+        <w:fldChar w:fldCharType="begin"/>
+      </w:r>
+      <w:r>
+        <w:instrText xml:space="preserve"> REF _Ref9703339 \h </w:instrText>
+      </w:r>
+      <w:r>
+        <w:fldChar w:fldCharType="separate"/>
+      </w:r>
+      <w:r>
+        <w:t xml:space="preserve">Imagen </w:t>
+      </w:r>
+      <w:r>
+        <w:rPr>
+          <w:noProof/>
+        </w:rPr>
+        <w:t>6</w:t>
+      </w:r>
+      <w:r>
+        <w:t>.</w:t>
+      </w:r>
+      <w:r>
+        <w:rPr>
+          <w:noProof/>
+        </w:rPr>
+        <w:t>3</w:t>
+      </w:r>
+      <w:r>
+        <w:fldChar w:fldCharType="end"/>
+      </w:r>
+      <w:r>
+        <w:t xml:space="preserve"> se observa la distribución de esta métrica (se han eliminado valores mayores de 10, que eran residuales, para favorecer la correcta visualización del gráfico).</w:t>
+      </w:r>
+      <w:r>
+        <w:t xml:space="preserve"> </w:t>
+      </w:r>
+    </w:p>
+    <w:p>
+      <w:pPr>
+        <w:keepNext/>
+        <w:ind w:firstLine="0"/>
+        <w:jc w:val="center"/>
+      </w:pPr>
+      <w:r>
+        <w:rPr>
+          <w:noProof/>
+        </w:rPr>
+        <w:drawing>
+          <wp:inline distT="0" distB="0" distL="0" distR="0" wp14:anchorId="4AADB109" wp14:editId="639E2628">
+            <wp:extent cx="4619248" cy="2345634"/>
+            <wp:effectExtent l="0" t="0" r="0" b="0"/>
+            <wp:docPr id="23" name="Imagen 23" descr="Imagen que contiene captura de pantalla&#10;&#10;Descripción generada automáticamente"/>
+            <wp:cNvGraphicFramePr>
+              <a:graphicFrameLocks xmlns:a="http://schemas.openxmlformats.org/drawingml/2006/main" noChangeAspect="1"/>
+            </wp:cNvGraphicFramePr>
+            <a:graphic xmlns:a="http://schemas.openxmlformats.org/drawingml/2006/main">
+              <a:graphicData uri="http://schemas.openxmlformats.org/drawingml/2006/picture">
+                <pic:pic xmlns:pic="http://schemas.openxmlformats.org/drawingml/2006/picture">
+                  <pic:nvPicPr>
+                    <pic:cNvPr id="23" name="LCOM.png"/>
+                    <pic:cNvPicPr/>
+                  </pic:nvPicPr>
+                  <pic:blipFill>
+                    <a:blip r:embed="rId49">
+                      <a:extLst>
+                        <a:ext uri="{28A0092B-C50C-407E-A947-70E740481C1C}">
+                          <a14:useLocalDpi xmlns:a14="http://schemas.microsoft.com/office/drawing/2010/main" val="0"/>
+                        </a:ext>
+                      </a:extLst>
+                    </a:blip>
+                    <a:stretch>
+                      <a:fillRect/>
+                    </a:stretch>
+                  </pic:blipFill>
+                  <pic:spPr>
+                    <a:xfrm>
+                      <a:off x="0" y="0"/>
+                      <a:ext cx="4636994" cy="2354645"/>
+                    </a:xfrm>
+                    <a:prstGeom prst="rect">
+                      <a:avLst/>
+                    </a:prstGeom>
+                  </pic:spPr>
+                </pic:pic>
+              </a:graphicData>
+            </a:graphic>
+          </wp:inline>
+        </w:drawing>
+      </w:r>
+    </w:p>
+    <w:p>
+      <w:pPr>
+        <w:pStyle w:val="Descripcin"/>
+        <w:jc w:val="center"/>
+      </w:pPr>
+      <w:bookmarkStart w:id="78" w:name="_Ref9703339"/>
+      <w:r>
+        <w:t xml:space="preserve">Imagen </w:t>
+      </w:r>
+      <w:r>
+        <w:fldChar w:fldCharType="begin"/>
+      </w:r>
+      <w:r>
+        <w:instrText xml:space="preserve"> STYLEREF 1 \s </w:instrText>
+      </w:r>
+      <w:r>
+        <w:fldChar w:fldCharType="separate"/>
+      </w:r>
+      <w:r>
+        <w:rPr>
+          <w:noProof/>
+        </w:rPr>
+        <w:t>6</w:t>
+      </w:r>
+      <w:r>
+        <w:fldChar w:fldCharType="end"/>
+      </w:r>
+      <w:r>
+        <w:t>.</w:t>
+      </w:r>
+      <w:r>
+        <w:fldChar w:fldCharType="begin"/>
+      </w:r>
+      <w:r>
+        <w:instrText xml:space="preserve"> SEQ Imagen \* ARABIC \s 1 </w:instrText>
+      </w:r>
+      <w:r>
+        <w:fldChar w:fldCharType="separate"/>
+      </w:r>
+      <w:r>
+        <w:rPr>
+          <w:noProof/>
+        </w:rPr>
+        <w:t>3</w:t>
+      </w:r>
+      <w:r>
+        <w:fldChar w:fldCharType="end"/>
+      </w:r>
+      <w:bookmarkEnd w:id="78"/>
+      <w:r>
+        <w:t>: Distribución de la métrica LCOM5</w:t>
+      </w:r>
+    </w:p>
+    <w:p>
+      <w:pPr>
+        <w:pStyle w:val="Ttulo3"/>
+      </w:pPr>
+      <w:r>
+        <w:t>Métricas de complejidad</w:t>
+      </w:r>
+    </w:p>
+    <w:p>
+      <w:r>
+        <w:t>En el siguiente grupo se encuentran las métricas relacionadas con la complejidad de la clase: grado de anidamiento, número de caminos independientes de una clase, etc.</w:t>
+      </w:r>
+    </w:p>
+    <w:p>
+      <w:pPr>
+        <w:pStyle w:val="Ttulo3"/>
+      </w:pPr>
+      <w:r>
+        <w:lastRenderedPageBreak/>
+        <w:t>Métricas de acoplamiento</w:t>
+      </w:r>
+    </w:p>
+    <w:p>
+      <w:r>
+        <w:t>El siguiente grupo es el de las métricas de acoplamiento, que engloba las características que tienen que ver con el uso de unas clases sobre otras.</w:t>
+      </w:r>
+    </w:p>
+    <w:p>
+      <w:pPr>
+        <w:pStyle w:val="Ttulo3"/>
+      </w:pPr>
+      <w:r>
+        <w:t>Métricas de documentación</w:t>
+      </w:r>
+    </w:p>
+    <w:p>
+      <w:r>
+        <w:t>En este grupo se encuentran hasta un total de 8 características relacionadas con la cantidad de documentación presente en un proyecto. Sin embargo, en este grupo se pueden eliminar 2 de las características al tener una correlación muy alta con respecto a otras de esta categoría.</w:t>
+      </w:r>
+    </w:p>
+    <w:p>
+      <w:pPr>
+        <w:pStyle w:val="Ttulo3"/>
+      </w:pPr>
+      <w:r>
+        <w:t>Métricas de herencia</w:t>
+      </w:r>
+    </w:p>
+    <w:p>
+      <w:r>
+        <w:t>En el siguiente grupo tenemos métricas relacionadas con herencia, como la profundidad del árbol de herencia (tamaño del camino de la clase al ancestro más lejano en su árbol de herencia), número de clases padres, hijas, etc.</w:t>
+      </w:r>
+    </w:p>
+    <w:p>
+      <w:pPr>
+        <w:pStyle w:val="Ttulo3"/>
+      </w:pPr>
+      <w:r>
+        <w:t>Métricas de tamaño</w:t>
+      </w:r>
+    </w:p>
+    <w:p>
+      <w:r>
+        <w:t xml:space="preserve">En esta octava categoría se encuentran métricas relacionadas con el tamaño de la clase, en términos de </w:t>
+      </w:r>
+      <w:r>
+        <w:t>líneas de código, atributos, métodos, etc. Este grupo es de los más numerosos ya que se hacen distinción entre elementos locales de la clase y globales, públicos y privados, etc. Esta categoría tiene hasta 20 características, aunque se pueden eliminar 2 debido a su correlación tan fuerte con otras características de este grupo.</w:t>
+      </w:r>
+    </w:p>
+    <w:p>
+      <w:pPr>
+        <w:pStyle w:val="Ttulo3"/>
+      </w:pPr>
+      <w:proofErr w:type="spellStart"/>
+      <w:r>
+        <w:t>Warnings</w:t>
+      </w:r>
+      <w:proofErr w:type="spellEnd"/>
+    </w:p>
+    <w:p>
+      <w:r>
+        <w:t>En este grupo se indican el número de advertencias que se detectan en la clase, distinguiendo entre bloqueantes, críticas, de importancia alta, de importancia baja e informativas.</w:t>
+      </w:r>
+    </w:p>
+    <w:p>
+      <w:pPr>
+        <w:pStyle w:val="Ttulo3"/>
+      </w:pPr>
+      <w:r>
+        <w:t>Cumplimiento de reglas</w:t>
+      </w:r>
+    </w:p>
+    <w:p>
+      <w:r>
+        <w:t>En este último grupo se guardan distintas características relativas a la violación de reglas de buenas prácticas desde diferentes puntos de vista (de tamaño de la clase, del uso y colocación de llaves, de clonado de código…). Hay un total de 37 variables en esta categoría, aunque se han podido eliminar hasta 21 debido a su baja varianza, ya que en muchos casos incluso no existían valores distintos de 0.</w:t>
+      </w:r>
+    </w:p>
+    <w:p>
+      <w:pPr>
+        <w:pStyle w:val="Ttulo3"/>
+      </w:pPr>
+      <w:r>
+        <w:lastRenderedPageBreak/>
+        <w:t>Conclusiones</w:t>
+      </w:r>
+    </w:p>
+    <w:p>
+      <w:r>
         <w:t xml:space="preserve">Siguiendo el primer criterio se han eliminado 14 variables, y teniendo en cuenta el segundo se han eliminado 21. </w:t>
       </w:r>
       <w:r>
@@ -15129,24 +16288,26 @@
     </w:p>
     <w:p>
       <w:r>
-        <w:t xml:space="preserve">Esta limpieza de los datos permitiría una creación de un modelo de predicción con mucho menos ruido que el conjunto de datos original. Sin embargo, ya que en este proyecto nos hemos centrado en el carácter descriptivo, el </w:t>
-      </w:r>
-      <w:proofErr w:type="spellStart"/>
-      <w:r>
-        <w:t>nñumero</w:t>
-      </w:r>
-      <w:proofErr w:type="spellEnd"/>
-      <w:r>
-        <w:t xml:space="preserve"> de métricas sigue siendo excesivo, por lo que hay que hacer una selección entre las variables restantes.</w:t>
-      </w:r>
-    </w:p>
-    <w:p>
-      <w:r>
-        <w:t xml:space="preserve">Para realizar esta selección se ha calculado la correlación entre cada una de las variables predictoras con la variable clase, y se han ordenado en función de este valor. Posteriormente, se han analizado las variables en orden descendente en función de esta correlación, eliminando variable que, aunque no tuvieran una correlación muy alta entre </w:t>
-      </w:r>
-      <w:r>
-        <w:lastRenderedPageBreak/>
-        <w:t xml:space="preserve">ellas, mostraban una información similar. Este tipo de variables no ayudarán al usuario, ya que si ponemos variables muy parecidas el valor de la información será </w:t>
+        <w:t>Esta limpieza de los datos permitiría una creación de un modelo de predicción con mucho menos ruido que el conjunto de datos original. Sin embargo, ya que en este proyecto nos hemos centrado en el carácter descriptivo, el n</w:t>
+      </w:r>
+      <w:r>
+        <w:t>ú</w:t>
+      </w:r>
+      <w:r>
+        <w:t>mero de métricas sigue siendo excesivo, por lo que hay que hacer una selección entre las variables restantes.</w:t>
+      </w:r>
+    </w:p>
+    <w:p>
+      <w:pPr>
+        <w:pStyle w:val="Ttulo2"/>
+      </w:pPr>
+      <w:r>
+        <w:t>Selección de variables</w:t>
+      </w:r>
+    </w:p>
+    <w:p>
+      <w:r>
+        <w:t xml:space="preserve">Para realizar esta selección se ha calculado la correlación entre cada una de las variables predictoras con la variable clase, y se han ordenado en función de este valor. Posteriormente, se han analizado las variables en orden descendente en función de esta correlación, eliminando variable que, aunque no tuvieran una correlación muy alta entre ellas, mostraban una información similar. Este tipo de variables no ayudarán al usuario, ya que si ponemos variables muy parecidas el valor de la información será </w:t>
       </w:r>
       <w:proofErr w:type="gramStart"/>
       <w:r>
@@ -15401,6 +16562,7 @@
         <w:rPr>
           <w:i/>
         </w:rPr>
+        <w:lastRenderedPageBreak/>
         <w:t>Weighted</w:t>
       </w:r>
       <w:proofErr w:type="spellEnd"/>
@@ -15709,21 +16871,21 @@
         <w:lastRenderedPageBreak/>
         <w:br/>
       </w:r>
-      <w:bookmarkStart w:id="77" w:name="_Toc9698409"/>
+      <w:bookmarkStart w:id="79" w:name="_Toc9698409"/>
       <w:r>
         <w:t>Conclusiones y propuestas</w:t>
       </w:r>
-      <w:bookmarkEnd w:id="77"/>
+      <w:bookmarkEnd w:id="79"/>
     </w:p>
     <w:p>
       <w:pPr>
         <w:pStyle w:val="Ttulo2"/>
       </w:pPr>
-      <w:bookmarkStart w:id="78" w:name="_Toc9698410"/>
+      <w:bookmarkStart w:id="80" w:name="_Toc9698410"/>
       <w:r>
         <w:t>Conclusiones</w:t>
       </w:r>
-      <w:bookmarkEnd w:id="78"/>
+      <w:bookmarkEnd w:id="80"/>
     </w:p>
     <w:p>
       <w:r>
@@ -15744,11 +16906,11 @@
       <w:pPr>
         <w:pStyle w:val="Ttulo2"/>
       </w:pPr>
-      <w:bookmarkStart w:id="79" w:name="_Toc9698411"/>
+      <w:bookmarkStart w:id="81" w:name="_Toc9698411"/>
       <w:r>
         <w:t>Trabajo futuro</w:t>
       </w:r>
-      <w:bookmarkEnd w:id="79"/>
+      <w:bookmarkEnd w:id="81"/>
     </w:p>
     <w:p>
       <w:r>
@@ -15841,7 +17003,7 @@
       <w:pPr>
         <w:pStyle w:val="Ttulo1"/>
         <w:sectPr>
-          <w:headerReference w:type="even" r:id="rId49"/>
+          <w:headerReference w:type="even" r:id="rId50"/>
           <w:type w:val="oddPage"/>
           <w:pgSz w:w="11906" w:h="16838" w:code="9"/>
           <w:pgMar w:top="1418" w:right="1134" w:bottom="1985" w:left="1985" w:header="720" w:footer="1134" w:gutter="0"/>
@@ -15860,12 +17022,17 @@
           <w:lang w:val="en-GB" w:eastAsia="en-GB"/>
         </w:rPr>
       </w:pPr>
-      <w:bookmarkStart w:id="80" w:name="_Toc9698412"/>
+      <w:bookmarkStart w:id="82" w:name="_Toc9698412"/>
       <w:r>
         <w:lastRenderedPageBreak/>
-        <w:t>Bibliografía</w:t>
-      </w:r>
-      <w:bookmarkEnd w:id="80"/>
+        <w:t>Bibliogr</w:t>
+      </w:r>
+      <w:bookmarkStart w:id="83" w:name="_GoBack"/>
+      <w:bookmarkEnd w:id="83"/>
+      <w:r>
+        <w:t>afía</w:t>
+      </w:r>
+      <w:bookmarkEnd w:id="82"/>
       <w:r>
         <w:fldChar w:fldCharType="begin"/>
       </w:r>
@@ -15895,7 +17062,7 @@
       </w:tblGrid>
       <w:tr>
         <w:trPr>
-          <w:divId w:val="1727797114"/>
+          <w:divId w:val="1649819371"/>
           <w:tblCellSpacing w:w="15" w:type="dxa"/>
         </w:trPr>
         <w:tc>
@@ -15942,7 +17109,7 @@
       </w:tr>
       <w:tr>
         <w:trPr>
-          <w:divId w:val="1727797114"/>
+          <w:divId w:val="1649819371"/>
           <w:tblCellSpacing w:w="15" w:type="dxa"/>
         </w:trPr>
         <w:tc>
@@ -15988,7 +17155,7 @@
       </w:tr>
       <w:tr>
         <w:trPr>
-          <w:divId w:val="1727797114"/>
+          <w:divId w:val="1649819371"/>
           <w:tblCellSpacing w:w="15" w:type="dxa"/>
         </w:trPr>
         <w:tc>
@@ -16048,7 +17215,7 @@
       </w:tr>
       <w:tr>
         <w:trPr>
-          <w:divId w:val="1727797114"/>
+          <w:divId w:val="1649819371"/>
           <w:tblCellSpacing w:w="15" w:type="dxa"/>
         </w:trPr>
         <w:tc>
@@ -16094,7 +17261,7 @@
       </w:tr>
       <w:tr>
         <w:trPr>
-          <w:divId w:val="1727797114"/>
+          <w:divId w:val="1649819371"/>
           <w:tblCellSpacing w:w="15" w:type="dxa"/>
         </w:trPr>
         <w:tc>
@@ -16140,7 +17307,7 @@
       </w:tr>
       <w:tr>
         <w:trPr>
-          <w:divId w:val="1727797114"/>
+          <w:divId w:val="1649819371"/>
           <w:tblCellSpacing w:w="15" w:type="dxa"/>
         </w:trPr>
         <w:tc>
@@ -16186,7 +17353,7 @@
       </w:tr>
       <w:tr>
         <w:trPr>
-          <w:divId w:val="1727797114"/>
+          <w:divId w:val="1649819371"/>
           <w:tblCellSpacing w:w="15" w:type="dxa"/>
         </w:trPr>
         <w:tc>
@@ -16232,7 +17399,7 @@
       </w:tr>
       <w:tr>
         <w:trPr>
-          <w:divId w:val="1727797114"/>
+          <w:divId w:val="1649819371"/>
           <w:tblCellSpacing w:w="15" w:type="dxa"/>
         </w:trPr>
         <w:tc>
@@ -16278,7 +17445,7 @@
       </w:tr>
       <w:tr>
         <w:trPr>
-          <w:divId w:val="1727797114"/>
+          <w:divId w:val="1649819371"/>
           <w:tblCellSpacing w:w="15" w:type="dxa"/>
         </w:trPr>
         <w:tc>
@@ -16324,7 +17491,7 @@
       </w:tr>
       <w:tr>
         <w:trPr>
-          <w:divId w:val="1727797114"/>
+          <w:divId w:val="1649819371"/>
           <w:tblCellSpacing w:w="15" w:type="dxa"/>
         </w:trPr>
         <w:tc>
@@ -16370,7 +17537,7 @@
       </w:tr>
       <w:tr>
         <w:trPr>
-          <w:divId w:val="1727797114"/>
+          <w:divId w:val="1649819371"/>
           <w:tblCellSpacing w:w="15" w:type="dxa"/>
         </w:trPr>
         <w:tc>
@@ -16417,7 +17584,7 @@
       </w:tr>
       <w:tr>
         <w:trPr>
-          <w:divId w:val="1727797114"/>
+          <w:divId w:val="1649819371"/>
           <w:tblCellSpacing w:w="15" w:type="dxa"/>
         </w:trPr>
         <w:tc>
@@ -16463,7 +17630,7 @@
       </w:tr>
       <w:tr>
         <w:trPr>
-          <w:divId w:val="1727797114"/>
+          <w:divId w:val="1649819371"/>
           <w:tblCellSpacing w:w="15" w:type="dxa"/>
         </w:trPr>
         <w:tc>
@@ -16523,7 +17690,7 @@
       </w:tr>
       <w:tr>
         <w:trPr>
-          <w:divId w:val="1727797114"/>
+          <w:divId w:val="1649819371"/>
           <w:tblCellSpacing w:w="15" w:type="dxa"/>
         </w:trPr>
         <w:tc>
@@ -16583,7 +17750,7 @@
       </w:tr>
       <w:tr>
         <w:trPr>
-          <w:divId w:val="1727797114"/>
+          <w:divId w:val="1649819371"/>
           <w:tblCellSpacing w:w="15" w:type="dxa"/>
         </w:trPr>
         <w:tc>
@@ -16629,7 +17796,7 @@
       </w:tr>
       <w:tr>
         <w:trPr>
-          <w:divId w:val="1727797114"/>
+          <w:divId w:val="1649819371"/>
           <w:tblCellSpacing w:w="15" w:type="dxa"/>
         </w:trPr>
         <w:tc>
@@ -16689,7 +17856,7 @@
       </w:tr>
       <w:tr>
         <w:trPr>
-          <w:divId w:val="1727797114"/>
+          <w:divId w:val="1649819371"/>
           <w:tblCellSpacing w:w="15" w:type="dxa"/>
         </w:trPr>
         <w:tc>
@@ -16749,7 +17916,7 @@
       </w:tr>
       <w:tr>
         <w:trPr>
-          <w:divId w:val="1727797114"/>
+          <w:divId w:val="1649819371"/>
           <w:tblCellSpacing w:w="15" w:type="dxa"/>
         </w:trPr>
         <w:tc>
@@ -16795,7 +17962,7 @@
       </w:tr>
       <w:tr>
         <w:trPr>
-          <w:divId w:val="1727797114"/>
+          <w:divId w:val="1649819371"/>
           <w:tblCellSpacing w:w="15" w:type="dxa"/>
         </w:trPr>
         <w:tc>
@@ -16855,7 +18022,7 @@
       </w:tr>
       <w:tr>
         <w:trPr>
-          <w:divId w:val="1727797114"/>
+          <w:divId w:val="1649819371"/>
           <w:tblCellSpacing w:w="15" w:type="dxa"/>
         </w:trPr>
         <w:tc>
@@ -16915,7 +18082,7 @@
       </w:tr>
       <w:tr>
         <w:trPr>
-          <w:divId w:val="1727797114"/>
+          <w:divId w:val="1649819371"/>
           <w:tblCellSpacing w:w="15" w:type="dxa"/>
         </w:trPr>
         <w:tc>
@@ -16962,7 +18129,7 @@
       </w:tr>
       <w:tr>
         <w:trPr>
-          <w:divId w:val="1727797114"/>
+          <w:divId w:val="1649819371"/>
           <w:tblCellSpacing w:w="15" w:type="dxa"/>
         </w:trPr>
         <w:tc>
@@ -17008,7 +18175,7 @@
       </w:tr>
       <w:tr>
         <w:trPr>
-          <w:divId w:val="1727797114"/>
+          <w:divId w:val="1649819371"/>
           <w:tblCellSpacing w:w="15" w:type="dxa"/>
         </w:trPr>
         <w:tc>
@@ -17054,7 +18221,7 @@
       </w:tr>
       <w:tr>
         <w:trPr>
-          <w:divId w:val="1727797114"/>
+          <w:divId w:val="1649819371"/>
           <w:tblCellSpacing w:w="15" w:type="dxa"/>
         </w:trPr>
         <w:tc>
@@ -17100,7 +18267,7 @@
       </w:tr>
       <w:tr>
         <w:trPr>
-          <w:divId w:val="1727797114"/>
+          <w:divId w:val="1649819371"/>
           <w:tblCellSpacing w:w="15" w:type="dxa"/>
         </w:trPr>
         <w:tc>
@@ -17146,7 +18313,7 @@
       </w:tr>
       <w:tr>
         <w:trPr>
-          <w:divId w:val="1727797114"/>
+          <w:divId w:val="1649819371"/>
           <w:tblCellSpacing w:w="15" w:type="dxa"/>
         </w:trPr>
         <w:tc>
@@ -17192,7 +18359,7 @@
       </w:tr>
       <w:tr>
         <w:trPr>
-          <w:divId w:val="1727797114"/>
+          <w:divId w:val="1649819371"/>
           <w:tblCellSpacing w:w="15" w:type="dxa"/>
         </w:trPr>
         <w:tc>
@@ -17238,7 +18405,7 @@
       </w:tr>
       <w:tr>
         <w:trPr>
-          <w:divId w:val="1727797114"/>
+          <w:divId w:val="1649819371"/>
           <w:tblCellSpacing w:w="15" w:type="dxa"/>
         </w:trPr>
         <w:tc>
@@ -17284,7 +18451,7 @@
       </w:tr>
       <w:tr>
         <w:trPr>
-          <w:divId w:val="1727797114"/>
+          <w:divId w:val="1649819371"/>
           <w:tblCellSpacing w:w="15" w:type="dxa"/>
         </w:trPr>
         <w:tc>
@@ -17330,7 +18497,7 @@
       </w:tr>
       <w:tr>
         <w:trPr>
-          <w:divId w:val="1727797114"/>
+          <w:divId w:val="1649819371"/>
           <w:tblCellSpacing w:w="15" w:type="dxa"/>
         </w:trPr>
         <w:tc>
@@ -17375,10 +18542,56 @@
           </w:p>
         </w:tc>
       </w:tr>
+      <w:tr>
+        <w:trPr>
+          <w:divId w:val="1649819371"/>
+          <w:tblCellSpacing w:w="15" w:type="dxa"/>
+        </w:trPr>
+        <w:tc>
+          <w:tcPr>
+            <w:tcW w:w="620" w:type="pct"/>
+            <w:hideMark/>
+          </w:tcPr>
+          <w:p>
+            <w:pPr>
+              <w:pStyle w:val="Bibliografa"/>
+              <w:rPr>
+                <w:noProof/>
+              </w:rPr>
+            </w:pPr>
+            <w:r>
+              <w:rPr>
+                <w:noProof/>
+              </w:rPr>
+              <w:t xml:space="preserve">[31] </w:t>
+            </w:r>
+          </w:p>
+        </w:tc>
+        <w:tc>
+          <w:tcPr>
+            <w:tcW w:w="4329" w:type="pct"/>
+            <w:hideMark/>
+          </w:tcPr>
+          <w:p>
+            <w:pPr>
+              <w:pStyle w:val="Bibliografa"/>
+              <w:rPr>
+                <w:noProof/>
+              </w:rPr>
+            </w:pPr>
+            <w:r>
+              <w:rPr>
+                <w:noProof/>
+              </w:rPr>
+              <w:t>M. A. Rodríguez, «Sonar y Total Quality: Midiendo la calidad total de nuestros proyectos,» [En línea]. Available: https://www.adictosaltrabajo.com/2012/12/12/sonar-total-quality/. [Último acceso: 2019 Mayo 25].</w:t>
+            </w:r>
+          </w:p>
+        </w:tc>
+      </w:tr>
     </w:tbl>
     <w:p>
       <w:pPr>
-        <w:divId w:val="1727797114"/>
+        <w:divId w:val="1649819371"/>
         <w:rPr>
           <w:rFonts w:eastAsia="Times New Roman"/>
           <w:noProof/>
@@ -17388,8 +18601,8 @@
     <w:p>
       <w:pPr>
         <w:sectPr>
-          <w:headerReference w:type="even" r:id="rId50"/>
-          <w:headerReference w:type="default" r:id="rId51"/>
+          <w:headerReference w:type="even" r:id="rId51"/>
+          <w:headerReference w:type="default" r:id="rId52"/>
           <w:type w:val="oddPage"/>
           <w:pgSz w:w="11906" w:h="16838" w:code="9"/>
           <w:pgMar w:top="1418" w:right="1134" w:bottom="1985" w:left="1985" w:header="720" w:footer="1134" w:gutter="0"/>
@@ -17405,19 +18618,19 @@
       <w:pPr>
         <w:pStyle w:val="Ttulo"/>
       </w:pPr>
-      <w:bookmarkStart w:id="81" w:name="_Toc9698413"/>
+      <w:bookmarkStart w:id="84" w:name="_Toc9698413"/>
       <w:r>
         <w:lastRenderedPageBreak/>
         <w:t>Anexos</w:t>
       </w:r>
-      <w:bookmarkEnd w:id="81"/>
+      <w:bookmarkEnd w:id="84"/>
     </w:p>
     <w:p>
       <w:pPr>
         <w:pStyle w:val="AnexoLista"/>
       </w:pPr>
-      <w:bookmarkStart w:id="82" w:name="_Ref9030184"/>
-      <w:bookmarkStart w:id="83" w:name="_Toc9698414"/>
+      <w:bookmarkStart w:id="85" w:name="_Ref9030184"/>
+      <w:bookmarkStart w:id="86" w:name="_Toc9698414"/>
       <w:proofErr w:type="spellStart"/>
       <w:r>
         <w:t>Dockerfiles</w:t>
@@ -17426,8 +18639,8 @@
       <w:r>
         <w:t xml:space="preserve"> para la construcción de los contenedores</w:t>
       </w:r>
-      <w:bookmarkEnd w:id="82"/>
-      <w:bookmarkEnd w:id="83"/>
+      <w:bookmarkEnd w:id="85"/>
+      <w:bookmarkEnd w:id="86"/>
     </w:p>
     <w:tbl>
       <w:tblPr>
@@ -17479,7 +18692,7 @@
                 <w:highlight w:val="white"/>
               </w:rPr>
             </w:pPr>
-            <w:bookmarkStart w:id="84" w:name="_Hlk486968043"/>
+            <w:bookmarkStart w:id="87" w:name="_Hlk486968043"/>
             <w:proofErr w:type="spellStart"/>
             <w:r>
               <w:rPr>
@@ -18971,7 +20184,7 @@
           </w:p>
         </w:tc>
       </w:tr>
-      <w:bookmarkEnd w:id="84"/>
+      <w:bookmarkEnd w:id="87"/>
     </w:tbl>
     <w:p/>
     <w:tbl>
@@ -20394,8 +21607,8 @@
     <w:p>
       <w:pPr>
         <w:sectPr>
-          <w:headerReference w:type="even" r:id="rId52"/>
-          <w:headerReference w:type="default" r:id="rId53"/>
+          <w:headerReference w:type="even" r:id="rId53"/>
+          <w:headerReference w:type="default" r:id="rId54"/>
           <w:pgSz w:w="11906" w:h="16838" w:code="9"/>
           <w:pgMar w:top="1418" w:right="1134" w:bottom="1985" w:left="1985" w:header="720" w:footer="1134" w:gutter="0"/>
           <w:cols w:space="720"/>
@@ -20407,8 +21620,8 @@
       <w:pPr>
         <w:pStyle w:val="AnexoLista"/>
       </w:pPr>
-      <w:bookmarkStart w:id="85" w:name="_Ref9030235"/>
-      <w:bookmarkStart w:id="86" w:name="_Toc9698415"/>
+      <w:bookmarkStart w:id="88" w:name="_Ref9030235"/>
+      <w:bookmarkStart w:id="89" w:name="_Toc9698415"/>
       <w:r>
         <w:lastRenderedPageBreak/>
         <w:t xml:space="preserve">Contenido del Docker </w:t>
@@ -20417,8 +21630,8 @@
       <w:r>
         <w:t>Compose</w:t>
       </w:r>
-      <w:bookmarkEnd w:id="85"/>
-      <w:bookmarkEnd w:id="86"/>
+      <w:bookmarkEnd w:id="88"/>
+      <w:bookmarkEnd w:id="89"/>
       <w:proofErr w:type="spellEnd"/>
     </w:p>
     <w:tbl>
@@ -22830,14 +24043,14 @@
       <w:pPr>
         <w:pStyle w:val="AnexoLista"/>
       </w:pPr>
-      <w:bookmarkStart w:id="87" w:name="_Ref9030262"/>
-      <w:bookmarkStart w:id="88" w:name="_Toc9698416"/>
+      <w:bookmarkStart w:id="90" w:name="_Ref9030262"/>
+      <w:bookmarkStart w:id="91" w:name="_Toc9698416"/>
       <w:r>
         <w:lastRenderedPageBreak/>
         <w:t>Archivo de configuración de Travis</w:t>
       </w:r>
-      <w:bookmarkEnd w:id="87"/>
-      <w:bookmarkEnd w:id="88"/>
+      <w:bookmarkEnd w:id="90"/>
+      <w:bookmarkEnd w:id="91"/>
     </w:p>
     <w:tbl>
       <w:tblPr>
@@ -24594,25 +25807,7 @@
       <w:rPr>
         <w:noProof/>
       </w:rPr>
-      <w:t xml:space="preserve">CAPÍTULO </w:t>
-    </w:r>
-    <w:r>
-      <w:rPr>
-        <w:noProof/>
-      </w:rPr>
-      <w:t>4</w:t>
-    </w:r>
-    <w:r>
-      <w:rPr>
-        <w:noProof/>
-      </w:rPr>
-      <w:t xml:space="preserve">: </w:t>
-    </w:r>
-    <w:r>
-      <w:rPr>
-        <w:noProof/>
-      </w:rPr>
-      <w:t>Metodología</w:t>
+      <w:t>CAPÍTULO 4: Metodología</w:t>
     </w:r>
   </w:p>
 </w:hdr>
@@ -24650,19 +25845,7 @@
       <w:rPr>
         <w:noProof/>
       </w:rPr>
-      <w:t xml:space="preserve">CAPÍTULO </w:t>
-    </w:r>
-    <w:r>
-      <w:rPr>
-        <w:noProof/>
-      </w:rPr>
-      <w:t>7</w:t>
-    </w:r>
-    <w:r>
-      <w:rPr>
-        <w:noProof/>
-      </w:rPr>
-      <w:t>: Conclusiones y propuestas</w:t>
+      <w:t>CAPÍTULO 7: Conclusiones y propuestas</w:t>
     </w:r>
   </w:p>
 </w:hdr>
@@ -24807,7 +25990,7 @@
       <w:rPr>
         <w:noProof/>
       </w:rPr>
-      <w:t>6.2</w:t>
+      <w:t>6.3</w:t>
     </w:r>
     <w:r>
       <w:rPr>
@@ -24840,7 +26023,7 @@
       <w:rPr>
         <w:noProof/>
       </w:rPr>
-      <w:t>Variables predictoras</w:t>
+      <w:t>Selección de variables</w:t>
     </w:r>
     <w:r>
       <w:rPr>
@@ -24899,13 +26082,7 @@
       <w:rPr>
         <w:noProof/>
       </w:rPr>
-      <w:t xml:space="preserve">CAPÍTULO 3: </w:t>
-    </w:r>
-    <w:r>
-      <w:rPr>
-        <w:noProof/>
-      </w:rPr>
-      <w:t>Servicio de análisis</w:t>
+      <w:t>CAPÍTULO 3: Servicio de análisis</w:t>
     </w:r>
   </w:p>
 </w:hdr>
@@ -29393,6 +30570,109 @@
       <w:lang w:eastAsia="zh-CN" w:bidi="hi-IN"/>
     </w:rPr>
   </w:style>
+  <w:style w:type="table" w:styleId="Tablaconcuadrcula5oscura-nfasis3">
+    <w:name w:val="Grid Table 5 Dark Accent 3"/>
+    <w:basedOn w:val="Tablanormal"/>
+    <w:uiPriority w:val="50"/>
+    <w:rsid w:val="009D6F5D"/>
+    <w:tblPr>
+      <w:tblStyleRowBandSize w:val="1"/>
+      <w:tblStyleColBandSize w:val="1"/>
+      <w:tblBorders>
+        <w:top w:val="single" w:sz="4" w:space="0" w:color="FFFFFF" w:themeColor="background1"/>
+        <w:left w:val="single" w:sz="4" w:space="0" w:color="FFFFFF" w:themeColor="background1"/>
+        <w:bottom w:val="single" w:sz="4" w:space="0" w:color="FFFFFF" w:themeColor="background1"/>
+        <w:right w:val="single" w:sz="4" w:space="0" w:color="FFFFFF" w:themeColor="background1"/>
+        <w:insideH w:val="single" w:sz="4" w:space="0" w:color="FFFFFF" w:themeColor="background1"/>
+        <w:insideV w:val="single" w:sz="4" w:space="0" w:color="FFFFFF" w:themeColor="background1"/>
+      </w:tblBorders>
+    </w:tblPr>
+    <w:tcPr>
+      <w:shd w:val="clear" w:color="auto" w:fill="EDEDED" w:themeFill="accent3" w:themeFillTint="33"/>
+    </w:tcPr>
+    <w:tblStylePr w:type="firstRow">
+      <w:rPr>
+        <w:b/>
+        <w:bCs/>
+        <w:color w:val="FFFFFF" w:themeColor="background1"/>
+      </w:rPr>
+      <w:tblPr/>
+      <w:tcPr>
+        <w:tcBorders>
+          <w:top w:val="single" w:sz="4" w:space="0" w:color="FFFFFF" w:themeColor="background1"/>
+          <w:left w:val="single" w:sz="4" w:space="0" w:color="FFFFFF" w:themeColor="background1"/>
+          <w:right w:val="single" w:sz="4" w:space="0" w:color="FFFFFF" w:themeColor="background1"/>
+          <w:insideH w:val="nil"/>
+          <w:insideV w:val="nil"/>
+        </w:tcBorders>
+        <w:shd w:val="clear" w:color="auto" w:fill="A5A5A5" w:themeFill="accent3"/>
+      </w:tcPr>
+    </w:tblStylePr>
+    <w:tblStylePr w:type="lastRow">
+      <w:rPr>
+        <w:b/>
+        <w:bCs/>
+        <w:color w:val="FFFFFF" w:themeColor="background1"/>
+      </w:rPr>
+      <w:tblPr/>
+      <w:tcPr>
+        <w:tcBorders>
+          <w:left w:val="single" w:sz="4" w:space="0" w:color="FFFFFF" w:themeColor="background1"/>
+          <w:bottom w:val="single" w:sz="4" w:space="0" w:color="FFFFFF" w:themeColor="background1"/>
+          <w:right w:val="single" w:sz="4" w:space="0" w:color="FFFFFF" w:themeColor="background1"/>
+          <w:insideH w:val="nil"/>
+          <w:insideV w:val="nil"/>
+        </w:tcBorders>
+        <w:shd w:val="clear" w:color="auto" w:fill="A5A5A5" w:themeFill="accent3"/>
+      </w:tcPr>
+    </w:tblStylePr>
+    <w:tblStylePr w:type="firstCol">
+      <w:rPr>
+        <w:b/>
+        <w:bCs/>
+        <w:color w:val="FFFFFF" w:themeColor="background1"/>
+      </w:rPr>
+      <w:tblPr/>
+      <w:tcPr>
+        <w:tcBorders>
+          <w:top w:val="single" w:sz="4" w:space="0" w:color="FFFFFF" w:themeColor="background1"/>
+          <w:left w:val="single" w:sz="4" w:space="0" w:color="FFFFFF" w:themeColor="background1"/>
+          <w:bottom w:val="single" w:sz="4" w:space="0" w:color="FFFFFF" w:themeColor="background1"/>
+          <w:insideV w:val="nil"/>
+        </w:tcBorders>
+        <w:shd w:val="clear" w:color="auto" w:fill="A5A5A5" w:themeFill="accent3"/>
+      </w:tcPr>
+    </w:tblStylePr>
+    <w:tblStylePr w:type="lastCol">
+      <w:rPr>
+        <w:b/>
+        <w:bCs/>
+        <w:color w:val="FFFFFF" w:themeColor="background1"/>
+      </w:rPr>
+      <w:tblPr/>
+      <w:tcPr>
+        <w:tcBorders>
+          <w:top w:val="single" w:sz="4" w:space="0" w:color="FFFFFF" w:themeColor="background1"/>
+          <w:bottom w:val="single" w:sz="4" w:space="0" w:color="FFFFFF" w:themeColor="background1"/>
+          <w:right w:val="single" w:sz="4" w:space="0" w:color="FFFFFF" w:themeColor="background1"/>
+          <w:insideV w:val="nil"/>
+        </w:tcBorders>
+        <w:shd w:val="clear" w:color="auto" w:fill="A5A5A5" w:themeFill="accent3"/>
+      </w:tcPr>
+    </w:tblStylePr>
+    <w:tblStylePr w:type="band1Vert">
+      <w:tblPr/>
+      <w:tcPr>
+        <w:shd w:val="clear" w:color="auto" w:fill="DBDBDB" w:themeFill="accent3" w:themeFillTint="66"/>
+      </w:tcPr>
+    </w:tblStylePr>
+    <w:tblStylePr w:type="band1Horz">
+      <w:tblPr/>
+      <w:tcPr>
+        <w:shd w:val="clear" w:color="auto" w:fill="DBDBDB" w:themeFill="accent3" w:themeFillTint="66"/>
+      </w:tcPr>
+    </w:tblStylePr>
+  </w:style>
 </w:styles>
 </file>
 
@@ -30311,11 +31591,33 @@
     <b:URL>https://docs.aws.amazon.com/es_es/AmazonS3/latest/API/RESTObjectOps.html</b:URL>
     <b:RefOrder>26</b:RefOrder>
   </b:Source>
+  <b:Source>
+    <b:Tag>Mig25</b:Tag>
+    <b:SourceType>InternetSite</b:SourceType>
+    <b:Guid>{B75B3367-A083-4553-BBE3-5E1B141C8D15}</b:Guid>
+    <b:Author>
+      <b:Author>
+        <b:NameList>
+          <b:Person>
+            <b:Last>Rodríguez</b:Last>
+            <b:First>Miguel</b:First>
+            <b:Middle>Arlandy</b:Middle>
+          </b:Person>
+        </b:NameList>
+      </b:Author>
+    </b:Author>
+    <b:Title>Sonar y Total Quality: Midiendo la calidad total de nuestros proyectos</b:Title>
+    <b:YearAccessed>25</b:YearAccessed>
+    <b:MonthAccessed>Mayo</b:MonthAccessed>
+    <b:DayAccessed>2019</b:DayAccessed>
+    <b:URL>https://www.adictosaltrabajo.com/2012/12/12/sonar-total-quality/</b:URL>
+    <b:RefOrder>31</b:RefOrder>
+  </b:Source>
 </b:Sources>
 </file>
 
 <file path=customXml/itemProps1.xml><?xml version="1.0" encoding="utf-8"?>
-<ds:datastoreItem xmlns:ds="http://schemas.openxmlformats.org/officeDocument/2006/customXml" ds:itemID="{15C0D78D-2BF6-4CEC-A8B9-21666362D7AD}">
+<ds:datastoreItem xmlns:ds="http://schemas.openxmlformats.org/officeDocument/2006/customXml" ds:itemID="{240A48AC-F0E1-4479-8AAA-4EFB8EFF38FB}">
   <ds:schemaRefs>
     <ds:schemaRef ds:uri="http://schemas.openxmlformats.org/officeDocument/2006/bibliography"/>
   </ds:schemaRefs>

</xml_diff>